<commit_message>
Updated Project Log for week commencing 30/12/24
</commit_message>
<xml_diff>
--- a/Project_Log.docx
+++ b/Project_Log.docx
@@ -94,8 +94,8 @@
       </w:tblPr>
       <w:tblGrid>
         <w:gridCol w:w="1947"/>
-        <w:gridCol w:w="4085"/>
-        <w:gridCol w:w="2966"/>
+        <w:gridCol w:w="4092"/>
+        <w:gridCol w:w="2959"/>
       </w:tblGrid>
       <w:tr>
         <w:trPr>
@@ -1677,18 +1677,238 @@
           </w:tcPr>
           <w:p>
             <w:pPr>
-              <w:cnfStyle w:val="000000000000" w:firstRow="0" w:lastRow="0" w:firstColumn="0" w:lastColumn="0" w:oddVBand="0" w:evenVBand="0" w:oddHBand="0" w:evenHBand="0" w:firstRowFirstColumn="0" w:firstRowLastColumn="0" w:lastRowFirstColumn="0" w:lastRowLastColumn="0"/>
-              <w:rPr>
-                <w:sz w:val="24"/>
-                <w:szCs w:val="24"/>
-              </w:rPr>
-            </w:pPr>
+              <w:pStyle w:val="ListParagraph"/>
+              <w:numPr>
+                <w:ilvl w:val="0"/>
+                <w:numId w:val="15"/>
+              </w:numPr>
+              <w:cnfStyle w:val="000000000000" w:firstRow="0" w:lastRow="0" w:firstColumn="0" w:lastColumn="0" w:oddVBand="0" w:evenVBand="0" w:oddHBand="0" w:evenHBand="0" w:firstRowFirstColumn="0" w:firstRowLastColumn="0" w:lastRowFirstColumn="0" w:lastRowLastColumn="0"/>
+              <w:rPr>
+                <w:sz w:val="24"/>
+                <w:szCs w:val="24"/>
+              </w:rPr>
+            </w:pPr>
+            <w:r>
+              <w:rPr>
+                <w:sz w:val="24"/>
+                <w:szCs w:val="24"/>
+              </w:rPr>
+              <w:t>Fixed problem involving uploading to wrong GitLab branch by merging with the main branch</w:t>
+            </w:r>
+          </w:p>
+          <w:p>
+            <w:pPr>
+              <w:pStyle w:val="ListParagraph"/>
+              <w:numPr>
+                <w:ilvl w:val="0"/>
+                <w:numId w:val="15"/>
+              </w:numPr>
+              <w:cnfStyle w:val="000000000000" w:firstRow="0" w:lastRow="0" w:firstColumn="0" w:lastColumn="0" w:oddVBand="0" w:evenVBand="0" w:oddHBand="0" w:evenHBand="0" w:firstRowFirstColumn="0" w:firstRowLastColumn="0" w:lastRowFirstColumn="0" w:lastRowLastColumn="0"/>
+              <w:rPr>
+                <w:sz w:val="24"/>
+                <w:szCs w:val="24"/>
+              </w:rPr>
+            </w:pPr>
+            <w:r>
+              <w:rPr>
+                <w:sz w:val="24"/>
+                <w:szCs w:val="24"/>
+              </w:rPr>
+              <w:t>Uploaded Project Log and wireframes to GitLab</w:t>
+            </w:r>
+          </w:p>
+          <w:p>
+            <w:pPr>
+              <w:pStyle w:val="ListParagraph"/>
+              <w:numPr>
+                <w:ilvl w:val="0"/>
+                <w:numId w:val="15"/>
+              </w:numPr>
+              <w:cnfStyle w:val="000000000000" w:firstRow="0" w:lastRow="0" w:firstColumn="0" w:lastColumn="0" w:oddVBand="0" w:evenVBand="0" w:oddHBand="0" w:evenHBand="0" w:firstRowFirstColumn="0" w:firstRowLastColumn="0" w:lastRowFirstColumn="0" w:lastRowLastColumn="0"/>
+              <w:rPr>
+                <w:sz w:val="24"/>
+                <w:szCs w:val="24"/>
+              </w:rPr>
+            </w:pPr>
+            <w:r>
+              <w:rPr>
+                <w:sz w:val="24"/>
+                <w:szCs w:val="24"/>
+              </w:rPr>
+              <w:t>Implemented a findbyID method to allow me to create the method for updating stock</w:t>
+            </w:r>
+          </w:p>
+          <w:p>
+            <w:pPr>
+              <w:pStyle w:val="ListParagraph"/>
+              <w:numPr>
+                <w:ilvl w:val="0"/>
+                <w:numId w:val="15"/>
+              </w:numPr>
+              <w:cnfStyle w:val="000000000000" w:firstRow="0" w:lastRow="0" w:firstColumn="0" w:lastColumn="0" w:oddVBand="0" w:evenVBand="0" w:oddHBand="0" w:evenHBand="0" w:firstRowFirstColumn="0" w:firstRowLastColumn="0" w:lastRowFirstColumn="0" w:lastRowLastColumn="0"/>
+              <w:rPr>
+                <w:sz w:val="24"/>
+                <w:szCs w:val="24"/>
+              </w:rPr>
+            </w:pPr>
+            <w:r>
+              <w:rPr>
+                <w:sz w:val="24"/>
+                <w:szCs w:val="24"/>
+              </w:rPr>
+              <w:t>Amended database structure to allow a many to many relationship between products and transactions</w:t>
+            </w:r>
+          </w:p>
+          <w:p>
+            <w:pPr>
+              <w:pStyle w:val="ListParagraph"/>
+              <w:numPr>
+                <w:ilvl w:val="0"/>
+                <w:numId w:val="15"/>
+              </w:numPr>
+              <w:cnfStyle w:val="000000000000" w:firstRow="0" w:lastRow="0" w:firstColumn="0" w:lastColumn="0" w:oddVBand="0" w:evenVBand="0" w:oddHBand="0" w:evenHBand="0" w:firstRowFirstColumn="0" w:firstRowLastColumn="0" w:lastRowFirstColumn="0" w:lastRowLastColumn="0"/>
+              <w:rPr>
+                <w:sz w:val="24"/>
+                <w:szCs w:val="24"/>
+              </w:rPr>
+            </w:pPr>
+            <w:r>
+              <w:rPr>
+                <w:sz w:val="24"/>
+                <w:szCs w:val="24"/>
+              </w:rPr>
+              <w:t xml:space="preserve">Edited Product and Transaction class to implement new database structure </w:t>
+            </w:r>
+          </w:p>
+          <w:p>
+            <w:pPr>
+              <w:pStyle w:val="ListParagraph"/>
+              <w:numPr>
+                <w:ilvl w:val="0"/>
+                <w:numId w:val="15"/>
+              </w:numPr>
+              <w:cnfStyle w:val="000000000000" w:firstRow="0" w:lastRow="0" w:firstColumn="0" w:lastColumn="0" w:oddVBand="0" w:evenVBand="0" w:oddHBand="0" w:evenHBand="0" w:firstRowFirstColumn="0" w:firstRowLastColumn="0" w:lastRowFirstColumn="0" w:lastRowLastColumn="0"/>
+              <w:rPr>
+                <w:sz w:val="24"/>
+                <w:szCs w:val="24"/>
+              </w:rPr>
+            </w:pPr>
+            <w:r>
+              <w:rPr>
+                <w:sz w:val="24"/>
+                <w:szCs w:val="24"/>
+              </w:rPr>
+              <w:t>Created TransactionService class and added methods for fetching products, calculating total cost, validating payment and deducting stock</w:t>
+            </w:r>
+          </w:p>
+          <w:p>
+            <w:pPr>
+              <w:pStyle w:val="ListParagraph"/>
+              <w:numPr>
+                <w:ilvl w:val="0"/>
+                <w:numId w:val="15"/>
+              </w:numPr>
+              <w:cnfStyle w:val="000000000000" w:firstRow="0" w:lastRow="0" w:firstColumn="0" w:lastColumn="0" w:oddVBand="0" w:evenVBand="0" w:oddHBand="0" w:evenHBand="0" w:firstRowFirstColumn="0" w:firstRowLastColumn="0" w:lastRowFirstColumn="0" w:lastRowLastColumn="0"/>
+              <w:rPr>
+                <w:sz w:val="24"/>
+                <w:szCs w:val="24"/>
+              </w:rPr>
+            </w:pPr>
+            <w:r>
+              <w:rPr>
+                <w:sz w:val="24"/>
+                <w:szCs w:val="24"/>
+              </w:rPr>
+              <w:t>Tested new methods using sample printing methods in the main class</w:t>
+            </w:r>
           </w:p>
         </w:tc>
         <w:tc>
           <w:tcPr>
             <w:tcW w:w="3000" w:type="dxa"/>
           </w:tcPr>
+          <w:p>
+            <w:pPr>
+              <w:cnfStyle w:val="000000000000" w:firstRow="0" w:lastRow="0" w:firstColumn="0" w:lastColumn="0" w:oddVBand="0" w:evenVBand="0" w:oddHBand="0" w:evenHBand="0" w:firstRowFirstColumn="0" w:firstRowLastColumn="0" w:lastRowFirstColumn="0" w:lastRowLastColumn="0"/>
+              <w:rPr>
+                <w:b/>
+                <w:bCs/>
+                <w:sz w:val="24"/>
+                <w:szCs w:val="24"/>
+              </w:rPr>
+            </w:pPr>
+            <w:r>
+              <w:rPr>
+                <w:b/>
+                <w:bCs/>
+                <w:sz w:val="24"/>
+                <w:szCs w:val="24"/>
+              </w:rPr>
+              <w:t>3. Backend Development</w:t>
+            </w:r>
+            <w:r>
+              <w:rPr>
+                <w:b/>
+                <w:bCs/>
+                <w:sz w:val="24"/>
+                <w:szCs w:val="24"/>
+              </w:rPr>
+              <w:t>:</w:t>
+            </w:r>
+          </w:p>
+          <w:p>
+            <w:pPr>
+              <w:pStyle w:val="ListParagraph"/>
+              <w:numPr>
+                <w:ilvl w:val="0"/>
+                <w:numId w:val="16"/>
+              </w:numPr>
+              <w:cnfStyle w:val="000000000000" w:firstRow="0" w:lastRow="0" w:firstColumn="0" w:lastColumn="0" w:oddVBand="0" w:evenVBand="0" w:oddHBand="0" w:evenHBand="0" w:firstRowFirstColumn="0" w:firstRowLastColumn="0" w:lastRowFirstColumn="0" w:lastRowLastColumn="0"/>
+              <w:rPr>
+                <w:b/>
+                <w:bCs/>
+                <w:sz w:val="24"/>
+                <w:szCs w:val="24"/>
+              </w:rPr>
+            </w:pPr>
+            <w:r>
+              <w:rPr>
+                <w:sz w:val="24"/>
+                <w:szCs w:val="24"/>
+              </w:rPr>
+              <w:t xml:space="preserve">3.2 Manage Products </w:t>
+            </w:r>
+            <w:r>
+              <w:rPr>
+                <w:sz w:val="24"/>
+                <w:szCs w:val="24"/>
+              </w:rPr>
+              <w:t>(Stock)</w:t>
+            </w:r>
+          </w:p>
+          <w:p>
+            <w:pPr>
+              <w:pStyle w:val="ListParagraph"/>
+              <w:numPr>
+                <w:ilvl w:val="0"/>
+                <w:numId w:val="16"/>
+              </w:numPr>
+              <w:cnfStyle w:val="000000000000" w:firstRow="0" w:lastRow="0" w:firstColumn="0" w:lastColumn="0" w:oddVBand="0" w:evenVBand="0" w:oddHBand="0" w:evenHBand="0" w:firstRowFirstColumn="0" w:firstRowLastColumn="0" w:lastRowFirstColumn="0" w:lastRowLastColumn="0"/>
+              <w:rPr>
+                <w:b/>
+                <w:bCs/>
+                <w:sz w:val="24"/>
+                <w:szCs w:val="24"/>
+              </w:rPr>
+            </w:pPr>
+            <w:r>
+              <w:rPr>
+                <w:sz w:val="24"/>
+                <w:szCs w:val="24"/>
+              </w:rPr>
+              <w:t>3.3 Handle Transactions</w:t>
+            </w:r>
+          </w:p>
           <w:p>
             <w:pPr>
               <w:cnfStyle w:val="000000000000" w:firstRow="0" w:lastRow="0" w:firstColumn="0" w:lastColumn="0" w:oddVBand="0" w:evenVBand="0" w:oddHBand="0" w:evenHBand="0" w:firstRowFirstColumn="0" w:firstRowLastColumn="0" w:lastRowFirstColumn="0" w:lastRowLastColumn="0"/>
@@ -1999,6 +2219,119 @@
     </w:lvl>
   </w:abstractNum>
   <w:abstractNum w:abstractNumId="2" w15:restartNumberingAfterBreak="0">
+    <w:nsid w:val="1C9E0AC5"/>
+    <w:multiLevelType w:val="hybridMultilevel"/>
+    <w:tmpl w:val="A94C5BDE"/>
+    <w:lvl w:ilvl="0" w:tplc="08090001">
+      <w:start w:val="1"/>
+      <w:numFmt w:val="bullet"/>
+      <w:lvlText w:val=""/>
+      <w:lvlJc w:val="left"/>
+      <w:pPr>
+        <w:ind w:left="720" w:hanging="360"/>
+      </w:pPr>
+      <w:rPr>
+        <w:rFonts w:ascii="Symbol" w:hAnsi="Symbol" w:hint="default"/>
+      </w:rPr>
+    </w:lvl>
+    <w:lvl w:ilvl="1" w:tplc="08090003" w:tentative="1">
+      <w:start w:val="1"/>
+      <w:numFmt w:val="bullet"/>
+      <w:lvlText w:val="o"/>
+      <w:lvlJc w:val="left"/>
+      <w:pPr>
+        <w:ind w:left="1440" w:hanging="360"/>
+      </w:pPr>
+      <w:rPr>
+        <w:rFonts w:ascii="Courier New" w:hAnsi="Courier New" w:cs="Courier New" w:hint="default"/>
+      </w:rPr>
+    </w:lvl>
+    <w:lvl w:ilvl="2" w:tplc="08090005" w:tentative="1">
+      <w:start w:val="1"/>
+      <w:numFmt w:val="bullet"/>
+      <w:lvlText w:val=""/>
+      <w:lvlJc w:val="left"/>
+      <w:pPr>
+        <w:ind w:left="2160" w:hanging="360"/>
+      </w:pPr>
+      <w:rPr>
+        <w:rFonts w:ascii="Wingdings" w:hAnsi="Wingdings" w:hint="default"/>
+      </w:rPr>
+    </w:lvl>
+    <w:lvl w:ilvl="3" w:tplc="08090001" w:tentative="1">
+      <w:start w:val="1"/>
+      <w:numFmt w:val="bullet"/>
+      <w:lvlText w:val=""/>
+      <w:lvlJc w:val="left"/>
+      <w:pPr>
+        <w:ind w:left="2880" w:hanging="360"/>
+      </w:pPr>
+      <w:rPr>
+        <w:rFonts w:ascii="Symbol" w:hAnsi="Symbol" w:hint="default"/>
+      </w:rPr>
+    </w:lvl>
+    <w:lvl w:ilvl="4" w:tplc="08090003" w:tentative="1">
+      <w:start w:val="1"/>
+      <w:numFmt w:val="bullet"/>
+      <w:lvlText w:val="o"/>
+      <w:lvlJc w:val="left"/>
+      <w:pPr>
+        <w:ind w:left="3600" w:hanging="360"/>
+      </w:pPr>
+      <w:rPr>
+        <w:rFonts w:ascii="Courier New" w:hAnsi="Courier New" w:cs="Courier New" w:hint="default"/>
+      </w:rPr>
+    </w:lvl>
+    <w:lvl w:ilvl="5" w:tplc="08090005" w:tentative="1">
+      <w:start w:val="1"/>
+      <w:numFmt w:val="bullet"/>
+      <w:lvlText w:val=""/>
+      <w:lvlJc w:val="left"/>
+      <w:pPr>
+        <w:ind w:left="4320" w:hanging="360"/>
+      </w:pPr>
+      <w:rPr>
+        <w:rFonts w:ascii="Wingdings" w:hAnsi="Wingdings" w:hint="default"/>
+      </w:rPr>
+    </w:lvl>
+    <w:lvl w:ilvl="6" w:tplc="08090001" w:tentative="1">
+      <w:start w:val="1"/>
+      <w:numFmt w:val="bullet"/>
+      <w:lvlText w:val=""/>
+      <w:lvlJc w:val="left"/>
+      <w:pPr>
+        <w:ind w:left="5040" w:hanging="360"/>
+      </w:pPr>
+      <w:rPr>
+        <w:rFonts w:ascii="Symbol" w:hAnsi="Symbol" w:hint="default"/>
+      </w:rPr>
+    </w:lvl>
+    <w:lvl w:ilvl="7" w:tplc="08090003" w:tentative="1">
+      <w:start w:val="1"/>
+      <w:numFmt w:val="bullet"/>
+      <w:lvlText w:val="o"/>
+      <w:lvlJc w:val="left"/>
+      <w:pPr>
+        <w:ind w:left="5760" w:hanging="360"/>
+      </w:pPr>
+      <w:rPr>
+        <w:rFonts w:ascii="Courier New" w:hAnsi="Courier New" w:cs="Courier New" w:hint="default"/>
+      </w:rPr>
+    </w:lvl>
+    <w:lvl w:ilvl="8" w:tplc="08090005" w:tentative="1">
+      <w:start w:val="1"/>
+      <w:numFmt w:val="bullet"/>
+      <w:lvlText w:val=""/>
+      <w:lvlJc w:val="left"/>
+      <w:pPr>
+        <w:ind w:left="6480" w:hanging="360"/>
+      </w:pPr>
+      <w:rPr>
+        <w:rFonts w:ascii="Wingdings" w:hAnsi="Wingdings" w:hint="default"/>
+      </w:rPr>
+    </w:lvl>
+  </w:abstractNum>
+  <w:abstractNum w:abstractNumId="3" w15:restartNumberingAfterBreak="0">
     <w:nsid w:val="20435CF5"/>
     <w:multiLevelType w:val="hybridMultilevel"/>
     <w:tmpl w:val="ECB6C9FA"/>
@@ -2111,7 +2444,7 @@
       </w:rPr>
     </w:lvl>
   </w:abstractNum>
-  <w:abstractNum w:abstractNumId="3" w15:restartNumberingAfterBreak="0">
+  <w:abstractNum w:abstractNumId="4" w15:restartNumberingAfterBreak="0">
     <w:nsid w:val="32C158E9"/>
     <w:multiLevelType w:val="hybridMultilevel"/>
     <w:tmpl w:val="5650CC76"/>
@@ -2224,7 +2557,7 @@
       </w:rPr>
     </w:lvl>
   </w:abstractNum>
-  <w:abstractNum w:abstractNumId="4" w15:restartNumberingAfterBreak="0">
+  <w:abstractNum w:abstractNumId="5" w15:restartNumberingAfterBreak="0">
     <w:nsid w:val="35136653"/>
     <w:multiLevelType w:val="hybridMultilevel"/>
     <w:tmpl w:val="A1E45102"/>
@@ -2337,7 +2670,7 @@
       </w:rPr>
     </w:lvl>
   </w:abstractNum>
-  <w:abstractNum w:abstractNumId="5" w15:restartNumberingAfterBreak="0">
+  <w:abstractNum w:abstractNumId="6" w15:restartNumberingAfterBreak="0">
     <w:nsid w:val="3A482742"/>
     <w:multiLevelType w:val="hybridMultilevel"/>
     <w:tmpl w:val="B09CD844"/>
@@ -2450,7 +2783,7 @@
       </w:rPr>
     </w:lvl>
   </w:abstractNum>
-  <w:abstractNum w:abstractNumId="6" w15:restartNumberingAfterBreak="0">
+  <w:abstractNum w:abstractNumId="7" w15:restartNumberingAfterBreak="0">
     <w:nsid w:val="4782157F"/>
     <w:multiLevelType w:val="hybridMultilevel"/>
     <w:tmpl w:val="D2DCDE30"/>
@@ -2563,7 +2896,7 @@
       </w:rPr>
     </w:lvl>
   </w:abstractNum>
-  <w:abstractNum w:abstractNumId="7" w15:restartNumberingAfterBreak="0">
+  <w:abstractNum w:abstractNumId="8" w15:restartNumberingAfterBreak="0">
     <w:nsid w:val="4A9B6307"/>
     <w:multiLevelType w:val="hybridMultilevel"/>
     <w:tmpl w:val="B7386924"/>
@@ -2676,7 +3009,7 @@
       </w:rPr>
     </w:lvl>
   </w:abstractNum>
-  <w:abstractNum w:abstractNumId="8" w15:restartNumberingAfterBreak="0">
+  <w:abstractNum w:abstractNumId="9" w15:restartNumberingAfterBreak="0">
     <w:nsid w:val="4CB3308D"/>
     <w:multiLevelType w:val="hybridMultilevel"/>
     <w:tmpl w:val="97925170"/>
@@ -2789,7 +3122,7 @@
       </w:rPr>
     </w:lvl>
   </w:abstractNum>
-  <w:abstractNum w:abstractNumId="9" w15:restartNumberingAfterBreak="0">
+  <w:abstractNum w:abstractNumId="10" w15:restartNumberingAfterBreak="0">
     <w:nsid w:val="4EC80932"/>
     <w:multiLevelType w:val="hybridMultilevel"/>
     <w:tmpl w:val="F3DE5102"/>
@@ -2902,7 +3235,120 @@
       </w:rPr>
     </w:lvl>
   </w:abstractNum>
-  <w:abstractNum w:abstractNumId="10" w15:restartNumberingAfterBreak="0">
+  <w:abstractNum w:abstractNumId="11" w15:restartNumberingAfterBreak="0">
+    <w:nsid w:val="519473A9"/>
+    <w:multiLevelType w:val="hybridMultilevel"/>
+    <w:tmpl w:val="EF16A61E"/>
+    <w:lvl w:ilvl="0" w:tplc="671E4C2C">
+      <w:start w:val="1"/>
+      <w:numFmt w:val="bullet"/>
+      <w:lvlText w:val=""/>
+      <w:lvlJc w:val="left"/>
+      <w:pPr>
+        <w:ind w:left="720" w:hanging="360"/>
+      </w:pPr>
+      <w:rPr>
+        <w:rFonts w:ascii="Symbol" w:hAnsi="Symbol" w:hint="default"/>
+      </w:rPr>
+    </w:lvl>
+    <w:lvl w:ilvl="1" w:tplc="08090003" w:tentative="1">
+      <w:start w:val="1"/>
+      <w:numFmt w:val="bullet"/>
+      <w:lvlText w:val="o"/>
+      <w:lvlJc w:val="left"/>
+      <w:pPr>
+        <w:ind w:left="1440" w:hanging="360"/>
+      </w:pPr>
+      <w:rPr>
+        <w:rFonts w:ascii="Courier New" w:hAnsi="Courier New" w:cs="Courier New" w:hint="default"/>
+      </w:rPr>
+    </w:lvl>
+    <w:lvl w:ilvl="2" w:tplc="08090005" w:tentative="1">
+      <w:start w:val="1"/>
+      <w:numFmt w:val="bullet"/>
+      <w:lvlText w:val=""/>
+      <w:lvlJc w:val="left"/>
+      <w:pPr>
+        <w:ind w:left="2160" w:hanging="360"/>
+      </w:pPr>
+      <w:rPr>
+        <w:rFonts w:ascii="Wingdings" w:hAnsi="Wingdings" w:hint="default"/>
+      </w:rPr>
+    </w:lvl>
+    <w:lvl w:ilvl="3" w:tplc="08090001" w:tentative="1">
+      <w:start w:val="1"/>
+      <w:numFmt w:val="bullet"/>
+      <w:lvlText w:val=""/>
+      <w:lvlJc w:val="left"/>
+      <w:pPr>
+        <w:ind w:left="2880" w:hanging="360"/>
+      </w:pPr>
+      <w:rPr>
+        <w:rFonts w:ascii="Symbol" w:hAnsi="Symbol" w:hint="default"/>
+      </w:rPr>
+    </w:lvl>
+    <w:lvl w:ilvl="4" w:tplc="08090003" w:tentative="1">
+      <w:start w:val="1"/>
+      <w:numFmt w:val="bullet"/>
+      <w:lvlText w:val="o"/>
+      <w:lvlJc w:val="left"/>
+      <w:pPr>
+        <w:ind w:left="3600" w:hanging="360"/>
+      </w:pPr>
+      <w:rPr>
+        <w:rFonts w:ascii="Courier New" w:hAnsi="Courier New" w:cs="Courier New" w:hint="default"/>
+      </w:rPr>
+    </w:lvl>
+    <w:lvl w:ilvl="5" w:tplc="08090005" w:tentative="1">
+      <w:start w:val="1"/>
+      <w:numFmt w:val="bullet"/>
+      <w:lvlText w:val=""/>
+      <w:lvlJc w:val="left"/>
+      <w:pPr>
+        <w:ind w:left="4320" w:hanging="360"/>
+      </w:pPr>
+      <w:rPr>
+        <w:rFonts w:ascii="Wingdings" w:hAnsi="Wingdings" w:hint="default"/>
+      </w:rPr>
+    </w:lvl>
+    <w:lvl w:ilvl="6" w:tplc="08090001" w:tentative="1">
+      <w:start w:val="1"/>
+      <w:numFmt w:val="bullet"/>
+      <w:lvlText w:val=""/>
+      <w:lvlJc w:val="left"/>
+      <w:pPr>
+        <w:ind w:left="5040" w:hanging="360"/>
+      </w:pPr>
+      <w:rPr>
+        <w:rFonts w:ascii="Symbol" w:hAnsi="Symbol" w:hint="default"/>
+      </w:rPr>
+    </w:lvl>
+    <w:lvl w:ilvl="7" w:tplc="08090003" w:tentative="1">
+      <w:start w:val="1"/>
+      <w:numFmt w:val="bullet"/>
+      <w:lvlText w:val="o"/>
+      <w:lvlJc w:val="left"/>
+      <w:pPr>
+        <w:ind w:left="5760" w:hanging="360"/>
+      </w:pPr>
+      <w:rPr>
+        <w:rFonts w:ascii="Courier New" w:hAnsi="Courier New" w:cs="Courier New" w:hint="default"/>
+      </w:rPr>
+    </w:lvl>
+    <w:lvl w:ilvl="8" w:tplc="08090005" w:tentative="1">
+      <w:start w:val="1"/>
+      <w:numFmt w:val="bullet"/>
+      <w:lvlText w:val=""/>
+      <w:lvlJc w:val="left"/>
+      <w:pPr>
+        <w:ind w:left="6480" w:hanging="360"/>
+      </w:pPr>
+      <w:rPr>
+        <w:rFonts w:ascii="Wingdings" w:hAnsi="Wingdings" w:hint="default"/>
+      </w:rPr>
+    </w:lvl>
+  </w:abstractNum>
+  <w:abstractNum w:abstractNumId="12" w15:restartNumberingAfterBreak="0">
     <w:nsid w:val="62E417C1"/>
     <w:multiLevelType w:val="hybridMultilevel"/>
     <w:tmpl w:val="05EEC4BE"/>
@@ -3015,7 +3461,7 @@
       </w:rPr>
     </w:lvl>
   </w:abstractNum>
-  <w:abstractNum w:abstractNumId="11" w15:restartNumberingAfterBreak="0">
+  <w:abstractNum w:abstractNumId="13" w15:restartNumberingAfterBreak="0">
     <w:nsid w:val="637F55AC"/>
     <w:multiLevelType w:val="hybridMultilevel"/>
     <w:tmpl w:val="C428BDF0"/>
@@ -3128,7 +3574,7 @@
       </w:rPr>
     </w:lvl>
   </w:abstractNum>
-  <w:abstractNum w:abstractNumId="12" w15:restartNumberingAfterBreak="0">
+  <w:abstractNum w:abstractNumId="14" w15:restartNumberingAfterBreak="0">
     <w:nsid w:val="6920457E"/>
     <w:multiLevelType w:val="hybridMultilevel"/>
     <w:tmpl w:val="882C96B8"/>
@@ -3241,7 +3687,7 @@
       </w:rPr>
     </w:lvl>
   </w:abstractNum>
-  <w:abstractNum w:abstractNumId="13" w15:restartNumberingAfterBreak="0">
+  <w:abstractNum w:abstractNumId="15" w15:restartNumberingAfterBreak="0">
     <w:nsid w:val="7DF50229"/>
     <w:multiLevelType w:val="hybridMultilevel"/>
     <w:tmpl w:val="3E86F860"/>
@@ -3355,46 +3801,52 @@
     </w:lvl>
   </w:abstractNum>
   <w:num w:numId="1" w16cid:durableId="512109494">
-    <w:abstractNumId w:val="3"/>
+    <w:abstractNumId w:val="4"/>
   </w:num>
   <w:num w:numId="2" w16cid:durableId="1457455359">
+    <w:abstractNumId w:val="14"/>
+  </w:num>
+  <w:num w:numId="3" w16cid:durableId="1340547680">
     <w:abstractNumId w:val="12"/>
   </w:num>
-  <w:num w:numId="3" w16cid:durableId="1340547680">
-    <w:abstractNumId w:val="10"/>
-  </w:num>
   <w:num w:numId="4" w16cid:durableId="1892882653">
-    <w:abstractNumId w:val="13"/>
+    <w:abstractNumId w:val="15"/>
   </w:num>
   <w:num w:numId="5" w16cid:durableId="579756913">
-    <w:abstractNumId w:val="5"/>
+    <w:abstractNumId w:val="6"/>
   </w:num>
   <w:num w:numId="6" w16cid:durableId="1370305326">
     <w:abstractNumId w:val="1"/>
   </w:num>
   <w:num w:numId="7" w16cid:durableId="1455097374">
+    <w:abstractNumId w:val="9"/>
+  </w:num>
+  <w:num w:numId="8" w16cid:durableId="991955956">
+    <w:abstractNumId w:val="7"/>
+  </w:num>
+  <w:num w:numId="9" w16cid:durableId="1961493972">
     <w:abstractNumId w:val="8"/>
   </w:num>
-  <w:num w:numId="8" w16cid:durableId="991955956">
-    <w:abstractNumId w:val="6"/>
-  </w:num>
-  <w:num w:numId="9" w16cid:durableId="1961493972">
-    <w:abstractNumId w:val="7"/>
-  </w:num>
   <w:num w:numId="10" w16cid:durableId="1612205702">
-    <w:abstractNumId w:val="4"/>
+    <w:abstractNumId w:val="5"/>
   </w:num>
   <w:num w:numId="11" w16cid:durableId="1999530307">
     <w:abstractNumId w:val="0"/>
   </w:num>
   <w:num w:numId="12" w16cid:durableId="1736195558">
-    <w:abstractNumId w:val="11"/>
+    <w:abstractNumId w:val="13"/>
   </w:num>
   <w:num w:numId="13" w16cid:durableId="774251253">
-    <w:abstractNumId w:val="9"/>
+    <w:abstractNumId w:val="10"/>
   </w:num>
   <w:num w:numId="14" w16cid:durableId="616716194">
+    <w:abstractNumId w:val="3"/>
+  </w:num>
+  <w:num w:numId="15" w16cid:durableId="776564663">
     <w:abstractNumId w:val="2"/>
+  </w:num>
+  <w:num w:numId="16" w16cid:durableId="967248511">
+    <w:abstractNumId w:val="11"/>
   </w:num>
 </w:numbering>
 </file>

</xml_diff>

<commit_message>
Updated Project Log for W/C 06/01/25
</commit_message>
<xml_diff>
--- a/Project_Log.docx
+++ b/Project_Log.docx
@@ -1,6 +1,6 @@
 
 <file path=word/document.xml><?xml version="1.0" encoding="utf-8"?>
-<w:document xmlns:wpc="http://schemas.microsoft.com/office/word/2010/wordprocessingCanvas" xmlns:cx="http://schemas.microsoft.com/office/drawing/2014/chartex" xmlns:cx1="http://schemas.microsoft.com/office/drawing/2015/9/8/chartex" xmlns:cx2="http://schemas.microsoft.com/office/drawing/2015/10/21/chartex" xmlns:cx3="http://schemas.microsoft.com/office/drawing/2016/5/9/chartex" xmlns:cx4="http://schemas.microsoft.com/office/drawing/2016/5/10/chartex" xmlns:cx5="http://schemas.microsoft.com/office/drawing/2016/5/11/chartex" xmlns:cx6="http://schemas.microsoft.com/office/drawing/2016/5/12/chartex" xmlns:cx7="http://schemas.microsoft.com/office/drawing/2016/5/13/chartex" xmlns:cx8="http://schemas.microsoft.com/office/drawing/2016/5/14/chartex" xmlns:mc="http://schemas.openxmlformats.org/markup-compatibility/2006" xmlns:aink="http://schemas.microsoft.com/office/drawing/2016/ink" xmlns:am3d="http://schemas.microsoft.com/office/drawing/2017/model3d" xmlns:o="urn:schemas-microsoft-com:office:office" xmlns:oel="http://schemas.microsoft.com/office/2019/extlst" xmlns:r="http://schemas.openxmlformats.org/officeDocument/2006/relationships" xmlns:m="http://schemas.openxmlformats.org/officeDocument/2006/math" xmlns:v="urn:schemas-microsoft-com:vml" xmlns:wp14="http://schemas.microsoft.com/office/word/2010/wordprocessingDrawing" xmlns:wp="http://schemas.openxmlformats.org/drawingml/2006/wordprocessingDrawing" xmlns:w10="urn:schemas-microsoft-com:office:word" xmlns:w="http://schemas.openxmlformats.org/wordprocessingml/2006/main" xmlns:w14="http://schemas.microsoft.com/office/word/2010/wordml" xmlns:w15="http://schemas.microsoft.com/office/word/2012/wordml" xmlns:w16cex="http://schemas.microsoft.com/office/word/2018/wordml/cex" xmlns:w16cid="http://schemas.microsoft.com/office/word/2016/wordml/cid" xmlns:w16="http://schemas.microsoft.com/office/word/2018/wordml" xmlns:w16du="http://schemas.microsoft.com/office/word/2023/wordml/word16du" xmlns:w16sdtdh="http://schemas.microsoft.com/office/word/2020/wordml/sdtdatahash" xmlns:w16se="http://schemas.microsoft.com/office/word/2015/wordml/symex" xmlns:wpg="http://schemas.microsoft.com/office/word/2010/wordprocessingGroup" xmlns:wpi="http://schemas.microsoft.com/office/word/2010/wordprocessingInk" xmlns:wne="http://schemas.microsoft.com/office/word/2006/wordml" xmlns:wps="http://schemas.microsoft.com/office/word/2010/wordprocessingShape" mc:Ignorable="w14 w15 w16se w16cid w16 w16cex w16sdtdh w16du wp14">
+<w:document xmlns:wpc="http://schemas.microsoft.com/office/word/2010/wordprocessingCanvas" xmlns:cx="http://schemas.microsoft.com/office/drawing/2014/chartex" xmlns:cx1="http://schemas.microsoft.com/office/drawing/2015/9/8/chartex" xmlns:cx2="http://schemas.microsoft.com/office/drawing/2015/10/21/chartex" xmlns:cx3="http://schemas.microsoft.com/office/drawing/2016/5/9/chartex" xmlns:cx4="http://schemas.microsoft.com/office/drawing/2016/5/10/chartex" xmlns:cx5="http://schemas.microsoft.com/office/drawing/2016/5/11/chartex" xmlns:cx6="http://schemas.microsoft.com/office/drawing/2016/5/12/chartex" xmlns:cx7="http://schemas.microsoft.com/office/drawing/2016/5/13/chartex" xmlns:cx8="http://schemas.microsoft.com/office/drawing/2016/5/14/chartex" xmlns:mc="http://schemas.openxmlformats.org/markup-compatibility/2006" xmlns:aink="http://schemas.microsoft.com/office/drawing/2016/ink" xmlns:am3d="http://schemas.microsoft.com/office/drawing/2017/model3d" xmlns:o="urn:schemas-microsoft-com:office:office" xmlns:oel="http://schemas.microsoft.com/office/2019/extlst" xmlns:r="http://schemas.openxmlformats.org/officeDocument/2006/relationships" xmlns:m="http://schemas.openxmlformats.org/officeDocument/2006/math" xmlns:v="urn:schemas-microsoft-com:vml" xmlns:wp14="http://schemas.microsoft.com/office/word/2010/wordprocessingDrawing" xmlns:wp="http://schemas.openxmlformats.org/drawingml/2006/wordprocessingDrawing" xmlns:w10="urn:schemas-microsoft-com:office:word" xmlns:w="http://schemas.openxmlformats.org/wordprocessingml/2006/main" xmlns:w14="http://schemas.microsoft.com/office/word/2010/wordml" xmlns:w15="http://schemas.microsoft.com/office/word/2012/wordml" xmlns:w16cex="http://schemas.microsoft.com/office/word/2018/wordml/cex" xmlns:w16cid="http://schemas.microsoft.com/office/word/2016/wordml/cid" xmlns:w16="http://schemas.microsoft.com/office/word/2018/wordml" xmlns:w16du="http://schemas.microsoft.com/office/word/2023/wordml/word16du" xmlns:w16sdtdh="http://schemas.microsoft.com/office/word/2020/wordml/sdtdatahash" xmlns:w16sdtfl="http://schemas.microsoft.com/office/word/2024/wordml/sdtformatlock" xmlns:w16se="http://schemas.microsoft.com/office/word/2015/wordml/symex" xmlns:wpg="http://schemas.microsoft.com/office/word/2010/wordprocessingGroup" xmlns:wpi="http://schemas.microsoft.com/office/word/2010/wordprocessingInk" xmlns:wne="http://schemas.microsoft.com/office/word/2006/wordml" xmlns:wps="http://schemas.microsoft.com/office/word/2010/wordprocessingShape" mc:Ignorable="w14 w15 w16se w16cid w16 w16cex w16sdtdh w16sdtfl w16du wp14">
   <w:body>
     <w:p>
       <w:pPr>
@@ -40,25 +40,7 @@
           <w:szCs w:val="24"/>
           <w:lang w:val="en-US"/>
         </w:rPr>
-        <w:t xml:space="preserve">The project log is laid out </w:t>
-      </w:r>
-      <w:proofErr w:type="gramStart"/>
-      <w:r>
-        <w:rPr>
-          <w:sz w:val="24"/>
-          <w:szCs w:val="24"/>
-          <w:lang w:val="en-US"/>
-        </w:rPr>
-        <w:t>in</w:t>
-      </w:r>
-      <w:proofErr w:type="gramEnd"/>
-      <w:r>
-        <w:rPr>
-          <w:sz w:val="24"/>
-          <w:szCs w:val="24"/>
-          <w:lang w:val="en-US"/>
-        </w:rPr>
-        <w:t xml:space="preserve"> a table</w:t>
+        <w:t>The project log is laid out in a table</w:t>
       </w:r>
       <w:r>
         <w:rPr>
@@ -94,8 +76,8 @@
       </w:tblPr>
       <w:tblGrid>
         <w:gridCol w:w="1947"/>
-        <w:gridCol w:w="4092"/>
-        <w:gridCol w:w="2959"/>
+        <w:gridCol w:w="4711"/>
+        <w:gridCol w:w="2340"/>
       </w:tblGrid>
       <w:tr>
         <w:trPr>
@@ -105,7 +87,7 @@
         <w:tc>
           <w:tcPr>
             <w:cnfStyle w:val="001000000000" w:firstRow="0" w:lastRow="0" w:firstColumn="1" w:lastColumn="0" w:oddVBand="0" w:evenVBand="0" w:oddHBand="0" w:evenHBand="0" w:firstRowFirstColumn="0" w:firstRowLastColumn="0" w:lastRowFirstColumn="0" w:lastRowLastColumn="0"/>
-            <w:tcW w:w="1838" w:type="dxa"/>
+            <w:tcW w:w="1947" w:type="dxa"/>
           </w:tcPr>
           <w:p>
             <w:pPr>
@@ -126,7 +108,7 @@
         </w:tc>
         <w:tc>
           <w:tcPr>
-            <w:tcW w:w="4160" w:type="dxa"/>
+            <w:tcW w:w="4711" w:type="dxa"/>
           </w:tcPr>
           <w:p>
             <w:pPr>
@@ -148,7 +130,7 @@
         </w:tc>
         <w:tc>
           <w:tcPr>
-            <w:tcW w:w="3000" w:type="dxa"/>
+            <w:tcW w:w="2340" w:type="dxa"/>
           </w:tcPr>
           <w:p>
             <w:pPr>
@@ -176,7 +158,7 @@
         <w:tc>
           <w:tcPr>
             <w:cnfStyle w:val="001000000000" w:firstRow="0" w:lastRow="0" w:firstColumn="1" w:lastColumn="0" w:oddVBand="0" w:evenVBand="0" w:oddHBand="0" w:evenHBand="0" w:firstRowFirstColumn="0" w:firstRowLastColumn="0" w:lastRowFirstColumn="0" w:lastRowLastColumn="0"/>
-            <w:tcW w:w="1838" w:type="dxa"/>
+            <w:tcW w:w="1947" w:type="dxa"/>
           </w:tcPr>
           <w:p>
             <w:pPr>
@@ -200,7 +182,7 @@
         </w:tc>
         <w:tc>
           <w:tcPr>
-            <w:tcW w:w="4160" w:type="dxa"/>
+            <w:tcW w:w="4711" w:type="dxa"/>
           </w:tcPr>
           <w:p>
             <w:pPr>
@@ -247,7 +229,7 @@
         </w:tc>
         <w:tc>
           <w:tcPr>
-            <w:tcW w:w="3000" w:type="dxa"/>
+            <w:tcW w:w="2340" w:type="dxa"/>
           </w:tcPr>
           <w:p>
             <w:pPr>
@@ -276,7 +258,7 @@
         <w:tc>
           <w:tcPr>
             <w:cnfStyle w:val="001000000000" w:firstRow="0" w:lastRow="0" w:firstColumn="1" w:lastColumn="0" w:oddVBand="0" w:evenVBand="0" w:oddHBand="0" w:evenHBand="0" w:firstRowFirstColumn="0" w:firstRowLastColumn="0" w:lastRowFirstColumn="0" w:lastRowLastColumn="0"/>
-            <w:tcW w:w="1838" w:type="dxa"/>
+            <w:tcW w:w="1947" w:type="dxa"/>
           </w:tcPr>
           <w:p>
             <w:pPr>
@@ -300,7 +282,7 @@
         </w:tc>
         <w:tc>
           <w:tcPr>
-            <w:tcW w:w="4160" w:type="dxa"/>
+            <w:tcW w:w="4711" w:type="dxa"/>
           </w:tcPr>
           <w:p>
             <w:pPr>
@@ -340,7 +322,7 @@
         </w:tc>
         <w:tc>
           <w:tcPr>
-            <w:tcW w:w="3000" w:type="dxa"/>
+            <w:tcW w:w="2340" w:type="dxa"/>
           </w:tcPr>
           <w:p>
             <w:pPr>
@@ -369,7 +351,7 @@
         <w:tc>
           <w:tcPr>
             <w:cnfStyle w:val="001000000000" w:firstRow="0" w:lastRow="0" w:firstColumn="1" w:lastColumn="0" w:oddVBand="0" w:evenVBand="0" w:oddHBand="0" w:evenHBand="0" w:firstRowFirstColumn="0" w:firstRowLastColumn="0" w:lastRowFirstColumn="0" w:lastRowLastColumn="0"/>
-            <w:tcW w:w="1838" w:type="dxa"/>
+            <w:tcW w:w="1947" w:type="dxa"/>
           </w:tcPr>
           <w:p>
             <w:pPr>
@@ -393,7 +375,7 @@
         </w:tc>
         <w:tc>
           <w:tcPr>
-            <w:tcW w:w="4160" w:type="dxa"/>
+            <w:tcW w:w="4711" w:type="dxa"/>
           </w:tcPr>
           <w:p>
             <w:pPr>
@@ -510,7 +492,7 @@
         </w:tc>
         <w:tc>
           <w:tcPr>
-            <w:tcW w:w="3000" w:type="dxa"/>
+            <w:tcW w:w="2340" w:type="dxa"/>
           </w:tcPr>
           <w:p>
             <w:pPr>
@@ -539,7 +521,7 @@
         <w:tc>
           <w:tcPr>
             <w:cnfStyle w:val="001000000000" w:firstRow="0" w:lastRow="0" w:firstColumn="1" w:lastColumn="0" w:oddVBand="0" w:evenVBand="0" w:oddHBand="0" w:evenHBand="0" w:firstRowFirstColumn="0" w:firstRowLastColumn="0" w:lastRowFirstColumn="0" w:lastRowLastColumn="0"/>
-            <w:tcW w:w="1838" w:type="dxa"/>
+            <w:tcW w:w="1947" w:type="dxa"/>
           </w:tcPr>
           <w:p>
             <w:pPr>
@@ -563,7 +545,7 @@
         </w:tc>
         <w:tc>
           <w:tcPr>
-            <w:tcW w:w="4160" w:type="dxa"/>
+            <w:tcW w:w="4711" w:type="dxa"/>
           </w:tcPr>
           <w:p>
             <w:pPr>
@@ -632,7 +614,6 @@
                 <w:sz w:val="24"/>
                 <w:szCs w:val="24"/>
               </w:rPr>
-              <w:lastRenderedPageBreak/>
               <w:t xml:space="preserve">Coded a Gantt Chart for the development stages using the Matplotlib library in Python. </w:t>
             </w:r>
           </w:p>
@@ -654,6 +635,7 @@
                 <w:sz w:val="24"/>
                 <w:szCs w:val="24"/>
               </w:rPr>
+              <w:lastRenderedPageBreak/>
               <w:t xml:space="preserve">Added the time plan and Gantt Chart to </w:t>
             </w:r>
             <w:r>
@@ -674,7 +656,7 @@
         </w:tc>
         <w:tc>
           <w:tcPr>
-            <w:tcW w:w="3000" w:type="dxa"/>
+            <w:tcW w:w="2340" w:type="dxa"/>
           </w:tcPr>
           <w:p>
             <w:pPr>
@@ -706,7 +688,7 @@
         <w:tc>
           <w:tcPr>
             <w:cnfStyle w:val="001000000000" w:firstRow="0" w:lastRow="0" w:firstColumn="1" w:lastColumn="0" w:oddVBand="0" w:evenVBand="0" w:oddHBand="0" w:evenHBand="0" w:firstRowFirstColumn="0" w:firstRowLastColumn="0" w:lastRowFirstColumn="0" w:lastRowLastColumn="0"/>
-            <w:tcW w:w="1838" w:type="dxa"/>
+            <w:tcW w:w="1947" w:type="dxa"/>
           </w:tcPr>
           <w:p>
             <w:pPr>
@@ -730,7 +712,7 @@
         </w:tc>
         <w:tc>
           <w:tcPr>
-            <w:tcW w:w="4160" w:type="dxa"/>
+            <w:tcW w:w="4711" w:type="dxa"/>
           </w:tcPr>
           <w:p>
             <w:pPr>
@@ -819,7 +801,7 @@
         </w:tc>
         <w:tc>
           <w:tcPr>
-            <w:tcW w:w="3000" w:type="dxa"/>
+            <w:tcW w:w="2340" w:type="dxa"/>
           </w:tcPr>
           <w:p>
             <w:pPr>
@@ -850,7 +832,7 @@
         <w:tc>
           <w:tcPr>
             <w:cnfStyle w:val="001000000000" w:firstRow="0" w:lastRow="0" w:firstColumn="1" w:lastColumn="0" w:oddVBand="0" w:evenVBand="0" w:oddHBand="0" w:evenHBand="0" w:firstRowFirstColumn="0" w:firstRowLastColumn="0" w:lastRowFirstColumn="0" w:lastRowLastColumn="0"/>
-            <w:tcW w:w="1838" w:type="dxa"/>
+            <w:tcW w:w="1947" w:type="dxa"/>
           </w:tcPr>
           <w:p>
             <w:pPr>
@@ -874,7 +856,7 @@
         </w:tc>
         <w:tc>
           <w:tcPr>
-            <w:tcW w:w="4160" w:type="dxa"/>
+            <w:tcW w:w="4711" w:type="dxa"/>
           </w:tcPr>
           <w:p>
             <w:pPr>
@@ -949,7 +931,7 @@
         </w:tc>
         <w:tc>
           <w:tcPr>
-            <w:tcW w:w="3000" w:type="dxa"/>
+            <w:tcW w:w="2340" w:type="dxa"/>
           </w:tcPr>
           <w:p>
             <w:pPr>
@@ -980,7 +962,7 @@
         <w:tc>
           <w:tcPr>
             <w:cnfStyle w:val="001000000000" w:firstRow="0" w:lastRow="0" w:firstColumn="1" w:lastColumn="0" w:oddVBand="0" w:evenVBand="0" w:oddHBand="0" w:evenHBand="0" w:firstRowFirstColumn="0" w:firstRowLastColumn="0" w:lastRowFirstColumn="0" w:lastRowLastColumn="0"/>
-            <w:tcW w:w="1838" w:type="dxa"/>
+            <w:tcW w:w="1947" w:type="dxa"/>
           </w:tcPr>
           <w:p>
             <w:pPr>
@@ -1004,7 +986,7 @@
         </w:tc>
         <w:tc>
           <w:tcPr>
-            <w:tcW w:w="4160" w:type="dxa"/>
+            <w:tcW w:w="4711" w:type="dxa"/>
           </w:tcPr>
           <w:p>
             <w:pPr>
@@ -1100,7 +1082,7 @@
         </w:tc>
         <w:tc>
           <w:tcPr>
-            <w:tcW w:w="3000" w:type="dxa"/>
+            <w:tcW w:w="2340" w:type="dxa"/>
           </w:tcPr>
           <w:p>
             <w:pPr>
@@ -1210,7 +1192,7 @@
         <w:tc>
           <w:tcPr>
             <w:cnfStyle w:val="001000000000" w:firstRow="0" w:lastRow="0" w:firstColumn="1" w:lastColumn="0" w:oddVBand="0" w:evenVBand="0" w:oddHBand="0" w:evenHBand="0" w:firstRowFirstColumn="0" w:firstRowLastColumn="0" w:lastRowFirstColumn="0" w:lastRowLastColumn="0"/>
-            <w:tcW w:w="1838" w:type="dxa"/>
+            <w:tcW w:w="1947" w:type="dxa"/>
           </w:tcPr>
           <w:p>
             <w:pPr>
@@ -1234,7 +1216,7 @@
         </w:tc>
         <w:tc>
           <w:tcPr>
-            <w:tcW w:w="4160" w:type="dxa"/>
+            <w:tcW w:w="4711" w:type="dxa"/>
           </w:tcPr>
           <w:p>
             <w:pPr>
@@ -1270,7 +1252,7 @@
         </w:tc>
         <w:tc>
           <w:tcPr>
-            <w:tcW w:w="3000" w:type="dxa"/>
+            <w:tcW w:w="2340" w:type="dxa"/>
           </w:tcPr>
           <w:p>
             <w:pPr>
@@ -1290,7 +1272,7 @@
         <w:tc>
           <w:tcPr>
             <w:cnfStyle w:val="001000000000" w:firstRow="0" w:lastRow="0" w:firstColumn="1" w:lastColumn="0" w:oddVBand="0" w:evenVBand="0" w:oddHBand="0" w:evenHBand="0" w:firstRowFirstColumn="0" w:firstRowLastColumn="0" w:lastRowFirstColumn="0" w:lastRowLastColumn="0"/>
-            <w:tcW w:w="1838" w:type="dxa"/>
+            <w:tcW w:w="1947" w:type="dxa"/>
           </w:tcPr>
           <w:p>
             <w:pPr>
@@ -1314,7 +1296,7 @@
         </w:tc>
         <w:tc>
           <w:tcPr>
-            <w:tcW w:w="4160" w:type="dxa"/>
+            <w:tcW w:w="4711" w:type="dxa"/>
           </w:tcPr>
           <w:p>
             <w:pPr>
@@ -1410,7 +1392,7 @@
         </w:tc>
         <w:tc>
           <w:tcPr>
-            <w:tcW w:w="3000" w:type="dxa"/>
+            <w:tcW w:w="2340" w:type="dxa"/>
           </w:tcPr>
           <w:p>
             <w:pPr>
@@ -1492,7 +1474,7 @@
         <w:tc>
           <w:tcPr>
             <w:cnfStyle w:val="001000000000" w:firstRow="0" w:lastRow="0" w:firstColumn="1" w:lastColumn="0" w:oddVBand="0" w:evenVBand="0" w:oddHBand="0" w:evenHBand="0" w:firstRowFirstColumn="0" w:firstRowLastColumn="0" w:lastRowFirstColumn="0" w:lastRowLastColumn="0"/>
-            <w:tcW w:w="1838" w:type="dxa"/>
+            <w:tcW w:w="1947" w:type="dxa"/>
           </w:tcPr>
           <w:p>
             <w:pPr>
@@ -1510,14 +1492,13 @@
                 <w:sz w:val="28"/>
                 <w:szCs w:val="28"/>
               </w:rPr>
-              <w:lastRenderedPageBreak/>
               <w:t>23/12/24</w:t>
             </w:r>
           </w:p>
         </w:tc>
         <w:tc>
           <w:tcPr>
-            <w:tcW w:w="4160" w:type="dxa"/>
+            <w:tcW w:w="4711" w:type="dxa"/>
           </w:tcPr>
           <w:p>
             <w:pPr>
@@ -1602,7 +1583,7 @@
         </w:tc>
         <w:tc>
           <w:tcPr>
-            <w:tcW w:w="3000" w:type="dxa"/>
+            <w:tcW w:w="2340" w:type="dxa"/>
           </w:tcPr>
           <w:p>
             <w:pPr>
@@ -1642,7 +1623,7 @@
         <w:tc>
           <w:tcPr>
             <w:cnfStyle w:val="001000000000" w:firstRow="0" w:lastRow="0" w:firstColumn="1" w:lastColumn="0" w:oddVBand="0" w:evenVBand="0" w:oddHBand="0" w:evenHBand="0" w:firstRowFirstColumn="0" w:firstRowLastColumn="0" w:lastRowFirstColumn="0" w:lastRowLastColumn="0"/>
-            <w:tcW w:w="1838" w:type="dxa"/>
+            <w:tcW w:w="1947" w:type="dxa"/>
           </w:tcPr>
           <w:p>
             <w:pPr>
@@ -1658,6 +1639,7 @@
                 <w:sz w:val="28"/>
                 <w:szCs w:val="28"/>
               </w:rPr>
+              <w:lastRenderedPageBreak/>
               <w:t>30</w:t>
             </w:r>
             <w:r>
@@ -1673,7 +1655,7 @@
         </w:tc>
         <w:tc>
           <w:tcPr>
-            <w:tcW w:w="4160" w:type="dxa"/>
+            <w:tcW w:w="4711" w:type="dxa"/>
           </w:tcPr>
           <w:p>
             <w:pPr>
@@ -1825,7 +1807,7 @@
         </w:tc>
         <w:tc>
           <w:tcPr>
-            <w:tcW w:w="3000" w:type="dxa"/>
+            <w:tcW w:w="2340" w:type="dxa"/>
           </w:tcPr>
           <w:p>
             <w:pPr>
@@ -1913,6 +1895,74 @@
             <w:pPr>
               <w:cnfStyle w:val="000000000000" w:firstRow="0" w:lastRow="0" w:firstColumn="0" w:lastColumn="0" w:oddVBand="0" w:evenVBand="0" w:oddHBand="0" w:evenHBand="0" w:firstRowFirstColumn="0" w:firstRowLastColumn="0" w:lastRowFirstColumn="0" w:lastRowLastColumn="0"/>
               <w:rPr>
+                <w:sz w:val="24"/>
+                <w:szCs w:val="24"/>
+              </w:rPr>
+            </w:pPr>
+          </w:p>
+        </w:tc>
+      </w:tr>
+      <w:tr>
+        <w:trPr>
+          <w:trHeight w:val="827"/>
+        </w:trPr>
+        <w:tc>
+          <w:tcPr>
+            <w:cnfStyle w:val="001000000000" w:firstRow="0" w:lastRow="0" w:firstColumn="1" w:lastColumn="0" w:oddVBand="0" w:evenVBand="0" w:oddHBand="0" w:evenHBand="0" w:firstRowFirstColumn="0" w:firstRowLastColumn="0" w:lastRowFirstColumn="0" w:lastRowLastColumn="0"/>
+            <w:tcW w:w="1947" w:type="dxa"/>
+          </w:tcPr>
+          <w:p>
+            <w:pPr>
+              <w:rPr>
+                <w:b w:val="0"/>
+                <w:bCs w:val="0"/>
+                <w:sz w:val="28"/>
+                <w:szCs w:val="28"/>
+              </w:rPr>
+            </w:pPr>
+            <w:r>
+              <w:rPr>
+                <w:b w:val="0"/>
+                <w:bCs w:val="0"/>
+                <w:sz w:val="28"/>
+                <w:szCs w:val="28"/>
+              </w:rPr>
+              <w:t>06/01/25</w:t>
+            </w:r>
+          </w:p>
+        </w:tc>
+        <w:tc>
+          <w:tcPr>
+            <w:tcW w:w="4711" w:type="dxa"/>
+          </w:tcPr>
+          <w:p>
+            <w:pPr>
+              <w:pStyle w:val="ListParagraph"/>
+              <w:cnfStyle w:val="000000000000" w:firstRow="0" w:lastRow="0" w:firstColumn="0" w:lastColumn="0" w:oddVBand="0" w:evenVBand="0" w:oddHBand="0" w:evenHBand="0" w:firstRowFirstColumn="0" w:firstRowLastColumn="0" w:lastRowFirstColumn="0" w:lastRowLastColumn="0"/>
+              <w:rPr>
+                <w:sz w:val="24"/>
+                <w:szCs w:val="24"/>
+              </w:rPr>
+            </w:pPr>
+            <w:r>
+              <w:rPr>
+                <w:sz w:val="24"/>
+                <w:szCs w:val="24"/>
+              </w:rPr>
+              <w:t>(No time spent on project this week due to 2 exams and 1 coursework submission for other modules to prepare for)</w:t>
+            </w:r>
+          </w:p>
+        </w:tc>
+        <w:tc>
+          <w:tcPr>
+            <w:tcW w:w="2340" w:type="dxa"/>
+          </w:tcPr>
+          <w:p>
+            <w:pPr>
+              <w:cnfStyle w:val="000000000000" w:firstRow="0" w:lastRow="0" w:firstColumn="0" w:lastColumn="0" w:oddVBand="0" w:evenVBand="0" w:oddHBand="0" w:evenHBand="0" w:firstRowFirstColumn="0" w:firstRowLastColumn="0" w:lastRowFirstColumn="0" w:lastRowLastColumn="0"/>
+              <w:rPr>
+                <w:b/>
+                <w:bCs/>
                 <w:sz w:val="24"/>
                 <w:szCs w:val="24"/>
               </w:rPr>
@@ -1941,7 +1991,7 @@
 </file>
 
 <file path=word/endnotes.xml><?xml version="1.0" encoding="utf-8"?>
-<w:endnotes xmlns:wpc="http://schemas.microsoft.com/office/word/2010/wordprocessingCanvas" xmlns:cx="http://schemas.microsoft.com/office/drawing/2014/chartex" xmlns:cx1="http://schemas.microsoft.com/office/drawing/2015/9/8/chartex" xmlns:cx2="http://schemas.microsoft.com/office/drawing/2015/10/21/chartex" xmlns:cx3="http://schemas.microsoft.com/office/drawing/2016/5/9/chartex" xmlns:cx4="http://schemas.microsoft.com/office/drawing/2016/5/10/chartex" xmlns:cx5="http://schemas.microsoft.com/office/drawing/2016/5/11/chartex" xmlns:cx6="http://schemas.microsoft.com/office/drawing/2016/5/12/chartex" xmlns:cx7="http://schemas.microsoft.com/office/drawing/2016/5/13/chartex" xmlns:cx8="http://schemas.microsoft.com/office/drawing/2016/5/14/chartex" xmlns:mc="http://schemas.openxmlformats.org/markup-compatibility/2006" xmlns:aink="http://schemas.microsoft.com/office/drawing/2016/ink" xmlns:am3d="http://schemas.microsoft.com/office/drawing/2017/model3d" xmlns:o="urn:schemas-microsoft-com:office:office" xmlns:oel="http://schemas.microsoft.com/office/2019/extlst" xmlns:r="http://schemas.openxmlformats.org/officeDocument/2006/relationships" xmlns:m="http://schemas.openxmlformats.org/officeDocument/2006/math" xmlns:v="urn:schemas-microsoft-com:vml" xmlns:wp14="http://schemas.microsoft.com/office/word/2010/wordprocessingDrawing" xmlns:wp="http://schemas.openxmlformats.org/drawingml/2006/wordprocessingDrawing" xmlns:w10="urn:schemas-microsoft-com:office:word" xmlns:w="http://schemas.openxmlformats.org/wordprocessingml/2006/main" xmlns:w14="http://schemas.microsoft.com/office/word/2010/wordml" xmlns:w15="http://schemas.microsoft.com/office/word/2012/wordml" xmlns:w16cex="http://schemas.microsoft.com/office/word/2018/wordml/cex" xmlns:w16cid="http://schemas.microsoft.com/office/word/2016/wordml/cid" xmlns:w16="http://schemas.microsoft.com/office/word/2018/wordml" xmlns:w16du="http://schemas.microsoft.com/office/word/2023/wordml/word16du" xmlns:w16sdtdh="http://schemas.microsoft.com/office/word/2020/wordml/sdtdatahash" xmlns:w16se="http://schemas.microsoft.com/office/word/2015/wordml/symex" xmlns:wpg="http://schemas.microsoft.com/office/word/2010/wordprocessingGroup" xmlns:wpi="http://schemas.microsoft.com/office/word/2010/wordprocessingInk" xmlns:wne="http://schemas.microsoft.com/office/word/2006/wordml" xmlns:wps="http://schemas.microsoft.com/office/word/2010/wordprocessingShape" mc:Ignorable="w14 w15 w16se w16cid w16 w16cex w16sdtdh w16du wp14">
+<w:endnotes xmlns:wpc="http://schemas.microsoft.com/office/word/2010/wordprocessingCanvas" xmlns:cx="http://schemas.microsoft.com/office/drawing/2014/chartex" xmlns:cx1="http://schemas.microsoft.com/office/drawing/2015/9/8/chartex" xmlns:cx2="http://schemas.microsoft.com/office/drawing/2015/10/21/chartex" xmlns:cx3="http://schemas.microsoft.com/office/drawing/2016/5/9/chartex" xmlns:cx4="http://schemas.microsoft.com/office/drawing/2016/5/10/chartex" xmlns:cx5="http://schemas.microsoft.com/office/drawing/2016/5/11/chartex" xmlns:cx6="http://schemas.microsoft.com/office/drawing/2016/5/12/chartex" xmlns:cx7="http://schemas.microsoft.com/office/drawing/2016/5/13/chartex" xmlns:cx8="http://schemas.microsoft.com/office/drawing/2016/5/14/chartex" xmlns:mc="http://schemas.openxmlformats.org/markup-compatibility/2006" xmlns:aink="http://schemas.microsoft.com/office/drawing/2016/ink" xmlns:am3d="http://schemas.microsoft.com/office/drawing/2017/model3d" xmlns:o="urn:schemas-microsoft-com:office:office" xmlns:oel="http://schemas.microsoft.com/office/2019/extlst" xmlns:r="http://schemas.openxmlformats.org/officeDocument/2006/relationships" xmlns:m="http://schemas.openxmlformats.org/officeDocument/2006/math" xmlns:v="urn:schemas-microsoft-com:vml" xmlns:wp14="http://schemas.microsoft.com/office/word/2010/wordprocessingDrawing" xmlns:wp="http://schemas.openxmlformats.org/drawingml/2006/wordprocessingDrawing" xmlns:w10="urn:schemas-microsoft-com:office:word" xmlns:w="http://schemas.openxmlformats.org/wordprocessingml/2006/main" xmlns:w14="http://schemas.microsoft.com/office/word/2010/wordml" xmlns:w15="http://schemas.microsoft.com/office/word/2012/wordml" xmlns:w16cex="http://schemas.microsoft.com/office/word/2018/wordml/cex" xmlns:w16cid="http://schemas.microsoft.com/office/word/2016/wordml/cid" xmlns:w16="http://schemas.microsoft.com/office/word/2018/wordml" xmlns:w16du="http://schemas.microsoft.com/office/word/2023/wordml/word16du" xmlns:w16sdtdh="http://schemas.microsoft.com/office/word/2020/wordml/sdtdatahash" xmlns:w16sdtfl="http://schemas.microsoft.com/office/word/2024/wordml/sdtformatlock" xmlns:w16se="http://schemas.microsoft.com/office/word/2015/wordml/symex" xmlns:wpg="http://schemas.microsoft.com/office/word/2010/wordprocessingGroup" xmlns:wpi="http://schemas.microsoft.com/office/word/2010/wordprocessingInk" xmlns:wne="http://schemas.microsoft.com/office/word/2006/wordml" xmlns:wps="http://schemas.microsoft.com/office/word/2010/wordprocessingShape" mc:Ignorable="w14 w15 w16se w16cid w16 w16cex w16sdtdh w16sdtfl w16du wp14">
   <w:endnote w:type="separator" w:id="-1">
     <w:p>
       <w:pPr>
@@ -1966,7 +2016,7 @@
 </file>
 
 <file path=word/footnotes.xml><?xml version="1.0" encoding="utf-8"?>
-<w:footnotes xmlns:wpc="http://schemas.microsoft.com/office/word/2010/wordprocessingCanvas" xmlns:cx="http://schemas.microsoft.com/office/drawing/2014/chartex" xmlns:cx1="http://schemas.microsoft.com/office/drawing/2015/9/8/chartex" xmlns:cx2="http://schemas.microsoft.com/office/drawing/2015/10/21/chartex" xmlns:cx3="http://schemas.microsoft.com/office/drawing/2016/5/9/chartex" xmlns:cx4="http://schemas.microsoft.com/office/drawing/2016/5/10/chartex" xmlns:cx5="http://schemas.microsoft.com/office/drawing/2016/5/11/chartex" xmlns:cx6="http://schemas.microsoft.com/office/drawing/2016/5/12/chartex" xmlns:cx7="http://schemas.microsoft.com/office/drawing/2016/5/13/chartex" xmlns:cx8="http://schemas.microsoft.com/office/drawing/2016/5/14/chartex" xmlns:mc="http://schemas.openxmlformats.org/markup-compatibility/2006" xmlns:aink="http://schemas.microsoft.com/office/drawing/2016/ink" xmlns:am3d="http://schemas.microsoft.com/office/drawing/2017/model3d" xmlns:o="urn:schemas-microsoft-com:office:office" xmlns:oel="http://schemas.microsoft.com/office/2019/extlst" xmlns:r="http://schemas.openxmlformats.org/officeDocument/2006/relationships" xmlns:m="http://schemas.openxmlformats.org/officeDocument/2006/math" xmlns:v="urn:schemas-microsoft-com:vml" xmlns:wp14="http://schemas.microsoft.com/office/word/2010/wordprocessingDrawing" xmlns:wp="http://schemas.openxmlformats.org/drawingml/2006/wordprocessingDrawing" xmlns:w10="urn:schemas-microsoft-com:office:word" xmlns:w="http://schemas.openxmlformats.org/wordprocessingml/2006/main" xmlns:w14="http://schemas.microsoft.com/office/word/2010/wordml" xmlns:w15="http://schemas.microsoft.com/office/word/2012/wordml" xmlns:w16cex="http://schemas.microsoft.com/office/word/2018/wordml/cex" xmlns:w16cid="http://schemas.microsoft.com/office/word/2016/wordml/cid" xmlns:w16="http://schemas.microsoft.com/office/word/2018/wordml" xmlns:w16du="http://schemas.microsoft.com/office/word/2023/wordml/word16du" xmlns:w16sdtdh="http://schemas.microsoft.com/office/word/2020/wordml/sdtdatahash" xmlns:w16se="http://schemas.microsoft.com/office/word/2015/wordml/symex" xmlns:wpg="http://schemas.microsoft.com/office/word/2010/wordprocessingGroup" xmlns:wpi="http://schemas.microsoft.com/office/word/2010/wordprocessingInk" xmlns:wne="http://schemas.microsoft.com/office/word/2006/wordml" xmlns:wps="http://schemas.microsoft.com/office/word/2010/wordprocessingShape" mc:Ignorable="w14 w15 w16se w16cid w16 w16cex w16sdtdh w16du wp14">
+<w:footnotes xmlns:wpc="http://schemas.microsoft.com/office/word/2010/wordprocessingCanvas" xmlns:cx="http://schemas.microsoft.com/office/drawing/2014/chartex" xmlns:cx1="http://schemas.microsoft.com/office/drawing/2015/9/8/chartex" xmlns:cx2="http://schemas.microsoft.com/office/drawing/2015/10/21/chartex" xmlns:cx3="http://schemas.microsoft.com/office/drawing/2016/5/9/chartex" xmlns:cx4="http://schemas.microsoft.com/office/drawing/2016/5/10/chartex" xmlns:cx5="http://schemas.microsoft.com/office/drawing/2016/5/11/chartex" xmlns:cx6="http://schemas.microsoft.com/office/drawing/2016/5/12/chartex" xmlns:cx7="http://schemas.microsoft.com/office/drawing/2016/5/13/chartex" xmlns:cx8="http://schemas.microsoft.com/office/drawing/2016/5/14/chartex" xmlns:mc="http://schemas.openxmlformats.org/markup-compatibility/2006" xmlns:aink="http://schemas.microsoft.com/office/drawing/2016/ink" xmlns:am3d="http://schemas.microsoft.com/office/drawing/2017/model3d" xmlns:o="urn:schemas-microsoft-com:office:office" xmlns:oel="http://schemas.microsoft.com/office/2019/extlst" xmlns:r="http://schemas.openxmlformats.org/officeDocument/2006/relationships" xmlns:m="http://schemas.openxmlformats.org/officeDocument/2006/math" xmlns:v="urn:schemas-microsoft-com:vml" xmlns:wp14="http://schemas.microsoft.com/office/word/2010/wordprocessingDrawing" xmlns:wp="http://schemas.openxmlformats.org/drawingml/2006/wordprocessingDrawing" xmlns:w10="urn:schemas-microsoft-com:office:word" xmlns:w="http://schemas.openxmlformats.org/wordprocessingml/2006/main" xmlns:w14="http://schemas.microsoft.com/office/word/2010/wordml" xmlns:w15="http://schemas.microsoft.com/office/word/2012/wordml" xmlns:w16cex="http://schemas.microsoft.com/office/word/2018/wordml/cex" xmlns:w16cid="http://schemas.microsoft.com/office/word/2016/wordml/cid" xmlns:w16="http://schemas.microsoft.com/office/word/2018/wordml" xmlns:w16du="http://schemas.microsoft.com/office/word/2023/wordml/word16du" xmlns:w16sdtdh="http://schemas.microsoft.com/office/word/2020/wordml/sdtdatahash" xmlns:w16sdtfl="http://schemas.microsoft.com/office/word/2024/wordml/sdtformatlock" xmlns:w16se="http://schemas.microsoft.com/office/word/2015/wordml/symex" xmlns:wpg="http://schemas.microsoft.com/office/word/2010/wordprocessingGroup" xmlns:wpi="http://schemas.microsoft.com/office/word/2010/wordprocessingInk" xmlns:wne="http://schemas.microsoft.com/office/word/2006/wordml" xmlns:wps="http://schemas.microsoft.com/office/word/2010/wordprocessingShape" mc:Ignorable="w14 w15 w16se w16cid w16 w16cex w16sdtdh w16sdtfl w16du wp14">
   <w:footnote w:type="separator" w:id="-1">
     <w:p>
       <w:pPr>
@@ -1991,7 +2041,7 @@
 </file>
 
 <file path=word/numbering.xml><?xml version="1.0" encoding="utf-8"?>
-<w:numbering xmlns:wpc="http://schemas.microsoft.com/office/word/2010/wordprocessingCanvas" xmlns:cx="http://schemas.microsoft.com/office/drawing/2014/chartex" xmlns:cx1="http://schemas.microsoft.com/office/drawing/2015/9/8/chartex" xmlns:cx2="http://schemas.microsoft.com/office/drawing/2015/10/21/chartex" xmlns:cx3="http://schemas.microsoft.com/office/drawing/2016/5/9/chartex" xmlns:cx4="http://schemas.microsoft.com/office/drawing/2016/5/10/chartex" xmlns:cx5="http://schemas.microsoft.com/office/drawing/2016/5/11/chartex" xmlns:cx6="http://schemas.microsoft.com/office/drawing/2016/5/12/chartex" xmlns:cx7="http://schemas.microsoft.com/office/drawing/2016/5/13/chartex" xmlns:cx8="http://schemas.microsoft.com/office/drawing/2016/5/14/chartex" xmlns:mc="http://schemas.openxmlformats.org/markup-compatibility/2006" xmlns:aink="http://schemas.microsoft.com/office/drawing/2016/ink" xmlns:am3d="http://schemas.microsoft.com/office/drawing/2017/model3d" xmlns:o="urn:schemas-microsoft-com:office:office" xmlns:oel="http://schemas.microsoft.com/office/2019/extlst" xmlns:r="http://schemas.openxmlformats.org/officeDocument/2006/relationships" xmlns:m="http://schemas.openxmlformats.org/officeDocument/2006/math" xmlns:v="urn:schemas-microsoft-com:vml" xmlns:wp14="http://schemas.microsoft.com/office/word/2010/wordprocessingDrawing" xmlns:wp="http://schemas.openxmlformats.org/drawingml/2006/wordprocessingDrawing" xmlns:w10="urn:schemas-microsoft-com:office:word" xmlns:w="http://schemas.openxmlformats.org/wordprocessingml/2006/main" xmlns:w14="http://schemas.microsoft.com/office/word/2010/wordml" xmlns:w15="http://schemas.microsoft.com/office/word/2012/wordml" xmlns:w16cex="http://schemas.microsoft.com/office/word/2018/wordml/cex" xmlns:w16cid="http://schemas.microsoft.com/office/word/2016/wordml/cid" xmlns:w16="http://schemas.microsoft.com/office/word/2018/wordml" xmlns:w16du="http://schemas.microsoft.com/office/word/2023/wordml/word16du" xmlns:w16sdtdh="http://schemas.microsoft.com/office/word/2020/wordml/sdtdatahash" xmlns:w16se="http://schemas.microsoft.com/office/word/2015/wordml/symex" xmlns:wpg="http://schemas.microsoft.com/office/word/2010/wordprocessingGroup" xmlns:wpi="http://schemas.microsoft.com/office/word/2010/wordprocessingInk" xmlns:wne="http://schemas.microsoft.com/office/word/2006/wordml" xmlns:wps="http://schemas.microsoft.com/office/word/2010/wordprocessingShape" mc:Ignorable="w14 w15 w16se w16cid w16 w16cex w16sdtdh w16du wp14">
+<w:numbering xmlns:wpc="http://schemas.microsoft.com/office/word/2010/wordprocessingCanvas" xmlns:cx="http://schemas.microsoft.com/office/drawing/2014/chartex" xmlns:cx1="http://schemas.microsoft.com/office/drawing/2015/9/8/chartex" xmlns:cx2="http://schemas.microsoft.com/office/drawing/2015/10/21/chartex" xmlns:cx3="http://schemas.microsoft.com/office/drawing/2016/5/9/chartex" xmlns:cx4="http://schemas.microsoft.com/office/drawing/2016/5/10/chartex" xmlns:cx5="http://schemas.microsoft.com/office/drawing/2016/5/11/chartex" xmlns:cx6="http://schemas.microsoft.com/office/drawing/2016/5/12/chartex" xmlns:cx7="http://schemas.microsoft.com/office/drawing/2016/5/13/chartex" xmlns:cx8="http://schemas.microsoft.com/office/drawing/2016/5/14/chartex" xmlns:mc="http://schemas.openxmlformats.org/markup-compatibility/2006" xmlns:aink="http://schemas.microsoft.com/office/drawing/2016/ink" xmlns:am3d="http://schemas.microsoft.com/office/drawing/2017/model3d" xmlns:o="urn:schemas-microsoft-com:office:office" xmlns:oel="http://schemas.microsoft.com/office/2019/extlst" xmlns:r="http://schemas.openxmlformats.org/officeDocument/2006/relationships" xmlns:m="http://schemas.openxmlformats.org/officeDocument/2006/math" xmlns:v="urn:schemas-microsoft-com:vml" xmlns:wp14="http://schemas.microsoft.com/office/word/2010/wordprocessingDrawing" xmlns:wp="http://schemas.openxmlformats.org/drawingml/2006/wordprocessingDrawing" xmlns:w10="urn:schemas-microsoft-com:office:word" xmlns:w="http://schemas.openxmlformats.org/wordprocessingml/2006/main" xmlns:w14="http://schemas.microsoft.com/office/word/2010/wordml" xmlns:w15="http://schemas.microsoft.com/office/word/2012/wordml" xmlns:w16cex="http://schemas.microsoft.com/office/word/2018/wordml/cex" xmlns:w16cid="http://schemas.microsoft.com/office/word/2016/wordml/cid" xmlns:w16="http://schemas.microsoft.com/office/word/2018/wordml" xmlns:w16du="http://schemas.microsoft.com/office/word/2023/wordml/word16du" xmlns:w16sdtdh="http://schemas.microsoft.com/office/word/2020/wordml/sdtdatahash" xmlns:w16sdtfl="http://schemas.microsoft.com/office/word/2024/wordml/sdtformatlock" xmlns:w16se="http://schemas.microsoft.com/office/word/2015/wordml/symex" xmlns:wpg="http://schemas.microsoft.com/office/word/2010/wordprocessingGroup" xmlns:wpi="http://schemas.microsoft.com/office/word/2010/wordprocessingInk" xmlns:wne="http://schemas.microsoft.com/office/word/2006/wordml" xmlns:wps="http://schemas.microsoft.com/office/word/2010/wordprocessingShape" mc:Ignorable="w14 w15 w16se w16cid w16 w16cex w16sdtdh w16sdtfl w16du wp14">
   <w:abstractNum w:abstractNumId="0" w15:restartNumberingAfterBreak="0">
     <w:nsid w:val="09B806AD"/>
     <w:multiLevelType w:val="hybridMultilevel"/>
@@ -2106,6 +2156,119 @@
     </w:lvl>
   </w:abstractNum>
   <w:abstractNum w:abstractNumId="1" w15:restartNumberingAfterBreak="0">
+    <w:nsid w:val="13B837E7"/>
+    <w:multiLevelType w:val="hybridMultilevel"/>
+    <w:tmpl w:val="A6BAB68C"/>
+    <w:lvl w:ilvl="0" w:tplc="08090001">
+      <w:start w:val="1"/>
+      <w:numFmt w:val="bullet"/>
+      <w:lvlText w:val=""/>
+      <w:lvlJc w:val="left"/>
+      <w:pPr>
+        <w:ind w:left="720" w:hanging="360"/>
+      </w:pPr>
+      <w:rPr>
+        <w:rFonts w:ascii="Symbol" w:hAnsi="Symbol" w:hint="default"/>
+      </w:rPr>
+    </w:lvl>
+    <w:lvl w:ilvl="1" w:tplc="08090003" w:tentative="1">
+      <w:start w:val="1"/>
+      <w:numFmt w:val="bullet"/>
+      <w:lvlText w:val="o"/>
+      <w:lvlJc w:val="left"/>
+      <w:pPr>
+        <w:ind w:left="1440" w:hanging="360"/>
+      </w:pPr>
+      <w:rPr>
+        <w:rFonts w:ascii="Courier New" w:hAnsi="Courier New" w:cs="Courier New" w:hint="default"/>
+      </w:rPr>
+    </w:lvl>
+    <w:lvl w:ilvl="2" w:tplc="08090005" w:tentative="1">
+      <w:start w:val="1"/>
+      <w:numFmt w:val="bullet"/>
+      <w:lvlText w:val=""/>
+      <w:lvlJc w:val="left"/>
+      <w:pPr>
+        <w:ind w:left="2160" w:hanging="360"/>
+      </w:pPr>
+      <w:rPr>
+        <w:rFonts w:ascii="Wingdings" w:hAnsi="Wingdings" w:hint="default"/>
+      </w:rPr>
+    </w:lvl>
+    <w:lvl w:ilvl="3" w:tplc="08090001" w:tentative="1">
+      <w:start w:val="1"/>
+      <w:numFmt w:val="bullet"/>
+      <w:lvlText w:val=""/>
+      <w:lvlJc w:val="left"/>
+      <w:pPr>
+        <w:ind w:left="2880" w:hanging="360"/>
+      </w:pPr>
+      <w:rPr>
+        <w:rFonts w:ascii="Symbol" w:hAnsi="Symbol" w:hint="default"/>
+      </w:rPr>
+    </w:lvl>
+    <w:lvl w:ilvl="4" w:tplc="08090003" w:tentative="1">
+      <w:start w:val="1"/>
+      <w:numFmt w:val="bullet"/>
+      <w:lvlText w:val="o"/>
+      <w:lvlJc w:val="left"/>
+      <w:pPr>
+        <w:ind w:left="3600" w:hanging="360"/>
+      </w:pPr>
+      <w:rPr>
+        <w:rFonts w:ascii="Courier New" w:hAnsi="Courier New" w:cs="Courier New" w:hint="default"/>
+      </w:rPr>
+    </w:lvl>
+    <w:lvl w:ilvl="5" w:tplc="08090005" w:tentative="1">
+      <w:start w:val="1"/>
+      <w:numFmt w:val="bullet"/>
+      <w:lvlText w:val=""/>
+      <w:lvlJc w:val="left"/>
+      <w:pPr>
+        <w:ind w:left="4320" w:hanging="360"/>
+      </w:pPr>
+      <w:rPr>
+        <w:rFonts w:ascii="Wingdings" w:hAnsi="Wingdings" w:hint="default"/>
+      </w:rPr>
+    </w:lvl>
+    <w:lvl w:ilvl="6" w:tplc="08090001" w:tentative="1">
+      <w:start w:val="1"/>
+      <w:numFmt w:val="bullet"/>
+      <w:lvlText w:val=""/>
+      <w:lvlJc w:val="left"/>
+      <w:pPr>
+        <w:ind w:left="5040" w:hanging="360"/>
+      </w:pPr>
+      <w:rPr>
+        <w:rFonts w:ascii="Symbol" w:hAnsi="Symbol" w:hint="default"/>
+      </w:rPr>
+    </w:lvl>
+    <w:lvl w:ilvl="7" w:tplc="08090003" w:tentative="1">
+      <w:start w:val="1"/>
+      <w:numFmt w:val="bullet"/>
+      <w:lvlText w:val="o"/>
+      <w:lvlJc w:val="left"/>
+      <w:pPr>
+        <w:ind w:left="5760" w:hanging="360"/>
+      </w:pPr>
+      <w:rPr>
+        <w:rFonts w:ascii="Courier New" w:hAnsi="Courier New" w:cs="Courier New" w:hint="default"/>
+      </w:rPr>
+    </w:lvl>
+    <w:lvl w:ilvl="8" w:tplc="08090005" w:tentative="1">
+      <w:start w:val="1"/>
+      <w:numFmt w:val="bullet"/>
+      <w:lvlText w:val=""/>
+      <w:lvlJc w:val="left"/>
+      <w:pPr>
+        <w:ind w:left="6480" w:hanging="360"/>
+      </w:pPr>
+      <w:rPr>
+        <w:rFonts w:ascii="Wingdings" w:hAnsi="Wingdings" w:hint="default"/>
+      </w:rPr>
+    </w:lvl>
+  </w:abstractNum>
+  <w:abstractNum w:abstractNumId="2" w15:restartNumberingAfterBreak="0">
     <w:nsid w:val="1A17298E"/>
     <w:multiLevelType w:val="hybridMultilevel"/>
     <w:tmpl w:val="EE8628C8"/>
@@ -2218,7 +2381,7 @@
       </w:rPr>
     </w:lvl>
   </w:abstractNum>
-  <w:abstractNum w:abstractNumId="2" w15:restartNumberingAfterBreak="0">
+  <w:abstractNum w:abstractNumId="3" w15:restartNumberingAfterBreak="0">
     <w:nsid w:val="1C9E0AC5"/>
     <w:multiLevelType w:val="hybridMultilevel"/>
     <w:tmpl w:val="A94C5BDE"/>
@@ -2331,7 +2494,7 @@
       </w:rPr>
     </w:lvl>
   </w:abstractNum>
-  <w:abstractNum w:abstractNumId="3" w15:restartNumberingAfterBreak="0">
+  <w:abstractNum w:abstractNumId="4" w15:restartNumberingAfterBreak="0">
     <w:nsid w:val="20435CF5"/>
     <w:multiLevelType w:val="hybridMultilevel"/>
     <w:tmpl w:val="ECB6C9FA"/>
@@ -2444,7 +2607,7 @@
       </w:rPr>
     </w:lvl>
   </w:abstractNum>
-  <w:abstractNum w:abstractNumId="4" w15:restartNumberingAfterBreak="0">
+  <w:abstractNum w:abstractNumId="5" w15:restartNumberingAfterBreak="0">
     <w:nsid w:val="32C158E9"/>
     <w:multiLevelType w:val="hybridMultilevel"/>
     <w:tmpl w:val="5650CC76"/>
@@ -2557,7 +2720,7 @@
       </w:rPr>
     </w:lvl>
   </w:abstractNum>
-  <w:abstractNum w:abstractNumId="5" w15:restartNumberingAfterBreak="0">
+  <w:abstractNum w:abstractNumId="6" w15:restartNumberingAfterBreak="0">
     <w:nsid w:val="35136653"/>
     <w:multiLevelType w:val="hybridMultilevel"/>
     <w:tmpl w:val="A1E45102"/>
@@ -2670,7 +2833,7 @@
       </w:rPr>
     </w:lvl>
   </w:abstractNum>
-  <w:abstractNum w:abstractNumId="6" w15:restartNumberingAfterBreak="0">
+  <w:abstractNum w:abstractNumId="7" w15:restartNumberingAfterBreak="0">
     <w:nsid w:val="3A482742"/>
     <w:multiLevelType w:val="hybridMultilevel"/>
     <w:tmpl w:val="B09CD844"/>
@@ -2783,7 +2946,120 @@
       </w:rPr>
     </w:lvl>
   </w:abstractNum>
-  <w:abstractNum w:abstractNumId="7" w15:restartNumberingAfterBreak="0">
+  <w:abstractNum w:abstractNumId="8" w15:restartNumberingAfterBreak="0">
+    <w:nsid w:val="408C7B2C"/>
+    <w:multiLevelType w:val="hybridMultilevel"/>
+    <w:tmpl w:val="10C807CC"/>
+    <w:lvl w:ilvl="0" w:tplc="08090001">
+      <w:start w:val="1"/>
+      <w:numFmt w:val="bullet"/>
+      <w:lvlText w:val=""/>
+      <w:lvlJc w:val="left"/>
+      <w:pPr>
+        <w:ind w:left="830" w:hanging="360"/>
+      </w:pPr>
+      <w:rPr>
+        <w:rFonts w:ascii="Symbol" w:hAnsi="Symbol" w:hint="default"/>
+      </w:rPr>
+    </w:lvl>
+    <w:lvl w:ilvl="1" w:tplc="08090003" w:tentative="1">
+      <w:start w:val="1"/>
+      <w:numFmt w:val="bullet"/>
+      <w:lvlText w:val="o"/>
+      <w:lvlJc w:val="left"/>
+      <w:pPr>
+        <w:ind w:left="1550" w:hanging="360"/>
+      </w:pPr>
+      <w:rPr>
+        <w:rFonts w:ascii="Courier New" w:hAnsi="Courier New" w:cs="Courier New" w:hint="default"/>
+      </w:rPr>
+    </w:lvl>
+    <w:lvl w:ilvl="2" w:tplc="08090005" w:tentative="1">
+      <w:start w:val="1"/>
+      <w:numFmt w:val="bullet"/>
+      <w:lvlText w:val=""/>
+      <w:lvlJc w:val="left"/>
+      <w:pPr>
+        <w:ind w:left="2270" w:hanging="360"/>
+      </w:pPr>
+      <w:rPr>
+        <w:rFonts w:ascii="Wingdings" w:hAnsi="Wingdings" w:hint="default"/>
+      </w:rPr>
+    </w:lvl>
+    <w:lvl w:ilvl="3" w:tplc="08090001" w:tentative="1">
+      <w:start w:val="1"/>
+      <w:numFmt w:val="bullet"/>
+      <w:lvlText w:val=""/>
+      <w:lvlJc w:val="left"/>
+      <w:pPr>
+        <w:ind w:left="2990" w:hanging="360"/>
+      </w:pPr>
+      <w:rPr>
+        <w:rFonts w:ascii="Symbol" w:hAnsi="Symbol" w:hint="default"/>
+      </w:rPr>
+    </w:lvl>
+    <w:lvl w:ilvl="4" w:tplc="08090003" w:tentative="1">
+      <w:start w:val="1"/>
+      <w:numFmt w:val="bullet"/>
+      <w:lvlText w:val="o"/>
+      <w:lvlJc w:val="left"/>
+      <w:pPr>
+        <w:ind w:left="3710" w:hanging="360"/>
+      </w:pPr>
+      <w:rPr>
+        <w:rFonts w:ascii="Courier New" w:hAnsi="Courier New" w:cs="Courier New" w:hint="default"/>
+      </w:rPr>
+    </w:lvl>
+    <w:lvl w:ilvl="5" w:tplc="08090005" w:tentative="1">
+      <w:start w:val="1"/>
+      <w:numFmt w:val="bullet"/>
+      <w:lvlText w:val=""/>
+      <w:lvlJc w:val="left"/>
+      <w:pPr>
+        <w:ind w:left="4430" w:hanging="360"/>
+      </w:pPr>
+      <w:rPr>
+        <w:rFonts w:ascii="Wingdings" w:hAnsi="Wingdings" w:hint="default"/>
+      </w:rPr>
+    </w:lvl>
+    <w:lvl w:ilvl="6" w:tplc="08090001" w:tentative="1">
+      <w:start w:val="1"/>
+      <w:numFmt w:val="bullet"/>
+      <w:lvlText w:val=""/>
+      <w:lvlJc w:val="left"/>
+      <w:pPr>
+        <w:ind w:left="5150" w:hanging="360"/>
+      </w:pPr>
+      <w:rPr>
+        <w:rFonts w:ascii="Symbol" w:hAnsi="Symbol" w:hint="default"/>
+      </w:rPr>
+    </w:lvl>
+    <w:lvl w:ilvl="7" w:tplc="08090003" w:tentative="1">
+      <w:start w:val="1"/>
+      <w:numFmt w:val="bullet"/>
+      <w:lvlText w:val="o"/>
+      <w:lvlJc w:val="left"/>
+      <w:pPr>
+        <w:ind w:left="5870" w:hanging="360"/>
+      </w:pPr>
+      <w:rPr>
+        <w:rFonts w:ascii="Courier New" w:hAnsi="Courier New" w:cs="Courier New" w:hint="default"/>
+      </w:rPr>
+    </w:lvl>
+    <w:lvl w:ilvl="8" w:tplc="08090005" w:tentative="1">
+      <w:start w:val="1"/>
+      <w:numFmt w:val="bullet"/>
+      <w:lvlText w:val=""/>
+      <w:lvlJc w:val="left"/>
+      <w:pPr>
+        <w:ind w:left="6590" w:hanging="360"/>
+      </w:pPr>
+      <w:rPr>
+        <w:rFonts w:ascii="Wingdings" w:hAnsi="Wingdings" w:hint="default"/>
+      </w:rPr>
+    </w:lvl>
+  </w:abstractNum>
+  <w:abstractNum w:abstractNumId="9" w15:restartNumberingAfterBreak="0">
     <w:nsid w:val="4782157F"/>
     <w:multiLevelType w:val="hybridMultilevel"/>
     <w:tmpl w:val="D2DCDE30"/>
@@ -2896,7 +3172,7 @@
       </w:rPr>
     </w:lvl>
   </w:abstractNum>
-  <w:abstractNum w:abstractNumId="8" w15:restartNumberingAfterBreak="0">
+  <w:abstractNum w:abstractNumId="10" w15:restartNumberingAfterBreak="0">
     <w:nsid w:val="4A9B6307"/>
     <w:multiLevelType w:val="hybridMultilevel"/>
     <w:tmpl w:val="B7386924"/>
@@ -3009,7 +3285,7 @@
       </w:rPr>
     </w:lvl>
   </w:abstractNum>
-  <w:abstractNum w:abstractNumId="9" w15:restartNumberingAfterBreak="0">
+  <w:abstractNum w:abstractNumId="11" w15:restartNumberingAfterBreak="0">
     <w:nsid w:val="4CB3308D"/>
     <w:multiLevelType w:val="hybridMultilevel"/>
     <w:tmpl w:val="97925170"/>
@@ -3122,7 +3398,7 @@
       </w:rPr>
     </w:lvl>
   </w:abstractNum>
-  <w:abstractNum w:abstractNumId="10" w15:restartNumberingAfterBreak="0">
+  <w:abstractNum w:abstractNumId="12" w15:restartNumberingAfterBreak="0">
     <w:nsid w:val="4EC80932"/>
     <w:multiLevelType w:val="hybridMultilevel"/>
     <w:tmpl w:val="F3DE5102"/>
@@ -3235,7 +3511,7 @@
       </w:rPr>
     </w:lvl>
   </w:abstractNum>
-  <w:abstractNum w:abstractNumId="11" w15:restartNumberingAfterBreak="0">
+  <w:abstractNum w:abstractNumId="13" w15:restartNumberingAfterBreak="0">
     <w:nsid w:val="519473A9"/>
     <w:multiLevelType w:val="hybridMultilevel"/>
     <w:tmpl w:val="EF16A61E"/>
@@ -3348,7 +3624,7 @@
       </w:rPr>
     </w:lvl>
   </w:abstractNum>
-  <w:abstractNum w:abstractNumId="12" w15:restartNumberingAfterBreak="0">
+  <w:abstractNum w:abstractNumId="14" w15:restartNumberingAfterBreak="0">
     <w:nsid w:val="62E417C1"/>
     <w:multiLevelType w:val="hybridMultilevel"/>
     <w:tmpl w:val="05EEC4BE"/>
@@ -3461,7 +3737,7 @@
       </w:rPr>
     </w:lvl>
   </w:abstractNum>
-  <w:abstractNum w:abstractNumId="13" w15:restartNumberingAfterBreak="0">
+  <w:abstractNum w:abstractNumId="15" w15:restartNumberingAfterBreak="0">
     <w:nsid w:val="637F55AC"/>
     <w:multiLevelType w:val="hybridMultilevel"/>
     <w:tmpl w:val="C428BDF0"/>
@@ -3574,7 +3850,7 @@
       </w:rPr>
     </w:lvl>
   </w:abstractNum>
-  <w:abstractNum w:abstractNumId="14" w15:restartNumberingAfterBreak="0">
+  <w:abstractNum w:abstractNumId="16" w15:restartNumberingAfterBreak="0">
     <w:nsid w:val="6920457E"/>
     <w:multiLevelType w:val="hybridMultilevel"/>
     <w:tmpl w:val="882C96B8"/>
@@ -3687,7 +3963,7 @@
       </w:rPr>
     </w:lvl>
   </w:abstractNum>
-  <w:abstractNum w:abstractNumId="15" w15:restartNumberingAfterBreak="0">
+  <w:abstractNum w:abstractNumId="17" w15:restartNumberingAfterBreak="0">
     <w:nsid w:val="7DF50229"/>
     <w:multiLevelType w:val="hybridMultilevel"/>
     <w:tmpl w:val="3E86F860"/>
@@ -3801,58 +4077,64 @@
     </w:lvl>
   </w:abstractNum>
   <w:num w:numId="1" w16cid:durableId="512109494">
-    <w:abstractNumId w:val="4"/>
+    <w:abstractNumId w:val="5"/>
   </w:num>
   <w:num w:numId="2" w16cid:durableId="1457455359">
+    <w:abstractNumId w:val="16"/>
+  </w:num>
+  <w:num w:numId="3" w16cid:durableId="1340547680">
     <w:abstractNumId w:val="14"/>
   </w:num>
-  <w:num w:numId="3" w16cid:durableId="1340547680">
-    <w:abstractNumId w:val="12"/>
-  </w:num>
   <w:num w:numId="4" w16cid:durableId="1892882653">
-    <w:abstractNumId w:val="15"/>
+    <w:abstractNumId w:val="17"/>
   </w:num>
   <w:num w:numId="5" w16cid:durableId="579756913">
-    <w:abstractNumId w:val="6"/>
+    <w:abstractNumId w:val="7"/>
   </w:num>
   <w:num w:numId="6" w16cid:durableId="1370305326">
-    <w:abstractNumId w:val="1"/>
+    <w:abstractNumId w:val="2"/>
   </w:num>
   <w:num w:numId="7" w16cid:durableId="1455097374">
+    <w:abstractNumId w:val="11"/>
+  </w:num>
+  <w:num w:numId="8" w16cid:durableId="991955956">
     <w:abstractNumId w:val="9"/>
   </w:num>
-  <w:num w:numId="8" w16cid:durableId="991955956">
-    <w:abstractNumId w:val="7"/>
-  </w:num>
   <w:num w:numId="9" w16cid:durableId="1961493972">
-    <w:abstractNumId w:val="8"/>
+    <w:abstractNumId w:val="10"/>
   </w:num>
   <w:num w:numId="10" w16cid:durableId="1612205702">
-    <w:abstractNumId w:val="5"/>
+    <w:abstractNumId w:val="6"/>
   </w:num>
   <w:num w:numId="11" w16cid:durableId="1999530307">
     <w:abstractNumId w:val="0"/>
   </w:num>
   <w:num w:numId="12" w16cid:durableId="1736195558">
+    <w:abstractNumId w:val="15"/>
+  </w:num>
+  <w:num w:numId="13" w16cid:durableId="774251253">
+    <w:abstractNumId w:val="12"/>
+  </w:num>
+  <w:num w:numId="14" w16cid:durableId="616716194">
+    <w:abstractNumId w:val="4"/>
+  </w:num>
+  <w:num w:numId="15" w16cid:durableId="776564663">
+    <w:abstractNumId w:val="3"/>
+  </w:num>
+  <w:num w:numId="16" w16cid:durableId="967248511">
     <w:abstractNumId w:val="13"/>
   </w:num>
-  <w:num w:numId="13" w16cid:durableId="774251253">
-    <w:abstractNumId w:val="10"/>
+  <w:num w:numId="17" w16cid:durableId="1397583850">
+    <w:abstractNumId w:val="8"/>
   </w:num>
-  <w:num w:numId="14" w16cid:durableId="616716194">
-    <w:abstractNumId w:val="3"/>
-  </w:num>
-  <w:num w:numId="15" w16cid:durableId="776564663">
-    <w:abstractNumId w:val="2"/>
-  </w:num>
-  <w:num w:numId="16" w16cid:durableId="967248511">
-    <w:abstractNumId w:val="11"/>
+  <w:num w:numId="18" w16cid:durableId="1373529461">
+    <w:abstractNumId w:val="1"/>
   </w:num>
 </w:numbering>
 </file>
 
 <file path=word/styles.xml><?xml version="1.0" encoding="utf-8"?>
-<w:styles xmlns:mc="http://schemas.openxmlformats.org/markup-compatibility/2006" xmlns:r="http://schemas.openxmlformats.org/officeDocument/2006/relationships" xmlns:w="http://schemas.openxmlformats.org/wordprocessingml/2006/main" xmlns:w14="http://schemas.microsoft.com/office/word/2010/wordml" xmlns:w15="http://schemas.microsoft.com/office/word/2012/wordml" xmlns:w16cex="http://schemas.microsoft.com/office/word/2018/wordml/cex" xmlns:w16cid="http://schemas.microsoft.com/office/word/2016/wordml/cid" xmlns:w16="http://schemas.microsoft.com/office/word/2018/wordml" xmlns:w16du="http://schemas.microsoft.com/office/word/2023/wordml/word16du" xmlns:w16sdtdh="http://schemas.microsoft.com/office/word/2020/wordml/sdtdatahash" xmlns:w16se="http://schemas.microsoft.com/office/word/2015/wordml/symex" mc:Ignorable="w14 w15 w16se w16cid w16 w16cex w16sdtdh w16du">
+<w:styles xmlns:mc="http://schemas.openxmlformats.org/markup-compatibility/2006" xmlns:r="http://schemas.openxmlformats.org/officeDocument/2006/relationships" xmlns:w="http://schemas.openxmlformats.org/wordprocessingml/2006/main" xmlns:w14="http://schemas.microsoft.com/office/word/2010/wordml" xmlns:w15="http://schemas.microsoft.com/office/word/2012/wordml" xmlns:w16cex="http://schemas.microsoft.com/office/word/2018/wordml/cex" xmlns:w16cid="http://schemas.microsoft.com/office/word/2016/wordml/cid" xmlns:w16="http://schemas.microsoft.com/office/word/2018/wordml" xmlns:w16du="http://schemas.microsoft.com/office/word/2023/wordml/word16du" xmlns:w16sdtdh="http://schemas.microsoft.com/office/word/2020/wordml/sdtdatahash" xmlns:w16sdtfl="http://schemas.microsoft.com/office/word/2024/wordml/sdtformatlock" xmlns:w16se="http://schemas.microsoft.com/office/word/2015/wordml/symex" mc:Ignorable="w14 w15 w16se w16cid w16 w16cex w16sdtdh w16sdtfl w16du">
   <w:docDefaults>
     <w:rPrDefault>
       <w:rPr>

</xml_diff>

<commit_message>
Updated Project Log for W/C 13/01/25
</commit_message>
<xml_diff>
--- a/Project_Log.docx
+++ b/Project_Log.docx
@@ -40,7 +40,25 @@
           <w:szCs w:val="24"/>
           <w:lang w:val="en-US"/>
         </w:rPr>
-        <w:t>The project log is laid out in a table</w:t>
+        <w:t xml:space="preserve">The project log is laid out </w:t>
+      </w:r>
+      <w:proofErr w:type="gramStart"/>
+      <w:r>
+        <w:rPr>
+          <w:sz w:val="24"/>
+          <w:szCs w:val="24"/>
+          <w:lang w:val="en-US"/>
+        </w:rPr>
+        <w:t>in</w:t>
+      </w:r>
+      <w:proofErr w:type="gramEnd"/>
+      <w:r>
+        <w:rPr>
+          <w:sz w:val="24"/>
+          <w:szCs w:val="24"/>
+          <w:lang w:val="en-US"/>
+        </w:rPr>
+        <w:t xml:space="preserve"> a table</w:t>
       </w:r>
       <w:r>
         <w:rPr>
@@ -1738,7 +1756,23 @@
                 <w:sz w:val="24"/>
                 <w:szCs w:val="24"/>
               </w:rPr>
-              <w:t>Amended database structure to allow a many to many relationship between products and transactions</w:t>
+              <w:t xml:space="preserve">Amended database structure to allow a many to many </w:t>
+            </w:r>
+            <w:proofErr w:type="gramStart"/>
+            <w:r>
+              <w:rPr>
+                <w:sz w:val="24"/>
+                <w:szCs w:val="24"/>
+              </w:rPr>
+              <w:t>relationship</w:t>
+            </w:r>
+            <w:proofErr w:type="gramEnd"/>
+            <w:r>
+              <w:rPr>
+                <w:sz w:val="24"/>
+                <w:szCs w:val="24"/>
+              </w:rPr>
+              <w:t xml:space="preserve"> between products and transactions</w:t>
             </w:r>
           </w:p>
           <w:p>
@@ -1950,6 +1984,136 @@
                 <w:szCs w:val="24"/>
               </w:rPr>
               <w:t>(No time spent on project this week due to 2 exams and 1 coursework submission for other modules to prepare for)</w:t>
+            </w:r>
+          </w:p>
+        </w:tc>
+        <w:tc>
+          <w:tcPr>
+            <w:tcW w:w="2340" w:type="dxa"/>
+          </w:tcPr>
+          <w:p>
+            <w:pPr>
+              <w:cnfStyle w:val="000000000000" w:firstRow="0" w:lastRow="0" w:firstColumn="0" w:lastColumn="0" w:oddVBand="0" w:evenVBand="0" w:oddHBand="0" w:evenHBand="0" w:firstRowFirstColumn="0" w:firstRowLastColumn="0" w:lastRowFirstColumn="0" w:lastRowLastColumn="0"/>
+              <w:rPr>
+                <w:b/>
+                <w:bCs/>
+                <w:sz w:val="24"/>
+                <w:szCs w:val="24"/>
+              </w:rPr>
+            </w:pPr>
+          </w:p>
+        </w:tc>
+      </w:tr>
+      <w:tr>
+        <w:trPr>
+          <w:trHeight w:val="827"/>
+        </w:trPr>
+        <w:tc>
+          <w:tcPr>
+            <w:cnfStyle w:val="001000000000" w:firstRow="0" w:lastRow="0" w:firstColumn="1" w:lastColumn="0" w:oddVBand="0" w:evenVBand="0" w:oddHBand="0" w:evenHBand="0" w:firstRowFirstColumn="0" w:firstRowLastColumn="0" w:lastRowFirstColumn="0" w:lastRowLastColumn="0"/>
+            <w:tcW w:w="1947" w:type="dxa"/>
+          </w:tcPr>
+          <w:p>
+            <w:pPr>
+              <w:rPr>
+                <w:b w:val="0"/>
+                <w:bCs w:val="0"/>
+                <w:sz w:val="28"/>
+                <w:szCs w:val="28"/>
+              </w:rPr>
+            </w:pPr>
+            <w:r>
+              <w:rPr>
+                <w:b w:val="0"/>
+                <w:bCs w:val="0"/>
+                <w:sz w:val="28"/>
+                <w:szCs w:val="28"/>
+              </w:rPr>
+              <w:t>13/01/25</w:t>
+            </w:r>
+          </w:p>
+        </w:tc>
+        <w:tc>
+          <w:tcPr>
+            <w:tcW w:w="4711" w:type="dxa"/>
+          </w:tcPr>
+          <w:p>
+            <w:pPr>
+              <w:pStyle w:val="ListParagraph"/>
+              <w:numPr>
+                <w:ilvl w:val="0"/>
+                <w:numId w:val="19"/>
+              </w:numPr>
+              <w:cnfStyle w:val="000000000000" w:firstRow="0" w:lastRow="0" w:firstColumn="0" w:lastColumn="0" w:oddVBand="0" w:evenVBand="0" w:oddHBand="0" w:evenHBand="0" w:firstRowFirstColumn="0" w:firstRowLastColumn="0" w:lastRowFirstColumn="0" w:lastRowLastColumn="0"/>
+              <w:rPr>
+                <w:sz w:val="24"/>
+                <w:szCs w:val="24"/>
+              </w:rPr>
+            </w:pPr>
+            <w:r>
+              <w:rPr>
+                <w:sz w:val="24"/>
+                <w:szCs w:val="24"/>
+              </w:rPr>
+              <w:t>Made changes to improve existing code, e.g. used Transaction constructor when creating a transaction instead of multiple lines of setter methods for each attribute</w:t>
+            </w:r>
+          </w:p>
+          <w:p>
+            <w:pPr>
+              <w:pStyle w:val="ListParagraph"/>
+              <w:numPr>
+                <w:ilvl w:val="0"/>
+                <w:numId w:val="19"/>
+              </w:numPr>
+              <w:cnfStyle w:val="000000000000" w:firstRow="0" w:lastRow="0" w:firstColumn="0" w:lastColumn="0" w:oddVBand="0" w:evenVBand="0" w:oddHBand="0" w:evenHBand="0" w:firstRowFirstColumn="0" w:firstRowLastColumn="0" w:lastRowFirstColumn="0" w:lastRowLastColumn="0"/>
+              <w:rPr>
+                <w:sz w:val="24"/>
+                <w:szCs w:val="24"/>
+              </w:rPr>
+            </w:pPr>
+            <w:r>
+              <w:rPr>
+                <w:sz w:val="24"/>
+                <w:szCs w:val="24"/>
+              </w:rPr>
+              <w:t>Created generateReceipt method in TransactionService class, which creates a formatted receipt for a transaction</w:t>
+            </w:r>
+          </w:p>
+          <w:p>
+            <w:pPr>
+              <w:pStyle w:val="ListParagraph"/>
+              <w:numPr>
+                <w:ilvl w:val="0"/>
+                <w:numId w:val="19"/>
+              </w:numPr>
+              <w:cnfStyle w:val="000000000000" w:firstRow="0" w:lastRow="0" w:firstColumn="0" w:lastColumn="0" w:oddVBand="0" w:evenVBand="0" w:oddHBand="0" w:evenHBand="0" w:firstRowFirstColumn="0" w:firstRowLastColumn="0" w:lastRowFirstColumn="0" w:lastRowLastColumn="0"/>
+              <w:rPr>
+                <w:sz w:val="24"/>
+                <w:szCs w:val="24"/>
+              </w:rPr>
+            </w:pPr>
+            <w:r>
+              <w:rPr>
+                <w:sz w:val="24"/>
+                <w:szCs w:val="24"/>
+              </w:rPr>
+              <w:t xml:space="preserve">Created </w:t>
+            </w:r>
+            <w:proofErr w:type="spellStart"/>
+            <w:r>
+              <w:rPr>
+                <w:sz w:val="24"/>
+                <w:szCs w:val="24"/>
+              </w:rPr>
+              <w:t>TransactionController</w:t>
+            </w:r>
+            <w:proofErr w:type="spellEnd"/>
+            <w:r>
+              <w:rPr>
+                <w:sz w:val="24"/>
+                <w:szCs w:val="24"/>
+              </w:rPr>
+              <w:t xml:space="preserve"> class and added a method to test the generateReceipt method works as intended and to test the REST API endpoint is working</w:t>
             </w:r>
           </w:p>
         </w:tc>
@@ -3851,6 +4015,119 @@
     </w:lvl>
   </w:abstractNum>
   <w:abstractNum w:abstractNumId="16" w15:restartNumberingAfterBreak="0">
+    <w:nsid w:val="6477668E"/>
+    <w:multiLevelType w:val="hybridMultilevel"/>
+    <w:tmpl w:val="5CA0F8AA"/>
+    <w:lvl w:ilvl="0" w:tplc="08090001">
+      <w:start w:val="1"/>
+      <w:numFmt w:val="bullet"/>
+      <w:lvlText w:val=""/>
+      <w:lvlJc w:val="left"/>
+      <w:pPr>
+        <w:ind w:left="720" w:hanging="360"/>
+      </w:pPr>
+      <w:rPr>
+        <w:rFonts w:ascii="Symbol" w:hAnsi="Symbol" w:hint="default"/>
+      </w:rPr>
+    </w:lvl>
+    <w:lvl w:ilvl="1" w:tplc="08090003" w:tentative="1">
+      <w:start w:val="1"/>
+      <w:numFmt w:val="bullet"/>
+      <w:lvlText w:val="o"/>
+      <w:lvlJc w:val="left"/>
+      <w:pPr>
+        <w:ind w:left="1440" w:hanging="360"/>
+      </w:pPr>
+      <w:rPr>
+        <w:rFonts w:ascii="Courier New" w:hAnsi="Courier New" w:cs="Courier New" w:hint="default"/>
+      </w:rPr>
+    </w:lvl>
+    <w:lvl w:ilvl="2" w:tplc="08090005" w:tentative="1">
+      <w:start w:val="1"/>
+      <w:numFmt w:val="bullet"/>
+      <w:lvlText w:val=""/>
+      <w:lvlJc w:val="left"/>
+      <w:pPr>
+        <w:ind w:left="2160" w:hanging="360"/>
+      </w:pPr>
+      <w:rPr>
+        <w:rFonts w:ascii="Wingdings" w:hAnsi="Wingdings" w:hint="default"/>
+      </w:rPr>
+    </w:lvl>
+    <w:lvl w:ilvl="3" w:tplc="08090001" w:tentative="1">
+      <w:start w:val="1"/>
+      <w:numFmt w:val="bullet"/>
+      <w:lvlText w:val=""/>
+      <w:lvlJc w:val="left"/>
+      <w:pPr>
+        <w:ind w:left="2880" w:hanging="360"/>
+      </w:pPr>
+      <w:rPr>
+        <w:rFonts w:ascii="Symbol" w:hAnsi="Symbol" w:hint="default"/>
+      </w:rPr>
+    </w:lvl>
+    <w:lvl w:ilvl="4" w:tplc="08090003" w:tentative="1">
+      <w:start w:val="1"/>
+      <w:numFmt w:val="bullet"/>
+      <w:lvlText w:val="o"/>
+      <w:lvlJc w:val="left"/>
+      <w:pPr>
+        <w:ind w:left="3600" w:hanging="360"/>
+      </w:pPr>
+      <w:rPr>
+        <w:rFonts w:ascii="Courier New" w:hAnsi="Courier New" w:cs="Courier New" w:hint="default"/>
+      </w:rPr>
+    </w:lvl>
+    <w:lvl w:ilvl="5" w:tplc="08090005" w:tentative="1">
+      <w:start w:val="1"/>
+      <w:numFmt w:val="bullet"/>
+      <w:lvlText w:val=""/>
+      <w:lvlJc w:val="left"/>
+      <w:pPr>
+        <w:ind w:left="4320" w:hanging="360"/>
+      </w:pPr>
+      <w:rPr>
+        <w:rFonts w:ascii="Wingdings" w:hAnsi="Wingdings" w:hint="default"/>
+      </w:rPr>
+    </w:lvl>
+    <w:lvl w:ilvl="6" w:tplc="08090001" w:tentative="1">
+      <w:start w:val="1"/>
+      <w:numFmt w:val="bullet"/>
+      <w:lvlText w:val=""/>
+      <w:lvlJc w:val="left"/>
+      <w:pPr>
+        <w:ind w:left="5040" w:hanging="360"/>
+      </w:pPr>
+      <w:rPr>
+        <w:rFonts w:ascii="Symbol" w:hAnsi="Symbol" w:hint="default"/>
+      </w:rPr>
+    </w:lvl>
+    <w:lvl w:ilvl="7" w:tplc="08090003" w:tentative="1">
+      <w:start w:val="1"/>
+      <w:numFmt w:val="bullet"/>
+      <w:lvlText w:val="o"/>
+      <w:lvlJc w:val="left"/>
+      <w:pPr>
+        <w:ind w:left="5760" w:hanging="360"/>
+      </w:pPr>
+      <w:rPr>
+        <w:rFonts w:ascii="Courier New" w:hAnsi="Courier New" w:cs="Courier New" w:hint="default"/>
+      </w:rPr>
+    </w:lvl>
+    <w:lvl w:ilvl="8" w:tplc="08090005" w:tentative="1">
+      <w:start w:val="1"/>
+      <w:numFmt w:val="bullet"/>
+      <w:lvlText w:val=""/>
+      <w:lvlJc w:val="left"/>
+      <w:pPr>
+        <w:ind w:left="6480" w:hanging="360"/>
+      </w:pPr>
+      <w:rPr>
+        <w:rFonts w:ascii="Wingdings" w:hAnsi="Wingdings" w:hint="default"/>
+      </w:rPr>
+    </w:lvl>
+  </w:abstractNum>
+  <w:abstractNum w:abstractNumId="17" w15:restartNumberingAfterBreak="0">
     <w:nsid w:val="6920457E"/>
     <w:multiLevelType w:val="hybridMultilevel"/>
     <w:tmpl w:val="882C96B8"/>
@@ -3963,7 +4240,7 @@
       </w:rPr>
     </w:lvl>
   </w:abstractNum>
-  <w:abstractNum w:abstractNumId="17" w15:restartNumberingAfterBreak="0">
+  <w:abstractNum w:abstractNumId="18" w15:restartNumberingAfterBreak="0">
     <w:nsid w:val="7DF50229"/>
     <w:multiLevelType w:val="hybridMultilevel"/>
     <w:tmpl w:val="3E86F860"/>
@@ -4080,13 +4357,13 @@
     <w:abstractNumId w:val="5"/>
   </w:num>
   <w:num w:numId="2" w16cid:durableId="1457455359">
-    <w:abstractNumId w:val="16"/>
+    <w:abstractNumId w:val="17"/>
   </w:num>
   <w:num w:numId="3" w16cid:durableId="1340547680">
     <w:abstractNumId w:val="14"/>
   </w:num>
   <w:num w:numId="4" w16cid:durableId="1892882653">
-    <w:abstractNumId w:val="17"/>
+    <w:abstractNumId w:val="18"/>
   </w:num>
   <w:num w:numId="5" w16cid:durableId="579756913">
     <w:abstractNumId w:val="7"/>
@@ -4129,6 +4406,9 @@
   </w:num>
   <w:num w:numId="18" w16cid:durableId="1373529461">
     <w:abstractNumId w:val="1"/>
+  </w:num>
+  <w:num w:numId="19" w16cid:durableId="820387837">
+    <w:abstractNumId w:val="16"/>
   </w:num>
 </w:numbering>
 </file>

</xml_diff>

<commit_message>
Updated Project Log for W/C 20/01/25
</commit_message>
<xml_diff>
--- a/Project_Log.docx
+++ b/Project_Log.docx
@@ -2097,23 +2097,7 @@
                 <w:sz w:val="24"/>
                 <w:szCs w:val="24"/>
               </w:rPr>
-              <w:t xml:space="preserve">Created </w:t>
-            </w:r>
-            <w:proofErr w:type="spellStart"/>
-            <w:r>
-              <w:rPr>
-                <w:sz w:val="24"/>
-                <w:szCs w:val="24"/>
-              </w:rPr>
-              <w:t>TransactionController</w:t>
-            </w:r>
-            <w:proofErr w:type="spellEnd"/>
-            <w:r>
-              <w:rPr>
-                <w:sz w:val="24"/>
-                <w:szCs w:val="24"/>
-              </w:rPr>
-              <w:t xml:space="preserve"> class and added a method to test the generateReceipt method works as intended and to test the REST API endpoint is working</w:t>
+              <w:t>Created TransactionController class and added a method to test the generateReceipt method works as intended and to test the REST API endpoint is working</w:t>
             </w:r>
           </w:p>
         </w:tc>
@@ -2121,6 +2105,598 @@
           <w:tcPr>
             <w:tcW w:w="2340" w:type="dxa"/>
           </w:tcPr>
+          <w:p>
+            <w:pPr>
+              <w:cnfStyle w:val="000000000000" w:firstRow="0" w:lastRow="0" w:firstColumn="0" w:lastColumn="0" w:oddVBand="0" w:evenVBand="0" w:oddHBand="0" w:evenHBand="0" w:firstRowFirstColumn="0" w:firstRowLastColumn="0" w:lastRowFirstColumn="0" w:lastRowLastColumn="0"/>
+              <w:rPr>
+                <w:b/>
+                <w:bCs/>
+                <w:sz w:val="24"/>
+                <w:szCs w:val="24"/>
+              </w:rPr>
+            </w:pPr>
+            <w:r>
+              <w:rPr>
+                <w:b/>
+                <w:bCs/>
+                <w:sz w:val="24"/>
+                <w:szCs w:val="24"/>
+              </w:rPr>
+              <w:t>3. Backend Development</w:t>
+            </w:r>
+            <w:r>
+              <w:rPr>
+                <w:b/>
+                <w:bCs/>
+                <w:sz w:val="24"/>
+                <w:szCs w:val="24"/>
+              </w:rPr>
+              <w:t>:</w:t>
+            </w:r>
+          </w:p>
+          <w:p>
+            <w:pPr>
+              <w:pStyle w:val="ListParagraph"/>
+              <w:numPr>
+                <w:ilvl w:val="0"/>
+                <w:numId w:val="16"/>
+              </w:numPr>
+              <w:cnfStyle w:val="000000000000" w:firstRow="0" w:lastRow="0" w:firstColumn="0" w:lastColumn="0" w:oddVBand="0" w:evenVBand="0" w:oddHBand="0" w:evenHBand="0" w:firstRowFirstColumn="0" w:firstRowLastColumn="0" w:lastRowFirstColumn="0" w:lastRowLastColumn="0"/>
+              <w:rPr>
+                <w:b/>
+                <w:bCs/>
+                <w:sz w:val="24"/>
+                <w:szCs w:val="24"/>
+              </w:rPr>
+            </w:pPr>
+            <w:r>
+              <w:rPr>
+                <w:sz w:val="24"/>
+                <w:szCs w:val="24"/>
+              </w:rPr>
+              <w:t>3.3 Handle Transactions</w:t>
+            </w:r>
+          </w:p>
+          <w:p>
+            <w:pPr>
+              <w:pStyle w:val="ListParagraph"/>
+              <w:numPr>
+                <w:ilvl w:val="0"/>
+                <w:numId w:val="16"/>
+              </w:numPr>
+              <w:cnfStyle w:val="000000000000" w:firstRow="0" w:lastRow="0" w:firstColumn="0" w:lastColumn="0" w:oddVBand="0" w:evenVBand="0" w:oddHBand="0" w:evenHBand="0" w:firstRowFirstColumn="0" w:firstRowLastColumn="0" w:lastRowFirstColumn="0" w:lastRowLastColumn="0"/>
+              <w:rPr>
+                <w:sz w:val="24"/>
+                <w:szCs w:val="24"/>
+              </w:rPr>
+            </w:pPr>
+            <w:r>
+              <w:rPr>
+                <w:sz w:val="24"/>
+                <w:szCs w:val="24"/>
+              </w:rPr>
+              <w:t>3.4 Generate Receipts</w:t>
+            </w:r>
+          </w:p>
+          <w:p>
+            <w:pPr>
+              <w:cnfStyle w:val="000000000000" w:firstRow="0" w:lastRow="0" w:firstColumn="0" w:lastColumn="0" w:oddVBand="0" w:evenVBand="0" w:oddHBand="0" w:evenHBand="0" w:firstRowFirstColumn="0" w:firstRowLastColumn="0" w:lastRowFirstColumn="0" w:lastRowLastColumn="0"/>
+              <w:rPr>
+                <w:b/>
+                <w:bCs/>
+                <w:sz w:val="24"/>
+                <w:szCs w:val="24"/>
+              </w:rPr>
+            </w:pPr>
+          </w:p>
+        </w:tc>
+      </w:tr>
+      <w:tr>
+        <w:trPr>
+          <w:trHeight w:val="827"/>
+        </w:trPr>
+        <w:tc>
+          <w:tcPr>
+            <w:cnfStyle w:val="001000000000" w:firstRow="0" w:lastRow="0" w:firstColumn="1" w:lastColumn="0" w:oddVBand="0" w:evenVBand="0" w:oddHBand="0" w:evenHBand="0" w:firstRowFirstColumn="0" w:firstRowLastColumn="0" w:lastRowFirstColumn="0" w:lastRowLastColumn="0"/>
+            <w:tcW w:w="1947" w:type="dxa"/>
+          </w:tcPr>
+          <w:p>
+            <w:pPr>
+              <w:rPr>
+                <w:b w:val="0"/>
+                <w:bCs w:val="0"/>
+                <w:sz w:val="28"/>
+                <w:szCs w:val="28"/>
+              </w:rPr>
+            </w:pPr>
+            <w:r>
+              <w:rPr>
+                <w:b w:val="0"/>
+                <w:bCs w:val="0"/>
+                <w:sz w:val="28"/>
+                <w:szCs w:val="28"/>
+              </w:rPr>
+              <w:t>20/01/25</w:t>
+            </w:r>
+          </w:p>
+        </w:tc>
+        <w:tc>
+          <w:tcPr>
+            <w:tcW w:w="4711" w:type="dxa"/>
+          </w:tcPr>
+          <w:p>
+            <w:pPr>
+              <w:pStyle w:val="ListParagraph"/>
+              <w:numPr>
+                <w:ilvl w:val="0"/>
+                <w:numId w:val="19"/>
+              </w:numPr>
+              <w:cnfStyle w:val="000000000000" w:firstRow="0" w:lastRow="0" w:firstColumn="0" w:lastColumn="0" w:oddVBand="0" w:evenVBand="0" w:oddHBand="0" w:evenHBand="0" w:firstRowFirstColumn="0" w:firstRowLastColumn="0" w:lastRowFirstColumn="0" w:lastRowLastColumn="0"/>
+              <w:rPr>
+                <w:sz w:val="24"/>
+                <w:szCs w:val="24"/>
+              </w:rPr>
+            </w:pPr>
+            <w:r>
+              <w:rPr>
+                <w:sz w:val="24"/>
+                <w:szCs w:val="24"/>
+              </w:rPr>
+              <w:t xml:space="preserve">Basic testing of product management and transaction logic features using testing methods and </w:t>
+            </w:r>
+            <w:r>
+              <w:rPr>
+                <w:sz w:val="24"/>
+                <w:szCs w:val="24"/>
+              </w:rPr>
+              <w:t>the TransactionController</w:t>
+            </w:r>
+            <w:r>
+              <w:rPr>
+                <w:sz w:val="24"/>
+                <w:szCs w:val="24"/>
+              </w:rPr>
+              <w:t xml:space="preserve"> with </w:t>
+            </w:r>
+            <w:r>
+              <w:rPr>
+                <w:sz w:val="24"/>
+                <w:szCs w:val="24"/>
+              </w:rPr>
+              <w:t>the</w:t>
+            </w:r>
+            <w:r>
+              <w:rPr>
+                <w:sz w:val="24"/>
+                <w:szCs w:val="24"/>
+              </w:rPr>
+              <w:t xml:space="preserve"> API endpoint for receipts</w:t>
+            </w:r>
+          </w:p>
+          <w:p>
+            <w:pPr>
+              <w:pStyle w:val="ListParagraph"/>
+              <w:numPr>
+                <w:ilvl w:val="0"/>
+                <w:numId w:val="19"/>
+              </w:numPr>
+              <w:cnfStyle w:val="000000000000" w:firstRow="0" w:lastRow="0" w:firstColumn="0" w:lastColumn="0" w:oddVBand="0" w:evenVBand="0" w:oddHBand="0" w:evenHBand="0" w:firstRowFirstColumn="0" w:firstRowLastColumn="0" w:lastRowFirstColumn="0" w:lastRowLastColumn="0"/>
+              <w:rPr>
+                <w:sz w:val="24"/>
+                <w:szCs w:val="24"/>
+              </w:rPr>
+            </w:pPr>
+            <w:r>
+              <w:rPr>
+                <w:sz w:val="24"/>
+                <w:szCs w:val="24"/>
+              </w:rPr>
+              <w:t xml:space="preserve">Altered project setup to allow database tables to be automatically created by the entity classes upon running rather than relying on prior </w:t>
+            </w:r>
+            <w:r>
+              <w:rPr>
+                <w:sz w:val="24"/>
+                <w:szCs w:val="24"/>
+              </w:rPr>
+              <w:lastRenderedPageBreak/>
+              <w:t>creation in mySQL</w:t>
+            </w:r>
+            <w:r>
+              <w:rPr>
+                <w:sz w:val="24"/>
+                <w:szCs w:val="24"/>
+              </w:rPr>
+              <w:t>.</w:t>
+            </w:r>
+            <w:r>
+              <w:rPr>
+                <w:sz w:val="24"/>
+                <w:szCs w:val="24"/>
+              </w:rPr>
+              <w:t xml:space="preserve"> </w:t>
+            </w:r>
+            <w:r>
+              <w:rPr>
+                <w:sz w:val="24"/>
+                <w:szCs w:val="24"/>
+              </w:rPr>
+              <w:t xml:space="preserve">Also </w:t>
+            </w:r>
+            <w:r>
+              <w:rPr>
+                <w:sz w:val="24"/>
+                <w:szCs w:val="24"/>
+              </w:rPr>
+              <w:t>insert</w:t>
+            </w:r>
+            <w:r>
+              <w:rPr>
+                <w:sz w:val="24"/>
+                <w:szCs w:val="24"/>
+              </w:rPr>
+              <w:t>ing</w:t>
+            </w:r>
+            <w:r>
+              <w:rPr>
+                <w:sz w:val="24"/>
+                <w:szCs w:val="24"/>
+              </w:rPr>
+              <w:t xml:space="preserve"> product data from external SQL file stored in the project folder rather than from mySQL</w:t>
+            </w:r>
+            <w:r>
+              <w:rPr>
+                <w:sz w:val="24"/>
+                <w:szCs w:val="24"/>
+              </w:rPr>
+              <w:t>. This is to fix errors and conflicts arising from the database creation and data insertion</w:t>
+            </w:r>
+          </w:p>
+          <w:p>
+            <w:pPr>
+              <w:pStyle w:val="ListParagraph"/>
+              <w:numPr>
+                <w:ilvl w:val="0"/>
+                <w:numId w:val="19"/>
+              </w:numPr>
+              <w:cnfStyle w:val="000000000000" w:firstRow="0" w:lastRow="0" w:firstColumn="0" w:lastColumn="0" w:oddVBand="0" w:evenVBand="0" w:oddHBand="0" w:evenHBand="0" w:firstRowFirstColumn="0" w:firstRowLastColumn="0" w:lastRowFirstColumn="0" w:lastRowLastColumn="0"/>
+              <w:rPr>
+                <w:sz w:val="24"/>
+                <w:szCs w:val="24"/>
+              </w:rPr>
+            </w:pPr>
+            <w:r>
+              <w:rPr>
+                <w:sz w:val="24"/>
+                <w:szCs w:val="24"/>
+              </w:rPr>
+              <w:t>Started frontend development using HTML and Thymeleaf: created and completed Home Page, created template for Main Page, Instructions Page and About Page</w:t>
+            </w:r>
+          </w:p>
+          <w:p>
+            <w:pPr>
+              <w:pStyle w:val="ListParagraph"/>
+              <w:numPr>
+                <w:ilvl w:val="0"/>
+                <w:numId w:val="19"/>
+              </w:numPr>
+              <w:cnfStyle w:val="000000000000" w:firstRow="0" w:lastRow="0" w:firstColumn="0" w:lastColumn="0" w:oddVBand="0" w:evenVBand="0" w:oddHBand="0" w:evenHBand="0" w:firstRowFirstColumn="0" w:firstRowLastColumn="0" w:lastRowFirstColumn="0" w:lastRowLastColumn="0"/>
+              <w:rPr>
+                <w:sz w:val="24"/>
+                <w:szCs w:val="24"/>
+              </w:rPr>
+            </w:pPr>
+            <w:r>
+              <w:rPr>
+                <w:sz w:val="24"/>
+                <w:szCs w:val="24"/>
+              </w:rPr>
+              <w:t>Added general styling for all pages using an external CSS stylesheet</w:t>
+            </w:r>
+          </w:p>
+          <w:p>
+            <w:pPr>
+              <w:pStyle w:val="ListParagraph"/>
+              <w:numPr>
+                <w:ilvl w:val="0"/>
+                <w:numId w:val="19"/>
+              </w:numPr>
+              <w:cnfStyle w:val="000000000000" w:firstRow="0" w:lastRow="0" w:firstColumn="0" w:lastColumn="0" w:oddVBand="0" w:evenVBand="0" w:oddHBand="0" w:evenHBand="0" w:firstRowFirstColumn="0" w:firstRowLastColumn="0" w:lastRowFirstColumn="0" w:lastRowLastColumn="0"/>
+              <w:rPr>
+                <w:sz w:val="24"/>
+                <w:szCs w:val="24"/>
+              </w:rPr>
+            </w:pPr>
+            <w:r>
+              <w:rPr>
+                <w:sz w:val="24"/>
+                <w:szCs w:val="24"/>
+              </w:rPr>
+              <w:t>Added specific styling for the Home Page using another external stylesheet</w:t>
+            </w:r>
+          </w:p>
+          <w:p>
+            <w:pPr>
+              <w:pStyle w:val="ListParagraph"/>
+              <w:numPr>
+                <w:ilvl w:val="0"/>
+                <w:numId w:val="19"/>
+              </w:numPr>
+              <w:cnfStyle w:val="000000000000" w:firstRow="0" w:lastRow="0" w:firstColumn="0" w:lastColumn="0" w:oddVBand="0" w:evenVBand="0" w:oddHBand="0" w:evenHBand="0" w:firstRowFirstColumn="0" w:firstRowLastColumn="0" w:lastRowFirstColumn="0" w:lastRowLastColumn="0"/>
+              <w:rPr>
+                <w:sz w:val="24"/>
+                <w:szCs w:val="24"/>
+              </w:rPr>
+            </w:pPr>
+            <w:r>
+              <w:rPr>
+                <w:sz w:val="24"/>
+                <w:szCs w:val="24"/>
+              </w:rPr>
+              <w:t>Created Navigation Controller and MainPageController with basic GET Mapping methods to allow dynamic movement between pages through button clicks</w:t>
+            </w:r>
+          </w:p>
+          <w:p>
+            <w:pPr>
+              <w:pStyle w:val="ListParagraph"/>
+              <w:cnfStyle w:val="000000000000" w:firstRow="0" w:lastRow="0" w:firstColumn="0" w:lastColumn="0" w:oddVBand="0" w:evenVBand="0" w:oddHBand="0" w:evenHBand="0" w:firstRowFirstColumn="0" w:firstRowLastColumn="0" w:lastRowFirstColumn="0" w:lastRowLastColumn="0"/>
+              <w:rPr>
+                <w:sz w:val="24"/>
+                <w:szCs w:val="24"/>
+              </w:rPr>
+            </w:pPr>
+          </w:p>
+        </w:tc>
+        <w:tc>
+          <w:tcPr>
+            <w:tcW w:w="2340" w:type="dxa"/>
+          </w:tcPr>
+          <w:p>
+            <w:pPr>
+              <w:cnfStyle w:val="000000000000" w:firstRow="0" w:lastRow="0" w:firstColumn="0" w:lastColumn="0" w:oddVBand="0" w:evenVBand="0" w:oddHBand="0" w:evenHBand="0" w:firstRowFirstColumn="0" w:firstRowLastColumn="0" w:lastRowFirstColumn="0" w:lastRowLastColumn="0"/>
+              <w:rPr>
+                <w:b/>
+                <w:bCs/>
+                <w:sz w:val="24"/>
+                <w:szCs w:val="24"/>
+              </w:rPr>
+            </w:pPr>
+            <w:r>
+              <w:rPr>
+                <w:b/>
+                <w:bCs/>
+                <w:sz w:val="24"/>
+                <w:szCs w:val="24"/>
+              </w:rPr>
+              <w:lastRenderedPageBreak/>
+              <w:t>3. Backend Development</w:t>
+            </w:r>
+            <w:r>
+              <w:rPr>
+                <w:b/>
+                <w:bCs/>
+                <w:sz w:val="24"/>
+                <w:szCs w:val="24"/>
+              </w:rPr>
+              <w:t>:</w:t>
+            </w:r>
+          </w:p>
+          <w:p>
+            <w:pPr>
+              <w:pStyle w:val="ListParagraph"/>
+              <w:numPr>
+                <w:ilvl w:val="0"/>
+                <w:numId w:val="20"/>
+              </w:numPr>
+              <w:cnfStyle w:val="000000000000" w:firstRow="0" w:lastRow="0" w:firstColumn="0" w:lastColumn="0" w:oddVBand="0" w:evenVBand="0" w:oddHBand="0" w:evenHBand="0" w:firstRowFirstColumn="0" w:firstRowLastColumn="0" w:lastRowFirstColumn="0" w:lastRowLastColumn="0"/>
+              <w:rPr>
+                <w:b/>
+                <w:bCs/>
+                <w:sz w:val="24"/>
+                <w:szCs w:val="24"/>
+              </w:rPr>
+            </w:pPr>
+            <w:r>
+              <w:rPr>
+                <w:sz w:val="24"/>
+                <w:szCs w:val="24"/>
+              </w:rPr>
+              <w:t>3.5 Testing &amp; Debugging</w:t>
+            </w:r>
+          </w:p>
+          <w:p>
+            <w:pPr>
+              <w:cnfStyle w:val="000000000000" w:firstRow="0" w:lastRow="0" w:firstColumn="0" w:lastColumn="0" w:oddVBand="0" w:evenVBand="0" w:oddHBand="0" w:evenHBand="0" w:firstRowFirstColumn="0" w:firstRowLastColumn="0" w:lastRowFirstColumn="0" w:lastRowLastColumn="0"/>
+              <w:rPr>
+                <w:b/>
+                <w:bCs/>
+                <w:sz w:val="24"/>
+                <w:szCs w:val="24"/>
+              </w:rPr>
+            </w:pPr>
+          </w:p>
+          <w:p>
+            <w:pPr>
+              <w:cnfStyle w:val="000000000000" w:firstRow="0" w:lastRow="0" w:firstColumn="0" w:lastColumn="0" w:oddVBand="0" w:evenVBand="0" w:oddHBand="0" w:evenHBand="0" w:firstRowFirstColumn="0" w:firstRowLastColumn="0" w:lastRowFirstColumn="0" w:lastRowLastColumn="0"/>
+              <w:rPr>
+                <w:b/>
+                <w:bCs/>
+                <w:sz w:val="24"/>
+                <w:szCs w:val="24"/>
+              </w:rPr>
+            </w:pPr>
+          </w:p>
+          <w:p>
+            <w:pPr>
+              <w:cnfStyle w:val="000000000000" w:firstRow="0" w:lastRow="0" w:firstColumn="0" w:lastColumn="0" w:oddVBand="0" w:evenVBand="0" w:oddHBand="0" w:evenHBand="0" w:firstRowFirstColumn="0" w:firstRowLastColumn="0" w:lastRowFirstColumn="0" w:lastRowLastColumn="0"/>
+              <w:rPr>
+                <w:b/>
+                <w:bCs/>
+                <w:sz w:val="24"/>
+                <w:szCs w:val="24"/>
+              </w:rPr>
+            </w:pPr>
+          </w:p>
+          <w:p>
+            <w:pPr>
+              <w:cnfStyle w:val="000000000000" w:firstRow="0" w:lastRow="0" w:firstColumn="0" w:lastColumn="0" w:oddVBand="0" w:evenVBand="0" w:oddHBand="0" w:evenHBand="0" w:firstRowFirstColumn="0" w:firstRowLastColumn="0" w:lastRowFirstColumn="0" w:lastRowLastColumn="0"/>
+              <w:rPr>
+                <w:b/>
+                <w:bCs/>
+                <w:sz w:val="24"/>
+                <w:szCs w:val="24"/>
+              </w:rPr>
+            </w:pPr>
+          </w:p>
+          <w:p>
+            <w:pPr>
+              <w:cnfStyle w:val="000000000000" w:firstRow="0" w:lastRow="0" w:firstColumn="0" w:lastColumn="0" w:oddVBand="0" w:evenVBand="0" w:oddHBand="0" w:evenHBand="0" w:firstRowFirstColumn="0" w:firstRowLastColumn="0" w:lastRowFirstColumn="0" w:lastRowLastColumn="0"/>
+              <w:rPr>
+                <w:b/>
+                <w:bCs/>
+                <w:sz w:val="24"/>
+                <w:szCs w:val="24"/>
+              </w:rPr>
+            </w:pPr>
+          </w:p>
+          <w:p>
+            <w:pPr>
+              <w:cnfStyle w:val="000000000000" w:firstRow="0" w:lastRow="0" w:firstColumn="0" w:lastColumn="0" w:oddVBand="0" w:evenVBand="0" w:oddHBand="0" w:evenHBand="0" w:firstRowFirstColumn="0" w:firstRowLastColumn="0" w:lastRowFirstColumn="0" w:lastRowLastColumn="0"/>
+              <w:rPr>
+                <w:b/>
+                <w:bCs/>
+                <w:sz w:val="24"/>
+                <w:szCs w:val="24"/>
+              </w:rPr>
+            </w:pPr>
+          </w:p>
+          <w:p>
+            <w:pPr>
+              <w:cnfStyle w:val="000000000000" w:firstRow="0" w:lastRow="0" w:firstColumn="0" w:lastColumn="0" w:oddVBand="0" w:evenVBand="0" w:oddHBand="0" w:evenHBand="0" w:firstRowFirstColumn="0" w:firstRowLastColumn="0" w:lastRowFirstColumn="0" w:lastRowLastColumn="0"/>
+              <w:rPr>
+                <w:b/>
+                <w:bCs/>
+                <w:sz w:val="24"/>
+                <w:szCs w:val="24"/>
+              </w:rPr>
+            </w:pPr>
+          </w:p>
+          <w:p>
+            <w:pPr>
+              <w:cnfStyle w:val="000000000000" w:firstRow="0" w:lastRow="0" w:firstColumn="0" w:lastColumn="0" w:oddVBand="0" w:evenVBand="0" w:oddHBand="0" w:evenHBand="0" w:firstRowFirstColumn="0" w:firstRowLastColumn="0" w:lastRowFirstColumn="0" w:lastRowLastColumn="0"/>
+              <w:rPr>
+                <w:b/>
+                <w:bCs/>
+                <w:sz w:val="24"/>
+                <w:szCs w:val="24"/>
+              </w:rPr>
+            </w:pPr>
+          </w:p>
+          <w:p>
+            <w:pPr>
+              <w:cnfStyle w:val="000000000000" w:firstRow="0" w:lastRow="0" w:firstColumn="0" w:lastColumn="0" w:oddVBand="0" w:evenVBand="0" w:oddHBand="0" w:evenHBand="0" w:firstRowFirstColumn="0" w:firstRowLastColumn="0" w:lastRowFirstColumn="0" w:lastRowLastColumn="0"/>
+              <w:rPr>
+                <w:b/>
+                <w:bCs/>
+                <w:sz w:val="24"/>
+                <w:szCs w:val="24"/>
+              </w:rPr>
+            </w:pPr>
+          </w:p>
+          <w:p>
+            <w:pPr>
+              <w:cnfStyle w:val="000000000000" w:firstRow="0" w:lastRow="0" w:firstColumn="0" w:lastColumn="0" w:oddVBand="0" w:evenVBand="0" w:oddHBand="0" w:evenHBand="0" w:firstRowFirstColumn="0" w:firstRowLastColumn="0" w:lastRowFirstColumn="0" w:lastRowLastColumn="0"/>
+              <w:rPr>
+                <w:b/>
+                <w:bCs/>
+                <w:sz w:val="24"/>
+                <w:szCs w:val="24"/>
+              </w:rPr>
+            </w:pPr>
+          </w:p>
+          <w:p>
+            <w:pPr>
+              <w:cnfStyle w:val="000000000000" w:firstRow="0" w:lastRow="0" w:firstColumn="0" w:lastColumn="0" w:oddVBand="0" w:evenVBand="0" w:oddHBand="0" w:evenHBand="0" w:firstRowFirstColumn="0" w:firstRowLastColumn="0" w:lastRowFirstColumn="0" w:lastRowLastColumn="0"/>
+              <w:rPr>
+                <w:b/>
+                <w:bCs/>
+                <w:sz w:val="24"/>
+                <w:szCs w:val="24"/>
+              </w:rPr>
+            </w:pPr>
+          </w:p>
+          <w:p>
+            <w:pPr>
+              <w:cnfStyle w:val="000000000000" w:firstRow="0" w:lastRow="0" w:firstColumn="0" w:lastColumn="0" w:oddVBand="0" w:evenVBand="0" w:oddHBand="0" w:evenHBand="0" w:firstRowFirstColumn="0" w:firstRowLastColumn="0" w:lastRowFirstColumn="0" w:lastRowLastColumn="0"/>
+              <w:rPr>
+                <w:b/>
+                <w:bCs/>
+                <w:sz w:val="24"/>
+                <w:szCs w:val="24"/>
+              </w:rPr>
+            </w:pPr>
+            <w:r>
+              <w:rPr>
+                <w:b/>
+                <w:bCs/>
+                <w:sz w:val="24"/>
+                <w:szCs w:val="24"/>
+              </w:rPr>
+              <w:t>4. Frontend Development</w:t>
+            </w:r>
+            <w:r>
+              <w:rPr>
+                <w:b/>
+                <w:bCs/>
+                <w:sz w:val="24"/>
+                <w:szCs w:val="24"/>
+              </w:rPr>
+              <w:t>:</w:t>
+            </w:r>
+          </w:p>
+          <w:p>
+            <w:pPr>
+              <w:pStyle w:val="ListParagraph"/>
+              <w:numPr>
+                <w:ilvl w:val="0"/>
+                <w:numId w:val="21"/>
+              </w:numPr>
+              <w:cnfStyle w:val="000000000000" w:firstRow="0" w:lastRow="0" w:firstColumn="0" w:lastColumn="0" w:oddVBand="0" w:evenVBand="0" w:oddHBand="0" w:evenHBand="0" w:firstRowFirstColumn="0" w:firstRowLastColumn="0" w:lastRowFirstColumn="0" w:lastRowLastColumn="0"/>
+              <w:rPr>
+                <w:sz w:val="24"/>
+                <w:szCs w:val="24"/>
+              </w:rPr>
+            </w:pPr>
+            <w:r>
+              <w:rPr>
+                <w:sz w:val="24"/>
+                <w:szCs w:val="24"/>
+              </w:rPr>
+              <w:t>4.1 Webpage Layout</w:t>
+            </w:r>
+          </w:p>
+          <w:p>
+            <w:pPr>
+              <w:pStyle w:val="ListParagraph"/>
+              <w:numPr>
+                <w:ilvl w:val="0"/>
+                <w:numId w:val="21"/>
+              </w:numPr>
+              <w:cnfStyle w:val="000000000000" w:firstRow="0" w:lastRow="0" w:firstColumn="0" w:lastColumn="0" w:oddVBand="0" w:evenVBand="0" w:oddHBand="0" w:evenHBand="0" w:firstRowFirstColumn="0" w:firstRowLastColumn="0" w:lastRowFirstColumn="0" w:lastRowLastColumn="0"/>
+              <w:rPr>
+                <w:b/>
+                <w:bCs/>
+                <w:sz w:val="24"/>
+                <w:szCs w:val="24"/>
+              </w:rPr>
+            </w:pPr>
+            <w:r>
+              <w:rPr>
+                <w:sz w:val="24"/>
+                <w:szCs w:val="24"/>
+              </w:rPr>
+              <w:t>4.3 Styling</w:t>
+            </w:r>
+          </w:p>
           <w:p>
             <w:pPr>
               <w:cnfStyle w:val="000000000000" w:firstRow="0" w:lastRow="0" w:firstColumn="0" w:lastColumn="0" w:oddVBand="0" w:evenVBand="0" w:oddHBand="0" w:evenHBand="0" w:firstRowFirstColumn="0" w:firstRowLastColumn="0" w:lastRowFirstColumn="0" w:lastRowLastColumn="0"/>
@@ -2772,6 +3348,119 @@
     </w:lvl>
   </w:abstractNum>
   <w:abstractNum w:abstractNumId="5" w15:restartNumberingAfterBreak="0">
+    <w:nsid w:val="2AE00B73"/>
+    <w:multiLevelType w:val="hybridMultilevel"/>
+    <w:tmpl w:val="EE083CF2"/>
+    <w:lvl w:ilvl="0" w:tplc="671E4C2C">
+      <w:start w:val="1"/>
+      <w:numFmt w:val="bullet"/>
+      <w:lvlText w:val=""/>
+      <w:lvlJc w:val="left"/>
+      <w:pPr>
+        <w:ind w:left="720" w:hanging="360"/>
+      </w:pPr>
+      <w:rPr>
+        <w:rFonts w:ascii="Symbol" w:hAnsi="Symbol" w:hint="default"/>
+      </w:rPr>
+    </w:lvl>
+    <w:lvl w:ilvl="1" w:tplc="08090003" w:tentative="1">
+      <w:start w:val="1"/>
+      <w:numFmt w:val="bullet"/>
+      <w:lvlText w:val="o"/>
+      <w:lvlJc w:val="left"/>
+      <w:pPr>
+        <w:ind w:left="1440" w:hanging="360"/>
+      </w:pPr>
+      <w:rPr>
+        <w:rFonts w:ascii="Courier New" w:hAnsi="Courier New" w:cs="Courier New" w:hint="default"/>
+      </w:rPr>
+    </w:lvl>
+    <w:lvl w:ilvl="2" w:tplc="08090005" w:tentative="1">
+      <w:start w:val="1"/>
+      <w:numFmt w:val="bullet"/>
+      <w:lvlText w:val=""/>
+      <w:lvlJc w:val="left"/>
+      <w:pPr>
+        <w:ind w:left="2160" w:hanging="360"/>
+      </w:pPr>
+      <w:rPr>
+        <w:rFonts w:ascii="Wingdings" w:hAnsi="Wingdings" w:hint="default"/>
+      </w:rPr>
+    </w:lvl>
+    <w:lvl w:ilvl="3" w:tplc="08090001" w:tentative="1">
+      <w:start w:val="1"/>
+      <w:numFmt w:val="bullet"/>
+      <w:lvlText w:val=""/>
+      <w:lvlJc w:val="left"/>
+      <w:pPr>
+        <w:ind w:left="2880" w:hanging="360"/>
+      </w:pPr>
+      <w:rPr>
+        <w:rFonts w:ascii="Symbol" w:hAnsi="Symbol" w:hint="default"/>
+      </w:rPr>
+    </w:lvl>
+    <w:lvl w:ilvl="4" w:tplc="08090003" w:tentative="1">
+      <w:start w:val="1"/>
+      <w:numFmt w:val="bullet"/>
+      <w:lvlText w:val="o"/>
+      <w:lvlJc w:val="left"/>
+      <w:pPr>
+        <w:ind w:left="3600" w:hanging="360"/>
+      </w:pPr>
+      <w:rPr>
+        <w:rFonts w:ascii="Courier New" w:hAnsi="Courier New" w:cs="Courier New" w:hint="default"/>
+      </w:rPr>
+    </w:lvl>
+    <w:lvl w:ilvl="5" w:tplc="08090005" w:tentative="1">
+      <w:start w:val="1"/>
+      <w:numFmt w:val="bullet"/>
+      <w:lvlText w:val=""/>
+      <w:lvlJc w:val="left"/>
+      <w:pPr>
+        <w:ind w:left="4320" w:hanging="360"/>
+      </w:pPr>
+      <w:rPr>
+        <w:rFonts w:ascii="Wingdings" w:hAnsi="Wingdings" w:hint="default"/>
+      </w:rPr>
+    </w:lvl>
+    <w:lvl w:ilvl="6" w:tplc="08090001" w:tentative="1">
+      <w:start w:val="1"/>
+      <w:numFmt w:val="bullet"/>
+      <w:lvlText w:val=""/>
+      <w:lvlJc w:val="left"/>
+      <w:pPr>
+        <w:ind w:left="5040" w:hanging="360"/>
+      </w:pPr>
+      <w:rPr>
+        <w:rFonts w:ascii="Symbol" w:hAnsi="Symbol" w:hint="default"/>
+      </w:rPr>
+    </w:lvl>
+    <w:lvl w:ilvl="7" w:tplc="08090003" w:tentative="1">
+      <w:start w:val="1"/>
+      <w:numFmt w:val="bullet"/>
+      <w:lvlText w:val="o"/>
+      <w:lvlJc w:val="left"/>
+      <w:pPr>
+        <w:ind w:left="5760" w:hanging="360"/>
+      </w:pPr>
+      <w:rPr>
+        <w:rFonts w:ascii="Courier New" w:hAnsi="Courier New" w:cs="Courier New" w:hint="default"/>
+      </w:rPr>
+    </w:lvl>
+    <w:lvl w:ilvl="8" w:tplc="08090005" w:tentative="1">
+      <w:start w:val="1"/>
+      <w:numFmt w:val="bullet"/>
+      <w:lvlText w:val=""/>
+      <w:lvlJc w:val="left"/>
+      <w:pPr>
+        <w:ind w:left="6480" w:hanging="360"/>
+      </w:pPr>
+      <w:rPr>
+        <w:rFonts w:ascii="Wingdings" w:hAnsi="Wingdings" w:hint="default"/>
+      </w:rPr>
+    </w:lvl>
+  </w:abstractNum>
+  <w:abstractNum w:abstractNumId="6" w15:restartNumberingAfterBreak="0">
     <w:nsid w:val="32C158E9"/>
     <w:multiLevelType w:val="hybridMultilevel"/>
     <w:tmpl w:val="5650CC76"/>
@@ -2884,7 +3573,120 @@
       </w:rPr>
     </w:lvl>
   </w:abstractNum>
-  <w:abstractNum w:abstractNumId="6" w15:restartNumberingAfterBreak="0">
+  <w:abstractNum w:abstractNumId="7" w15:restartNumberingAfterBreak="0">
+    <w:nsid w:val="34A0205D"/>
+    <w:multiLevelType w:val="hybridMultilevel"/>
+    <w:tmpl w:val="9A9CB8E0"/>
+    <w:lvl w:ilvl="0" w:tplc="671E4C2C">
+      <w:start w:val="1"/>
+      <w:numFmt w:val="bullet"/>
+      <w:lvlText w:val=""/>
+      <w:lvlJc w:val="left"/>
+      <w:pPr>
+        <w:ind w:left="720" w:hanging="360"/>
+      </w:pPr>
+      <w:rPr>
+        <w:rFonts w:ascii="Symbol" w:hAnsi="Symbol" w:hint="default"/>
+      </w:rPr>
+    </w:lvl>
+    <w:lvl w:ilvl="1" w:tplc="08090003" w:tentative="1">
+      <w:start w:val="1"/>
+      <w:numFmt w:val="bullet"/>
+      <w:lvlText w:val="o"/>
+      <w:lvlJc w:val="left"/>
+      <w:pPr>
+        <w:ind w:left="1440" w:hanging="360"/>
+      </w:pPr>
+      <w:rPr>
+        <w:rFonts w:ascii="Courier New" w:hAnsi="Courier New" w:cs="Courier New" w:hint="default"/>
+      </w:rPr>
+    </w:lvl>
+    <w:lvl w:ilvl="2" w:tplc="08090005" w:tentative="1">
+      <w:start w:val="1"/>
+      <w:numFmt w:val="bullet"/>
+      <w:lvlText w:val=""/>
+      <w:lvlJc w:val="left"/>
+      <w:pPr>
+        <w:ind w:left="2160" w:hanging="360"/>
+      </w:pPr>
+      <w:rPr>
+        <w:rFonts w:ascii="Wingdings" w:hAnsi="Wingdings" w:hint="default"/>
+      </w:rPr>
+    </w:lvl>
+    <w:lvl w:ilvl="3" w:tplc="08090001" w:tentative="1">
+      <w:start w:val="1"/>
+      <w:numFmt w:val="bullet"/>
+      <w:lvlText w:val=""/>
+      <w:lvlJc w:val="left"/>
+      <w:pPr>
+        <w:ind w:left="2880" w:hanging="360"/>
+      </w:pPr>
+      <w:rPr>
+        <w:rFonts w:ascii="Symbol" w:hAnsi="Symbol" w:hint="default"/>
+      </w:rPr>
+    </w:lvl>
+    <w:lvl w:ilvl="4" w:tplc="08090003" w:tentative="1">
+      <w:start w:val="1"/>
+      <w:numFmt w:val="bullet"/>
+      <w:lvlText w:val="o"/>
+      <w:lvlJc w:val="left"/>
+      <w:pPr>
+        <w:ind w:left="3600" w:hanging="360"/>
+      </w:pPr>
+      <w:rPr>
+        <w:rFonts w:ascii="Courier New" w:hAnsi="Courier New" w:cs="Courier New" w:hint="default"/>
+      </w:rPr>
+    </w:lvl>
+    <w:lvl w:ilvl="5" w:tplc="08090005" w:tentative="1">
+      <w:start w:val="1"/>
+      <w:numFmt w:val="bullet"/>
+      <w:lvlText w:val=""/>
+      <w:lvlJc w:val="left"/>
+      <w:pPr>
+        <w:ind w:left="4320" w:hanging="360"/>
+      </w:pPr>
+      <w:rPr>
+        <w:rFonts w:ascii="Wingdings" w:hAnsi="Wingdings" w:hint="default"/>
+      </w:rPr>
+    </w:lvl>
+    <w:lvl w:ilvl="6" w:tplc="08090001" w:tentative="1">
+      <w:start w:val="1"/>
+      <w:numFmt w:val="bullet"/>
+      <w:lvlText w:val=""/>
+      <w:lvlJc w:val="left"/>
+      <w:pPr>
+        <w:ind w:left="5040" w:hanging="360"/>
+      </w:pPr>
+      <w:rPr>
+        <w:rFonts w:ascii="Symbol" w:hAnsi="Symbol" w:hint="default"/>
+      </w:rPr>
+    </w:lvl>
+    <w:lvl w:ilvl="7" w:tplc="08090003" w:tentative="1">
+      <w:start w:val="1"/>
+      <w:numFmt w:val="bullet"/>
+      <w:lvlText w:val="o"/>
+      <w:lvlJc w:val="left"/>
+      <w:pPr>
+        <w:ind w:left="5760" w:hanging="360"/>
+      </w:pPr>
+      <w:rPr>
+        <w:rFonts w:ascii="Courier New" w:hAnsi="Courier New" w:cs="Courier New" w:hint="default"/>
+      </w:rPr>
+    </w:lvl>
+    <w:lvl w:ilvl="8" w:tplc="08090005" w:tentative="1">
+      <w:start w:val="1"/>
+      <w:numFmt w:val="bullet"/>
+      <w:lvlText w:val=""/>
+      <w:lvlJc w:val="left"/>
+      <w:pPr>
+        <w:ind w:left="6480" w:hanging="360"/>
+      </w:pPr>
+      <w:rPr>
+        <w:rFonts w:ascii="Wingdings" w:hAnsi="Wingdings" w:hint="default"/>
+      </w:rPr>
+    </w:lvl>
+  </w:abstractNum>
+  <w:abstractNum w:abstractNumId="8" w15:restartNumberingAfterBreak="0">
     <w:nsid w:val="35136653"/>
     <w:multiLevelType w:val="hybridMultilevel"/>
     <w:tmpl w:val="A1E45102"/>
@@ -2997,7 +3799,7 @@
       </w:rPr>
     </w:lvl>
   </w:abstractNum>
-  <w:abstractNum w:abstractNumId="7" w15:restartNumberingAfterBreak="0">
+  <w:abstractNum w:abstractNumId="9" w15:restartNumberingAfterBreak="0">
     <w:nsid w:val="3A482742"/>
     <w:multiLevelType w:val="hybridMultilevel"/>
     <w:tmpl w:val="B09CD844"/>
@@ -3110,7 +3912,7 @@
       </w:rPr>
     </w:lvl>
   </w:abstractNum>
-  <w:abstractNum w:abstractNumId="8" w15:restartNumberingAfterBreak="0">
+  <w:abstractNum w:abstractNumId="10" w15:restartNumberingAfterBreak="0">
     <w:nsid w:val="408C7B2C"/>
     <w:multiLevelType w:val="hybridMultilevel"/>
     <w:tmpl w:val="10C807CC"/>
@@ -3223,7 +4025,7 @@
       </w:rPr>
     </w:lvl>
   </w:abstractNum>
-  <w:abstractNum w:abstractNumId="9" w15:restartNumberingAfterBreak="0">
+  <w:abstractNum w:abstractNumId="11" w15:restartNumberingAfterBreak="0">
     <w:nsid w:val="4782157F"/>
     <w:multiLevelType w:val="hybridMultilevel"/>
     <w:tmpl w:val="D2DCDE30"/>
@@ -3336,7 +4138,7 @@
       </w:rPr>
     </w:lvl>
   </w:abstractNum>
-  <w:abstractNum w:abstractNumId="10" w15:restartNumberingAfterBreak="0">
+  <w:abstractNum w:abstractNumId="12" w15:restartNumberingAfterBreak="0">
     <w:nsid w:val="4A9B6307"/>
     <w:multiLevelType w:val="hybridMultilevel"/>
     <w:tmpl w:val="B7386924"/>
@@ -3449,7 +4251,7 @@
       </w:rPr>
     </w:lvl>
   </w:abstractNum>
-  <w:abstractNum w:abstractNumId="11" w15:restartNumberingAfterBreak="0">
+  <w:abstractNum w:abstractNumId="13" w15:restartNumberingAfterBreak="0">
     <w:nsid w:val="4CB3308D"/>
     <w:multiLevelType w:val="hybridMultilevel"/>
     <w:tmpl w:val="97925170"/>
@@ -3562,7 +4364,7 @@
       </w:rPr>
     </w:lvl>
   </w:abstractNum>
-  <w:abstractNum w:abstractNumId="12" w15:restartNumberingAfterBreak="0">
+  <w:abstractNum w:abstractNumId="14" w15:restartNumberingAfterBreak="0">
     <w:nsid w:val="4EC80932"/>
     <w:multiLevelType w:val="hybridMultilevel"/>
     <w:tmpl w:val="F3DE5102"/>
@@ -3675,7 +4477,7 @@
       </w:rPr>
     </w:lvl>
   </w:abstractNum>
-  <w:abstractNum w:abstractNumId="13" w15:restartNumberingAfterBreak="0">
+  <w:abstractNum w:abstractNumId="15" w15:restartNumberingAfterBreak="0">
     <w:nsid w:val="519473A9"/>
     <w:multiLevelType w:val="hybridMultilevel"/>
     <w:tmpl w:val="EF16A61E"/>
@@ -3788,7 +4590,7 @@
       </w:rPr>
     </w:lvl>
   </w:abstractNum>
-  <w:abstractNum w:abstractNumId="14" w15:restartNumberingAfterBreak="0">
+  <w:abstractNum w:abstractNumId="16" w15:restartNumberingAfterBreak="0">
     <w:nsid w:val="62E417C1"/>
     <w:multiLevelType w:val="hybridMultilevel"/>
     <w:tmpl w:val="05EEC4BE"/>
@@ -3901,7 +4703,7 @@
       </w:rPr>
     </w:lvl>
   </w:abstractNum>
-  <w:abstractNum w:abstractNumId="15" w15:restartNumberingAfterBreak="0">
+  <w:abstractNum w:abstractNumId="17" w15:restartNumberingAfterBreak="0">
     <w:nsid w:val="637F55AC"/>
     <w:multiLevelType w:val="hybridMultilevel"/>
     <w:tmpl w:val="C428BDF0"/>
@@ -4014,7 +4816,7 @@
       </w:rPr>
     </w:lvl>
   </w:abstractNum>
-  <w:abstractNum w:abstractNumId="16" w15:restartNumberingAfterBreak="0">
+  <w:abstractNum w:abstractNumId="18" w15:restartNumberingAfterBreak="0">
     <w:nsid w:val="6477668E"/>
     <w:multiLevelType w:val="hybridMultilevel"/>
     <w:tmpl w:val="5CA0F8AA"/>
@@ -4127,7 +4929,7 @@
       </w:rPr>
     </w:lvl>
   </w:abstractNum>
-  <w:abstractNum w:abstractNumId="17" w15:restartNumberingAfterBreak="0">
+  <w:abstractNum w:abstractNumId="19" w15:restartNumberingAfterBreak="0">
     <w:nsid w:val="6920457E"/>
     <w:multiLevelType w:val="hybridMultilevel"/>
     <w:tmpl w:val="882C96B8"/>
@@ -4240,7 +5042,7 @@
       </w:rPr>
     </w:lvl>
   </w:abstractNum>
-  <w:abstractNum w:abstractNumId="18" w15:restartNumberingAfterBreak="0">
+  <w:abstractNum w:abstractNumId="20" w15:restartNumberingAfterBreak="0">
     <w:nsid w:val="7DF50229"/>
     <w:multiLevelType w:val="hybridMultilevel"/>
     <w:tmpl w:val="3E86F860"/>
@@ -4354,43 +5156,43 @@
     </w:lvl>
   </w:abstractNum>
   <w:num w:numId="1" w16cid:durableId="512109494">
-    <w:abstractNumId w:val="5"/>
+    <w:abstractNumId w:val="6"/>
   </w:num>
   <w:num w:numId="2" w16cid:durableId="1457455359">
-    <w:abstractNumId w:val="17"/>
+    <w:abstractNumId w:val="19"/>
   </w:num>
   <w:num w:numId="3" w16cid:durableId="1340547680">
-    <w:abstractNumId w:val="14"/>
+    <w:abstractNumId w:val="16"/>
   </w:num>
   <w:num w:numId="4" w16cid:durableId="1892882653">
-    <w:abstractNumId w:val="18"/>
+    <w:abstractNumId w:val="20"/>
   </w:num>
   <w:num w:numId="5" w16cid:durableId="579756913">
-    <w:abstractNumId w:val="7"/>
+    <w:abstractNumId w:val="9"/>
   </w:num>
   <w:num w:numId="6" w16cid:durableId="1370305326">
     <w:abstractNumId w:val="2"/>
   </w:num>
   <w:num w:numId="7" w16cid:durableId="1455097374">
+    <w:abstractNumId w:val="13"/>
+  </w:num>
+  <w:num w:numId="8" w16cid:durableId="991955956">
     <w:abstractNumId w:val="11"/>
   </w:num>
-  <w:num w:numId="8" w16cid:durableId="991955956">
-    <w:abstractNumId w:val="9"/>
-  </w:num>
   <w:num w:numId="9" w16cid:durableId="1961493972">
-    <w:abstractNumId w:val="10"/>
+    <w:abstractNumId w:val="12"/>
   </w:num>
   <w:num w:numId="10" w16cid:durableId="1612205702">
-    <w:abstractNumId w:val="6"/>
+    <w:abstractNumId w:val="8"/>
   </w:num>
   <w:num w:numId="11" w16cid:durableId="1999530307">
     <w:abstractNumId w:val="0"/>
   </w:num>
   <w:num w:numId="12" w16cid:durableId="1736195558">
-    <w:abstractNumId w:val="15"/>
+    <w:abstractNumId w:val="17"/>
   </w:num>
   <w:num w:numId="13" w16cid:durableId="774251253">
-    <w:abstractNumId w:val="12"/>
+    <w:abstractNumId w:val="14"/>
   </w:num>
   <w:num w:numId="14" w16cid:durableId="616716194">
     <w:abstractNumId w:val="4"/>
@@ -4399,16 +5201,22 @@
     <w:abstractNumId w:val="3"/>
   </w:num>
   <w:num w:numId="16" w16cid:durableId="967248511">
-    <w:abstractNumId w:val="13"/>
+    <w:abstractNumId w:val="15"/>
   </w:num>
   <w:num w:numId="17" w16cid:durableId="1397583850">
-    <w:abstractNumId w:val="8"/>
+    <w:abstractNumId w:val="10"/>
   </w:num>
   <w:num w:numId="18" w16cid:durableId="1373529461">
     <w:abstractNumId w:val="1"/>
   </w:num>
   <w:num w:numId="19" w16cid:durableId="820387837">
-    <w:abstractNumId w:val="16"/>
+    <w:abstractNumId w:val="18"/>
+  </w:num>
+  <w:num w:numId="20" w16cid:durableId="269362969">
+    <w:abstractNumId w:val="5"/>
+  </w:num>
+  <w:num w:numId="21" w16cid:durableId="1424103780">
+    <w:abstractNumId w:val="7"/>
   </w:num>
 </w:numbering>
 </file>

</xml_diff>

<commit_message>
Updated Project Log for W/C 27/01/25
</commit_message>
<xml_diff>
--- a/Project_Log.docx
+++ b/Project_Log.docx
@@ -40,25 +40,7 @@
           <w:szCs w:val="24"/>
           <w:lang w:val="en-US"/>
         </w:rPr>
-        <w:t xml:space="preserve">The project log is laid out </w:t>
-      </w:r>
-      <w:proofErr w:type="gramStart"/>
-      <w:r>
-        <w:rPr>
-          <w:sz w:val="24"/>
-          <w:szCs w:val="24"/>
-          <w:lang w:val="en-US"/>
-        </w:rPr>
-        <w:t>in</w:t>
-      </w:r>
-      <w:proofErr w:type="gramEnd"/>
-      <w:r>
-        <w:rPr>
-          <w:sz w:val="24"/>
-          <w:szCs w:val="24"/>
-          <w:lang w:val="en-US"/>
-        </w:rPr>
-        <w:t xml:space="preserve"> a table</w:t>
+        <w:t>The project log is laid out in a table</w:t>
       </w:r>
       <w:r>
         <w:rPr>
@@ -1756,23 +1738,7 @@
                 <w:sz w:val="24"/>
                 <w:szCs w:val="24"/>
               </w:rPr>
-              <w:t xml:space="preserve">Amended database structure to allow a many to many </w:t>
-            </w:r>
-            <w:proofErr w:type="gramStart"/>
-            <w:r>
-              <w:rPr>
-                <w:sz w:val="24"/>
-                <w:szCs w:val="24"/>
-              </w:rPr>
-              <w:t>relationship</w:t>
-            </w:r>
-            <w:proofErr w:type="gramEnd"/>
-            <w:r>
-              <w:rPr>
-                <w:sz w:val="24"/>
-                <w:szCs w:val="24"/>
-              </w:rPr>
-              <w:t xml:space="preserve"> between products and transactions</w:t>
+              <w:t>Amended database structure to allow a many to many relationship between products and transactions</w:t>
             </w:r>
           </w:p>
           <w:p>
@@ -2641,16 +2607,7 @@
                 <w:sz w:val="24"/>
                 <w:szCs w:val="24"/>
               </w:rPr>
-              <w:t>4. Frontend Development</w:t>
-            </w:r>
-            <w:r>
-              <w:rPr>
-                <w:b/>
-                <w:bCs/>
-                <w:sz w:val="24"/>
-                <w:szCs w:val="24"/>
-              </w:rPr>
-              <w:t>:</w:t>
+              <w:t>4. Frontend Development:</w:t>
             </w:r>
           </w:p>
           <w:p>
@@ -2695,6 +2652,364 @@
                 <w:szCs w:val="24"/>
               </w:rPr>
               <w:t>4.3 Styling</w:t>
+            </w:r>
+          </w:p>
+          <w:p>
+            <w:pPr>
+              <w:cnfStyle w:val="000000000000" w:firstRow="0" w:lastRow="0" w:firstColumn="0" w:lastColumn="0" w:oddVBand="0" w:evenVBand="0" w:oddHBand="0" w:evenHBand="0" w:firstRowFirstColumn="0" w:firstRowLastColumn="0" w:lastRowFirstColumn="0" w:lastRowLastColumn="0"/>
+              <w:rPr>
+                <w:b/>
+                <w:bCs/>
+                <w:sz w:val="24"/>
+                <w:szCs w:val="24"/>
+              </w:rPr>
+            </w:pPr>
+          </w:p>
+        </w:tc>
+      </w:tr>
+      <w:tr>
+        <w:trPr>
+          <w:trHeight w:val="827"/>
+        </w:trPr>
+        <w:tc>
+          <w:tcPr>
+            <w:cnfStyle w:val="001000000000" w:firstRow="0" w:lastRow="0" w:firstColumn="1" w:lastColumn="0" w:oddVBand="0" w:evenVBand="0" w:oddHBand="0" w:evenHBand="0" w:firstRowFirstColumn="0" w:firstRowLastColumn="0" w:lastRowFirstColumn="0" w:lastRowLastColumn="0"/>
+            <w:tcW w:w="1947" w:type="dxa"/>
+          </w:tcPr>
+          <w:p>
+            <w:pPr>
+              <w:rPr>
+                <w:b w:val="0"/>
+                <w:bCs w:val="0"/>
+                <w:sz w:val="28"/>
+                <w:szCs w:val="28"/>
+              </w:rPr>
+            </w:pPr>
+            <w:r>
+              <w:rPr>
+                <w:b w:val="0"/>
+                <w:bCs w:val="0"/>
+                <w:sz w:val="28"/>
+                <w:szCs w:val="28"/>
+              </w:rPr>
+              <w:lastRenderedPageBreak/>
+              <w:t>27/01/25</w:t>
+            </w:r>
+          </w:p>
+        </w:tc>
+        <w:tc>
+          <w:tcPr>
+            <w:tcW w:w="4711" w:type="dxa"/>
+          </w:tcPr>
+          <w:p>
+            <w:pPr>
+              <w:pStyle w:val="ListParagraph"/>
+              <w:numPr>
+                <w:ilvl w:val="0"/>
+                <w:numId w:val="19"/>
+              </w:numPr>
+              <w:cnfStyle w:val="000000000000" w:firstRow="0" w:lastRow="0" w:firstColumn="0" w:lastColumn="0" w:oddVBand="0" w:evenVBand="0" w:oddHBand="0" w:evenHBand="0" w:firstRowFirstColumn="0" w:firstRowLastColumn="0" w:lastRowFirstColumn="0" w:lastRowLastColumn="0"/>
+              <w:rPr>
+                <w:sz w:val="24"/>
+                <w:szCs w:val="24"/>
+              </w:rPr>
+            </w:pPr>
+            <w:r>
+              <w:rPr>
+                <w:sz w:val="24"/>
+                <w:szCs w:val="24"/>
+              </w:rPr>
+              <w:t>Added a new method to ProductService which fetches all products from the product repository and returns it as a list</w:t>
+            </w:r>
+          </w:p>
+          <w:p>
+            <w:pPr>
+              <w:pStyle w:val="ListParagraph"/>
+              <w:numPr>
+                <w:ilvl w:val="0"/>
+                <w:numId w:val="19"/>
+              </w:numPr>
+              <w:cnfStyle w:val="000000000000" w:firstRow="0" w:lastRow="0" w:firstColumn="0" w:lastColumn="0" w:oddVBand="0" w:evenVBand="0" w:oddHBand="0" w:evenHBand="0" w:firstRowFirstColumn="0" w:firstRowLastColumn="0" w:lastRowFirstColumn="0" w:lastRowLastColumn="0"/>
+              <w:rPr>
+                <w:sz w:val="24"/>
+                <w:szCs w:val="24"/>
+              </w:rPr>
+            </w:pPr>
+            <w:r>
+              <w:rPr>
+                <w:sz w:val="24"/>
+                <w:szCs w:val="24"/>
+              </w:rPr>
+              <w:t>Edited MainController to now display the mainpage html file and pass in the products list as a model attribute</w:t>
+            </w:r>
+          </w:p>
+          <w:p>
+            <w:pPr>
+              <w:pStyle w:val="ListParagraph"/>
+              <w:numPr>
+                <w:ilvl w:val="0"/>
+                <w:numId w:val="19"/>
+              </w:numPr>
+              <w:cnfStyle w:val="000000000000" w:firstRow="0" w:lastRow="0" w:firstColumn="0" w:lastColumn="0" w:oddVBand="0" w:evenVBand="0" w:oddHBand="0" w:evenHBand="0" w:firstRowFirstColumn="0" w:firstRowLastColumn="0" w:lastRowFirstColumn="0" w:lastRowLastColumn="0"/>
+              <w:rPr>
+                <w:sz w:val="24"/>
+                <w:szCs w:val="24"/>
+              </w:rPr>
+            </w:pPr>
+            <w:r>
+              <w:rPr>
+                <w:sz w:val="24"/>
+                <w:szCs w:val="24"/>
+              </w:rPr>
+              <w:t>Began developing the main page by adding in a machine with all the products displayed in a grid, a numbers and letters keypad with control buttons CLEAR and ENTER, and a cart section to display items in the cart and the running total</w:t>
+            </w:r>
+          </w:p>
+          <w:p>
+            <w:pPr>
+              <w:pStyle w:val="ListParagraph"/>
+              <w:numPr>
+                <w:ilvl w:val="0"/>
+                <w:numId w:val="19"/>
+              </w:numPr>
+              <w:cnfStyle w:val="000000000000" w:firstRow="0" w:lastRow="0" w:firstColumn="0" w:lastColumn="0" w:oddVBand="0" w:evenVBand="0" w:oddHBand="0" w:evenHBand="0" w:firstRowFirstColumn="0" w:firstRowLastColumn="0" w:lastRowFirstColumn="0" w:lastRowLastColumn="0"/>
+              <w:rPr>
+                <w:sz w:val="24"/>
+                <w:szCs w:val="24"/>
+              </w:rPr>
+            </w:pPr>
+            <w:r>
+              <w:rPr>
+                <w:sz w:val="24"/>
+                <w:szCs w:val="24"/>
+              </w:rPr>
+              <w:t>Created a specific CSS file to style the main page</w:t>
+            </w:r>
+          </w:p>
+          <w:p>
+            <w:pPr>
+              <w:pStyle w:val="ListParagraph"/>
+              <w:numPr>
+                <w:ilvl w:val="0"/>
+                <w:numId w:val="19"/>
+              </w:numPr>
+              <w:cnfStyle w:val="000000000000" w:firstRow="0" w:lastRow="0" w:firstColumn="0" w:lastColumn="0" w:oddVBand="0" w:evenVBand="0" w:oddHBand="0" w:evenHBand="0" w:firstRowFirstColumn="0" w:firstRowLastColumn="0" w:lastRowFirstColumn="0" w:lastRowLastColumn="0"/>
+              <w:rPr>
+                <w:sz w:val="24"/>
+                <w:szCs w:val="24"/>
+              </w:rPr>
+            </w:pPr>
+            <w:r>
+              <w:rPr>
+                <w:sz w:val="24"/>
+                <w:szCs w:val="24"/>
+              </w:rPr>
+              <w:t>Meeting with supervisor to discuss project progress and prepare for interview</w:t>
+            </w:r>
+          </w:p>
+          <w:p>
+            <w:pPr>
+              <w:pStyle w:val="ListParagraph"/>
+              <w:numPr>
+                <w:ilvl w:val="0"/>
+                <w:numId w:val="19"/>
+              </w:numPr>
+              <w:cnfStyle w:val="000000000000" w:firstRow="0" w:lastRow="0" w:firstColumn="0" w:lastColumn="0" w:oddVBand="0" w:evenVBand="0" w:oddHBand="0" w:evenHBand="0" w:firstRowFirstColumn="0" w:firstRowLastColumn="0" w:lastRowFirstColumn="0" w:lastRowLastColumn="0"/>
+              <w:rPr>
+                <w:sz w:val="24"/>
+                <w:szCs w:val="24"/>
+              </w:rPr>
+            </w:pPr>
+            <w:r>
+              <w:rPr>
+                <w:sz w:val="24"/>
+                <w:szCs w:val="24"/>
+              </w:rPr>
+              <w:t>Created external JavaScript file for main page</w:t>
+            </w:r>
+          </w:p>
+          <w:p>
+            <w:pPr>
+              <w:pStyle w:val="ListParagraph"/>
+              <w:numPr>
+                <w:ilvl w:val="0"/>
+                <w:numId w:val="19"/>
+              </w:numPr>
+              <w:cnfStyle w:val="000000000000" w:firstRow="0" w:lastRow="0" w:firstColumn="0" w:lastColumn="0" w:oddVBand="0" w:evenVBand="0" w:oddHBand="0" w:evenHBand="0" w:firstRowFirstColumn="0" w:firstRowLastColumn="0" w:lastRowFirstColumn="0" w:lastRowLastColumn="0"/>
+              <w:rPr>
+                <w:sz w:val="24"/>
+                <w:szCs w:val="24"/>
+              </w:rPr>
+            </w:pPr>
+            <w:r>
+              <w:rPr>
+                <w:sz w:val="24"/>
+                <w:szCs w:val="24"/>
+              </w:rPr>
+              <w:t xml:space="preserve">Added JavaScript functions for full functionality of keypad: entering keys on to display, restricting key input for valid item codes only, clearing display, deleting last character from display </w:t>
+            </w:r>
+            <w:r>
+              <w:rPr>
+                <w:sz w:val="24"/>
+                <w:szCs w:val="24"/>
+              </w:rPr>
+              <w:lastRenderedPageBreak/>
+              <w:t>and submitting the code on the display (with more validation)</w:t>
+            </w:r>
+          </w:p>
+          <w:p>
+            <w:pPr>
+              <w:pStyle w:val="ListParagraph"/>
+              <w:numPr>
+                <w:ilvl w:val="0"/>
+                <w:numId w:val="19"/>
+              </w:numPr>
+              <w:cnfStyle w:val="000000000000" w:firstRow="0" w:lastRow="0" w:firstColumn="0" w:lastColumn="0" w:oddVBand="0" w:evenVBand="0" w:oddHBand="0" w:evenHBand="0" w:firstRowFirstColumn="0" w:firstRowLastColumn="0" w:lastRowFirstColumn="0" w:lastRowLastColumn="0"/>
+              <w:rPr>
+                <w:sz w:val="24"/>
+                <w:szCs w:val="24"/>
+              </w:rPr>
+            </w:pPr>
+            <w:r>
+              <w:rPr>
+                <w:sz w:val="24"/>
+                <w:szCs w:val="24"/>
+              </w:rPr>
+              <w:t>Added more JavaScript functions and AJAX implementation for full cart functionality: dynamically display items in cart with their name, ID, price and quantity. Update item quantity and price when duplicates are added. Buttons to reduce quantity and remove items from cart. Display and auto update total cost for whole cart. Button to clear the cart.</w:t>
+            </w:r>
+          </w:p>
+          <w:p>
+            <w:pPr>
+              <w:pStyle w:val="ListParagraph"/>
+              <w:numPr>
+                <w:ilvl w:val="0"/>
+                <w:numId w:val="19"/>
+              </w:numPr>
+              <w:cnfStyle w:val="000000000000" w:firstRow="0" w:lastRow="0" w:firstColumn="0" w:lastColumn="0" w:oddVBand="0" w:evenVBand="0" w:oddHBand="0" w:evenHBand="0" w:firstRowFirstColumn="0" w:firstRowLastColumn="0" w:lastRowFirstColumn="0" w:lastRowLastColumn="0"/>
+              <w:rPr>
+                <w:sz w:val="24"/>
+                <w:szCs w:val="24"/>
+              </w:rPr>
+            </w:pPr>
+            <w:r>
+              <w:rPr>
+                <w:sz w:val="24"/>
+                <w:szCs w:val="24"/>
+              </w:rPr>
+              <w:t>More complex CSS styling to maintain usability and consistency.</w:t>
+            </w:r>
+          </w:p>
+        </w:tc>
+        <w:tc>
+          <w:tcPr>
+            <w:tcW w:w="2340" w:type="dxa"/>
+          </w:tcPr>
+          <w:p>
+            <w:pPr>
+              <w:cnfStyle w:val="000000000000" w:firstRow="0" w:lastRow="0" w:firstColumn="0" w:lastColumn="0" w:oddVBand="0" w:evenVBand="0" w:oddHBand="0" w:evenHBand="0" w:firstRowFirstColumn="0" w:firstRowLastColumn="0" w:lastRowFirstColumn="0" w:lastRowLastColumn="0"/>
+              <w:rPr>
+                <w:b/>
+                <w:bCs/>
+                <w:sz w:val="24"/>
+                <w:szCs w:val="24"/>
+              </w:rPr>
+            </w:pPr>
+            <w:r>
+              <w:rPr>
+                <w:b/>
+                <w:bCs/>
+                <w:sz w:val="24"/>
+                <w:szCs w:val="24"/>
+              </w:rPr>
+              <w:lastRenderedPageBreak/>
+              <w:t>4. Frontend Development:</w:t>
+            </w:r>
+          </w:p>
+          <w:p>
+            <w:pPr>
+              <w:pStyle w:val="ListParagraph"/>
+              <w:numPr>
+                <w:ilvl w:val="0"/>
+                <w:numId w:val="21"/>
+              </w:numPr>
+              <w:cnfStyle w:val="000000000000" w:firstRow="0" w:lastRow="0" w:firstColumn="0" w:lastColumn="0" w:oddVBand="0" w:evenVBand="0" w:oddHBand="0" w:evenHBand="0" w:firstRowFirstColumn="0" w:firstRowLastColumn="0" w:lastRowFirstColumn="0" w:lastRowLastColumn="0"/>
+              <w:rPr>
+                <w:sz w:val="24"/>
+                <w:szCs w:val="24"/>
+              </w:rPr>
+            </w:pPr>
+            <w:r>
+              <w:rPr>
+                <w:sz w:val="24"/>
+                <w:szCs w:val="24"/>
+              </w:rPr>
+              <w:t>4.1 Webpage Layout</w:t>
+            </w:r>
+          </w:p>
+          <w:p>
+            <w:pPr>
+              <w:pStyle w:val="ListParagraph"/>
+              <w:numPr>
+                <w:ilvl w:val="0"/>
+                <w:numId w:val="21"/>
+              </w:numPr>
+              <w:cnfStyle w:val="000000000000" w:firstRow="0" w:lastRow="0" w:firstColumn="0" w:lastColumn="0" w:oddVBand="0" w:evenVBand="0" w:oddHBand="0" w:evenHBand="0" w:firstRowFirstColumn="0" w:firstRowLastColumn="0" w:lastRowFirstColumn="0" w:lastRowLastColumn="0"/>
+              <w:rPr>
+                <w:sz w:val="24"/>
+                <w:szCs w:val="24"/>
+              </w:rPr>
+            </w:pPr>
+            <w:r>
+              <w:rPr>
+                <w:sz w:val="24"/>
+                <w:szCs w:val="24"/>
+              </w:rPr>
+              <w:t>4.2 Cart Functionality</w:t>
+            </w:r>
+          </w:p>
+          <w:p>
+            <w:pPr>
+              <w:pStyle w:val="ListParagraph"/>
+              <w:numPr>
+                <w:ilvl w:val="0"/>
+                <w:numId w:val="21"/>
+              </w:numPr>
+              <w:cnfStyle w:val="000000000000" w:firstRow="0" w:lastRow="0" w:firstColumn="0" w:lastColumn="0" w:oddVBand="0" w:evenVBand="0" w:oddHBand="0" w:evenHBand="0" w:firstRowFirstColumn="0" w:firstRowLastColumn="0" w:lastRowFirstColumn="0" w:lastRowLastColumn="0"/>
+              <w:rPr>
+                <w:b/>
+                <w:bCs/>
+                <w:sz w:val="24"/>
+                <w:szCs w:val="24"/>
+              </w:rPr>
+            </w:pPr>
+            <w:r>
+              <w:rPr>
+                <w:sz w:val="24"/>
+                <w:szCs w:val="24"/>
+              </w:rPr>
+              <w:t>4.3 Styling</w:t>
+            </w:r>
+          </w:p>
+          <w:p>
+            <w:pPr>
+              <w:pStyle w:val="ListParagraph"/>
+              <w:numPr>
+                <w:ilvl w:val="0"/>
+                <w:numId w:val="21"/>
+              </w:numPr>
+              <w:cnfStyle w:val="000000000000" w:firstRow="0" w:lastRow="0" w:firstColumn="0" w:lastColumn="0" w:oddVBand="0" w:evenVBand="0" w:oddHBand="0" w:evenHBand="0" w:firstRowFirstColumn="0" w:firstRowLastColumn="0" w:lastRowFirstColumn="0" w:lastRowLastColumn="0"/>
+              <w:rPr>
+                <w:b/>
+                <w:bCs/>
+                <w:sz w:val="24"/>
+                <w:szCs w:val="24"/>
+              </w:rPr>
+            </w:pPr>
+            <w:r>
+              <w:rPr>
+                <w:sz w:val="24"/>
+                <w:szCs w:val="24"/>
+              </w:rPr>
+              <w:t>4.4 Dynamic Features</w:t>
             </w:r>
           </w:p>
           <w:p>

</xml_diff>

<commit_message>
Updated Project Log for W/C 03/02/25
</commit_message>
<xml_diff>
--- a/Project_Log.docx
+++ b/Project_Log.docx
@@ -1738,7 +1738,23 @@
                 <w:sz w:val="24"/>
                 <w:szCs w:val="24"/>
               </w:rPr>
-              <w:t>Amended database structure to allow a many to many relationship between products and transactions</w:t>
+              <w:t xml:space="preserve">Amended database structure to allow a many to many </w:t>
+            </w:r>
+            <w:proofErr w:type="gramStart"/>
+            <w:r>
+              <w:rPr>
+                <w:sz w:val="24"/>
+                <w:szCs w:val="24"/>
+              </w:rPr>
+              <w:t>relationship</w:t>
+            </w:r>
+            <w:proofErr w:type="gramEnd"/>
+            <w:r>
+              <w:rPr>
+                <w:sz w:val="24"/>
+                <w:szCs w:val="24"/>
+              </w:rPr>
+              <w:t xml:space="preserve"> between products and transactions</w:t>
             </w:r>
           </w:p>
           <w:p>
@@ -2964,6 +2980,298 @@
                 <w:szCs w:val="24"/>
               </w:rPr>
               <w:t>4.2 Cart Functionality</w:t>
+            </w:r>
+          </w:p>
+          <w:p>
+            <w:pPr>
+              <w:pStyle w:val="ListParagraph"/>
+              <w:numPr>
+                <w:ilvl w:val="0"/>
+                <w:numId w:val="21"/>
+              </w:numPr>
+              <w:cnfStyle w:val="000000000000" w:firstRow="0" w:lastRow="0" w:firstColumn="0" w:lastColumn="0" w:oddVBand="0" w:evenVBand="0" w:oddHBand="0" w:evenHBand="0" w:firstRowFirstColumn="0" w:firstRowLastColumn="0" w:lastRowFirstColumn="0" w:lastRowLastColumn="0"/>
+              <w:rPr>
+                <w:b/>
+                <w:bCs/>
+                <w:sz w:val="24"/>
+                <w:szCs w:val="24"/>
+              </w:rPr>
+            </w:pPr>
+            <w:r>
+              <w:rPr>
+                <w:sz w:val="24"/>
+                <w:szCs w:val="24"/>
+              </w:rPr>
+              <w:t>4.3 Styling</w:t>
+            </w:r>
+          </w:p>
+          <w:p>
+            <w:pPr>
+              <w:pStyle w:val="ListParagraph"/>
+              <w:numPr>
+                <w:ilvl w:val="0"/>
+                <w:numId w:val="21"/>
+              </w:numPr>
+              <w:cnfStyle w:val="000000000000" w:firstRow="0" w:lastRow="0" w:firstColumn="0" w:lastColumn="0" w:oddVBand="0" w:evenVBand="0" w:oddHBand="0" w:evenHBand="0" w:firstRowFirstColumn="0" w:firstRowLastColumn="0" w:lastRowFirstColumn="0" w:lastRowLastColumn="0"/>
+              <w:rPr>
+                <w:b/>
+                <w:bCs/>
+                <w:sz w:val="24"/>
+                <w:szCs w:val="24"/>
+              </w:rPr>
+            </w:pPr>
+            <w:r>
+              <w:rPr>
+                <w:sz w:val="24"/>
+                <w:szCs w:val="24"/>
+              </w:rPr>
+              <w:t>4.4 Dynamic Features</w:t>
+            </w:r>
+          </w:p>
+          <w:p>
+            <w:pPr>
+              <w:cnfStyle w:val="000000000000" w:firstRow="0" w:lastRow="0" w:firstColumn="0" w:lastColumn="0" w:oddVBand="0" w:evenVBand="0" w:oddHBand="0" w:evenHBand="0" w:firstRowFirstColumn="0" w:firstRowLastColumn="0" w:lastRowFirstColumn="0" w:lastRowLastColumn="0"/>
+              <w:rPr>
+                <w:b/>
+                <w:bCs/>
+                <w:sz w:val="24"/>
+                <w:szCs w:val="24"/>
+              </w:rPr>
+            </w:pPr>
+          </w:p>
+        </w:tc>
+      </w:tr>
+      <w:tr>
+        <w:trPr>
+          <w:trHeight w:val="827"/>
+        </w:trPr>
+        <w:tc>
+          <w:tcPr>
+            <w:cnfStyle w:val="001000000000" w:firstRow="0" w:lastRow="0" w:firstColumn="1" w:lastColumn="0" w:oddVBand="0" w:evenVBand="0" w:oddHBand="0" w:evenHBand="0" w:firstRowFirstColumn="0" w:firstRowLastColumn="0" w:lastRowFirstColumn="0" w:lastRowLastColumn="0"/>
+            <w:tcW w:w="1947" w:type="dxa"/>
+          </w:tcPr>
+          <w:p>
+            <w:pPr>
+              <w:rPr>
+                <w:b w:val="0"/>
+                <w:bCs w:val="0"/>
+                <w:sz w:val="28"/>
+                <w:szCs w:val="28"/>
+              </w:rPr>
+            </w:pPr>
+            <w:r>
+              <w:rPr>
+                <w:b w:val="0"/>
+                <w:bCs w:val="0"/>
+                <w:sz w:val="28"/>
+                <w:szCs w:val="28"/>
+              </w:rPr>
+              <w:t xml:space="preserve">03/02/25 </w:t>
+            </w:r>
+          </w:p>
+        </w:tc>
+        <w:tc>
+          <w:tcPr>
+            <w:tcW w:w="4711" w:type="dxa"/>
+          </w:tcPr>
+          <w:p>
+            <w:pPr>
+              <w:pStyle w:val="ListParagraph"/>
+              <w:numPr>
+                <w:ilvl w:val="0"/>
+                <w:numId w:val="19"/>
+              </w:numPr>
+              <w:cnfStyle w:val="000000000000" w:firstRow="0" w:lastRow="0" w:firstColumn="0" w:lastColumn="0" w:oddVBand="0" w:evenVBand="0" w:oddHBand="0" w:evenHBand="0" w:firstRowFirstColumn="0" w:firstRowLastColumn="0" w:lastRowFirstColumn="0" w:lastRowLastColumn="0"/>
+              <w:rPr>
+                <w:sz w:val="24"/>
+                <w:szCs w:val="24"/>
+              </w:rPr>
+            </w:pPr>
+            <w:r>
+              <w:rPr>
+                <w:sz w:val="24"/>
+                <w:szCs w:val="24"/>
+              </w:rPr>
+              <w:t>Edited JavaScript methods to become asynchronous and use ‘awaiting’ to ensure AJAX requests are properly carried out</w:t>
+            </w:r>
+          </w:p>
+          <w:p>
+            <w:pPr>
+              <w:pStyle w:val="ListParagraph"/>
+              <w:numPr>
+                <w:ilvl w:val="0"/>
+                <w:numId w:val="19"/>
+              </w:numPr>
+              <w:cnfStyle w:val="000000000000" w:firstRow="0" w:lastRow="0" w:firstColumn="0" w:lastColumn="0" w:oddVBand="0" w:evenVBand="0" w:oddHBand="0" w:evenHBand="0" w:firstRowFirstColumn="0" w:firstRowLastColumn="0" w:lastRowFirstColumn="0" w:lastRowLastColumn="0"/>
+              <w:rPr>
+                <w:sz w:val="24"/>
+                <w:szCs w:val="24"/>
+              </w:rPr>
+            </w:pPr>
+            <w:r>
+              <w:rPr>
+                <w:sz w:val="24"/>
+                <w:szCs w:val="24"/>
+              </w:rPr>
+              <w:t>Implemented more AJAX calls to check with database that there is sufficient stock of an item before adding it to the cart (or updating its quantity)</w:t>
+            </w:r>
+          </w:p>
+          <w:p>
+            <w:pPr>
+              <w:pStyle w:val="ListParagraph"/>
+              <w:numPr>
+                <w:ilvl w:val="0"/>
+                <w:numId w:val="19"/>
+              </w:numPr>
+              <w:cnfStyle w:val="000000000000" w:firstRow="0" w:lastRow="0" w:firstColumn="0" w:lastColumn="0" w:oddVBand="0" w:evenVBand="0" w:oddHBand="0" w:evenHBand="0" w:firstRowFirstColumn="0" w:firstRowLastColumn="0" w:lastRowFirstColumn="0" w:lastRowLastColumn="0"/>
+              <w:rPr>
+                <w:sz w:val="24"/>
+                <w:szCs w:val="24"/>
+              </w:rPr>
+            </w:pPr>
+            <w:r>
+              <w:rPr>
+                <w:sz w:val="24"/>
+                <w:szCs w:val="24"/>
+              </w:rPr>
+              <w:t>Added a ‘+’ for each item in the cart so the quantities can be increased easier and quicker</w:t>
+            </w:r>
+          </w:p>
+          <w:p>
+            <w:pPr>
+              <w:pStyle w:val="ListParagraph"/>
+              <w:numPr>
+                <w:ilvl w:val="0"/>
+                <w:numId w:val="19"/>
+              </w:numPr>
+              <w:cnfStyle w:val="000000000000" w:firstRow="0" w:lastRow="0" w:firstColumn="0" w:lastColumn="0" w:oddVBand="0" w:evenVBand="0" w:oddHBand="0" w:evenHBand="0" w:firstRowFirstColumn="0" w:firstRowLastColumn="0" w:lastRowFirstColumn="0" w:lastRowLastColumn="0"/>
+              <w:rPr>
+                <w:sz w:val="24"/>
+                <w:szCs w:val="24"/>
+              </w:rPr>
+            </w:pPr>
+            <w:r>
+              <w:rPr>
+                <w:sz w:val="24"/>
+                <w:szCs w:val="24"/>
+              </w:rPr>
+              <w:t>Amended database layout so no settings are required to be changed between first run of the application and subsequent runs</w:t>
+            </w:r>
+          </w:p>
+          <w:p>
+            <w:pPr>
+              <w:pStyle w:val="ListParagraph"/>
+              <w:numPr>
+                <w:ilvl w:val="0"/>
+                <w:numId w:val="19"/>
+              </w:numPr>
+              <w:cnfStyle w:val="000000000000" w:firstRow="0" w:lastRow="0" w:firstColumn="0" w:lastColumn="0" w:oddVBand="0" w:evenVBand="0" w:oddHBand="0" w:evenHBand="0" w:firstRowFirstColumn="0" w:firstRowLastColumn="0" w:lastRowFirstColumn="0" w:lastRowLastColumn="0"/>
+              <w:rPr>
+                <w:sz w:val="24"/>
+                <w:szCs w:val="24"/>
+              </w:rPr>
+            </w:pPr>
+            <w:r>
+              <w:rPr>
+                <w:sz w:val="24"/>
+                <w:szCs w:val="24"/>
+              </w:rPr>
+              <w:t>Implemented payment logic using a HTML Modal display which replaces the cart on the page. Contains dynamically updating remaining amount and inserted amount displays as well as coin buttons. Also contains a change display and confirm payment button</w:t>
+            </w:r>
+            <w:r>
+              <w:rPr>
+                <w:sz w:val="24"/>
+                <w:szCs w:val="24"/>
+              </w:rPr>
+              <w:t xml:space="preserve"> which both only appear when the amount has been paid (or overpaid for change). JS Confirm alert checks the user is happy to proceed, then completes the payment.</w:t>
+            </w:r>
+          </w:p>
+          <w:p>
+            <w:pPr>
+              <w:pStyle w:val="ListParagraph"/>
+              <w:numPr>
+                <w:ilvl w:val="0"/>
+                <w:numId w:val="19"/>
+              </w:numPr>
+              <w:cnfStyle w:val="000000000000" w:firstRow="0" w:lastRow="0" w:firstColumn="0" w:lastColumn="0" w:oddVBand="0" w:evenVBand="0" w:oddHBand="0" w:evenHBand="0" w:firstRowFirstColumn="0" w:firstRowLastColumn="0" w:lastRowFirstColumn="0" w:lastRowLastColumn="0"/>
+              <w:rPr>
+                <w:sz w:val="24"/>
+                <w:szCs w:val="24"/>
+              </w:rPr>
+            </w:pPr>
+            <w:r>
+              <w:rPr>
+                <w:sz w:val="24"/>
+                <w:szCs w:val="24"/>
+              </w:rPr>
+              <w:t>Created separate JavaScript file containing multiple functions to handle payment logic</w:t>
+            </w:r>
+          </w:p>
+          <w:p>
+            <w:pPr>
+              <w:pStyle w:val="ListParagraph"/>
+              <w:numPr>
+                <w:ilvl w:val="0"/>
+                <w:numId w:val="19"/>
+              </w:numPr>
+              <w:cnfStyle w:val="000000000000" w:firstRow="0" w:lastRow="0" w:firstColumn="0" w:lastColumn="0" w:oddVBand="0" w:evenVBand="0" w:oddHBand="0" w:evenHBand="0" w:firstRowFirstColumn="0" w:firstRowLastColumn="0" w:lastRowFirstColumn="0" w:lastRowLastColumn="0"/>
+              <w:rPr>
+                <w:sz w:val="24"/>
+                <w:szCs w:val="24"/>
+              </w:rPr>
+            </w:pPr>
+            <w:r>
+              <w:rPr>
+                <w:sz w:val="24"/>
+                <w:szCs w:val="24"/>
+              </w:rPr>
+              <w:t>CSS styling for payment modal</w:t>
+            </w:r>
+          </w:p>
+        </w:tc>
+        <w:tc>
+          <w:tcPr>
+            <w:tcW w:w="2340" w:type="dxa"/>
+          </w:tcPr>
+          <w:p>
+            <w:pPr>
+              <w:cnfStyle w:val="000000000000" w:firstRow="0" w:lastRow="0" w:firstColumn="0" w:lastColumn="0" w:oddVBand="0" w:evenVBand="0" w:oddHBand="0" w:evenHBand="0" w:firstRowFirstColumn="0" w:firstRowLastColumn="0" w:lastRowFirstColumn="0" w:lastRowLastColumn="0"/>
+              <w:rPr>
+                <w:b/>
+                <w:bCs/>
+                <w:sz w:val="24"/>
+                <w:szCs w:val="24"/>
+              </w:rPr>
+            </w:pPr>
+            <w:r>
+              <w:rPr>
+                <w:b/>
+                <w:bCs/>
+                <w:sz w:val="24"/>
+                <w:szCs w:val="24"/>
+              </w:rPr>
+              <w:t>4. Frontend Development:</w:t>
+            </w:r>
+          </w:p>
+          <w:p>
+            <w:pPr>
+              <w:pStyle w:val="ListParagraph"/>
+              <w:numPr>
+                <w:ilvl w:val="0"/>
+                <w:numId w:val="21"/>
+              </w:numPr>
+              <w:cnfStyle w:val="000000000000" w:firstRow="0" w:lastRow="0" w:firstColumn="0" w:lastColumn="0" w:oddVBand="0" w:evenVBand="0" w:oddHBand="0" w:evenHBand="0" w:firstRowFirstColumn="0" w:firstRowLastColumn="0" w:lastRowFirstColumn="0" w:lastRowLastColumn="0"/>
+              <w:rPr>
+                <w:sz w:val="24"/>
+                <w:szCs w:val="24"/>
+              </w:rPr>
+            </w:pPr>
+            <w:r>
+              <w:rPr>
+                <w:sz w:val="24"/>
+                <w:szCs w:val="24"/>
+              </w:rPr>
+              <w:t>4.1 Webpage Layout</w:t>
             </w:r>
           </w:p>
           <w:p>
@@ -5134,7 +5442,7 @@
   <w:abstractNum w:abstractNumId="18" w15:restartNumberingAfterBreak="0">
     <w:nsid w:val="6477668E"/>
     <w:multiLevelType w:val="hybridMultilevel"/>
-    <w:tmpl w:val="5CA0F8AA"/>
+    <w:tmpl w:val="B550728E"/>
     <w:lvl w:ilvl="0" w:tplc="08090001">
       <w:start w:val="1"/>
       <w:numFmt w:val="bullet"/>

</xml_diff>

<commit_message>
Updated Project Log for W/C 10/02/25
</commit_message>
<xml_diff>
--- a/Project_Log.docx
+++ b/Project_Log.docx
@@ -1738,23 +1738,7 @@
                 <w:sz w:val="24"/>
                 <w:szCs w:val="24"/>
               </w:rPr>
-              <w:t xml:space="preserve">Amended database structure to allow a many to many </w:t>
-            </w:r>
-            <w:proofErr w:type="gramStart"/>
-            <w:r>
-              <w:rPr>
-                <w:sz w:val="24"/>
-                <w:szCs w:val="24"/>
-              </w:rPr>
-              <w:t>relationship</w:t>
-            </w:r>
-            <w:proofErr w:type="gramEnd"/>
-            <w:r>
-              <w:rPr>
-                <w:sz w:val="24"/>
-                <w:szCs w:val="24"/>
-              </w:rPr>
-              <w:t xml:space="preserve"> between products and transactions</w:t>
+              <w:t>Amended database structure to allow a many to many relationship between products and transactions</w:t>
             </w:r>
           </w:p>
           <w:p>
@@ -3319,6 +3303,552 @@
               </w:rPr>
               <w:t>4.4 Dynamic Features</w:t>
             </w:r>
+          </w:p>
+          <w:p>
+            <w:pPr>
+              <w:cnfStyle w:val="000000000000" w:firstRow="0" w:lastRow="0" w:firstColumn="0" w:lastColumn="0" w:oddVBand="0" w:evenVBand="0" w:oddHBand="0" w:evenHBand="0" w:firstRowFirstColumn="0" w:firstRowLastColumn="0" w:lastRowFirstColumn="0" w:lastRowLastColumn="0"/>
+              <w:rPr>
+                <w:b/>
+                <w:bCs/>
+                <w:sz w:val="24"/>
+                <w:szCs w:val="24"/>
+              </w:rPr>
+            </w:pPr>
+          </w:p>
+        </w:tc>
+      </w:tr>
+      <w:tr>
+        <w:trPr>
+          <w:trHeight w:val="827"/>
+        </w:trPr>
+        <w:tc>
+          <w:tcPr>
+            <w:cnfStyle w:val="001000000000" w:firstRow="0" w:lastRow="0" w:firstColumn="1" w:lastColumn="0" w:oddVBand="0" w:evenVBand="0" w:oddHBand="0" w:evenHBand="0" w:firstRowFirstColumn="0" w:firstRowLastColumn="0" w:lastRowFirstColumn="0" w:lastRowLastColumn="0"/>
+            <w:tcW w:w="1947" w:type="dxa"/>
+          </w:tcPr>
+          <w:p>
+            <w:pPr>
+              <w:rPr>
+                <w:sz w:val="28"/>
+                <w:szCs w:val="28"/>
+              </w:rPr>
+            </w:pPr>
+            <w:r>
+              <w:rPr>
+                <w:b w:val="0"/>
+                <w:bCs w:val="0"/>
+                <w:sz w:val="28"/>
+                <w:szCs w:val="28"/>
+              </w:rPr>
+              <w:lastRenderedPageBreak/>
+              <w:t>10</w:t>
+            </w:r>
+            <w:r>
+              <w:rPr>
+                <w:b w:val="0"/>
+                <w:bCs w:val="0"/>
+                <w:sz w:val="28"/>
+                <w:szCs w:val="28"/>
+              </w:rPr>
+              <w:t>/02/25</w:t>
+            </w:r>
+          </w:p>
+        </w:tc>
+        <w:tc>
+          <w:tcPr>
+            <w:tcW w:w="4711" w:type="dxa"/>
+          </w:tcPr>
+          <w:p>
+            <w:pPr>
+              <w:pStyle w:val="ListParagraph"/>
+              <w:numPr>
+                <w:ilvl w:val="0"/>
+                <w:numId w:val="19"/>
+              </w:numPr>
+              <w:cnfStyle w:val="000000000000" w:firstRow="0" w:lastRow="0" w:firstColumn="0" w:lastColumn="0" w:oddVBand="0" w:evenVBand="0" w:oddHBand="0" w:evenHBand="0" w:firstRowFirstColumn="0" w:firstRowLastColumn="0" w:lastRowFirstColumn="0" w:lastRowLastColumn="0"/>
+              <w:rPr>
+                <w:sz w:val="24"/>
+                <w:szCs w:val="24"/>
+              </w:rPr>
+            </w:pPr>
+            <w:r>
+              <w:rPr>
+                <w:sz w:val="24"/>
+                <w:szCs w:val="24"/>
+              </w:rPr>
+              <w:t>New Controller method in TransactionController to handle AJAX call from frontend and allow storing transactions into the database after payments are made.</w:t>
+            </w:r>
+          </w:p>
+          <w:p>
+            <w:pPr>
+              <w:pStyle w:val="ListParagraph"/>
+              <w:numPr>
+                <w:ilvl w:val="0"/>
+                <w:numId w:val="19"/>
+              </w:numPr>
+              <w:cnfStyle w:val="000000000000" w:firstRow="0" w:lastRow="0" w:firstColumn="0" w:lastColumn="0" w:oddVBand="0" w:evenVBand="0" w:oddHBand="0" w:evenHBand="0" w:firstRowFirstColumn="0" w:firstRowLastColumn="0" w:lastRowFirstColumn="0" w:lastRowLastColumn="0"/>
+              <w:rPr>
+                <w:sz w:val="24"/>
+                <w:szCs w:val="24"/>
+              </w:rPr>
+            </w:pPr>
+            <w:r>
+              <w:rPr>
+                <w:sz w:val="24"/>
+                <w:szCs w:val="24"/>
+              </w:rPr>
+              <w:t>Modified backend Service and Controller methods to properly handle products names, quantities and prices as well as transactions for necessary frontend features.</w:t>
+            </w:r>
+          </w:p>
+          <w:p>
+            <w:pPr>
+              <w:pStyle w:val="ListParagraph"/>
+              <w:numPr>
+                <w:ilvl w:val="0"/>
+                <w:numId w:val="19"/>
+              </w:numPr>
+              <w:cnfStyle w:val="000000000000" w:firstRow="0" w:lastRow="0" w:firstColumn="0" w:lastColumn="0" w:oddVBand="0" w:evenVBand="0" w:oddHBand="0" w:evenHBand="0" w:firstRowFirstColumn="0" w:firstRowLastColumn="0" w:lastRowFirstColumn="0" w:lastRowLastColumn="0"/>
+              <w:rPr>
+                <w:sz w:val="24"/>
+                <w:szCs w:val="24"/>
+              </w:rPr>
+            </w:pPr>
+            <w:r>
+              <w:rPr>
+                <w:sz w:val="24"/>
+                <w:szCs w:val="24"/>
+              </w:rPr>
+              <w:t>Implemented deduction of product stock when transactions are completed.</w:t>
+            </w:r>
+          </w:p>
+          <w:p>
+            <w:pPr>
+              <w:pStyle w:val="ListParagraph"/>
+              <w:numPr>
+                <w:ilvl w:val="0"/>
+                <w:numId w:val="19"/>
+              </w:numPr>
+              <w:cnfStyle w:val="000000000000" w:firstRow="0" w:lastRow="0" w:firstColumn="0" w:lastColumn="0" w:oddVBand="0" w:evenVBand="0" w:oddHBand="0" w:evenHBand="0" w:firstRowFirstColumn="0" w:firstRowLastColumn="0" w:lastRowFirstColumn="0" w:lastRowLastColumn="0"/>
+              <w:rPr>
+                <w:sz w:val="24"/>
+                <w:szCs w:val="24"/>
+              </w:rPr>
+            </w:pPr>
+            <w:r>
+              <w:rPr>
+                <w:sz w:val="24"/>
+                <w:szCs w:val="24"/>
+              </w:rPr>
+              <w:t>Added proper rounding for numerical values to ensure proper displaying and avoid floating point errors when storing data.</w:t>
+            </w:r>
+          </w:p>
+          <w:p>
+            <w:pPr>
+              <w:pStyle w:val="ListParagraph"/>
+              <w:numPr>
+                <w:ilvl w:val="0"/>
+                <w:numId w:val="19"/>
+              </w:numPr>
+              <w:cnfStyle w:val="000000000000" w:firstRow="0" w:lastRow="0" w:firstColumn="0" w:lastColumn="0" w:oddVBand="0" w:evenVBand="0" w:oddHBand="0" w:evenHBand="0" w:firstRowFirstColumn="0" w:firstRowLastColumn="0" w:lastRowFirstColumn="0" w:lastRowLastColumn="0"/>
+              <w:rPr>
+                <w:sz w:val="24"/>
+                <w:szCs w:val="24"/>
+              </w:rPr>
+            </w:pPr>
+            <w:r>
+              <w:rPr>
+                <w:sz w:val="24"/>
+                <w:szCs w:val="24"/>
+              </w:rPr>
+              <w:t>Edited HTML and JavaScript in cart to auto enable/disable cart buttons when cart is empty/not empty.</w:t>
+            </w:r>
+          </w:p>
+          <w:p>
+            <w:pPr>
+              <w:pStyle w:val="ListParagraph"/>
+              <w:numPr>
+                <w:ilvl w:val="0"/>
+                <w:numId w:val="19"/>
+              </w:numPr>
+              <w:cnfStyle w:val="000000000000" w:firstRow="0" w:lastRow="0" w:firstColumn="0" w:lastColumn="0" w:oddVBand="0" w:evenVBand="0" w:oddHBand="0" w:evenHBand="0" w:firstRowFirstColumn="0" w:firstRowLastColumn="0" w:lastRowFirstColumn="0" w:lastRowLastColumn="0"/>
+              <w:rPr>
+                <w:sz w:val="24"/>
+                <w:szCs w:val="24"/>
+              </w:rPr>
+            </w:pPr>
+            <w:r>
+              <w:rPr>
+                <w:sz w:val="24"/>
+                <w:szCs w:val="24"/>
+              </w:rPr>
+              <w:t>Modified DB setup to prevent loss of changes to product stock every time the app is run.</w:t>
+            </w:r>
+          </w:p>
+          <w:p>
+            <w:pPr>
+              <w:pStyle w:val="ListParagraph"/>
+              <w:numPr>
+                <w:ilvl w:val="0"/>
+                <w:numId w:val="19"/>
+              </w:numPr>
+              <w:cnfStyle w:val="000000000000" w:firstRow="0" w:lastRow="0" w:firstColumn="0" w:lastColumn="0" w:oddVBand="0" w:evenVBand="0" w:oddHBand="0" w:evenHBand="0" w:firstRowFirstColumn="0" w:firstRowLastColumn="0" w:lastRowFirstColumn="0" w:lastRowLastColumn="0"/>
+              <w:rPr>
+                <w:sz w:val="24"/>
+                <w:szCs w:val="24"/>
+              </w:rPr>
+            </w:pPr>
+            <w:r>
+              <w:rPr>
+                <w:sz w:val="24"/>
+                <w:szCs w:val="24"/>
+              </w:rPr>
+              <w:t>Added new success modal item which appears when payment has been completed, displaying the total paid and change given (also to display purchased items later on). Fully functional containing a close button which closes the modal, a home button which navigates back to the home page and a view receipt button which navigates to the receipt page</w:t>
+            </w:r>
+            <w:r>
+              <w:rPr>
+                <w:sz w:val="24"/>
+                <w:szCs w:val="24"/>
+              </w:rPr>
+              <w:t>. Fully CSS styled.</w:t>
+            </w:r>
+          </w:p>
+          <w:p>
+            <w:pPr>
+              <w:pStyle w:val="ListParagraph"/>
+              <w:numPr>
+                <w:ilvl w:val="0"/>
+                <w:numId w:val="19"/>
+              </w:numPr>
+              <w:cnfStyle w:val="000000000000" w:firstRow="0" w:lastRow="0" w:firstColumn="0" w:lastColumn="0" w:oddVBand="0" w:evenVBand="0" w:oddHBand="0" w:evenHBand="0" w:firstRowFirstColumn="0" w:firstRowLastColumn="0" w:lastRowFirstColumn="0" w:lastRowLastColumn="0"/>
+              <w:rPr>
+                <w:sz w:val="24"/>
+                <w:szCs w:val="24"/>
+              </w:rPr>
+            </w:pPr>
+            <w:r>
+              <w:rPr>
+                <w:sz w:val="24"/>
+                <w:szCs w:val="24"/>
+              </w:rPr>
+              <w:t xml:space="preserve">Implemented new receipt HTML page which displays all the items purchased with their names and individual prices, the total cost, amount paid, and change given. Formatted and displayed on the page to look like a real receipt. Created new ReceiptController with a method to fetch all the necessary transaction data, using Service methods and add to the model for the receipt page to display. Receipt page contains a button to navigate back to home page </w:t>
+            </w:r>
+            <w:r>
+              <w:rPr>
+                <w:sz w:val="24"/>
+                <w:szCs w:val="24"/>
+              </w:rPr>
+              <w:lastRenderedPageBreak/>
+              <w:t>and another button to download the receipt as a .txt file. Fully functional page using JavaScript and fully styled using CSS.</w:t>
+            </w:r>
+          </w:p>
+          <w:p>
+            <w:pPr>
+              <w:pStyle w:val="ListParagraph"/>
+              <w:numPr>
+                <w:ilvl w:val="0"/>
+                <w:numId w:val="19"/>
+              </w:numPr>
+              <w:cnfStyle w:val="000000000000" w:firstRow="0" w:lastRow="0" w:firstColumn="0" w:lastColumn="0" w:oddVBand="0" w:evenVBand="0" w:oddHBand="0" w:evenHBand="0" w:firstRowFirstColumn="0" w:firstRowLastColumn="0" w:lastRowFirstColumn="0" w:lastRowLastColumn="0"/>
+              <w:rPr>
+                <w:sz w:val="24"/>
+                <w:szCs w:val="24"/>
+              </w:rPr>
+            </w:pPr>
+            <w:r>
+              <w:rPr>
+                <w:sz w:val="24"/>
+                <w:szCs w:val="24"/>
+              </w:rPr>
+              <w:t>Modified database layout to remove the many to many relation (replaced by separate one to many relations) and explicitly create the TransactionProduct entity, which now also stores the quantity of each product in the transaction. Created new repository class for the entity and edited Transaction and Product entities to implement the new relation. Receipt Controller method and Transaction Service methods also edited to reflect the changes.</w:t>
+            </w:r>
+          </w:p>
+          <w:p>
+            <w:pPr>
+              <w:pStyle w:val="ListParagraph"/>
+              <w:numPr>
+                <w:ilvl w:val="0"/>
+                <w:numId w:val="19"/>
+              </w:numPr>
+              <w:cnfStyle w:val="000000000000" w:firstRow="0" w:lastRow="0" w:firstColumn="0" w:lastColumn="0" w:oddVBand="0" w:evenVBand="0" w:oddHBand="0" w:evenHBand="0" w:firstRowFirstColumn="0" w:firstRowLastColumn="0" w:lastRowFirstColumn="0" w:lastRowLastColumn="0"/>
+              <w:rPr>
+                <w:sz w:val="24"/>
+                <w:szCs w:val="24"/>
+              </w:rPr>
+            </w:pPr>
+            <w:r>
+              <w:rPr>
+                <w:sz w:val="24"/>
+                <w:szCs w:val="24"/>
+              </w:rPr>
+              <w:t>Thorough testing of changes, refreshed database schema, fixing errors/warnings and added logging to help manage errors and crashes better.</w:t>
+            </w:r>
+          </w:p>
+          <w:p>
+            <w:pPr>
+              <w:pStyle w:val="ListParagraph"/>
+              <w:numPr>
+                <w:ilvl w:val="0"/>
+                <w:numId w:val="19"/>
+              </w:numPr>
+              <w:cnfStyle w:val="000000000000" w:firstRow="0" w:lastRow="0" w:firstColumn="0" w:lastColumn="0" w:oddVBand="0" w:evenVBand="0" w:oddHBand="0" w:evenHBand="0" w:firstRowFirstColumn="0" w:firstRowLastColumn="0" w:lastRowFirstColumn="0" w:lastRowLastColumn="0"/>
+              <w:rPr>
+                <w:sz w:val="24"/>
+                <w:szCs w:val="24"/>
+              </w:rPr>
+            </w:pPr>
+            <w:r>
+              <w:rPr>
+                <w:sz w:val="24"/>
+                <w:szCs w:val="24"/>
+              </w:rPr>
+              <w:t>Preparation for Interview: began creating slides and practicing demo.</w:t>
+            </w:r>
+          </w:p>
+        </w:tc>
+        <w:tc>
+          <w:tcPr>
+            <w:tcW w:w="2340" w:type="dxa"/>
+          </w:tcPr>
+          <w:p>
+            <w:pPr>
+              <w:cnfStyle w:val="000000000000" w:firstRow="0" w:lastRow="0" w:firstColumn="0" w:lastColumn="0" w:oddVBand="0" w:evenVBand="0" w:oddHBand="0" w:evenHBand="0" w:firstRowFirstColumn="0" w:firstRowLastColumn="0" w:lastRowFirstColumn="0" w:lastRowLastColumn="0"/>
+              <w:rPr>
+                <w:b/>
+                <w:bCs/>
+                <w:sz w:val="24"/>
+                <w:szCs w:val="24"/>
+              </w:rPr>
+            </w:pPr>
+            <w:r>
+              <w:rPr>
+                <w:b/>
+                <w:bCs/>
+                <w:sz w:val="24"/>
+                <w:szCs w:val="24"/>
+              </w:rPr>
+              <w:lastRenderedPageBreak/>
+              <w:t>3. Backend Development</w:t>
+            </w:r>
+            <w:r>
+              <w:rPr>
+                <w:b/>
+                <w:bCs/>
+                <w:sz w:val="24"/>
+                <w:szCs w:val="24"/>
+              </w:rPr>
+              <w:t>:</w:t>
+            </w:r>
+          </w:p>
+          <w:p>
+            <w:pPr>
+              <w:pStyle w:val="ListParagraph"/>
+              <w:numPr>
+                <w:ilvl w:val="0"/>
+                <w:numId w:val="22"/>
+              </w:numPr>
+              <w:cnfStyle w:val="000000000000" w:firstRow="0" w:lastRow="0" w:firstColumn="0" w:lastColumn="0" w:oddVBand="0" w:evenVBand="0" w:oddHBand="0" w:evenHBand="0" w:firstRowFirstColumn="0" w:firstRowLastColumn="0" w:lastRowFirstColumn="0" w:lastRowLastColumn="0"/>
+              <w:rPr>
+                <w:b/>
+                <w:bCs/>
+                <w:sz w:val="24"/>
+                <w:szCs w:val="24"/>
+              </w:rPr>
+            </w:pPr>
+            <w:r>
+              <w:rPr>
+                <w:sz w:val="24"/>
+                <w:szCs w:val="24"/>
+              </w:rPr>
+              <w:t>3.4 Generate Receipts</w:t>
+            </w:r>
+          </w:p>
+          <w:p>
+            <w:pPr>
+              <w:pStyle w:val="ListParagraph"/>
+              <w:numPr>
+                <w:ilvl w:val="0"/>
+                <w:numId w:val="22"/>
+              </w:numPr>
+              <w:cnfStyle w:val="000000000000" w:firstRow="0" w:lastRow="0" w:firstColumn="0" w:lastColumn="0" w:oddVBand="0" w:evenVBand="0" w:oddHBand="0" w:evenHBand="0" w:firstRowFirstColumn="0" w:firstRowLastColumn="0" w:lastRowFirstColumn="0" w:lastRowLastColumn="0"/>
+              <w:rPr>
+                <w:b/>
+                <w:bCs/>
+                <w:sz w:val="24"/>
+                <w:szCs w:val="24"/>
+              </w:rPr>
+            </w:pPr>
+            <w:r>
+              <w:rPr>
+                <w:sz w:val="24"/>
+                <w:szCs w:val="24"/>
+              </w:rPr>
+              <w:t>3.5 Testing &amp; Debugging</w:t>
+            </w:r>
+          </w:p>
+          <w:p>
+            <w:pPr>
+              <w:cnfStyle w:val="000000000000" w:firstRow="0" w:lastRow="0" w:firstColumn="0" w:lastColumn="0" w:oddVBand="0" w:evenVBand="0" w:oddHBand="0" w:evenHBand="0" w:firstRowFirstColumn="0" w:firstRowLastColumn="0" w:lastRowFirstColumn="0" w:lastRowLastColumn="0"/>
+              <w:rPr>
+                <w:b/>
+                <w:bCs/>
+                <w:sz w:val="24"/>
+                <w:szCs w:val="24"/>
+              </w:rPr>
+            </w:pPr>
+          </w:p>
+          <w:p>
+            <w:pPr>
+              <w:cnfStyle w:val="000000000000" w:firstRow="0" w:lastRow="0" w:firstColumn="0" w:lastColumn="0" w:oddVBand="0" w:evenVBand="0" w:oddHBand="0" w:evenHBand="0" w:firstRowFirstColumn="0" w:firstRowLastColumn="0" w:lastRowFirstColumn="0" w:lastRowLastColumn="0"/>
+              <w:rPr>
+                <w:b/>
+                <w:bCs/>
+                <w:sz w:val="24"/>
+                <w:szCs w:val="24"/>
+              </w:rPr>
+            </w:pPr>
+            <w:r>
+              <w:rPr>
+                <w:b/>
+                <w:bCs/>
+                <w:sz w:val="24"/>
+                <w:szCs w:val="24"/>
+              </w:rPr>
+              <w:t>4. Frontend Development:</w:t>
+            </w:r>
+          </w:p>
+          <w:p>
+            <w:pPr>
+              <w:pStyle w:val="ListParagraph"/>
+              <w:numPr>
+                <w:ilvl w:val="0"/>
+                <w:numId w:val="21"/>
+              </w:numPr>
+              <w:cnfStyle w:val="000000000000" w:firstRow="0" w:lastRow="0" w:firstColumn="0" w:lastColumn="0" w:oddVBand="0" w:evenVBand="0" w:oddHBand="0" w:evenHBand="0" w:firstRowFirstColumn="0" w:firstRowLastColumn="0" w:lastRowFirstColumn="0" w:lastRowLastColumn="0"/>
+              <w:rPr>
+                <w:sz w:val="24"/>
+                <w:szCs w:val="24"/>
+              </w:rPr>
+            </w:pPr>
+            <w:r>
+              <w:rPr>
+                <w:sz w:val="24"/>
+                <w:szCs w:val="24"/>
+              </w:rPr>
+              <w:t>4.1 Webpage Layout</w:t>
+            </w:r>
+          </w:p>
+          <w:p>
+            <w:pPr>
+              <w:pStyle w:val="ListParagraph"/>
+              <w:numPr>
+                <w:ilvl w:val="0"/>
+                <w:numId w:val="21"/>
+              </w:numPr>
+              <w:cnfStyle w:val="000000000000" w:firstRow="0" w:lastRow="0" w:firstColumn="0" w:lastColumn="0" w:oddVBand="0" w:evenVBand="0" w:oddHBand="0" w:evenHBand="0" w:firstRowFirstColumn="0" w:firstRowLastColumn="0" w:lastRowFirstColumn="0" w:lastRowLastColumn="0"/>
+              <w:rPr>
+                <w:sz w:val="24"/>
+                <w:szCs w:val="24"/>
+              </w:rPr>
+            </w:pPr>
+            <w:r>
+              <w:rPr>
+                <w:sz w:val="24"/>
+                <w:szCs w:val="24"/>
+              </w:rPr>
+              <w:t>4.2 Cart Functionality</w:t>
+            </w:r>
+          </w:p>
+          <w:p>
+            <w:pPr>
+              <w:pStyle w:val="ListParagraph"/>
+              <w:numPr>
+                <w:ilvl w:val="0"/>
+                <w:numId w:val="21"/>
+              </w:numPr>
+              <w:cnfStyle w:val="000000000000" w:firstRow="0" w:lastRow="0" w:firstColumn="0" w:lastColumn="0" w:oddVBand="0" w:evenVBand="0" w:oddHBand="0" w:evenHBand="0" w:firstRowFirstColumn="0" w:firstRowLastColumn="0" w:lastRowFirstColumn="0" w:lastRowLastColumn="0"/>
+              <w:rPr>
+                <w:b/>
+                <w:bCs/>
+                <w:sz w:val="24"/>
+                <w:szCs w:val="24"/>
+              </w:rPr>
+            </w:pPr>
+            <w:r>
+              <w:rPr>
+                <w:sz w:val="24"/>
+                <w:szCs w:val="24"/>
+              </w:rPr>
+              <w:t>4.3 Styling</w:t>
+            </w:r>
+          </w:p>
+          <w:p>
+            <w:pPr>
+              <w:pStyle w:val="ListParagraph"/>
+              <w:numPr>
+                <w:ilvl w:val="0"/>
+                <w:numId w:val="21"/>
+              </w:numPr>
+              <w:cnfStyle w:val="000000000000" w:firstRow="0" w:lastRow="0" w:firstColumn="0" w:lastColumn="0" w:oddVBand="0" w:evenVBand="0" w:oddHBand="0" w:evenHBand="0" w:firstRowFirstColumn="0" w:firstRowLastColumn="0" w:lastRowFirstColumn="0" w:lastRowLastColumn="0"/>
+              <w:rPr>
+                <w:b/>
+                <w:bCs/>
+                <w:sz w:val="24"/>
+                <w:szCs w:val="24"/>
+              </w:rPr>
+            </w:pPr>
+            <w:r>
+              <w:rPr>
+                <w:sz w:val="24"/>
+                <w:szCs w:val="24"/>
+              </w:rPr>
+              <w:t>4.4 Dynamic Features</w:t>
+            </w:r>
+          </w:p>
+          <w:p>
+            <w:pPr>
+              <w:pStyle w:val="ListParagraph"/>
+              <w:numPr>
+                <w:ilvl w:val="0"/>
+                <w:numId w:val="21"/>
+              </w:numPr>
+              <w:cnfStyle w:val="000000000000" w:firstRow="0" w:lastRow="0" w:firstColumn="0" w:lastColumn="0" w:oddVBand="0" w:evenVBand="0" w:oddHBand="0" w:evenHBand="0" w:firstRowFirstColumn="0" w:firstRowLastColumn="0" w:lastRowFirstColumn="0" w:lastRowLastColumn="0"/>
+              <w:rPr>
+                <w:b/>
+                <w:bCs/>
+                <w:sz w:val="24"/>
+                <w:szCs w:val="24"/>
+              </w:rPr>
+            </w:pPr>
+            <w:r>
+              <w:rPr>
+                <w:sz w:val="24"/>
+                <w:szCs w:val="24"/>
+              </w:rPr>
+              <w:t>4.5 Frontend Testing</w:t>
+            </w:r>
+          </w:p>
+          <w:p>
+            <w:pPr>
+              <w:cnfStyle w:val="000000000000" w:firstRow="0" w:lastRow="0" w:firstColumn="0" w:lastColumn="0" w:oddVBand="0" w:evenVBand="0" w:oddHBand="0" w:evenHBand="0" w:firstRowFirstColumn="0" w:firstRowLastColumn="0" w:lastRowFirstColumn="0" w:lastRowLastColumn="0"/>
+              <w:rPr>
+                <w:b/>
+                <w:bCs/>
+                <w:sz w:val="24"/>
+                <w:szCs w:val="24"/>
+              </w:rPr>
+            </w:pPr>
+          </w:p>
+          <w:p>
+            <w:pPr>
+              <w:pStyle w:val="ListParagraph"/>
+              <w:cnfStyle w:val="000000000000" w:firstRow="0" w:lastRow="0" w:firstColumn="0" w:lastColumn="0" w:oddVBand="0" w:evenVBand="0" w:oddHBand="0" w:evenHBand="0" w:firstRowFirstColumn="0" w:firstRowLastColumn="0" w:lastRowFirstColumn="0" w:lastRowLastColumn="0"/>
+              <w:rPr>
+                <w:b/>
+                <w:bCs/>
+                <w:sz w:val="24"/>
+                <w:szCs w:val="24"/>
+              </w:rPr>
+            </w:pPr>
           </w:p>
           <w:p>
             <w:pPr>
@@ -5666,6 +6196,119 @@
     </w:lvl>
   </w:abstractNum>
   <w:abstractNum w:abstractNumId="20" w15:restartNumberingAfterBreak="0">
+    <w:nsid w:val="72C967C7"/>
+    <w:multiLevelType w:val="hybridMultilevel"/>
+    <w:tmpl w:val="1602967C"/>
+    <w:lvl w:ilvl="0" w:tplc="671E4C2C">
+      <w:start w:val="1"/>
+      <w:numFmt w:val="bullet"/>
+      <w:lvlText w:val=""/>
+      <w:lvlJc w:val="left"/>
+      <w:pPr>
+        <w:ind w:left="720" w:hanging="360"/>
+      </w:pPr>
+      <w:rPr>
+        <w:rFonts w:ascii="Symbol" w:hAnsi="Symbol" w:hint="default"/>
+      </w:rPr>
+    </w:lvl>
+    <w:lvl w:ilvl="1" w:tplc="08090003" w:tentative="1">
+      <w:start w:val="1"/>
+      <w:numFmt w:val="bullet"/>
+      <w:lvlText w:val="o"/>
+      <w:lvlJc w:val="left"/>
+      <w:pPr>
+        <w:ind w:left="1440" w:hanging="360"/>
+      </w:pPr>
+      <w:rPr>
+        <w:rFonts w:ascii="Courier New" w:hAnsi="Courier New" w:cs="Courier New" w:hint="default"/>
+      </w:rPr>
+    </w:lvl>
+    <w:lvl w:ilvl="2" w:tplc="08090005" w:tentative="1">
+      <w:start w:val="1"/>
+      <w:numFmt w:val="bullet"/>
+      <w:lvlText w:val=""/>
+      <w:lvlJc w:val="left"/>
+      <w:pPr>
+        <w:ind w:left="2160" w:hanging="360"/>
+      </w:pPr>
+      <w:rPr>
+        <w:rFonts w:ascii="Wingdings" w:hAnsi="Wingdings" w:hint="default"/>
+      </w:rPr>
+    </w:lvl>
+    <w:lvl w:ilvl="3" w:tplc="08090001" w:tentative="1">
+      <w:start w:val="1"/>
+      <w:numFmt w:val="bullet"/>
+      <w:lvlText w:val=""/>
+      <w:lvlJc w:val="left"/>
+      <w:pPr>
+        <w:ind w:left="2880" w:hanging="360"/>
+      </w:pPr>
+      <w:rPr>
+        <w:rFonts w:ascii="Symbol" w:hAnsi="Symbol" w:hint="default"/>
+      </w:rPr>
+    </w:lvl>
+    <w:lvl w:ilvl="4" w:tplc="08090003" w:tentative="1">
+      <w:start w:val="1"/>
+      <w:numFmt w:val="bullet"/>
+      <w:lvlText w:val="o"/>
+      <w:lvlJc w:val="left"/>
+      <w:pPr>
+        <w:ind w:left="3600" w:hanging="360"/>
+      </w:pPr>
+      <w:rPr>
+        <w:rFonts w:ascii="Courier New" w:hAnsi="Courier New" w:cs="Courier New" w:hint="default"/>
+      </w:rPr>
+    </w:lvl>
+    <w:lvl w:ilvl="5" w:tplc="08090005" w:tentative="1">
+      <w:start w:val="1"/>
+      <w:numFmt w:val="bullet"/>
+      <w:lvlText w:val=""/>
+      <w:lvlJc w:val="left"/>
+      <w:pPr>
+        <w:ind w:left="4320" w:hanging="360"/>
+      </w:pPr>
+      <w:rPr>
+        <w:rFonts w:ascii="Wingdings" w:hAnsi="Wingdings" w:hint="default"/>
+      </w:rPr>
+    </w:lvl>
+    <w:lvl w:ilvl="6" w:tplc="08090001" w:tentative="1">
+      <w:start w:val="1"/>
+      <w:numFmt w:val="bullet"/>
+      <w:lvlText w:val=""/>
+      <w:lvlJc w:val="left"/>
+      <w:pPr>
+        <w:ind w:left="5040" w:hanging="360"/>
+      </w:pPr>
+      <w:rPr>
+        <w:rFonts w:ascii="Symbol" w:hAnsi="Symbol" w:hint="default"/>
+      </w:rPr>
+    </w:lvl>
+    <w:lvl w:ilvl="7" w:tplc="08090003" w:tentative="1">
+      <w:start w:val="1"/>
+      <w:numFmt w:val="bullet"/>
+      <w:lvlText w:val="o"/>
+      <w:lvlJc w:val="left"/>
+      <w:pPr>
+        <w:ind w:left="5760" w:hanging="360"/>
+      </w:pPr>
+      <w:rPr>
+        <w:rFonts w:ascii="Courier New" w:hAnsi="Courier New" w:cs="Courier New" w:hint="default"/>
+      </w:rPr>
+    </w:lvl>
+    <w:lvl w:ilvl="8" w:tplc="08090005" w:tentative="1">
+      <w:start w:val="1"/>
+      <w:numFmt w:val="bullet"/>
+      <w:lvlText w:val=""/>
+      <w:lvlJc w:val="left"/>
+      <w:pPr>
+        <w:ind w:left="6480" w:hanging="360"/>
+      </w:pPr>
+      <w:rPr>
+        <w:rFonts w:ascii="Wingdings" w:hAnsi="Wingdings" w:hint="default"/>
+      </w:rPr>
+    </w:lvl>
+  </w:abstractNum>
+  <w:abstractNum w:abstractNumId="21" w15:restartNumberingAfterBreak="0">
     <w:nsid w:val="7DF50229"/>
     <w:multiLevelType w:val="hybridMultilevel"/>
     <w:tmpl w:val="3E86F860"/>
@@ -5788,7 +6431,7 @@
     <w:abstractNumId w:val="16"/>
   </w:num>
   <w:num w:numId="4" w16cid:durableId="1892882653">
-    <w:abstractNumId w:val="20"/>
+    <w:abstractNumId w:val="21"/>
   </w:num>
   <w:num w:numId="5" w16cid:durableId="579756913">
     <w:abstractNumId w:val="9"/>
@@ -5840,6 +6483,9 @@
   </w:num>
   <w:num w:numId="21" w16cid:durableId="1424103780">
     <w:abstractNumId w:val="7"/>
+  </w:num>
+  <w:num w:numId="22" w16cid:durableId="788546937">
+    <w:abstractNumId w:val="20"/>
   </w:num>
 </w:numbering>
 </file>

</xml_diff>

<commit_message>
Updated Project Log for W/C 17/02/25
</commit_message>
<xml_diff>
--- a/Project_Log.docx
+++ b/Project_Log.docx
@@ -76,8 +76,8 @@
       </w:tblPr>
       <w:tblGrid>
         <w:gridCol w:w="1947"/>
-        <w:gridCol w:w="4711"/>
-        <w:gridCol w:w="2340"/>
+        <w:gridCol w:w="4424"/>
+        <w:gridCol w:w="2627"/>
       </w:tblGrid>
       <w:tr>
         <w:trPr>
@@ -1577,6 +1577,7 @@
                 <w:sz w:val="24"/>
                 <w:szCs w:val="24"/>
               </w:rPr>
+              <w:lastRenderedPageBreak/>
               <w:t>First commit of my project pushed to GitLab</w:t>
             </w:r>
           </w:p>
@@ -1602,6 +1603,7 @@
                 <w:sz w:val="24"/>
                 <w:szCs w:val="24"/>
               </w:rPr>
+              <w:lastRenderedPageBreak/>
               <w:t>3. Backend Development</w:t>
             </w:r>
           </w:p>
@@ -1639,7 +1641,6 @@
                 <w:sz w:val="28"/>
                 <w:szCs w:val="28"/>
               </w:rPr>
-              <w:lastRenderedPageBreak/>
               <w:t>30</w:t>
             </w:r>
             <w:r>
@@ -2215,6 +2216,7 @@
                 <w:sz w:val="24"/>
                 <w:szCs w:val="24"/>
               </w:rPr>
+              <w:lastRenderedPageBreak/>
               <w:t>the TransactionController</w:t>
             </w:r>
             <w:r>
@@ -2257,15 +2259,7 @@
                 <w:sz w:val="24"/>
                 <w:szCs w:val="24"/>
               </w:rPr>
-              <w:t xml:space="preserve">Altered project setup to allow database tables to be automatically created by the entity classes upon running rather than relying on prior </w:t>
-            </w:r>
-            <w:r>
-              <w:rPr>
-                <w:sz w:val="24"/>
-                <w:szCs w:val="24"/>
-              </w:rPr>
-              <w:lastRenderedPageBreak/>
-              <w:t>creation in mySQL</w:t>
+              <w:t>Altered project setup to allow database tables to be automatically created by the entity classes upon running rather than relying on prior creation in mySQL</w:t>
             </w:r>
             <w:r>
               <w:rPr>
@@ -2803,6 +2797,7 @@
                 <w:sz w:val="24"/>
                 <w:szCs w:val="24"/>
               </w:rPr>
+              <w:lastRenderedPageBreak/>
               <w:t>Meeting with supervisor to discuss project progress and prepare for interview</w:t>
             </w:r>
           </w:p>
@@ -2845,15 +2840,7 @@
                 <w:sz w:val="24"/>
                 <w:szCs w:val="24"/>
               </w:rPr>
-              <w:t xml:space="preserve">Added JavaScript functions for full functionality of keypad: entering keys on to display, restricting key input for valid item codes only, clearing display, deleting last character from display </w:t>
-            </w:r>
-            <w:r>
-              <w:rPr>
-                <w:sz w:val="24"/>
-                <w:szCs w:val="24"/>
-              </w:rPr>
-              <w:lastRenderedPageBreak/>
-              <w:t>and submitting the code on the display (with more validation)</w:t>
+              <w:t>Added JavaScript functions for full functionality of keypad: entering keys on to display, restricting key input for valid item codes only, clearing display, deleting last character from display and submitting the code on the display (with more validation)</w:t>
             </w:r>
           </w:p>
           <w:p>
@@ -3160,7 +3147,15 @@
                 <w:sz w:val="24"/>
                 <w:szCs w:val="24"/>
               </w:rPr>
-              <w:t>Implemented payment logic using a HTML Modal display which replaces the cart on the page. Contains dynamically updating remaining amount and inserted amount displays as well as coin buttons. Also contains a change display and confirm payment button</w:t>
+              <w:t xml:space="preserve">Implemented payment logic using a HTML Modal display which replaces the cart on the page. Contains dynamically updating remaining amount and inserted amount </w:t>
+            </w:r>
+            <w:r>
+              <w:rPr>
+                <w:sz w:val="24"/>
+                <w:szCs w:val="24"/>
+              </w:rPr>
+              <w:lastRenderedPageBreak/>
+              <w:t>displays as well as coin buttons. Also contains a change display and confirm payment button</w:t>
             </w:r>
             <w:r>
               <w:rPr>
@@ -3234,6 +3229,7 @@
                 <w:sz w:val="24"/>
                 <w:szCs w:val="24"/>
               </w:rPr>
+              <w:lastRenderedPageBreak/>
               <w:t>4. Frontend Development:</w:t>
             </w:r>
           </w:p>
@@ -3340,7 +3336,6 @@
                 <w:sz w:val="28"/>
                 <w:szCs w:val="28"/>
               </w:rPr>
-              <w:lastRenderedPageBreak/>
               <w:t>10</w:t>
             </w:r>
             <w:r>
@@ -3530,15 +3525,8 @@
                 <w:sz w:val="24"/>
                 <w:szCs w:val="24"/>
               </w:rPr>
-              <w:t xml:space="preserve">Implemented new receipt HTML page which displays all the items purchased with their names and individual prices, the total cost, amount paid, and change given. Formatted and displayed on the page to look like a real receipt. Created new ReceiptController with a method to fetch all the necessary transaction data, using Service methods and add to the model for the receipt page to display. Receipt page contains a button to navigate back to home page </w:t>
-            </w:r>
-            <w:r>
-              <w:rPr>
-                <w:sz w:val="24"/>
-                <w:szCs w:val="24"/>
-              </w:rPr>
               <w:lastRenderedPageBreak/>
-              <w:t>and another button to download the receipt as a .txt file. Fully functional page using JavaScript and fully styled using CSS.</w:t>
+              <w:t>Implemented new receipt HTML page which displays all the items purchased with their names and individual prices, the total cost, amount paid, and change given. Formatted and displayed on the page to look like a real receipt. Created new ReceiptController with a method to fetch all the necessary transaction data, using Service methods and add to the model for the receipt page to display. Receipt page contains a button to navigate back to home page and another button to download the receipt as a .txt file. Fully functional page using JavaScript and fully styled using CSS.</w:t>
             </w:r>
           </w:p>
           <w:p>
@@ -3860,6 +3848,321 @@
                 <w:szCs w:val="24"/>
               </w:rPr>
             </w:pPr>
+          </w:p>
+        </w:tc>
+      </w:tr>
+      <w:tr>
+        <w:trPr>
+          <w:trHeight w:val="827"/>
+        </w:trPr>
+        <w:tc>
+          <w:tcPr>
+            <w:cnfStyle w:val="001000000000" w:firstRow="0" w:lastRow="0" w:firstColumn="1" w:lastColumn="0" w:oddVBand="0" w:evenVBand="0" w:oddHBand="0" w:evenHBand="0" w:firstRowFirstColumn="0" w:firstRowLastColumn="0" w:lastRowFirstColumn="0" w:lastRowLastColumn="0"/>
+            <w:tcW w:w="1947" w:type="dxa"/>
+          </w:tcPr>
+          <w:p>
+            <w:pPr>
+              <w:rPr>
+                <w:b w:val="0"/>
+                <w:bCs w:val="0"/>
+                <w:sz w:val="28"/>
+                <w:szCs w:val="28"/>
+              </w:rPr>
+            </w:pPr>
+            <w:r>
+              <w:rPr>
+                <w:b w:val="0"/>
+                <w:bCs w:val="0"/>
+                <w:sz w:val="28"/>
+                <w:szCs w:val="28"/>
+              </w:rPr>
+              <w:t>17/02/25</w:t>
+            </w:r>
+          </w:p>
+        </w:tc>
+        <w:tc>
+          <w:tcPr>
+            <w:tcW w:w="4711" w:type="dxa"/>
+          </w:tcPr>
+          <w:p>
+            <w:pPr>
+              <w:pStyle w:val="ListParagraph"/>
+              <w:numPr>
+                <w:ilvl w:val="0"/>
+                <w:numId w:val="19"/>
+              </w:numPr>
+              <w:cnfStyle w:val="000000000000" w:firstRow="0" w:lastRow="0" w:firstColumn="0" w:lastColumn="0" w:oddVBand="0" w:evenVBand="0" w:oddHBand="0" w:evenHBand="0" w:firstRowFirstColumn="0" w:firstRowLastColumn="0" w:lastRowFirstColumn="0" w:lastRowLastColumn="0"/>
+              <w:rPr>
+                <w:sz w:val="24"/>
+                <w:szCs w:val="24"/>
+              </w:rPr>
+            </w:pPr>
+            <w:r>
+              <w:rPr>
+                <w:sz w:val="24"/>
+                <w:szCs w:val="24"/>
+              </w:rPr>
+              <w:t xml:space="preserve">Added in automatic stock updating, by checking stock for each item in a transaction after successful purchase. If it falls below a set threshold, automatically increase stock by fixed it amount and send a </w:t>
+            </w:r>
+            <w:r>
+              <w:rPr>
+                <w:sz w:val="24"/>
+                <w:szCs w:val="24"/>
+              </w:rPr>
+              <w:lastRenderedPageBreak/>
+              <w:t>JS alert to the user notifying them of the update.</w:t>
+            </w:r>
+          </w:p>
+          <w:p>
+            <w:pPr>
+              <w:pStyle w:val="ListParagraph"/>
+              <w:numPr>
+                <w:ilvl w:val="0"/>
+                <w:numId w:val="19"/>
+              </w:numPr>
+              <w:cnfStyle w:val="000000000000" w:firstRow="0" w:lastRow="0" w:firstColumn="0" w:lastColumn="0" w:oddVBand="0" w:evenVBand="0" w:oddHBand="0" w:evenHBand="0" w:firstRowFirstColumn="0" w:firstRowLastColumn="0" w:lastRowFirstColumn="0" w:lastRowLastColumn="0"/>
+              <w:rPr>
+                <w:sz w:val="24"/>
+                <w:szCs w:val="24"/>
+              </w:rPr>
+            </w:pPr>
+            <w:r>
+              <w:rPr>
+                <w:sz w:val="24"/>
+                <w:szCs w:val="24"/>
+              </w:rPr>
+              <w:t xml:space="preserve">Added in Product images. Modified Product entity to store an image </w:t>
+            </w:r>
+            <w:proofErr w:type="spellStart"/>
+            <w:r>
+              <w:rPr>
+                <w:sz w:val="24"/>
+                <w:szCs w:val="24"/>
+              </w:rPr>
+              <w:t>url</w:t>
+            </w:r>
+            <w:proofErr w:type="spellEnd"/>
+            <w:r>
+              <w:rPr>
+                <w:sz w:val="24"/>
+                <w:szCs w:val="24"/>
+              </w:rPr>
+              <w:t xml:space="preserve">, relating to the file path of a specific image stored in an images folder in the resources/static directory. Added in 16 new images, one for each product to the images folder. Updated </w:t>
+            </w:r>
+            <w:proofErr w:type="spellStart"/>
+            <w:r>
+              <w:rPr>
+                <w:sz w:val="24"/>
+                <w:szCs w:val="24"/>
+              </w:rPr>
+              <w:t>data.sql</w:t>
+            </w:r>
+            <w:proofErr w:type="spellEnd"/>
+            <w:r>
+              <w:rPr>
+                <w:sz w:val="24"/>
+                <w:szCs w:val="24"/>
+              </w:rPr>
+              <w:t xml:space="preserve"> to insert proper product names and the new image </w:t>
+            </w:r>
+            <w:proofErr w:type="spellStart"/>
+            <w:r>
+              <w:rPr>
+                <w:sz w:val="24"/>
+                <w:szCs w:val="24"/>
+              </w:rPr>
+              <w:t>urls</w:t>
+            </w:r>
+            <w:proofErr w:type="spellEnd"/>
+            <w:r>
+              <w:rPr>
+                <w:sz w:val="24"/>
+                <w:szCs w:val="24"/>
+              </w:rPr>
+              <w:t xml:space="preserve">. Changed mainpage.html to display the images in the items grid. New JavaScript function to add the images of the items purchased in a transaction to a new container in the success modal. </w:t>
+            </w:r>
+          </w:p>
+          <w:p>
+            <w:pPr>
+              <w:pStyle w:val="ListParagraph"/>
+              <w:numPr>
+                <w:ilvl w:val="0"/>
+                <w:numId w:val="19"/>
+              </w:numPr>
+              <w:cnfStyle w:val="000000000000" w:firstRow="0" w:lastRow="0" w:firstColumn="0" w:lastColumn="0" w:oddVBand="0" w:evenVBand="0" w:oddHBand="0" w:evenHBand="0" w:firstRowFirstColumn="0" w:firstRowLastColumn="0" w:lastRowFirstColumn="0" w:lastRowLastColumn="0"/>
+              <w:rPr>
+                <w:sz w:val="24"/>
+                <w:szCs w:val="24"/>
+              </w:rPr>
+            </w:pPr>
+            <w:r>
+              <w:rPr>
+                <w:sz w:val="24"/>
+                <w:szCs w:val="24"/>
+              </w:rPr>
+              <w:t xml:space="preserve">Created new proper user manual and added it to the pdf viewer in the instructions page. Added general instructions for using the vending machine and for making payments to the mainpage. </w:t>
+            </w:r>
+            <w:r>
+              <w:rPr>
+                <w:sz w:val="24"/>
+                <w:szCs w:val="24"/>
+              </w:rPr>
+              <w:t>Modified</w:t>
+            </w:r>
+            <w:r>
+              <w:rPr>
+                <w:sz w:val="24"/>
+                <w:szCs w:val="24"/>
+              </w:rPr>
+              <w:t xml:space="preserve"> the</w:t>
+            </w:r>
+            <w:r>
+              <w:rPr>
+                <w:sz w:val="24"/>
+                <w:szCs w:val="24"/>
+              </w:rPr>
+              <w:t xml:space="preserve"> </w:t>
+            </w:r>
+            <w:proofErr w:type="spellStart"/>
+            <w:r>
+              <w:rPr>
+                <w:sz w:val="24"/>
+                <w:szCs w:val="24"/>
+              </w:rPr>
+              <w:t>openModal</w:t>
+            </w:r>
+            <w:proofErr w:type="spellEnd"/>
+            <w:r>
+              <w:rPr>
+                <w:sz w:val="24"/>
+                <w:szCs w:val="24"/>
+              </w:rPr>
+              <w:t xml:space="preserve"> and closeModal JavaScript functions to toggl</w:t>
+            </w:r>
+            <w:r>
+              <w:rPr>
+                <w:sz w:val="24"/>
+                <w:szCs w:val="24"/>
+              </w:rPr>
+              <w:t>e</w:t>
+            </w:r>
+            <w:r>
+              <w:rPr>
+                <w:sz w:val="24"/>
+                <w:szCs w:val="24"/>
+              </w:rPr>
+              <w:t xml:space="preserve"> between general instructions and payment instructions based on whether user is using the machine or paying</w:t>
+            </w:r>
+            <w:r>
+              <w:rPr>
+                <w:sz w:val="24"/>
+                <w:szCs w:val="24"/>
+              </w:rPr>
+              <w:t>.</w:t>
+            </w:r>
+          </w:p>
+          <w:p>
+            <w:pPr>
+              <w:pStyle w:val="ListParagraph"/>
+              <w:numPr>
+                <w:ilvl w:val="0"/>
+                <w:numId w:val="19"/>
+              </w:numPr>
+              <w:cnfStyle w:val="000000000000" w:firstRow="0" w:lastRow="0" w:firstColumn="0" w:lastColumn="0" w:oddVBand="0" w:evenVBand="0" w:oddHBand="0" w:evenHBand="0" w:firstRowFirstColumn="0" w:firstRowLastColumn="0" w:lastRowFirstColumn="0" w:lastRowLastColumn="0"/>
+              <w:rPr>
+                <w:sz w:val="24"/>
+                <w:szCs w:val="24"/>
+              </w:rPr>
+            </w:pPr>
+            <w:r>
+              <w:rPr>
+                <w:sz w:val="24"/>
+                <w:szCs w:val="24"/>
+              </w:rPr>
+              <w:t>Completed Project Interview</w:t>
+            </w:r>
+          </w:p>
+          <w:p>
+            <w:pPr>
+              <w:pStyle w:val="ListParagraph"/>
+              <w:numPr>
+                <w:ilvl w:val="0"/>
+                <w:numId w:val="19"/>
+              </w:numPr>
+              <w:cnfStyle w:val="000000000000" w:firstRow="0" w:lastRow="0" w:firstColumn="0" w:lastColumn="0" w:oddVBand="0" w:evenVBand="0" w:oddHBand="0" w:evenHBand="0" w:firstRowFirstColumn="0" w:firstRowLastColumn="0" w:lastRowFirstColumn="0" w:lastRowLastColumn="0"/>
+              <w:rPr>
+                <w:sz w:val="24"/>
+                <w:szCs w:val="24"/>
+              </w:rPr>
+            </w:pPr>
+            <w:r>
+              <w:rPr>
+                <w:sz w:val="24"/>
+                <w:szCs w:val="24"/>
+              </w:rPr>
+              <w:t xml:space="preserve">Added in basic logging in and registration functionality. Created new User entity and repository for storing user login details in the database. Created new login and register controllers to handle logging in, registering and switching between each other. </w:t>
+            </w:r>
+            <w:r>
+              <w:rPr>
+                <w:sz w:val="24"/>
+                <w:szCs w:val="24"/>
+              </w:rPr>
+              <w:t>Registering successfully navigates to login page and logging in successfully navigates to home page.</w:t>
+            </w:r>
+            <w:r>
+              <w:rPr>
+                <w:sz w:val="24"/>
+                <w:szCs w:val="24"/>
+              </w:rPr>
+              <w:t xml:space="preserve"> Created new HTML pages for both and styled them.</w:t>
+            </w:r>
+          </w:p>
+          <w:p>
+            <w:pPr>
+              <w:pStyle w:val="ListParagraph"/>
+              <w:numPr>
+                <w:ilvl w:val="0"/>
+                <w:numId w:val="19"/>
+              </w:numPr>
+              <w:cnfStyle w:val="000000000000" w:firstRow="0" w:lastRow="0" w:firstColumn="0" w:lastColumn="0" w:oddVBand="0" w:evenVBand="0" w:oddHBand="0" w:evenHBand="0" w:firstRowFirstColumn="0" w:firstRowLastColumn="0" w:lastRowFirstColumn="0" w:lastRowLastColumn="0"/>
+              <w:rPr>
+                <w:sz w:val="24"/>
+                <w:szCs w:val="24"/>
+              </w:rPr>
+            </w:pPr>
+            <w:r>
+              <w:rPr>
+                <w:sz w:val="24"/>
+                <w:szCs w:val="24"/>
+              </w:rPr>
+              <w:t>CSS styling for all new elements.</w:t>
+            </w:r>
+          </w:p>
+        </w:tc>
+        <w:tc>
+          <w:tcPr>
+            <w:tcW w:w="2340" w:type="dxa"/>
+          </w:tcPr>
+          <w:p>
+            <w:pPr>
+              <w:cnfStyle w:val="000000000000" w:firstRow="0" w:lastRow="0" w:firstColumn="0" w:lastColumn="0" w:oddVBand="0" w:evenVBand="0" w:oddHBand="0" w:evenHBand="0" w:firstRowFirstColumn="0" w:firstRowLastColumn="0" w:lastRowFirstColumn="0" w:lastRowLastColumn="0"/>
+              <w:rPr>
+                <w:b/>
+                <w:bCs/>
+                <w:sz w:val="24"/>
+                <w:szCs w:val="24"/>
+              </w:rPr>
+            </w:pPr>
+            <w:r>
+              <w:rPr>
+                <w:b/>
+                <w:bCs/>
+                <w:sz w:val="24"/>
+                <w:szCs w:val="24"/>
+              </w:rPr>
+              <w:lastRenderedPageBreak/>
+              <w:t>Additional Features/Improvements</w:t>
+            </w:r>
           </w:p>
         </w:tc>
       </w:tr>
@@ -7711,6 +8014,36 @@
     <w:uiPriority w:val="99"/>
     <w:rsid w:val="002C4782"/>
   </w:style>
+  <w:style w:type="paragraph" w:styleId="HTMLPreformatted">
+    <w:name w:val="HTML Preformatted"/>
+    <w:basedOn w:val="Normal"/>
+    <w:link w:val="HTMLPreformattedChar"/>
+    <w:uiPriority w:val="99"/>
+    <w:semiHidden/>
+    <w:unhideWhenUsed/>
+    <w:rsid w:val="004D5C9B"/>
+    <w:pPr>
+      <w:spacing w:after="0" w:line="240" w:lineRule="auto"/>
+    </w:pPr>
+    <w:rPr>
+      <w:rFonts w:ascii="Consolas" w:hAnsi="Consolas"/>
+      <w:sz w:val="20"/>
+      <w:szCs w:val="20"/>
+    </w:rPr>
+  </w:style>
+  <w:style w:type="character" w:customStyle="1" w:styleId="HTMLPreformattedChar">
+    <w:name w:val="HTML Preformatted Char"/>
+    <w:basedOn w:val="DefaultParagraphFont"/>
+    <w:link w:val="HTMLPreformatted"/>
+    <w:uiPriority w:val="99"/>
+    <w:semiHidden/>
+    <w:rsid w:val="004D5C9B"/>
+    <w:rPr>
+      <w:rFonts w:ascii="Consolas" w:hAnsi="Consolas"/>
+      <w:sz w:val="20"/>
+      <w:szCs w:val="20"/>
+    </w:rPr>
+  </w:style>
 </w:styles>
 </file>
 

</xml_diff>

<commit_message>
Updated Project Log for W/C 24/02/25
</commit_message>
<xml_diff>
--- a/Project_Log.docx
+++ b/Project_Log.docx
@@ -4137,6 +4137,462 @@
               </w:rPr>
               <w:t>CSS styling for all new elements.</w:t>
             </w:r>
+          </w:p>
+        </w:tc>
+        <w:tc>
+          <w:tcPr>
+            <w:tcW w:w="2340" w:type="dxa"/>
+          </w:tcPr>
+          <w:p>
+            <w:pPr>
+              <w:cnfStyle w:val="000000000000" w:firstRow="0" w:lastRow="0" w:firstColumn="0" w:lastColumn="0" w:oddVBand="0" w:evenVBand="0" w:oddHBand="0" w:evenHBand="0" w:firstRowFirstColumn="0" w:firstRowLastColumn="0" w:lastRowFirstColumn="0" w:lastRowLastColumn="0"/>
+              <w:rPr>
+                <w:b/>
+                <w:bCs/>
+                <w:sz w:val="24"/>
+                <w:szCs w:val="24"/>
+              </w:rPr>
+            </w:pPr>
+            <w:r>
+              <w:rPr>
+                <w:b/>
+                <w:bCs/>
+                <w:sz w:val="24"/>
+                <w:szCs w:val="24"/>
+              </w:rPr>
+              <w:lastRenderedPageBreak/>
+              <w:t>Additional Features/Improvements</w:t>
+            </w:r>
+          </w:p>
+        </w:tc>
+      </w:tr>
+      <w:tr>
+        <w:trPr>
+          <w:trHeight w:val="827"/>
+        </w:trPr>
+        <w:tc>
+          <w:tcPr>
+            <w:cnfStyle w:val="001000000000" w:firstRow="0" w:lastRow="0" w:firstColumn="1" w:lastColumn="0" w:oddVBand="0" w:evenVBand="0" w:oddHBand="0" w:evenHBand="0" w:firstRowFirstColumn="0" w:firstRowLastColumn="0" w:lastRowFirstColumn="0" w:lastRowLastColumn="0"/>
+            <w:tcW w:w="1947" w:type="dxa"/>
+          </w:tcPr>
+          <w:p>
+            <w:pPr>
+              <w:rPr>
+                <w:b w:val="0"/>
+                <w:bCs w:val="0"/>
+                <w:sz w:val="28"/>
+                <w:szCs w:val="28"/>
+              </w:rPr>
+            </w:pPr>
+            <w:r>
+              <w:rPr>
+                <w:b w:val="0"/>
+                <w:bCs w:val="0"/>
+                <w:sz w:val="28"/>
+                <w:szCs w:val="28"/>
+              </w:rPr>
+              <w:lastRenderedPageBreak/>
+              <w:t>24/02/25</w:t>
+            </w:r>
+          </w:p>
+        </w:tc>
+        <w:tc>
+          <w:tcPr>
+            <w:tcW w:w="4711" w:type="dxa"/>
+          </w:tcPr>
+          <w:p>
+            <w:pPr>
+              <w:pStyle w:val="ListParagraph"/>
+              <w:numPr>
+                <w:ilvl w:val="0"/>
+                <w:numId w:val="19"/>
+              </w:numPr>
+              <w:cnfStyle w:val="000000000000" w:firstRow="0" w:lastRow="0" w:firstColumn="0" w:lastColumn="0" w:oddVBand="0" w:evenVBand="0" w:oddHBand="0" w:evenHBand="0" w:firstRowFirstColumn="0" w:firstRowLastColumn="0" w:lastRowFirstColumn="0" w:lastRowLastColumn="0"/>
+              <w:rPr>
+                <w:sz w:val="24"/>
+                <w:szCs w:val="24"/>
+              </w:rPr>
+            </w:pPr>
+            <w:r>
+              <w:rPr>
+                <w:sz w:val="24"/>
+                <w:szCs w:val="24"/>
+              </w:rPr>
+              <w:t xml:space="preserve">Enhanced the Login and Register system using Spring Security. Added in Spring Security dependency to build.gradle file. </w:t>
+            </w:r>
+            <w:r>
+              <w:rPr>
+                <w:sz w:val="24"/>
+                <w:szCs w:val="24"/>
+              </w:rPr>
+              <w:t>Created</w:t>
+            </w:r>
+            <w:r>
+              <w:rPr>
+                <w:sz w:val="24"/>
+                <w:szCs w:val="24"/>
+              </w:rPr>
+              <w:t xml:space="preserve"> </w:t>
+            </w:r>
+            <w:r>
+              <w:rPr>
+                <w:sz w:val="24"/>
+                <w:szCs w:val="24"/>
+              </w:rPr>
+              <w:t>SecurityConfig class to manage page access, handle authentication, allow login,</w:t>
+            </w:r>
+            <w:r>
+              <w:rPr>
+                <w:sz w:val="24"/>
+                <w:szCs w:val="24"/>
+              </w:rPr>
+              <w:t xml:space="preserve"> </w:t>
+            </w:r>
+            <w:r>
+              <w:rPr>
+                <w:sz w:val="24"/>
+                <w:szCs w:val="24"/>
+              </w:rPr>
+              <w:t xml:space="preserve">logout and registering and to use encryption for </w:t>
+            </w:r>
+            <w:r>
+              <w:rPr>
+                <w:sz w:val="24"/>
+                <w:szCs w:val="24"/>
+              </w:rPr>
+              <w:t xml:space="preserve">storing </w:t>
+            </w:r>
+            <w:r>
+              <w:rPr>
+                <w:sz w:val="24"/>
+                <w:szCs w:val="24"/>
+              </w:rPr>
+              <w:t>passwords</w:t>
+            </w:r>
+            <w:r>
+              <w:rPr>
+                <w:sz w:val="24"/>
+                <w:szCs w:val="24"/>
+              </w:rPr>
+              <w:t xml:space="preserve"> in the database</w:t>
+            </w:r>
+            <w:r>
+              <w:rPr>
+                <w:sz w:val="24"/>
+                <w:szCs w:val="24"/>
+              </w:rPr>
+              <w:t>.</w:t>
+            </w:r>
+            <w:r>
+              <w:rPr>
+                <w:sz w:val="24"/>
+                <w:szCs w:val="24"/>
+              </w:rPr>
+              <w:t xml:space="preserve"> The class contains a SecurityFilterChain to define how all requests are authenticated. </w:t>
+            </w:r>
+            <w:r>
+              <w:rPr>
+                <w:sz w:val="24"/>
+                <w:szCs w:val="24"/>
+              </w:rPr>
+              <w:t>Also created UserDetailsServiceImpl class which implements Spring Security UserDetailsService, to</w:t>
+            </w:r>
+            <w:r>
+              <w:rPr>
+                <w:sz w:val="24"/>
+                <w:szCs w:val="24"/>
+              </w:rPr>
+              <w:t xml:space="preserve"> verify the user exists then</w:t>
+            </w:r>
+            <w:r>
+              <w:rPr>
+                <w:sz w:val="24"/>
+                <w:szCs w:val="24"/>
+              </w:rPr>
+              <w:t xml:space="preserve"> retrieve and return user details from the database when a user logs in.</w:t>
+            </w:r>
+            <w:r>
+              <w:rPr>
+                <w:sz w:val="24"/>
+                <w:szCs w:val="24"/>
+              </w:rPr>
+              <w:t xml:space="preserve"> Modified the existing Login and Register controllers to implement the new Spring Security setup. </w:t>
+            </w:r>
+            <w:r>
+              <w:rPr>
+                <w:sz w:val="24"/>
+                <w:szCs w:val="24"/>
+              </w:rPr>
+              <w:t xml:space="preserve">Created logout button and user info display on the homepage, to show the username of the user currently logged in (or if not shows "Guest") and allow the user to logout back to the login page. </w:t>
+            </w:r>
+            <w:r>
+              <w:rPr>
+                <w:sz w:val="24"/>
+                <w:szCs w:val="24"/>
+              </w:rPr>
+              <w:t xml:space="preserve">Finally, more </w:t>
+            </w:r>
+            <w:r>
+              <w:rPr>
+                <w:sz w:val="24"/>
+                <w:szCs w:val="24"/>
+              </w:rPr>
+              <w:t xml:space="preserve">CSS styling </w:t>
+            </w:r>
+            <w:r>
+              <w:rPr>
+                <w:sz w:val="24"/>
+                <w:szCs w:val="24"/>
+              </w:rPr>
+              <w:t xml:space="preserve">improvements </w:t>
+            </w:r>
+            <w:r>
+              <w:rPr>
+                <w:sz w:val="24"/>
+                <w:szCs w:val="24"/>
+              </w:rPr>
+              <w:t xml:space="preserve">for </w:t>
+            </w:r>
+            <w:r>
+              <w:rPr>
+                <w:sz w:val="24"/>
+                <w:szCs w:val="24"/>
+              </w:rPr>
+              <w:t>the ‘authpages’ (Login and Register)</w:t>
+            </w:r>
+          </w:p>
+          <w:p>
+            <w:pPr>
+              <w:pStyle w:val="ListParagraph"/>
+              <w:numPr>
+                <w:ilvl w:val="0"/>
+                <w:numId w:val="19"/>
+              </w:numPr>
+              <w:cnfStyle w:val="000000000000" w:firstRow="0" w:lastRow="0" w:firstColumn="0" w:lastColumn="0" w:oddVBand="0" w:evenVBand="0" w:oddHBand="0" w:evenHBand="0" w:firstRowFirstColumn="0" w:firstRowLastColumn="0" w:lastRowFirstColumn="0" w:lastRowLastColumn="0"/>
+              <w:rPr>
+                <w:sz w:val="24"/>
+                <w:szCs w:val="24"/>
+              </w:rPr>
+            </w:pPr>
+            <w:r>
+              <w:rPr>
+                <w:sz w:val="24"/>
+                <w:szCs w:val="24"/>
+              </w:rPr>
+              <w:t xml:space="preserve">Implemented enhanced product display. </w:t>
+            </w:r>
+            <w:r>
+              <w:rPr>
+                <w:sz w:val="24"/>
+                <w:szCs w:val="24"/>
+              </w:rPr>
+              <w:t>Created new Item View Modal in mainpage.html, with enlarged item image, and display of product details: Name,</w:t>
+            </w:r>
+            <w:r>
+              <w:rPr>
+                <w:sz w:val="24"/>
+                <w:szCs w:val="24"/>
+              </w:rPr>
+              <w:t xml:space="preserve"> </w:t>
+            </w:r>
+            <w:r>
+              <w:rPr>
+                <w:sz w:val="24"/>
+                <w:szCs w:val="24"/>
+              </w:rPr>
+              <w:t>Code,</w:t>
+            </w:r>
+            <w:r>
+              <w:rPr>
+                <w:sz w:val="24"/>
+                <w:szCs w:val="24"/>
+              </w:rPr>
+              <w:t xml:space="preserve"> </w:t>
+            </w:r>
+            <w:r>
+              <w:rPr>
+                <w:sz w:val="24"/>
+                <w:szCs w:val="24"/>
+              </w:rPr>
+              <w:t>Price and Stock.</w:t>
+            </w:r>
+            <w:r>
+              <w:rPr>
+                <w:sz w:val="24"/>
+                <w:szCs w:val="24"/>
+              </w:rPr>
+              <w:t xml:space="preserve"> Added in JavaScript functionality to display the modal containing the information specific to an item when that item is double clicked in the display. </w:t>
+            </w:r>
+            <w:r>
+              <w:rPr>
+                <w:sz w:val="24"/>
+                <w:szCs w:val="24"/>
+              </w:rPr>
+              <w:t xml:space="preserve">Modified the main page HTML file to correctly store each product’s attributes so they can be displayed properly in the modal. Modal also contains a button to add the item to cart directly (without requiring the keypad), created a simple JavaScript function for this, which </w:t>
+            </w:r>
+            <w:r>
+              <w:rPr>
+                <w:sz w:val="24"/>
+                <w:szCs w:val="24"/>
+              </w:rPr>
+              <w:lastRenderedPageBreak/>
+              <w:t>calls the existing addItemToCart function and passes in the relevant item code. CSS styled the modal.</w:t>
+            </w:r>
+          </w:p>
+          <w:p>
+            <w:pPr>
+              <w:pStyle w:val="ListParagraph"/>
+              <w:numPr>
+                <w:ilvl w:val="0"/>
+                <w:numId w:val="19"/>
+              </w:numPr>
+              <w:cnfStyle w:val="000000000000" w:firstRow="0" w:lastRow="0" w:firstColumn="0" w:lastColumn="0" w:oddVBand="0" w:evenVBand="0" w:oddHBand="0" w:evenHBand="0" w:firstRowFirstColumn="0" w:firstRowLastColumn="0" w:lastRowFirstColumn="0" w:lastRowLastColumn="0"/>
+              <w:rPr>
+                <w:sz w:val="24"/>
+                <w:szCs w:val="24"/>
+              </w:rPr>
+            </w:pPr>
+            <w:r>
+              <w:rPr>
+                <w:sz w:val="24"/>
+                <w:szCs w:val="24"/>
+              </w:rPr>
+              <w:t xml:space="preserve">Added proper stock display updating. Edited the mainpage HTML file so that each item can have a class added to it to say whether or not it is out of stock based on if its quantity equals 0. Out of stock items are styled to not allow the cursor or clicking, to be half faded out and to have a big red ‘X’ covering them. Also created two new JavaScript functions, which are called after a transaction is completed, to ensure that the Thymeleaf attribute “data-stock” is properly updated in the mainpage. The functions use AJAX so that the stock level display of items (in the modal) can be auto updated after every transaction without requiring a page reload. Also, the function checks if any items have run out of stock after the transaction and if so, it adds the out-of-stock class to the item and displays the overlay (the ‘X’) over it to show it’s out of stock. This also happens without the need for a page reload, due to the use of AJAX. </w:t>
+            </w:r>
+            <w:r>
+              <w:rPr>
+                <w:sz w:val="24"/>
+                <w:szCs w:val="24"/>
+              </w:rPr>
+              <w:t xml:space="preserve">CSS styling for the </w:t>
+            </w:r>
+            <w:r>
+              <w:rPr>
+                <w:sz w:val="24"/>
+                <w:szCs w:val="24"/>
+              </w:rPr>
+              <w:t>out-of-stock</w:t>
+            </w:r>
+            <w:r>
+              <w:rPr>
+                <w:sz w:val="24"/>
+                <w:szCs w:val="24"/>
+              </w:rPr>
+              <w:t xml:space="preserve"> items, also created a pseudo-element with an </w:t>
+            </w:r>
+            <w:r>
+              <w:rPr>
+                <w:sz w:val="24"/>
+                <w:szCs w:val="24"/>
+              </w:rPr>
+              <w:t>out-of-stock</w:t>
+            </w:r>
+            <w:r>
+              <w:rPr>
+                <w:sz w:val="24"/>
+                <w:szCs w:val="24"/>
+              </w:rPr>
+              <w:t xml:space="preserve"> message which appears when hovering over an item.</w:t>
+            </w:r>
+          </w:p>
+          <w:p>
+            <w:pPr>
+              <w:pStyle w:val="ListParagraph"/>
+              <w:numPr>
+                <w:ilvl w:val="0"/>
+                <w:numId w:val="19"/>
+              </w:numPr>
+              <w:cnfStyle w:val="000000000000" w:firstRow="0" w:lastRow="0" w:firstColumn="0" w:lastColumn="0" w:oddVBand="0" w:evenVBand="0" w:oddHBand="0" w:evenHBand="0" w:firstRowFirstColumn="0" w:firstRowLastColumn="0" w:lastRowFirstColumn="0" w:lastRowLastColumn="0"/>
+              <w:rPr>
+                <w:sz w:val="24"/>
+                <w:szCs w:val="24"/>
+              </w:rPr>
+            </w:pPr>
+            <w:r>
+              <w:rPr>
+                <w:sz w:val="24"/>
+                <w:szCs w:val="24"/>
+              </w:rPr>
+              <w:t xml:space="preserve">created UserControllerAdvice class to ensure all controller methods for most pages pass in the username attribute to the model so </w:t>
+            </w:r>
+            <w:r>
+              <w:rPr>
+                <w:sz w:val="24"/>
+                <w:szCs w:val="24"/>
+              </w:rPr>
+              <w:t>all</w:t>
+            </w:r>
+            <w:r>
+              <w:rPr>
+                <w:sz w:val="24"/>
+                <w:szCs w:val="24"/>
+              </w:rPr>
+              <w:t xml:space="preserve"> the pages can display the user-info (username of the person currently logged in). If nobody is logged in, it overwrites the Spring Security standard "anonymousUser" with "Guest". Using a controller advice allowed me to add the username to the model of the homepage, </w:t>
+            </w:r>
+            <w:r>
+              <w:rPr>
+                <w:sz w:val="24"/>
+                <w:szCs w:val="24"/>
+              </w:rPr>
+              <w:lastRenderedPageBreak/>
+              <w:t>mainpage, about page, instructions page and receipt page without having to repeat code for each. Also added some</w:t>
+            </w:r>
+            <w:r>
+              <w:rPr>
+                <w:sz w:val="24"/>
+                <w:szCs w:val="24"/>
+              </w:rPr>
+              <w:t xml:space="preserve"> more</w:t>
+            </w:r>
+            <w:r>
+              <w:rPr>
+                <w:sz w:val="24"/>
+                <w:szCs w:val="24"/>
+              </w:rPr>
+              <w:t xml:space="preserve"> CSS styling</w:t>
+            </w:r>
+            <w:r>
+              <w:rPr>
+                <w:sz w:val="24"/>
+                <w:szCs w:val="24"/>
+              </w:rPr>
+              <w:t xml:space="preserve"> improvements</w:t>
+            </w:r>
+            <w:r>
+              <w:rPr>
+                <w:sz w:val="24"/>
+                <w:szCs w:val="24"/>
+              </w:rPr>
+              <w:t xml:space="preserve"> for the main page.</w:t>
+            </w:r>
+          </w:p>
+          <w:p>
+            <w:pPr>
+              <w:pStyle w:val="ListParagraph"/>
+              <w:numPr>
+                <w:ilvl w:val="0"/>
+                <w:numId w:val="19"/>
+              </w:numPr>
+              <w:cnfStyle w:val="000000000000" w:firstRow="0" w:lastRow="0" w:firstColumn="0" w:lastColumn="0" w:oddVBand="0" w:evenVBand="0" w:oddHBand="0" w:evenHBand="0" w:firstRowFirstColumn="0" w:firstRowLastColumn="0" w:lastRowFirstColumn="0" w:lastRowLastColumn="0"/>
+              <w:rPr>
+                <w:sz w:val="24"/>
+                <w:szCs w:val="24"/>
+              </w:rPr>
+            </w:pPr>
+          </w:p>
+          <w:p>
+            <w:pPr>
+              <w:pStyle w:val="ListParagraph"/>
+              <w:numPr>
+                <w:ilvl w:val="0"/>
+                <w:numId w:val="19"/>
+              </w:numPr>
+              <w:cnfStyle w:val="000000000000" w:firstRow="0" w:lastRow="0" w:firstColumn="0" w:lastColumn="0" w:oddVBand="0" w:evenVBand="0" w:oddHBand="0" w:evenHBand="0" w:firstRowFirstColumn="0" w:firstRowLastColumn="0" w:lastRowFirstColumn="0" w:lastRowLastColumn="0"/>
+              <w:rPr>
+                <w:sz w:val="24"/>
+                <w:szCs w:val="24"/>
+              </w:rPr>
+            </w:pPr>
           </w:p>
         </w:tc>
         <w:tc>
@@ -7401,7 +7857,6 @@
   <w:style w:type="character" w:default="1" w:styleId="DefaultParagraphFont">
     <w:name w:val="Default Paragraph Font"/>
     <w:uiPriority w:val="1"/>
-    <w:semiHidden/>
     <w:unhideWhenUsed/>
   </w:style>
   <w:style w:type="table" w:default="1" w:styleId="TableNormal">

</xml_diff>

<commit_message>
Updated Project Log for W/C 03/03/25
</commit_message>
<xml_diff>
--- a/Project_Log.docx
+++ b/Project_Log.docx
@@ -71,13 +71,13 @@
       <w:tblPr>
         <w:tblStyle w:val="GridTable1Light"/>
         <w:tblpPr w:leftFromText="180" w:rightFromText="180" w:vertAnchor="page" w:horzAnchor="margin" w:tblpY="5409"/>
-        <w:tblW w:w="8998" w:type="dxa"/>
+        <w:tblW w:w="9918" w:type="dxa"/>
         <w:tblLook w:val="04A0" w:firstRow="1" w:lastRow="0" w:firstColumn="1" w:lastColumn="0" w:noHBand="0" w:noVBand="1"/>
       </w:tblPr>
       <w:tblGrid>
         <w:gridCol w:w="1947"/>
-        <w:gridCol w:w="4424"/>
-        <w:gridCol w:w="2627"/>
+        <w:gridCol w:w="5288"/>
+        <w:gridCol w:w="2683"/>
       </w:tblGrid>
       <w:tr>
         <w:trPr>
@@ -87,7 +87,7 @@
         <w:tc>
           <w:tcPr>
             <w:cnfStyle w:val="001000000000" w:firstRow="0" w:lastRow="0" w:firstColumn="1" w:lastColumn="0" w:oddVBand="0" w:evenVBand="0" w:oddHBand="0" w:evenHBand="0" w:firstRowFirstColumn="0" w:firstRowLastColumn="0" w:lastRowFirstColumn="0" w:lastRowLastColumn="0"/>
-            <w:tcW w:w="1947" w:type="dxa"/>
+            <w:tcW w:w="1555" w:type="dxa"/>
           </w:tcPr>
           <w:p>
             <w:pPr>
@@ -108,7 +108,7 @@
         </w:tc>
         <w:tc>
           <w:tcPr>
-            <w:tcW w:w="4711" w:type="dxa"/>
+            <w:tcW w:w="5670" w:type="dxa"/>
           </w:tcPr>
           <w:p>
             <w:pPr>
@@ -130,7 +130,7 @@
         </w:tc>
         <w:tc>
           <w:tcPr>
-            <w:tcW w:w="2340" w:type="dxa"/>
+            <w:tcW w:w="2693" w:type="dxa"/>
           </w:tcPr>
           <w:p>
             <w:pPr>
@@ -158,7 +158,7 @@
         <w:tc>
           <w:tcPr>
             <w:cnfStyle w:val="001000000000" w:firstRow="0" w:lastRow="0" w:firstColumn="1" w:lastColumn="0" w:oddVBand="0" w:evenVBand="0" w:oddHBand="0" w:evenHBand="0" w:firstRowFirstColumn="0" w:firstRowLastColumn="0" w:lastRowFirstColumn="0" w:lastRowLastColumn="0"/>
-            <w:tcW w:w="1947" w:type="dxa"/>
+            <w:tcW w:w="1555" w:type="dxa"/>
           </w:tcPr>
           <w:p>
             <w:pPr>
@@ -182,7 +182,7 @@
         </w:tc>
         <w:tc>
           <w:tcPr>
-            <w:tcW w:w="4711" w:type="dxa"/>
+            <w:tcW w:w="5670" w:type="dxa"/>
           </w:tcPr>
           <w:p>
             <w:pPr>
@@ -229,7 +229,7 @@
         </w:tc>
         <w:tc>
           <w:tcPr>
-            <w:tcW w:w="2340" w:type="dxa"/>
+            <w:tcW w:w="2693" w:type="dxa"/>
           </w:tcPr>
           <w:p>
             <w:pPr>
@@ -258,7 +258,7 @@
         <w:tc>
           <w:tcPr>
             <w:cnfStyle w:val="001000000000" w:firstRow="0" w:lastRow="0" w:firstColumn="1" w:lastColumn="0" w:oddVBand="0" w:evenVBand="0" w:oddHBand="0" w:evenHBand="0" w:firstRowFirstColumn="0" w:firstRowLastColumn="0" w:lastRowFirstColumn="0" w:lastRowLastColumn="0"/>
-            <w:tcW w:w="1947" w:type="dxa"/>
+            <w:tcW w:w="1555" w:type="dxa"/>
           </w:tcPr>
           <w:p>
             <w:pPr>
@@ -282,7 +282,7 @@
         </w:tc>
         <w:tc>
           <w:tcPr>
-            <w:tcW w:w="4711" w:type="dxa"/>
+            <w:tcW w:w="5670" w:type="dxa"/>
           </w:tcPr>
           <w:p>
             <w:pPr>
@@ -322,7 +322,7 @@
         </w:tc>
         <w:tc>
           <w:tcPr>
-            <w:tcW w:w="2340" w:type="dxa"/>
+            <w:tcW w:w="2693" w:type="dxa"/>
           </w:tcPr>
           <w:p>
             <w:pPr>
@@ -351,7 +351,7 @@
         <w:tc>
           <w:tcPr>
             <w:cnfStyle w:val="001000000000" w:firstRow="0" w:lastRow="0" w:firstColumn="1" w:lastColumn="0" w:oddVBand="0" w:evenVBand="0" w:oddHBand="0" w:evenHBand="0" w:firstRowFirstColumn="0" w:firstRowLastColumn="0" w:lastRowFirstColumn="0" w:lastRowLastColumn="0"/>
-            <w:tcW w:w="1947" w:type="dxa"/>
+            <w:tcW w:w="1555" w:type="dxa"/>
           </w:tcPr>
           <w:p>
             <w:pPr>
@@ -375,7 +375,7 @@
         </w:tc>
         <w:tc>
           <w:tcPr>
-            <w:tcW w:w="4711" w:type="dxa"/>
+            <w:tcW w:w="5670" w:type="dxa"/>
           </w:tcPr>
           <w:p>
             <w:pPr>
@@ -492,7 +492,7 @@
         </w:tc>
         <w:tc>
           <w:tcPr>
-            <w:tcW w:w="2340" w:type="dxa"/>
+            <w:tcW w:w="2693" w:type="dxa"/>
           </w:tcPr>
           <w:p>
             <w:pPr>
@@ -521,7 +521,7 @@
         <w:tc>
           <w:tcPr>
             <w:cnfStyle w:val="001000000000" w:firstRow="0" w:lastRow="0" w:firstColumn="1" w:lastColumn="0" w:oddVBand="0" w:evenVBand="0" w:oddHBand="0" w:evenHBand="0" w:firstRowFirstColumn="0" w:firstRowLastColumn="0" w:lastRowFirstColumn="0" w:lastRowLastColumn="0"/>
-            <w:tcW w:w="1947" w:type="dxa"/>
+            <w:tcW w:w="1555" w:type="dxa"/>
           </w:tcPr>
           <w:p>
             <w:pPr>
@@ -545,7 +545,7 @@
         </w:tc>
         <w:tc>
           <w:tcPr>
-            <w:tcW w:w="4711" w:type="dxa"/>
+            <w:tcW w:w="5670" w:type="dxa"/>
           </w:tcPr>
           <w:p>
             <w:pPr>
@@ -635,7 +635,6 @@
                 <w:sz w:val="24"/>
                 <w:szCs w:val="24"/>
               </w:rPr>
-              <w:lastRenderedPageBreak/>
               <w:t xml:space="preserve">Added the time plan and Gantt Chart to </w:t>
             </w:r>
             <w:r>
@@ -656,7 +655,7 @@
         </w:tc>
         <w:tc>
           <w:tcPr>
-            <w:tcW w:w="2340" w:type="dxa"/>
+            <w:tcW w:w="2693" w:type="dxa"/>
           </w:tcPr>
           <w:p>
             <w:pPr>
@@ -675,7 +674,6 @@
                 <w:sz w:val="24"/>
                 <w:szCs w:val="24"/>
               </w:rPr>
-              <w:lastRenderedPageBreak/>
               <w:t>1. Research &amp; Planning</w:t>
             </w:r>
           </w:p>
@@ -688,7 +686,7 @@
         <w:tc>
           <w:tcPr>
             <w:cnfStyle w:val="001000000000" w:firstRow="0" w:lastRow="0" w:firstColumn="1" w:lastColumn="0" w:oddVBand="0" w:evenVBand="0" w:oddHBand="0" w:evenHBand="0" w:firstRowFirstColumn="0" w:firstRowLastColumn="0" w:lastRowFirstColumn="0" w:lastRowLastColumn="0"/>
-            <w:tcW w:w="1947" w:type="dxa"/>
+            <w:tcW w:w="1555" w:type="dxa"/>
           </w:tcPr>
           <w:p>
             <w:pPr>
@@ -706,13 +704,14 @@
                 <w:sz w:val="28"/>
                 <w:szCs w:val="28"/>
               </w:rPr>
+              <w:lastRenderedPageBreak/>
               <w:t>18/11/24</w:t>
             </w:r>
           </w:p>
         </w:tc>
         <w:tc>
           <w:tcPr>
-            <w:tcW w:w="4711" w:type="dxa"/>
+            <w:tcW w:w="5670" w:type="dxa"/>
           </w:tcPr>
           <w:p>
             <w:pPr>
@@ -801,7 +800,7 @@
         </w:tc>
         <w:tc>
           <w:tcPr>
-            <w:tcW w:w="2340" w:type="dxa"/>
+            <w:tcW w:w="2693" w:type="dxa"/>
           </w:tcPr>
           <w:p>
             <w:pPr>
@@ -832,7 +831,7 @@
         <w:tc>
           <w:tcPr>
             <w:cnfStyle w:val="001000000000" w:firstRow="0" w:lastRow="0" w:firstColumn="1" w:lastColumn="0" w:oddVBand="0" w:evenVBand="0" w:oddHBand="0" w:evenHBand="0" w:firstRowFirstColumn="0" w:firstRowLastColumn="0" w:lastRowFirstColumn="0" w:lastRowLastColumn="0"/>
-            <w:tcW w:w="1947" w:type="dxa"/>
+            <w:tcW w:w="1555" w:type="dxa"/>
           </w:tcPr>
           <w:p>
             <w:pPr>
@@ -856,7 +855,7 @@
         </w:tc>
         <w:tc>
           <w:tcPr>
-            <w:tcW w:w="4711" w:type="dxa"/>
+            <w:tcW w:w="5670" w:type="dxa"/>
           </w:tcPr>
           <w:p>
             <w:pPr>
@@ -931,7 +930,7 @@
         </w:tc>
         <w:tc>
           <w:tcPr>
-            <w:tcW w:w="2340" w:type="dxa"/>
+            <w:tcW w:w="2693" w:type="dxa"/>
           </w:tcPr>
           <w:p>
             <w:pPr>
@@ -962,7 +961,7 @@
         <w:tc>
           <w:tcPr>
             <w:cnfStyle w:val="001000000000" w:firstRow="0" w:lastRow="0" w:firstColumn="1" w:lastColumn="0" w:oddVBand="0" w:evenVBand="0" w:oddHBand="0" w:evenHBand="0" w:firstRowFirstColumn="0" w:firstRowLastColumn="0" w:lastRowFirstColumn="0" w:lastRowLastColumn="0"/>
-            <w:tcW w:w="1947" w:type="dxa"/>
+            <w:tcW w:w="1555" w:type="dxa"/>
           </w:tcPr>
           <w:p>
             <w:pPr>
@@ -986,7 +985,7 @@
         </w:tc>
         <w:tc>
           <w:tcPr>
-            <w:tcW w:w="4711" w:type="dxa"/>
+            <w:tcW w:w="5670" w:type="dxa"/>
           </w:tcPr>
           <w:p>
             <w:pPr>
@@ -1082,7 +1081,7 @@
         </w:tc>
         <w:tc>
           <w:tcPr>
-            <w:tcW w:w="2340" w:type="dxa"/>
+            <w:tcW w:w="2693" w:type="dxa"/>
           </w:tcPr>
           <w:p>
             <w:pPr>
@@ -1192,7 +1191,7 @@
         <w:tc>
           <w:tcPr>
             <w:cnfStyle w:val="001000000000" w:firstRow="0" w:lastRow="0" w:firstColumn="1" w:lastColumn="0" w:oddVBand="0" w:evenVBand="0" w:oddHBand="0" w:evenHBand="0" w:firstRowFirstColumn="0" w:firstRowLastColumn="0" w:lastRowFirstColumn="0" w:lastRowLastColumn="0"/>
-            <w:tcW w:w="1947" w:type="dxa"/>
+            <w:tcW w:w="1555" w:type="dxa"/>
           </w:tcPr>
           <w:p>
             <w:pPr>
@@ -1216,7 +1215,7 @@
         </w:tc>
         <w:tc>
           <w:tcPr>
-            <w:tcW w:w="4711" w:type="dxa"/>
+            <w:tcW w:w="5670" w:type="dxa"/>
           </w:tcPr>
           <w:p>
             <w:pPr>
@@ -1252,7 +1251,7 @@
         </w:tc>
         <w:tc>
           <w:tcPr>
-            <w:tcW w:w="2340" w:type="dxa"/>
+            <w:tcW w:w="2693" w:type="dxa"/>
           </w:tcPr>
           <w:p>
             <w:pPr>
@@ -1272,7 +1271,7 @@
         <w:tc>
           <w:tcPr>
             <w:cnfStyle w:val="001000000000" w:firstRow="0" w:lastRow="0" w:firstColumn="1" w:lastColumn="0" w:oddVBand="0" w:evenVBand="0" w:oddHBand="0" w:evenHBand="0" w:firstRowFirstColumn="0" w:firstRowLastColumn="0" w:lastRowFirstColumn="0" w:lastRowLastColumn="0"/>
-            <w:tcW w:w="1947" w:type="dxa"/>
+            <w:tcW w:w="1555" w:type="dxa"/>
           </w:tcPr>
           <w:p>
             <w:pPr>
@@ -1296,7 +1295,7 @@
         </w:tc>
         <w:tc>
           <w:tcPr>
-            <w:tcW w:w="4711" w:type="dxa"/>
+            <w:tcW w:w="5670" w:type="dxa"/>
           </w:tcPr>
           <w:p>
             <w:pPr>
@@ -1392,7 +1391,7 @@
         </w:tc>
         <w:tc>
           <w:tcPr>
-            <w:tcW w:w="2340" w:type="dxa"/>
+            <w:tcW w:w="2693" w:type="dxa"/>
           </w:tcPr>
           <w:p>
             <w:pPr>
@@ -1474,7 +1473,7 @@
         <w:tc>
           <w:tcPr>
             <w:cnfStyle w:val="001000000000" w:firstRow="0" w:lastRow="0" w:firstColumn="1" w:lastColumn="0" w:oddVBand="0" w:evenVBand="0" w:oddHBand="0" w:evenHBand="0" w:firstRowFirstColumn="0" w:firstRowLastColumn="0" w:lastRowFirstColumn="0" w:lastRowLastColumn="0"/>
-            <w:tcW w:w="1947" w:type="dxa"/>
+            <w:tcW w:w="1555" w:type="dxa"/>
           </w:tcPr>
           <w:p>
             <w:pPr>
@@ -1498,7 +1497,7 @@
         </w:tc>
         <w:tc>
           <w:tcPr>
-            <w:tcW w:w="4711" w:type="dxa"/>
+            <w:tcW w:w="5670" w:type="dxa"/>
           </w:tcPr>
           <w:p>
             <w:pPr>
@@ -1577,14 +1576,13 @@
                 <w:sz w:val="24"/>
                 <w:szCs w:val="24"/>
               </w:rPr>
-              <w:lastRenderedPageBreak/>
               <w:t>First commit of my project pushed to GitLab</w:t>
             </w:r>
           </w:p>
         </w:tc>
         <w:tc>
           <w:tcPr>
-            <w:tcW w:w="2340" w:type="dxa"/>
+            <w:tcW w:w="2693" w:type="dxa"/>
           </w:tcPr>
           <w:p>
             <w:pPr>
@@ -1603,7 +1601,6 @@
                 <w:sz w:val="24"/>
                 <w:szCs w:val="24"/>
               </w:rPr>
-              <w:lastRenderedPageBreak/>
               <w:t>3. Backend Development</w:t>
             </w:r>
           </w:p>
@@ -1625,7 +1622,7 @@
         <w:tc>
           <w:tcPr>
             <w:cnfStyle w:val="001000000000" w:firstRow="0" w:lastRow="0" w:firstColumn="1" w:lastColumn="0" w:oddVBand="0" w:evenVBand="0" w:oddHBand="0" w:evenHBand="0" w:firstRowFirstColumn="0" w:firstRowLastColumn="0" w:lastRowFirstColumn="0" w:lastRowLastColumn="0"/>
-            <w:tcW w:w="1947" w:type="dxa"/>
+            <w:tcW w:w="1555" w:type="dxa"/>
           </w:tcPr>
           <w:p>
             <w:pPr>
@@ -1656,7 +1653,7 @@
         </w:tc>
         <w:tc>
           <w:tcPr>
-            <w:tcW w:w="4711" w:type="dxa"/>
+            <w:tcW w:w="5670" w:type="dxa"/>
           </w:tcPr>
           <w:p>
             <w:pPr>
@@ -1739,6 +1736,7 @@
                 <w:sz w:val="24"/>
                 <w:szCs w:val="24"/>
               </w:rPr>
+              <w:lastRenderedPageBreak/>
               <w:t>Amended database structure to allow a many to many relationship between products and transactions</w:t>
             </w:r>
           </w:p>
@@ -1808,7 +1806,7 @@
         </w:tc>
         <w:tc>
           <w:tcPr>
-            <w:tcW w:w="2340" w:type="dxa"/>
+            <w:tcW w:w="2693" w:type="dxa"/>
           </w:tcPr>
           <w:p>
             <w:pPr>
@@ -1827,6 +1825,7 @@
                 <w:sz w:val="24"/>
                 <w:szCs w:val="24"/>
               </w:rPr>
+              <w:lastRenderedPageBreak/>
               <w:t>3. Backend Development</w:t>
             </w:r>
             <w:r>
@@ -1910,7 +1909,7 @@
         <w:tc>
           <w:tcPr>
             <w:cnfStyle w:val="001000000000" w:firstRow="0" w:lastRow="0" w:firstColumn="1" w:lastColumn="0" w:oddVBand="0" w:evenVBand="0" w:oddHBand="0" w:evenHBand="0" w:firstRowFirstColumn="0" w:firstRowLastColumn="0" w:lastRowFirstColumn="0" w:lastRowLastColumn="0"/>
-            <w:tcW w:w="1947" w:type="dxa"/>
+            <w:tcW w:w="1555" w:type="dxa"/>
           </w:tcPr>
           <w:p>
             <w:pPr>
@@ -1934,7 +1933,7 @@
         </w:tc>
         <w:tc>
           <w:tcPr>
-            <w:tcW w:w="4711" w:type="dxa"/>
+            <w:tcW w:w="5670" w:type="dxa"/>
           </w:tcPr>
           <w:p>
             <w:pPr>
@@ -1956,7 +1955,7 @@
         </w:tc>
         <w:tc>
           <w:tcPr>
-            <w:tcW w:w="2340" w:type="dxa"/>
+            <w:tcW w:w="2693" w:type="dxa"/>
           </w:tcPr>
           <w:p>
             <w:pPr>
@@ -1978,7 +1977,7 @@
         <w:tc>
           <w:tcPr>
             <w:cnfStyle w:val="001000000000" w:firstRow="0" w:lastRow="0" w:firstColumn="1" w:lastColumn="0" w:oddVBand="0" w:evenVBand="0" w:oddHBand="0" w:evenHBand="0" w:firstRowFirstColumn="0" w:firstRowLastColumn="0" w:lastRowFirstColumn="0" w:lastRowLastColumn="0"/>
-            <w:tcW w:w="1947" w:type="dxa"/>
+            <w:tcW w:w="1555" w:type="dxa"/>
           </w:tcPr>
           <w:p>
             <w:pPr>
@@ -2002,7 +2001,7 @@
         </w:tc>
         <w:tc>
           <w:tcPr>
-            <w:tcW w:w="4711" w:type="dxa"/>
+            <w:tcW w:w="5670" w:type="dxa"/>
           </w:tcPr>
           <w:p>
             <w:pPr>
@@ -2070,7 +2069,7 @@
         </w:tc>
         <w:tc>
           <w:tcPr>
-            <w:tcW w:w="2340" w:type="dxa"/>
+            <w:tcW w:w="2693" w:type="dxa"/>
           </w:tcPr>
           <w:p>
             <w:pPr>
@@ -2165,7 +2164,7 @@
         <w:tc>
           <w:tcPr>
             <w:cnfStyle w:val="001000000000" w:firstRow="0" w:lastRow="0" w:firstColumn="1" w:lastColumn="0" w:oddVBand="0" w:evenVBand="0" w:oddHBand="0" w:evenHBand="0" w:firstRowFirstColumn="0" w:firstRowLastColumn="0" w:lastRowFirstColumn="0" w:lastRowLastColumn="0"/>
-            <w:tcW w:w="1947" w:type="dxa"/>
+            <w:tcW w:w="1555" w:type="dxa"/>
           </w:tcPr>
           <w:p>
             <w:pPr>
@@ -2189,7 +2188,7 @@
         </w:tc>
         <w:tc>
           <w:tcPr>
-            <w:tcW w:w="4711" w:type="dxa"/>
+            <w:tcW w:w="5670" w:type="dxa"/>
           </w:tcPr>
           <w:p>
             <w:pPr>
@@ -2216,182 +2215,182 @@
                 <w:sz w:val="24"/>
                 <w:szCs w:val="24"/>
               </w:rPr>
+              <w:t>the TransactionController</w:t>
+            </w:r>
+            <w:r>
+              <w:rPr>
+                <w:sz w:val="24"/>
+                <w:szCs w:val="24"/>
+              </w:rPr>
+              <w:t xml:space="preserve"> with </w:t>
+            </w:r>
+            <w:r>
+              <w:rPr>
+                <w:sz w:val="24"/>
+                <w:szCs w:val="24"/>
+              </w:rPr>
+              <w:t>the</w:t>
+            </w:r>
+            <w:r>
+              <w:rPr>
+                <w:sz w:val="24"/>
+                <w:szCs w:val="24"/>
+              </w:rPr>
+              <w:t xml:space="preserve"> API endpoint for receipts</w:t>
+            </w:r>
+          </w:p>
+          <w:p>
+            <w:pPr>
+              <w:pStyle w:val="ListParagraph"/>
+              <w:numPr>
+                <w:ilvl w:val="0"/>
+                <w:numId w:val="19"/>
+              </w:numPr>
+              <w:cnfStyle w:val="000000000000" w:firstRow="0" w:lastRow="0" w:firstColumn="0" w:lastColumn="0" w:oddVBand="0" w:evenVBand="0" w:oddHBand="0" w:evenHBand="0" w:firstRowFirstColumn="0" w:firstRowLastColumn="0" w:lastRowFirstColumn="0" w:lastRowLastColumn="0"/>
+              <w:rPr>
+                <w:sz w:val="24"/>
+                <w:szCs w:val="24"/>
+              </w:rPr>
+            </w:pPr>
+            <w:r>
+              <w:rPr>
+                <w:sz w:val="24"/>
+                <w:szCs w:val="24"/>
+              </w:rPr>
+              <w:t>Altered project setup to allow database tables to be automatically created by the entity classes upon running rather than relying on prior creation in mySQL</w:t>
+            </w:r>
+            <w:r>
+              <w:rPr>
+                <w:sz w:val="24"/>
+                <w:szCs w:val="24"/>
+              </w:rPr>
+              <w:t>.</w:t>
+            </w:r>
+            <w:r>
+              <w:rPr>
+                <w:sz w:val="24"/>
+                <w:szCs w:val="24"/>
+              </w:rPr>
+              <w:t xml:space="preserve"> </w:t>
+            </w:r>
+            <w:r>
+              <w:rPr>
+                <w:sz w:val="24"/>
+                <w:szCs w:val="24"/>
+              </w:rPr>
+              <w:t xml:space="preserve">Also </w:t>
+            </w:r>
+            <w:r>
+              <w:rPr>
+                <w:sz w:val="24"/>
+                <w:szCs w:val="24"/>
+              </w:rPr>
+              <w:t>insert</w:t>
+            </w:r>
+            <w:r>
+              <w:rPr>
+                <w:sz w:val="24"/>
+                <w:szCs w:val="24"/>
+              </w:rPr>
+              <w:t>ing</w:t>
+            </w:r>
+            <w:r>
+              <w:rPr>
+                <w:sz w:val="24"/>
+                <w:szCs w:val="24"/>
+              </w:rPr>
+              <w:t xml:space="preserve"> product data from external SQL file stored in the project folder rather than from mySQL</w:t>
+            </w:r>
+            <w:r>
+              <w:rPr>
+                <w:sz w:val="24"/>
+                <w:szCs w:val="24"/>
+              </w:rPr>
+              <w:t>. This is to fix errors and conflicts arising from the database creation and data insertion</w:t>
+            </w:r>
+          </w:p>
+          <w:p>
+            <w:pPr>
+              <w:pStyle w:val="ListParagraph"/>
+              <w:numPr>
+                <w:ilvl w:val="0"/>
+                <w:numId w:val="19"/>
+              </w:numPr>
+              <w:cnfStyle w:val="000000000000" w:firstRow="0" w:lastRow="0" w:firstColumn="0" w:lastColumn="0" w:oddVBand="0" w:evenVBand="0" w:oddHBand="0" w:evenHBand="0" w:firstRowFirstColumn="0" w:firstRowLastColumn="0" w:lastRowFirstColumn="0" w:lastRowLastColumn="0"/>
+              <w:rPr>
+                <w:sz w:val="24"/>
+                <w:szCs w:val="24"/>
+              </w:rPr>
+            </w:pPr>
+            <w:r>
+              <w:rPr>
+                <w:sz w:val="24"/>
+                <w:szCs w:val="24"/>
+              </w:rPr>
+              <w:t>Started frontend development using HTML and Thymeleaf: created and completed Home Page, created template for Main Page, Instructions Page and About Page</w:t>
+            </w:r>
+          </w:p>
+          <w:p>
+            <w:pPr>
+              <w:pStyle w:val="ListParagraph"/>
+              <w:numPr>
+                <w:ilvl w:val="0"/>
+                <w:numId w:val="19"/>
+              </w:numPr>
+              <w:cnfStyle w:val="000000000000" w:firstRow="0" w:lastRow="0" w:firstColumn="0" w:lastColumn="0" w:oddVBand="0" w:evenVBand="0" w:oddHBand="0" w:evenHBand="0" w:firstRowFirstColumn="0" w:firstRowLastColumn="0" w:lastRowFirstColumn="0" w:lastRowLastColumn="0"/>
+              <w:rPr>
+                <w:sz w:val="24"/>
+                <w:szCs w:val="24"/>
+              </w:rPr>
+            </w:pPr>
+            <w:r>
+              <w:rPr>
+                <w:sz w:val="24"/>
+                <w:szCs w:val="24"/>
+              </w:rPr>
+              <w:t>Added general styling for all pages using an external CSS stylesheet</w:t>
+            </w:r>
+          </w:p>
+          <w:p>
+            <w:pPr>
+              <w:pStyle w:val="ListParagraph"/>
+              <w:numPr>
+                <w:ilvl w:val="0"/>
+                <w:numId w:val="19"/>
+              </w:numPr>
+              <w:cnfStyle w:val="000000000000" w:firstRow="0" w:lastRow="0" w:firstColumn="0" w:lastColumn="0" w:oddVBand="0" w:evenVBand="0" w:oddHBand="0" w:evenHBand="0" w:firstRowFirstColumn="0" w:firstRowLastColumn="0" w:lastRowFirstColumn="0" w:lastRowLastColumn="0"/>
+              <w:rPr>
+                <w:sz w:val="24"/>
+                <w:szCs w:val="24"/>
+              </w:rPr>
+            </w:pPr>
+            <w:r>
+              <w:rPr>
+                <w:sz w:val="24"/>
+                <w:szCs w:val="24"/>
+              </w:rPr>
+              <w:t>Added specific styling for the Home Page using another external stylesheet</w:t>
+            </w:r>
+          </w:p>
+          <w:p>
+            <w:pPr>
+              <w:pStyle w:val="ListParagraph"/>
+              <w:numPr>
+                <w:ilvl w:val="0"/>
+                <w:numId w:val="19"/>
+              </w:numPr>
+              <w:cnfStyle w:val="000000000000" w:firstRow="0" w:lastRow="0" w:firstColumn="0" w:lastColumn="0" w:oddVBand="0" w:evenVBand="0" w:oddHBand="0" w:evenHBand="0" w:firstRowFirstColumn="0" w:firstRowLastColumn="0" w:lastRowFirstColumn="0" w:lastRowLastColumn="0"/>
+              <w:rPr>
+                <w:sz w:val="24"/>
+                <w:szCs w:val="24"/>
+              </w:rPr>
+            </w:pPr>
+            <w:r>
+              <w:rPr>
+                <w:sz w:val="24"/>
+                <w:szCs w:val="24"/>
+              </w:rPr>
               <w:lastRenderedPageBreak/>
-              <w:t>the TransactionController</w:t>
-            </w:r>
-            <w:r>
-              <w:rPr>
-                <w:sz w:val="24"/>
-                <w:szCs w:val="24"/>
-              </w:rPr>
-              <w:t xml:space="preserve"> with </w:t>
-            </w:r>
-            <w:r>
-              <w:rPr>
-                <w:sz w:val="24"/>
-                <w:szCs w:val="24"/>
-              </w:rPr>
-              <w:t>the</w:t>
-            </w:r>
-            <w:r>
-              <w:rPr>
-                <w:sz w:val="24"/>
-                <w:szCs w:val="24"/>
-              </w:rPr>
-              <w:t xml:space="preserve"> API endpoint for receipts</w:t>
-            </w:r>
-          </w:p>
-          <w:p>
-            <w:pPr>
-              <w:pStyle w:val="ListParagraph"/>
-              <w:numPr>
-                <w:ilvl w:val="0"/>
-                <w:numId w:val="19"/>
-              </w:numPr>
-              <w:cnfStyle w:val="000000000000" w:firstRow="0" w:lastRow="0" w:firstColumn="0" w:lastColumn="0" w:oddVBand="0" w:evenVBand="0" w:oddHBand="0" w:evenHBand="0" w:firstRowFirstColumn="0" w:firstRowLastColumn="0" w:lastRowFirstColumn="0" w:lastRowLastColumn="0"/>
-              <w:rPr>
-                <w:sz w:val="24"/>
-                <w:szCs w:val="24"/>
-              </w:rPr>
-            </w:pPr>
-            <w:r>
-              <w:rPr>
-                <w:sz w:val="24"/>
-                <w:szCs w:val="24"/>
-              </w:rPr>
-              <w:t>Altered project setup to allow database tables to be automatically created by the entity classes upon running rather than relying on prior creation in mySQL</w:t>
-            </w:r>
-            <w:r>
-              <w:rPr>
-                <w:sz w:val="24"/>
-                <w:szCs w:val="24"/>
-              </w:rPr>
-              <w:t>.</w:t>
-            </w:r>
-            <w:r>
-              <w:rPr>
-                <w:sz w:val="24"/>
-                <w:szCs w:val="24"/>
-              </w:rPr>
-              <w:t xml:space="preserve"> </w:t>
-            </w:r>
-            <w:r>
-              <w:rPr>
-                <w:sz w:val="24"/>
-                <w:szCs w:val="24"/>
-              </w:rPr>
-              <w:t xml:space="preserve">Also </w:t>
-            </w:r>
-            <w:r>
-              <w:rPr>
-                <w:sz w:val="24"/>
-                <w:szCs w:val="24"/>
-              </w:rPr>
-              <w:t>insert</w:t>
-            </w:r>
-            <w:r>
-              <w:rPr>
-                <w:sz w:val="24"/>
-                <w:szCs w:val="24"/>
-              </w:rPr>
-              <w:t>ing</w:t>
-            </w:r>
-            <w:r>
-              <w:rPr>
-                <w:sz w:val="24"/>
-                <w:szCs w:val="24"/>
-              </w:rPr>
-              <w:t xml:space="preserve"> product data from external SQL file stored in the project folder rather than from mySQL</w:t>
-            </w:r>
-            <w:r>
-              <w:rPr>
-                <w:sz w:val="24"/>
-                <w:szCs w:val="24"/>
-              </w:rPr>
-              <w:t>. This is to fix errors and conflicts arising from the database creation and data insertion</w:t>
-            </w:r>
-          </w:p>
-          <w:p>
-            <w:pPr>
-              <w:pStyle w:val="ListParagraph"/>
-              <w:numPr>
-                <w:ilvl w:val="0"/>
-                <w:numId w:val="19"/>
-              </w:numPr>
-              <w:cnfStyle w:val="000000000000" w:firstRow="0" w:lastRow="0" w:firstColumn="0" w:lastColumn="0" w:oddVBand="0" w:evenVBand="0" w:oddHBand="0" w:evenHBand="0" w:firstRowFirstColumn="0" w:firstRowLastColumn="0" w:lastRowFirstColumn="0" w:lastRowLastColumn="0"/>
-              <w:rPr>
-                <w:sz w:val="24"/>
-                <w:szCs w:val="24"/>
-              </w:rPr>
-            </w:pPr>
-            <w:r>
-              <w:rPr>
-                <w:sz w:val="24"/>
-                <w:szCs w:val="24"/>
-              </w:rPr>
-              <w:t>Started frontend development using HTML and Thymeleaf: created and completed Home Page, created template for Main Page, Instructions Page and About Page</w:t>
-            </w:r>
-          </w:p>
-          <w:p>
-            <w:pPr>
-              <w:pStyle w:val="ListParagraph"/>
-              <w:numPr>
-                <w:ilvl w:val="0"/>
-                <w:numId w:val="19"/>
-              </w:numPr>
-              <w:cnfStyle w:val="000000000000" w:firstRow="0" w:lastRow="0" w:firstColumn="0" w:lastColumn="0" w:oddVBand="0" w:evenVBand="0" w:oddHBand="0" w:evenHBand="0" w:firstRowFirstColumn="0" w:firstRowLastColumn="0" w:lastRowFirstColumn="0" w:lastRowLastColumn="0"/>
-              <w:rPr>
-                <w:sz w:val="24"/>
-                <w:szCs w:val="24"/>
-              </w:rPr>
-            </w:pPr>
-            <w:r>
-              <w:rPr>
-                <w:sz w:val="24"/>
-                <w:szCs w:val="24"/>
-              </w:rPr>
-              <w:t>Added general styling for all pages using an external CSS stylesheet</w:t>
-            </w:r>
-          </w:p>
-          <w:p>
-            <w:pPr>
-              <w:pStyle w:val="ListParagraph"/>
-              <w:numPr>
-                <w:ilvl w:val="0"/>
-                <w:numId w:val="19"/>
-              </w:numPr>
-              <w:cnfStyle w:val="000000000000" w:firstRow="0" w:lastRow="0" w:firstColumn="0" w:lastColumn="0" w:oddVBand="0" w:evenVBand="0" w:oddHBand="0" w:evenHBand="0" w:firstRowFirstColumn="0" w:firstRowLastColumn="0" w:lastRowFirstColumn="0" w:lastRowLastColumn="0"/>
-              <w:rPr>
-                <w:sz w:val="24"/>
-                <w:szCs w:val="24"/>
-              </w:rPr>
-            </w:pPr>
-            <w:r>
-              <w:rPr>
-                <w:sz w:val="24"/>
-                <w:szCs w:val="24"/>
-              </w:rPr>
-              <w:t>Added specific styling for the Home Page using another external stylesheet</w:t>
-            </w:r>
-          </w:p>
-          <w:p>
-            <w:pPr>
-              <w:pStyle w:val="ListParagraph"/>
-              <w:numPr>
-                <w:ilvl w:val="0"/>
-                <w:numId w:val="19"/>
-              </w:numPr>
-              <w:cnfStyle w:val="000000000000" w:firstRow="0" w:lastRow="0" w:firstColumn="0" w:lastColumn="0" w:oddVBand="0" w:evenVBand="0" w:oddHBand="0" w:evenHBand="0" w:firstRowFirstColumn="0" w:firstRowLastColumn="0" w:lastRowFirstColumn="0" w:lastRowLastColumn="0"/>
-              <w:rPr>
-                <w:sz w:val="24"/>
-                <w:szCs w:val="24"/>
-              </w:rPr>
-            </w:pPr>
-            <w:r>
-              <w:rPr>
-                <w:sz w:val="24"/>
-                <w:szCs w:val="24"/>
-              </w:rPr>
               <w:t>Created Navigation Controller and MainPageController with basic GET Mapping methods to allow dynamic movement between pages through button clicks</w:t>
             </w:r>
           </w:p>
@@ -2408,7 +2407,7 @@
         </w:tc>
         <w:tc>
           <w:tcPr>
-            <w:tcW w:w="2340" w:type="dxa"/>
+            <w:tcW w:w="2693" w:type="dxa"/>
           </w:tcPr>
           <w:p>
             <w:pPr>
@@ -2668,7 +2667,7 @@
         <w:tc>
           <w:tcPr>
             <w:cnfStyle w:val="001000000000" w:firstRow="0" w:lastRow="0" w:firstColumn="1" w:lastColumn="0" w:oddVBand="0" w:evenVBand="0" w:oddHBand="0" w:evenHBand="0" w:firstRowFirstColumn="0" w:firstRowLastColumn="0" w:lastRowFirstColumn="0" w:lastRowLastColumn="0"/>
-            <w:tcW w:w="1947" w:type="dxa"/>
+            <w:tcW w:w="1555" w:type="dxa"/>
           </w:tcPr>
           <w:p>
             <w:pPr>
@@ -2686,14 +2685,13 @@
                 <w:sz w:val="28"/>
                 <w:szCs w:val="28"/>
               </w:rPr>
-              <w:lastRenderedPageBreak/>
               <w:t>27/01/25</w:t>
             </w:r>
           </w:p>
         </w:tc>
         <w:tc>
           <w:tcPr>
-            <w:tcW w:w="4711" w:type="dxa"/>
+            <w:tcW w:w="5670" w:type="dxa"/>
           </w:tcPr>
           <w:p>
             <w:pPr>
@@ -2797,7 +2795,6 @@
                 <w:sz w:val="24"/>
                 <w:szCs w:val="24"/>
               </w:rPr>
-              <w:lastRenderedPageBreak/>
               <w:t>Meeting with supervisor to discuss project progress and prepare for interview</w:t>
             </w:r>
           </w:p>
@@ -2888,7 +2885,7 @@
         </w:tc>
         <w:tc>
           <w:tcPr>
-            <w:tcW w:w="2340" w:type="dxa"/>
+            <w:tcW w:w="2693" w:type="dxa"/>
           </w:tcPr>
           <w:p>
             <w:pPr>
@@ -2907,7 +2904,6 @@
                 <w:sz w:val="24"/>
                 <w:szCs w:val="24"/>
               </w:rPr>
-              <w:lastRenderedPageBreak/>
               <w:t>4. Frontend Development:</w:t>
             </w:r>
           </w:p>
@@ -3019,7 +3015,7 @@
         <w:tc>
           <w:tcPr>
             <w:cnfStyle w:val="001000000000" w:firstRow="0" w:lastRow="0" w:firstColumn="1" w:lastColumn="0" w:oddVBand="0" w:evenVBand="0" w:oddHBand="0" w:evenHBand="0" w:firstRowFirstColumn="0" w:firstRowLastColumn="0" w:lastRowFirstColumn="0" w:lastRowLastColumn="0"/>
-            <w:tcW w:w="1947" w:type="dxa"/>
+            <w:tcW w:w="1555" w:type="dxa"/>
           </w:tcPr>
           <w:p>
             <w:pPr>
@@ -3043,7 +3039,7 @@
         </w:tc>
         <w:tc>
           <w:tcPr>
-            <w:tcW w:w="4711" w:type="dxa"/>
+            <w:tcW w:w="5670" w:type="dxa"/>
           </w:tcPr>
           <w:p>
             <w:pPr>
@@ -3084,7 +3080,15 @@
                 <w:sz w:val="24"/>
                 <w:szCs w:val="24"/>
               </w:rPr>
-              <w:t>Implemented more AJAX calls to check with database that there is sufficient stock of an item before adding it to the cart (or updating its quantity)</w:t>
+              <w:t xml:space="preserve">Implemented more AJAX calls to check with database that there is sufficient stock of an </w:t>
+            </w:r>
+            <w:r>
+              <w:rPr>
+                <w:sz w:val="24"/>
+                <w:szCs w:val="24"/>
+              </w:rPr>
+              <w:lastRenderedPageBreak/>
+              <w:t>item before adding it to the cart (or updating its quantity)</w:t>
             </w:r>
           </w:p>
           <w:p>
@@ -3147,15 +3151,7 @@
                 <w:sz w:val="24"/>
                 <w:szCs w:val="24"/>
               </w:rPr>
-              <w:t xml:space="preserve">Implemented payment logic using a HTML Modal display which replaces the cart on the page. Contains dynamically updating remaining amount and inserted amount </w:t>
-            </w:r>
-            <w:r>
-              <w:rPr>
-                <w:sz w:val="24"/>
-                <w:szCs w:val="24"/>
-              </w:rPr>
-              <w:lastRenderedPageBreak/>
-              <w:t>displays as well as coin buttons. Also contains a change display and confirm payment button</w:t>
+              <w:t>Implemented payment logic using a HTML Modal display which replaces the cart on the page. Contains dynamically updating remaining amount and inserted amount displays as well as coin buttons. Also contains a change display and confirm payment button</w:t>
             </w:r>
             <w:r>
               <w:rPr>
@@ -3210,7 +3206,7 @@
         </w:tc>
         <w:tc>
           <w:tcPr>
-            <w:tcW w:w="2340" w:type="dxa"/>
+            <w:tcW w:w="2693" w:type="dxa"/>
           </w:tcPr>
           <w:p>
             <w:pPr>
@@ -3297,6 +3293,7 @@
                 <w:sz w:val="24"/>
                 <w:szCs w:val="24"/>
               </w:rPr>
+              <w:lastRenderedPageBreak/>
               <w:t>4.4 Dynamic Features</w:t>
             </w:r>
           </w:p>
@@ -3320,7 +3317,7 @@
         <w:tc>
           <w:tcPr>
             <w:cnfStyle w:val="001000000000" w:firstRow="0" w:lastRow="0" w:firstColumn="1" w:lastColumn="0" w:oddVBand="0" w:evenVBand="0" w:oddHBand="0" w:evenHBand="0" w:firstRowFirstColumn="0" w:firstRowLastColumn="0" w:lastRowFirstColumn="0" w:lastRowLastColumn="0"/>
-            <w:tcW w:w="1947" w:type="dxa"/>
+            <w:tcW w:w="1555" w:type="dxa"/>
           </w:tcPr>
           <w:p>
             <w:pPr>
@@ -3336,6 +3333,7 @@
                 <w:sz w:val="28"/>
                 <w:szCs w:val="28"/>
               </w:rPr>
+              <w:lastRenderedPageBreak/>
               <w:t>10</w:t>
             </w:r>
             <w:r>
@@ -3351,7 +3349,7 @@
         </w:tc>
         <w:tc>
           <w:tcPr>
-            <w:tcW w:w="4711" w:type="dxa"/>
+            <w:tcW w:w="5670" w:type="dxa"/>
           </w:tcPr>
           <w:p>
             <w:pPr>
@@ -3497,7 +3495,15 @@
                 <w:sz w:val="24"/>
                 <w:szCs w:val="24"/>
               </w:rPr>
-              <w:t>Added new success modal item which appears when payment has been completed, displaying the total paid and change given (also to display purchased items later on). Fully functional containing a close button which closes the modal, a home button which navigates back to the home page and a view receipt button which navigates to the receipt page</w:t>
+              <w:t xml:space="preserve">Added new success modal item which appears when payment has been completed, displaying the total paid and change given (also to display purchased items later on). Fully functional containing a </w:t>
+            </w:r>
+            <w:r>
+              <w:rPr>
+                <w:sz w:val="24"/>
+                <w:szCs w:val="24"/>
+              </w:rPr>
+              <w:lastRenderedPageBreak/>
+              <w:t>close button which closes the modal, a home button which navigates back to the home page and a view receipt button which navigates to the receipt page</w:t>
             </w:r>
             <w:r>
               <w:rPr>
@@ -3525,7 +3531,6 @@
                 <w:sz w:val="24"/>
                 <w:szCs w:val="24"/>
               </w:rPr>
-              <w:lastRenderedPageBreak/>
               <w:t>Implemented new receipt HTML page which displays all the items purchased with their names and individual prices, the total cost, amount paid, and change given. Formatted and displayed on the page to look like a real receipt. Created new ReceiptController with a method to fetch all the necessary transaction data, using Service methods and add to the model for the receipt page to display. Receipt page contains a button to navigate back to home page and another button to download the receipt as a .txt file. Fully functional page using JavaScript and fully styled using CSS.</w:t>
             </w:r>
           </w:p>
@@ -3595,7 +3600,7 @@
         </w:tc>
         <w:tc>
           <w:tcPr>
-            <w:tcW w:w="2340" w:type="dxa"/>
+            <w:tcW w:w="2693" w:type="dxa"/>
           </w:tcPr>
           <w:p>
             <w:pPr>
@@ -3858,7 +3863,7 @@
         <w:tc>
           <w:tcPr>
             <w:cnfStyle w:val="001000000000" w:firstRow="0" w:lastRow="0" w:firstColumn="1" w:lastColumn="0" w:oddVBand="0" w:evenVBand="0" w:oddHBand="0" w:evenHBand="0" w:firstRowFirstColumn="0" w:firstRowLastColumn="0" w:lastRowFirstColumn="0" w:lastRowLastColumn="0"/>
-            <w:tcW w:w="1947" w:type="dxa"/>
+            <w:tcW w:w="1555" w:type="dxa"/>
           </w:tcPr>
           <w:p>
             <w:pPr>
@@ -3882,7 +3887,7 @@
         </w:tc>
         <w:tc>
           <w:tcPr>
-            <w:tcW w:w="4711" w:type="dxa"/>
+            <w:tcW w:w="5670" w:type="dxa"/>
           </w:tcPr>
           <w:p>
             <w:pPr>
@@ -3902,7 +3907,28 @@
                 <w:sz w:val="24"/>
                 <w:szCs w:val="24"/>
               </w:rPr>
-              <w:t xml:space="preserve">Added in automatic stock updating, by checking stock for each item in a transaction after successful purchase. If it falls below a set threshold, automatically increase stock by fixed it amount and send a </w:t>
+              <w:t>Added in automatic stock updating, by checking stock for each item in a transaction after successful purchase. If it falls below a set threshold, automatically increase stock by fixed it amount and send a JS alert to the user notifying them of the update.</w:t>
+            </w:r>
+          </w:p>
+          <w:p>
+            <w:pPr>
+              <w:pStyle w:val="ListParagraph"/>
+              <w:numPr>
+                <w:ilvl w:val="0"/>
+                <w:numId w:val="19"/>
+              </w:numPr>
+              <w:cnfStyle w:val="000000000000" w:firstRow="0" w:lastRow="0" w:firstColumn="0" w:lastColumn="0" w:oddVBand="0" w:evenVBand="0" w:oddHBand="0" w:evenHBand="0" w:firstRowFirstColumn="0" w:firstRowLastColumn="0" w:lastRowFirstColumn="0" w:lastRowLastColumn="0"/>
+              <w:rPr>
+                <w:sz w:val="24"/>
+                <w:szCs w:val="24"/>
+              </w:rPr>
+            </w:pPr>
+            <w:r>
+              <w:rPr>
+                <w:sz w:val="24"/>
+                <w:szCs w:val="24"/>
+              </w:rPr>
+              <w:t xml:space="preserve">Added in Product images. Modified Product entity to store an image url, relating to the file path of a specific image stored in an images folder in the resources/static directory. Added in 16 new images, one for </w:t>
             </w:r>
             <w:r>
               <w:rPr>
@@ -3910,7 +3936,7 @@
                 <w:szCs w:val="24"/>
               </w:rPr>
               <w:lastRenderedPageBreak/>
-              <w:t>JS alert to the user notifying them of the update.</w:t>
+              <w:t xml:space="preserve">each product to the images folder. Updated data.sql to insert proper product names and the new image urls. Changed mainpage.html to display the images in the items grid. New JavaScript function to add the images of the items purchased in a transaction to a new container in the success modal. </w:t>
             </w:r>
           </w:p>
           <w:p>
@@ -3931,75 +3957,6 @@
                 <w:sz w:val="24"/>
                 <w:szCs w:val="24"/>
               </w:rPr>
-              <w:t xml:space="preserve">Added in Product images. Modified Product entity to store an image </w:t>
-            </w:r>
-            <w:proofErr w:type="spellStart"/>
-            <w:r>
-              <w:rPr>
-                <w:sz w:val="24"/>
-                <w:szCs w:val="24"/>
-              </w:rPr>
-              <w:t>url</w:t>
-            </w:r>
-            <w:proofErr w:type="spellEnd"/>
-            <w:r>
-              <w:rPr>
-                <w:sz w:val="24"/>
-                <w:szCs w:val="24"/>
-              </w:rPr>
-              <w:t xml:space="preserve">, relating to the file path of a specific image stored in an images folder in the resources/static directory. Added in 16 new images, one for each product to the images folder. Updated </w:t>
-            </w:r>
-            <w:proofErr w:type="spellStart"/>
-            <w:r>
-              <w:rPr>
-                <w:sz w:val="24"/>
-                <w:szCs w:val="24"/>
-              </w:rPr>
-              <w:t>data.sql</w:t>
-            </w:r>
-            <w:proofErr w:type="spellEnd"/>
-            <w:r>
-              <w:rPr>
-                <w:sz w:val="24"/>
-                <w:szCs w:val="24"/>
-              </w:rPr>
-              <w:t xml:space="preserve"> to insert proper product names and the new image </w:t>
-            </w:r>
-            <w:proofErr w:type="spellStart"/>
-            <w:r>
-              <w:rPr>
-                <w:sz w:val="24"/>
-                <w:szCs w:val="24"/>
-              </w:rPr>
-              <w:t>urls</w:t>
-            </w:r>
-            <w:proofErr w:type="spellEnd"/>
-            <w:r>
-              <w:rPr>
-                <w:sz w:val="24"/>
-                <w:szCs w:val="24"/>
-              </w:rPr>
-              <w:t xml:space="preserve">. Changed mainpage.html to display the images in the items grid. New JavaScript function to add the images of the items purchased in a transaction to a new container in the success modal. </w:t>
-            </w:r>
-          </w:p>
-          <w:p>
-            <w:pPr>
-              <w:pStyle w:val="ListParagraph"/>
-              <w:numPr>
-                <w:ilvl w:val="0"/>
-                <w:numId w:val="19"/>
-              </w:numPr>
-              <w:cnfStyle w:val="000000000000" w:firstRow="0" w:lastRow="0" w:firstColumn="0" w:lastColumn="0" w:oddVBand="0" w:evenVBand="0" w:oddHBand="0" w:evenHBand="0" w:firstRowFirstColumn="0" w:firstRowLastColumn="0" w:lastRowFirstColumn="0" w:lastRowLastColumn="0"/>
-              <w:rPr>
-                <w:sz w:val="24"/>
-                <w:szCs w:val="24"/>
-              </w:rPr>
-            </w:pPr>
-            <w:r>
-              <w:rPr>
-                <w:sz w:val="24"/>
-                <w:szCs w:val="24"/>
-              </w:rPr>
               <w:t xml:space="preserve">Created new proper user manual and added it to the pdf viewer in the instructions page. Added general instructions for using the vending machine and for making payments to the mainpage. </w:t>
             </w:r>
             <w:r>
@@ -4021,23 +3978,7 @@
                 <w:sz w:val="24"/>
                 <w:szCs w:val="24"/>
               </w:rPr>
-              <w:t xml:space="preserve"> </w:t>
-            </w:r>
-            <w:proofErr w:type="spellStart"/>
-            <w:r>
-              <w:rPr>
-                <w:sz w:val="24"/>
-                <w:szCs w:val="24"/>
-              </w:rPr>
-              <w:t>openModal</w:t>
-            </w:r>
-            <w:proofErr w:type="spellEnd"/>
-            <w:r>
-              <w:rPr>
-                <w:sz w:val="24"/>
-                <w:szCs w:val="24"/>
-              </w:rPr>
-              <w:t xml:space="preserve"> and closeModal JavaScript functions to toggl</w:t>
+              <w:t xml:space="preserve"> openModal and closeModal JavaScript functions to toggl</w:t>
             </w:r>
             <w:r>
               <w:rPr>
@@ -4141,7 +4082,7 @@
         </w:tc>
         <w:tc>
           <w:tcPr>
-            <w:tcW w:w="2340" w:type="dxa"/>
+            <w:tcW w:w="2693" w:type="dxa"/>
           </w:tcPr>
           <w:p>
             <w:pPr>
@@ -4173,7 +4114,7 @@
         <w:tc>
           <w:tcPr>
             <w:cnfStyle w:val="001000000000" w:firstRow="0" w:lastRow="0" w:firstColumn="1" w:lastColumn="0" w:oddVBand="0" w:evenVBand="0" w:oddHBand="0" w:evenHBand="0" w:firstRowFirstColumn="0" w:firstRowLastColumn="0" w:lastRowFirstColumn="0" w:lastRowLastColumn="0"/>
-            <w:tcW w:w="1947" w:type="dxa"/>
+            <w:tcW w:w="1555" w:type="dxa"/>
           </w:tcPr>
           <w:p>
             <w:pPr>
@@ -4191,14 +4132,13 @@
                 <w:sz w:val="28"/>
                 <w:szCs w:val="28"/>
               </w:rPr>
-              <w:lastRenderedPageBreak/>
               <w:t>24/02/25</w:t>
             </w:r>
           </w:p>
         </w:tc>
         <w:tc>
           <w:tcPr>
-            <w:tcW w:w="4711" w:type="dxa"/>
+            <w:tcW w:w="5670" w:type="dxa"/>
           </w:tcPr>
           <w:p>
             <w:pPr>
@@ -4323,7 +4263,15 @@
                 <w:sz w:val="24"/>
                 <w:szCs w:val="24"/>
               </w:rPr>
-              <w:t xml:space="preserve">Created logout button and user info display on the homepage, to show the username of the user currently logged in (or if not shows "Guest") and allow the user to logout back to the login page. </w:t>
+              <w:t xml:space="preserve">Created logout button and user info display on the homepage, to show the username of </w:t>
+            </w:r>
+            <w:r>
+              <w:rPr>
+                <w:sz w:val="24"/>
+                <w:szCs w:val="24"/>
+              </w:rPr>
+              <w:lastRenderedPageBreak/>
+              <w:t xml:space="preserve">the user currently logged in (or if not shows "Guest") and allow the user to logout back to the login page. </w:t>
             </w:r>
             <w:r>
               <w:rPr>
@@ -4428,114 +4376,64 @@
                 <w:sz w:val="24"/>
                 <w:szCs w:val="24"/>
               </w:rPr>
-              <w:t xml:space="preserve">Modified the main page HTML file to correctly store each product’s attributes so they can be displayed properly in the modal. Modal also contains a button to add the item to cart directly (without requiring the keypad), created a simple JavaScript function for this, which </w:t>
-            </w:r>
+              <w:t>Modified the main page HTML file to correctly store each product’s attributes so they can be displayed properly in the modal. Modal also contains a button to add the item to cart directly (without requiring the keypad), created a simple JavaScript function for this, which calls the existing addItemToCart function and passes in the relevant item code. CSS styled the modal.</w:t>
+            </w:r>
+          </w:p>
+          <w:p>
+            <w:pPr>
+              <w:pStyle w:val="ListParagraph"/>
+              <w:numPr>
+                <w:ilvl w:val="0"/>
+                <w:numId w:val="19"/>
+              </w:numPr>
+              <w:cnfStyle w:val="000000000000" w:firstRow="0" w:lastRow="0" w:firstColumn="0" w:lastColumn="0" w:oddVBand="0" w:evenVBand="0" w:oddHBand="0" w:evenHBand="0" w:firstRowFirstColumn="0" w:firstRowLastColumn="0" w:lastRowFirstColumn="0" w:lastRowLastColumn="0"/>
+              <w:rPr>
+                <w:sz w:val="24"/>
+                <w:szCs w:val="24"/>
+              </w:rPr>
+            </w:pPr>
+            <w:r>
+              <w:rPr>
+                <w:sz w:val="24"/>
+                <w:szCs w:val="24"/>
+              </w:rPr>
+              <w:t xml:space="preserve">Added proper stock display updating. Edited the mainpage HTML file so that each item can have a class added to it to say whether or not it is out of stock based on if its quantity equals 0. Out of stock items are styled to not allow the cursor or clicking, to be half faded out and to have a big red ‘X’ covering them. Also created two new JavaScript functions, which are called after a transaction is completed, to ensure that the Thymeleaf attribute “data-stock” is properly updated in the mainpage. The functions use AJAX so that the stock level display of items (in the modal) can be auto updated after every transaction without requiring a page reload. Also, the function checks if any items have run out of stock after the transaction and if so, it adds the out-of-stock class to the item and displays the overlay (the ‘X’) over it to show it’s out of stock. This also happens without the need for a page reload, due to the use of AJAX. </w:t>
+            </w:r>
+            <w:r>
+              <w:rPr>
+                <w:sz w:val="24"/>
+                <w:szCs w:val="24"/>
+              </w:rPr>
+              <w:t>CSS styling for the out-of-stock items, also created a pseudo-element with an out-of-stock message which appears when hovering over an item.</w:t>
+            </w:r>
+          </w:p>
+          <w:p>
+            <w:pPr>
+              <w:pStyle w:val="ListParagraph"/>
+              <w:numPr>
+                <w:ilvl w:val="0"/>
+                <w:numId w:val="19"/>
+              </w:numPr>
+              <w:cnfStyle w:val="000000000000" w:firstRow="0" w:lastRow="0" w:firstColumn="0" w:lastColumn="0" w:oddVBand="0" w:evenVBand="0" w:oddHBand="0" w:evenHBand="0" w:firstRowFirstColumn="0" w:firstRowLastColumn="0" w:lastRowFirstColumn="0" w:lastRowLastColumn="0"/>
+              <w:rPr>
+                <w:sz w:val="24"/>
+                <w:szCs w:val="24"/>
+              </w:rPr>
+            </w:pPr>
             <w:r>
               <w:rPr>
                 <w:sz w:val="24"/>
                 <w:szCs w:val="24"/>
               </w:rPr>
               <w:lastRenderedPageBreak/>
-              <w:t>calls the existing addItemToCart function and passes in the relevant item code. CSS styled the modal.</w:t>
-            </w:r>
-          </w:p>
-          <w:p>
-            <w:pPr>
-              <w:pStyle w:val="ListParagraph"/>
-              <w:numPr>
-                <w:ilvl w:val="0"/>
-                <w:numId w:val="19"/>
-              </w:numPr>
-              <w:cnfStyle w:val="000000000000" w:firstRow="0" w:lastRow="0" w:firstColumn="0" w:lastColumn="0" w:oddVBand="0" w:evenVBand="0" w:oddHBand="0" w:evenHBand="0" w:firstRowFirstColumn="0" w:firstRowLastColumn="0" w:lastRowFirstColumn="0" w:lastRowLastColumn="0"/>
-              <w:rPr>
-                <w:sz w:val="24"/>
-                <w:szCs w:val="24"/>
-              </w:rPr>
-            </w:pPr>
-            <w:r>
-              <w:rPr>
-                <w:sz w:val="24"/>
-                <w:szCs w:val="24"/>
-              </w:rPr>
-              <w:t xml:space="preserve">Added proper stock display updating. Edited the mainpage HTML file so that each item can have a class added to it to say whether or not it is out of stock based on if its quantity equals 0. Out of stock items are styled to not allow the cursor or clicking, to be half faded out and to have a big red ‘X’ covering them. Also created two new JavaScript functions, which are called after a transaction is completed, to ensure that the Thymeleaf attribute “data-stock” is properly updated in the mainpage. The functions use AJAX so that the stock level display of items (in the modal) can be auto updated after every transaction without requiring a page reload. Also, the function checks if any items have run out of stock after the transaction and if so, it adds the out-of-stock class to the item and displays the overlay (the ‘X’) over it to show it’s out of stock. This also happens without the need for a page reload, due to the use of AJAX. </w:t>
-            </w:r>
-            <w:r>
-              <w:rPr>
-                <w:sz w:val="24"/>
-                <w:szCs w:val="24"/>
-              </w:rPr>
-              <w:t xml:space="preserve">CSS styling for the </w:t>
-            </w:r>
-            <w:r>
-              <w:rPr>
-                <w:sz w:val="24"/>
-                <w:szCs w:val="24"/>
-              </w:rPr>
-              <w:t>out-of-stock</w:t>
-            </w:r>
-            <w:r>
-              <w:rPr>
-                <w:sz w:val="24"/>
-                <w:szCs w:val="24"/>
-              </w:rPr>
-              <w:t xml:space="preserve"> items, also created a pseudo-element with an </w:t>
-            </w:r>
-            <w:r>
-              <w:rPr>
-                <w:sz w:val="24"/>
-                <w:szCs w:val="24"/>
-              </w:rPr>
-              <w:t>out-of-stock</w:t>
-            </w:r>
-            <w:r>
-              <w:rPr>
-                <w:sz w:val="24"/>
-                <w:szCs w:val="24"/>
-              </w:rPr>
-              <w:t xml:space="preserve"> message which appears when hovering over an item.</w:t>
-            </w:r>
-          </w:p>
-          <w:p>
-            <w:pPr>
-              <w:pStyle w:val="ListParagraph"/>
-              <w:numPr>
-                <w:ilvl w:val="0"/>
-                <w:numId w:val="19"/>
-              </w:numPr>
-              <w:cnfStyle w:val="000000000000" w:firstRow="0" w:lastRow="0" w:firstColumn="0" w:lastColumn="0" w:oddVBand="0" w:evenVBand="0" w:oddHBand="0" w:evenHBand="0" w:firstRowFirstColumn="0" w:firstRowLastColumn="0" w:lastRowFirstColumn="0" w:lastRowLastColumn="0"/>
-              <w:rPr>
-                <w:sz w:val="24"/>
-                <w:szCs w:val="24"/>
-              </w:rPr>
-            </w:pPr>
-            <w:r>
-              <w:rPr>
-                <w:sz w:val="24"/>
-                <w:szCs w:val="24"/>
-              </w:rPr>
-              <w:t xml:space="preserve">created UserControllerAdvice class to ensure all controller methods for most pages pass in the username attribute to the model so </w:t>
-            </w:r>
-            <w:r>
-              <w:rPr>
-                <w:sz w:val="24"/>
-                <w:szCs w:val="24"/>
-              </w:rPr>
-              <w:t>all</w:t>
-            </w:r>
-            <w:r>
-              <w:rPr>
-                <w:sz w:val="24"/>
-                <w:szCs w:val="24"/>
-              </w:rPr>
-              <w:t xml:space="preserve"> the pages can display the user-info (username of the person currently logged in). If nobody is logged in, it overwrites the Spring Security standard "anonymousUser" with "Guest". Using a controller advice allowed me to add the username to the model of the homepage, </w:t>
-            </w:r>
-            <w:r>
-              <w:rPr>
-                <w:sz w:val="24"/>
-                <w:szCs w:val="24"/>
-              </w:rPr>
-              <w:lastRenderedPageBreak/>
-              <w:t>mainpage, about page, instructions page and receipt page without having to repeat code for each. Also added some</w:t>
+              <w:t>C</w:t>
+            </w:r>
+            <w:r>
+              <w:rPr>
+                <w:sz w:val="24"/>
+                <w:szCs w:val="24"/>
+              </w:rPr>
+              <w:t>reated UserControllerAdvice class to ensure all controller methods for most pages pass in the username attribute to the model so all the pages can display the user-info (username of the person currently logged in). If nobody is logged in, it overwrites the Spring Security standard "anonymousUser" with "Guest". Using a controller advice allowed me to add the username to the model of the homepage, mainpage, about page, instructions page and receipt page without having to repeat code for each. Also added some</w:t>
             </w:r>
             <w:r>
               <w:rPr>
@@ -4569,24 +4467,6 @@
           <w:p>
             <w:pPr>
               <w:pStyle w:val="ListParagraph"/>
-              <w:numPr>
-                <w:ilvl w:val="0"/>
-                <w:numId w:val="19"/>
-              </w:numPr>
-              <w:cnfStyle w:val="000000000000" w:firstRow="0" w:lastRow="0" w:firstColumn="0" w:lastColumn="0" w:oddVBand="0" w:evenVBand="0" w:oddHBand="0" w:evenHBand="0" w:firstRowFirstColumn="0" w:firstRowLastColumn="0" w:lastRowFirstColumn="0" w:lastRowLastColumn="0"/>
-              <w:rPr>
-                <w:sz w:val="24"/>
-                <w:szCs w:val="24"/>
-              </w:rPr>
-            </w:pPr>
-          </w:p>
-          <w:p>
-            <w:pPr>
-              <w:pStyle w:val="ListParagraph"/>
-              <w:numPr>
-                <w:ilvl w:val="0"/>
-                <w:numId w:val="19"/>
-              </w:numPr>
               <w:cnfStyle w:val="000000000000" w:firstRow="0" w:lastRow="0" w:firstColumn="0" w:lastColumn="0" w:oddVBand="0" w:evenVBand="0" w:oddHBand="0" w:evenHBand="0" w:firstRowFirstColumn="0" w:firstRowLastColumn="0" w:lastRowFirstColumn="0" w:lastRowLastColumn="0"/>
               <w:rPr>
                 <w:sz w:val="24"/>
@@ -4597,7 +4477,270 @@
         </w:tc>
         <w:tc>
           <w:tcPr>
-            <w:tcW w:w="2340" w:type="dxa"/>
+            <w:tcW w:w="2693" w:type="dxa"/>
+          </w:tcPr>
+          <w:p>
+            <w:pPr>
+              <w:cnfStyle w:val="000000000000" w:firstRow="0" w:lastRow="0" w:firstColumn="0" w:lastColumn="0" w:oddVBand="0" w:evenVBand="0" w:oddHBand="0" w:evenHBand="0" w:firstRowFirstColumn="0" w:firstRowLastColumn="0" w:lastRowFirstColumn="0" w:lastRowLastColumn="0"/>
+              <w:rPr>
+                <w:b/>
+                <w:bCs/>
+                <w:sz w:val="24"/>
+                <w:szCs w:val="24"/>
+              </w:rPr>
+            </w:pPr>
+            <w:r>
+              <w:rPr>
+                <w:b/>
+                <w:bCs/>
+                <w:sz w:val="24"/>
+                <w:szCs w:val="24"/>
+              </w:rPr>
+              <w:lastRenderedPageBreak/>
+              <w:t>Additional Features/Improvements</w:t>
+            </w:r>
+          </w:p>
+        </w:tc>
+      </w:tr>
+      <w:tr>
+        <w:trPr>
+          <w:trHeight w:val="827"/>
+        </w:trPr>
+        <w:tc>
+          <w:tcPr>
+            <w:cnfStyle w:val="001000000000" w:firstRow="0" w:lastRow="0" w:firstColumn="1" w:lastColumn="0" w:oddVBand="0" w:evenVBand="0" w:oddHBand="0" w:evenHBand="0" w:firstRowFirstColumn="0" w:firstRowLastColumn="0" w:lastRowFirstColumn="0" w:lastRowLastColumn="0"/>
+            <w:tcW w:w="1555" w:type="dxa"/>
+          </w:tcPr>
+          <w:p>
+            <w:pPr>
+              <w:rPr>
+                <w:sz w:val="28"/>
+                <w:szCs w:val="28"/>
+              </w:rPr>
+            </w:pPr>
+            <w:r>
+              <w:rPr>
+                <w:b w:val="0"/>
+                <w:bCs w:val="0"/>
+                <w:sz w:val="28"/>
+                <w:szCs w:val="28"/>
+              </w:rPr>
+              <w:lastRenderedPageBreak/>
+              <w:t>03</w:t>
+            </w:r>
+            <w:r>
+              <w:rPr>
+                <w:b w:val="0"/>
+                <w:bCs w:val="0"/>
+                <w:sz w:val="28"/>
+                <w:szCs w:val="28"/>
+              </w:rPr>
+              <w:t>/0</w:t>
+            </w:r>
+            <w:r>
+              <w:rPr>
+                <w:b w:val="0"/>
+                <w:bCs w:val="0"/>
+                <w:sz w:val="28"/>
+                <w:szCs w:val="28"/>
+              </w:rPr>
+              <w:t>3</w:t>
+            </w:r>
+            <w:r>
+              <w:rPr>
+                <w:b w:val="0"/>
+                <w:bCs w:val="0"/>
+                <w:sz w:val="28"/>
+                <w:szCs w:val="28"/>
+              </w:rPr>
+              <w:t>/25</w:t>
+            </w:r>
+          </w:p>
+        </w:tc>
+        <w:tc>
+          <w:tcPr>
+            <w:tcW w:w="5670" w:type="dxa"/>
+          </w:tcPr>
+          <w:p>
+            <w:pPr>
+              <w:pStyle w:val="ListParagraph"/>
+              <w:numPr>
+                <w:ilvl w:val="0"/>
+                <w:numId w:val="19"/>
+              </w:numPr>
+              <w:cnfStyle w:val="000000000000" w:firstRow="0" w:lastRow="0" w:firstColumn="0" w:lastColumn="0" w:oddVBand="0" w:evenVBand="0" w:oddHBand="0" w:evenHBand="0" w:firstRowFirstColumn="0" w:firstRowLastColumn="0" w:lastRowFirstColumn="0" w:lastRowLastColumn="0"/>
+              <w:rPr>
+                <w:sz w:val="24"/>
+                <w:szCs w:val="24"/>
+              </w:rPr>
+            </w:pPr>
+            <w:r>
+              <w:rPr>
+                <w:sz w:val="24"/>
+                <w:szCs w:val="24"/>
+              </w:rPr>
+              <w:t>Expanded the product range which is inserted in data.sql file by adding 8 more items in (2 rows of 4). The existing scalable vending machine design in mainpage.html automatically adds in the new products to the item grid when the application is re-run and new product data is inserted into the database.</w:t>
+            </w:r>
+          </w:p>
+          <w:p>
+            <w:pPr>
+              <w:pStyle w:val="ListParagraph"/>
+              <w:numPr>
+                <w:ilvl w:val="0"/>
+                <w:numId w:val="19"/>
+              </w:numPr>
+              <w:cnfStyle w:val="000000000000" w:firstRow="0" w:lastRow="0" w:firstColumn="0" w:lastColumn="0" w:oddVBand="0" w:evenVBand="0" w:oddHBand="0" w:evenHBand="0" w:firstRowFirstColumn="0" w:firstRowLastColumn="0" w:lastRowFirstColumn="0" w:lastRowLastColumn="0"/>
+              <w:rPr>
+                <w:sz w:val="24"/>
+                <w:szCs w:val="24"/>
+              </w:rPr>
+            </w:pPr>
+            <w:r>
+              <w:rPr>
+                <w:sz w:val="24"/>
+                <w:szCs w:val="24"/>
+              </w:rPr>
+              <w:t>Added in new category attributes for all the items to group them together</w:t>
+            </w:r>
+            <w:r>
+              <w:rPr>
+                <w:sz w:val="24"/>
+                <w:szCs w:val="24"/>
+              </w:rPr>
+              <w:t xml:space="preserve"> (each row of products belongs to a </w:t>
+            </w:r>
+            <w:r>
+              <w:rPr>
+                <w:sz w:val="24"/>
+                <w:szCs w:val="24"/>
+              </w:rPr>
+              <w:t xml:space="preserve">different </w:t>
+            </w:r>
+            <w:r>
+              <w:rPr>
+                <w:sz w:val="24"/>
+                <w:szCs w:val="24"/>
+              </w:rPr>
+              <w:t>category)</w:t>
+            </w:r>
+            <w:r>
+              <w:rPr>
+                <w:sz w:val="24"/>
+                <w:szCs w:val="24"/>
+              </w:rPr>
+              <w:t>: modified the Product entity to include the new category attribute and inserted relevant categories for every item in data.sql. Also modified MainController to also pass in a list of all unique product categories in the database to the model of the mainpage. This is used in mainpage.html to display each category</w:t>
+            </w:r>
+            <w:r>
+              <w:rPr>
+                <w:sz w:val="24"/>
+                <w:szCs w:val="24"/>
+              </w:rPr>
+              <w:t xml:space="preserve"> name</w:t>
+            </w:r>
+            <w:r>
+              <w:rPr>
+                <w:sz w:val="24"/>
+                <w:szCs w:val="24"/>
+              </w:rPr>
+              <w:t xml:space="preserve"> above the </w:t>
+            </w:r>
+            <w:r>
+              <w:rPr>
+                <w:sz w:val="24"/>
+                <w:szCs w:val="24"/>
+              </w:rPr>
+              <w:t xml:space="preserve">relevant </w:t>
+            </w:r>
+            <w:r>
+              <w:rPr>
+                <w:sz w:val="24"/>
+                <w:szCs w:val="24"/>
+              </w:rPr>
+              <w:t>rows in the items grid view.</w:t>
+            </w:r>
+            <w:r>
+              <w:rPr>
+                <w:sz w:val="24"/>
+                <w:szCs w:val="24"/>
+              </w:rPr>
+              <w:t xml:space="preserve"> Also had to change the HTML layout slightly to fit this in.</w:t>
+            </w:r>
+          </w:p>
+          <w:p>
+            <w:pPr>
+              <w:pStyle w:val="ListParagraph"/>
+              <w:numPr>
+                <w:ilvl w:val="0"/>
+                <w:numId w:val="19"/>
+              </w:numPr>
+              <w:cnfStyle w:val="000000000000" w:firstRow="0" w:lastRow="0" w:firstColumn="0" w:lastColumn="0" w:oddVBand="0" w:evenVBand="0" w:oddHBand="0" w:evenHBand="0" w:firstRowFirstColumn="0" w:firstRowLastColumn="0" w:lastRowFirstColumn="0" w:lastRowLastColumn="0"/>
+              <w:rPr>
+                <w:sz w:val="24"/>
+                <w:szCs w:val="24"/>
+              </w:rPr>
+            </w:pPr>
+            <w:r>
+              <w:rPr>
+                <w:sz w:val="24"/>
+                <w:szCs w:val="24"/>
+              </w:rPr>
+              <w:t>Added in category filtering functionality: created a dropdown element in mainpage.html positioned just above the vending machine. It allows the users to select which category they want to see in the display</w:t>
+            </w:r>
+            <w:r>
+              <w:rPr>
+                <w:sz w:val="24"/>
+                <w:szCs w:val="24"/>
+              </w:rPr>
+              <w:t>, also containing an option for all categories (the default view)</w:t>
+            </w:r>
+            <w:r>
+              <w:rPr>
+                <w:sz w:val="24"/>
+                <w:szCs w:val="24"/>
+              </w:rPr>
+              <w:t>.</w:t>
+            </w:r>
+            <w:r>
+              <w:rPr>
+                <w:sz w:val="24"/>
+                <w:szCs w:val="24"/>
+              </w:rPr>
+              <w:t xml:space="preserve"> Created an event listener function in JavaScript for this to work</w:t>
+            </w:r>
+            <w:r>
+              <w:rPr>
+                <w:sz w:val="24"/>
+                <w:szCs w:val="24"/>
+              </w:rPr>
+              <w:t>, which detects the selection made in the dropdown and shows/hides each product row based on this.</w:t>
+            </w:r>
+          </w:p>
+          <w:p>
+            <w:pPr>
+              <w:pStyle w:val="ListParagraph"/>
+              <w:numPr>
+                <w:ilvl w:val="0"/>
+                <w:numId w:val="19"/>
+              </w:numPr>
+              <w:cnfStyle w:val="000000000000" w:firstRow="0" w:lastRow="0" w:firstColumn="0" w:lastColumn="0" w:oddVBand="0" w:evenVBand="0" w:oddHBand="0" w:evenHBand="0" w:firstRowFirstColumn="0" w:firstRowLastColumn="0" w:lastRowFirstColumn="0" w:lastRowLastColumn="0"/>
+              <w:rPr>
+                <w:sz w:val="24"/>
+                <w:szCs w:val="24"/>
+              </w:rPr>
+            </w:pPr>
+            <w:r>
+              <w:rPr>
+                <w:sz w:val="24"/>
+                <w:szCs w:val="24"/>
+              </w:rPr>
+              <w:lastRenderedPageBreak/>
+              <w:t>CSS styling: additions and changes to help implement the improvements to the UI.</w:t>
+            </w:r>
+          </w:p>
+        </w:tc>
+        <w:tc>
+          <w:tcPr>
+            <w:tcW w:w="2693" w:type="dxa"/>
           </w:tcPr>
           <w:p>
             <w:pPr>
@@ -7857,6 +8000,7 @@
   <w:style w:type="character" w:default="1" w:styleId="DefaultParagraphFont">
     <w:name w:val="Default Paragraph Font"/>
     <w:uiPriority w:val="1"/>
+    <w:semiHidden/>
     <w:unhideWhenUsed/>
   </w:style>
   <w:style w:type="table" w:default="1" w:styleId="TableNormal">

</xml_diff>

<commit_message>
Updated Project Log for W/C 18/03/2025. (Upload is late due to technical/hardware issue over the weekend).
</commit_message>
<xml_diff>
--- a/Project_Log.docx
+++ b/Project_Log.docx
@@ -76,8 +76,8 @@
       </w:tblPr>
       <w:tblGrid>
         <w:gridCol w:w="1947"/>
-        <w:gridCol w:w="5288"/>
-        <w:gridCol w:w="2683"/>
+        <w:gridCol w:w="5296"/>
+        <w:gridCol w:w="2675"/>
       </w:tblGrid>
       <w:tr>
         <w:trPr>
@@ -3928,7 +3928,23 @@
                 <w:sz w:val="24"/>
                 <w:szCs w:val="24"/>
               </w:rPr>
-              <w:t xml:space="preserve">Added in Product images. Modified Product entity to store an image url, relating to the file path of a specific image stored in an images folder in the resources/static directory. Added in 16 new images, one for </w:t>
+              <w:t xml:space="preserve">Added in Product images. Modified Product entity to store an image </w:t>
+            </w:r>
+            <w:proofErr w:type="spellStart"/>
+            <w:r>
+              <w:rPr>
+                <w:sz w:val="24"/>
+                <w:szCs w:val="24"/>
+              </w:rPr>
+              <w:t>url</w:t>
+            </w:r>
+            <w:proofErr w:type="spellEnd"/>
+            <w:r>
+              <w:rPr>
+                <w:sz w:val="24"/>
+                <w:szCs w:val="24"/>
+              </w:rPr>
+              <w:t xml:space="preserve">, relating to the file path of a specific image stored in an images folder in the resources/static directory. Added in 16 new images, one for </w:t>
             </w:r>
             <w:r>
               <w:rPr>
@@ -3936,7 +3952,23 @@
                 <w:szCs w:val="24"/>
               </w:rPr>
               <w:lastRenderedPageBreak/>
-              <w:t xml:space="preserve">each product to the images folder. Updated data.sql to insert proper product names and the new image urls. Changed mainpage.html to display the images in the items grid. New JavaScript function to add the images of the items purchased in a transaction to a new container in the success modal. </w:t>
+              <w:t xml:space="preserve">each product to the images folder. Updated data.sql to insert proper product names and the new image </w:t>
+            </w:r>
+            <w:proofErr w:type="spellStart"/>
+            <w:r>
+              <w:rPr>
+                <w:sz w:val="24"/>
+                <w:szCs w:val="24"/>
+              </w:rPr>
+              <w:t>urls</w:t>
+            </w:r>
+            <w:proofErr w:type="spellEnd"/>
+            <w:r>
+              <w:rPr>
+                <w:sz w:val="24"/>
+                <w:szCs w:val="24"/>
+              </w:rPr>
+              <w:t xml:space="preserve">. Changed mainpage.html to display the images in the items grid. New JavaScript function to add the images of the items purchased in a transaction to a new container in the success modal. </w:t>
             </w:r>
           </w:p>
           <w:p>
@@ -3978,7 +4010,23 @@
                 <w:sz w:val="24"/>
                 <w:szCs w:val="24"/>
               </w:rPr>
-              <w:t xml:space="preserve"> openModal and closeModal JavaScript functions to toggl</w:t>
+              <w:t xml:space="preserve"> </w:t>
+            </w:r>
+            <w:proofErr w:type="spellStart"/>
+            <w:r>
+              <w:rPr>
+                <w:sz w:val="24"/>
+                <w:szCs w:val="24"/>
+              </w:rPr>
+              <w:t>openModal</w:t>
+            </w:r>
+            <w:proofErr w:type="spellEnd"/>
+            <w:r>
+              <w:rPr>
+                <w:sz w:val="24"/>
+                <w:szCs w:val="24"/>
+              </w:rPr>
+              <w:t xml:space="preserve"> and closeModal JavaScript functions to toggl</w:t>
             </w:r>
             <w:r>
               <w:rPr>
@@ -4263,7 +4311,7 @@
                 <w:sz w:val="24"/>
                 <w:szCs w:val="24"/>
               </w:rPr>
-              <w:t xml:space="preserve">Created logout button and user info display on the homepage, to show the username of </w:t>
+              <w:t xml:space="preserve">Created logout button and user info display on the homepage, to show the username of the user currently logged in (or if not shows </w:t>
             </w:r>
             <w:r>
               <w:rPr>
@@ -4271,7 +4319,7 @@
                 <w:szCs w:val="24"/>
               </w:rPr>
               <w:lastRenderedPageBreak/>
-              <w:t xml:space="preserve">the user currently logged in (or if not shows "Guest") and allow the user to logout back to the login page. </w:t>
+              <w:t xml:space="preserve">"Guest") and allow the user to logout back to the login page. </w:t>
             </w:r>
             <w:r>
               <w:rPr>
@@ -4736,6 +4784,768 @@
               <w:lastRenderedPageBreak/>
               <w:t>CSS styling: additions and changes to help implement the improvements to the UI.</w:t>
             </w:r>
+          </w:p>
+        </w:tc>
+        <w:tc>
+          <w:tcPr>
+            <w:tcW w:w="2693" w:type="dxa"/>
+          </w:tcPr>
+          <w:p>
+            <w:pPr>
+              <w:cnfStyle w:val="000000000000" w:firstRow="0" w:lastRow="0" w:firstColumn="0" w:lastColumn="0" w:oddVBand="0" w:evenVBand="0" w:oddHBand="0" w:evenHBand="0" w:firstRowFirstColumn="0" w:firstRowLastColumn="0" w:lastRowFirstColumn="0" w:lastRowLastColumn="0"/>
+              <w:rPr>
+                <w:b/>
+                <w:bCs/>
+                <w:sz w:val="24"/>
+                <w:szCs w:val="24"/>
+              </w:rPr>
+            </w:pPr>
+            <w:r>
+              <w:rPr>
+                <w:b/>
+                <w:bCs/>
+                <w:sz w:val="24"/>
+                <w:szCs w:val="24"/>
+              </w:rPr>
+              <w:lastRenderedPageBreak/>
+              <w:t>Additional Features/Improvements</w:t>
+            </w:r>
+          </w:p>
+        </w:tc>
+      </w:tr>
+      <w:tr>
+        <w:trPr>
+          <w:trHeight w:val="827"/>
+        </w:trPr>
+        <w:tc>
+          <w:tcPr>
+            <w:cnfStyle w:val="001000000000" w:firstRow="0" w:lastRow="0" w:firstColumn="1" w:lastColumn="0" w:oddVBand="0" w:evenVBand="0" w:oddHBand="0" w:evenHBand="0" w:firstRowFirstColumn="0" w:firstRowLastColumn="0" w:lastRowFirstColumn="0" w:lastRowLastColumn="0"/>
+            <w:tcW w:w="1555" w:type="dxa"/>
+          </w:tcPr>
+          <w:p>
+            <w:pPr>
+              <w:rPr>
+                <w:sz w:val="28"/>
+                <w:szCs w:val="28"/>
+              </w:rPr>
+            </w:pPr>
+            <w:r>
+              <w:rPr>
+                <w:b w:val="0"/>
+                <w:bCs w:val="0"/>
+                <w:sz w:val="28"/>
+                <w:szCs w:val="28"/>
+              </w:rPr>
+              <w:t>10</w:t>
+            </w:r>
+            <w:r>
+              <w:rPr>
+                <w:b w:val="0"/>
+                <w:bCs w:val="0"/>
+                <w:sz w:val="28"/>
+                <w:szCs w:val="28"/>
+              </w:rPr>
+              <w:t>/0</w:t>
+            </w:r>
+            <w:r>
+              <w:rPr>
+                <w:b w:val="0"/>
+                <w:bCs w:val="0"/>
+                <w:sz w:val="28"/>
+                <w:szCs w:val="28"/>
+              </w:rPr>
+              <w:t>3</w:t>
+            </w:r>
+            <w:r>
+              <w:rPr>
+                <w:b w:val="0"/>
+                <w:bCs w:val="0"/>
+                <w:sz w:val="28"/>
+                <w:szCs w:val="28"/>
+              </w:rPr>
+              <w:t>/25</w:t>
+            </w:r>
+          </w:p>
+        </w:tc>
+        <w:tc>
+          <w:tcPr>
+            <w:tcW w:w="5670" w:type="dxa"/>
+          </w:tcPr>
+          <w:p>
+            <w:pPr>
+              <w:pStyle w:val="ListParagraph"/>
+              <w:numPr>
+                <w:ilvl w:val="0"/>
+                <w:numId w:val="19"/>
+              </w:numPr>
+              <w:cnfStyle w:val="000000000000" w:firstRow="0" w:lastRow="0" w:firstColumn="0" w:lastColumn="0" w:oddVBand="0" w:evenVBand="0" w:oddHBand="0" w:evenHBand="0" w:firstRowFirstColumn="0" w:firstRowLastColumn="0" w:lastRowFirstColumn="0" w:lastRowLastColumn="0"/>
+              <w:rPr>
+                <w:sz w:val="24"/>
+                <w:szCs w:val="24"/>
+              </w:rPr>
+            </w:pPr>
+            <w:r>
+              <w:rPr>
+                <w:sz w:val="24"/>
+                <w:szCs w:val="24"/>
+              </w:rPr>
+              <w:t>Edited the category filtering dropdown to now use a checkbox system to allow selecting multiple categories at once (previously only one at a time). Edited HTML page to have checkbox inputs and labels for each category. Modified the previous JavaScript event listener to: show the dropdown when the button is clicked, hide the dropdown when outside of it is clicked, adds a listener to every checkbox element in order to detect changes (checking and unchecking), automatically unchecks every standalone category checkbox if “All Items is selected and displays all categories for this, automatically unchecks “All Items” if another category is selected but prevents just unchecking “All Items”, and automatically re-checks “All Items” and displays all categories if all other categories become unchecked to prevent an empty display. The event listener calls two new JavaScript functions to work, one which handles updating the display for specific categories and one to display all categories (for the All Items checkbox).</w:t>
+            </w:r>
+          </w:p>
+          <w:p>
+            <w:pPr>
+              <w:pStyle w:val="ListParagraph"/>
+              <w:numPr>
+                <w:ilvl w:val="0"/>
+                <w:numId w:val="19"/>
+              </w:numPr>
+              <w:cnfStyle w:val="000000000000" w:firstRow="0" w:lastRow="0" w:firstColumn="0" w:lastColumn="0" w:oddVBand="0" w:evenVBand="0" w:oddHBand="0" w:evenHBand="0" w:firstRowFirstColumn="0" w:firstRowLastColumn="0" w:lastRowFirstColumn="0" w:lastRowLastColumn="0"/>
+              <w:rPr>
+                <w:sz w:val="24"/>
+                <w:szCs w:val="24"/>
+              </w:rPr>
+            </w:pPr>
+            <w:r>
+              <w:rPr>
+                <w:sz w:val="24"/>
+                <w:szCs w:val="24"/>
+              </w:rPr>
+              <w:t xml:space="preserve">Keypad updates: expanded the keypad grid in mainpage.html to now include letters ‘E’ and ‘F’ to accommodate the new rows of items. Amended the relevant JavaScript functions so that the RegEx validation now allows letters ‘E’ and ‘F’ as acceptable keypad input. </w:t>
+            </w:r>
+            <w:r>
+              <w:rPr>
+                <w:sz w:val="24"/>
+                <w:szCs w:val="24"/>
+              </w:rPr>
+              <w:t>Also</w:t>
+            </w:r>
+            <w:r>
+              <w:rPr>
+                <w:sz w:val="24"/>
+                <w:szCs w:val="24"/>
+              </w:rPr>
+              <w:t xml:space="preserve"> modified the event listener in mainpage_script to now allow keyboard shortcuts for letters A-F and numbers 1-4 (full range of the item keypad). The event listener checks that the keyboard input is allowed and then calls the existing updateDisplay function (which already handles all item code validation) and passes in the keyboard input. </w:t>
+            </w:r>
+            <w:r>
+              <w:rPr>
+                <w:sz w:val="24"/>
+                <w:szCs w:val="24"/>
+              </w:rPr>
+              <w:t xml:space="preserve">Also removed the DELETE key as a shortcut for the DEL button and now made it a shortcut for the CLR button, which was missing a shortcut before. Put all keyboard shortcut checking </w:t>
+            </w:r>
+            <w:r>
+              <w:rPr>
+                <w:sz w:val="24"/>
+                <w:szCs w:val="24"/>
+              </w:rPr>
+              <w:lastRenderedPageBreak/>
+              <w:t>conditions into one big nested IF statement to prevent unnecessary extra checks</w:t>
+            </w:r>
+            <w:r>
+              <w:rPr>
+                <w:sz w:val="24"/>
+                <w:szCs w:val="24"/>
+              </w:rPr>
+              <w:t xml:space="preserve"> for every keyboard event.</w:t>
+            </w:r>
+          </w:p>
+          <w:p>
+            <w:pPr>
+              <w:pStyle w:val="ListParagraph"/>
+              <w:numPr>
+                <w:ilvl w:val="0"/>
+                <w:numId w:val="19"/>
+              </w:numPr>
+              <w:cnfStyle w:val="000000000000" w:firstRow="0" w:lastRow="0" w:firstColumn="0" w:lastColumn="0" w:oddVBand="0" w:evenVBand="0" w:oddHBand="0" w:evenHBand="0" w:firstRowFirstColumn="0" w:firstRowLastColumn="0" w:lastRowFirstColumn="0" w:lastRowLastColumn="0"/>
+              <w:rPr>
+                <w:sz w:val="24"/>
+                <w:szCs w:val="24"/>
+              </w:rPr>
+            </w:pPr>
+            <w:r>
+              <w:rPr>
+                <w:sz w:val="24"/>
+                <w:szCs w:val="24"/>
+              </w:rPr>
+              <w:t>Updated the instructions panel to now inform about being able to now use the keyboard for typing in item codes and using the DELETE key as an alternative to the CLR button.</w:t>
+            </w:r>
+          </w:p>
+          <w:p>
+            <w:pPr>
+              <w:pStyle w:val="ListParagraph"/>
+              <w:numPr>
+                <w:ilvl w:val="0"/>
+                <w:numId w:val="19"/>
+              </w:numPr>
+              <w:cnfStyle w:val="000000000000" w:firstRow="0" w:lastRow="0" w:firstColumn="0" w:lastColumn="0" w:oddVBand="0" w:evenVBand="0" w:oddHBand="0" w:evenHBand="0" w:firstRowFirstColumn="0" w:firstRowLastColumn="0" w:lastRowFirstColumn="0" w:lastRowLastColumn="0"/>
+              <w:rPr>
+                <w:sz w:val="24"/>
+                <w:szCs w:val="24"/>
+              </w:rPr>
+            </w:pPr>
+            <w:r>
+              <w:rPr>
+                <w:sz w:val="24"/>
+                <w:szCs w:val="24"/>
+              </w:rPr>
+              <w:t>Added in images for all new products to complete vending machine grid view. Scalable design auto added the images to the display and to the product modals when image files are added to the resources/static/images directory.</w:t>
+            </w:r>
+          </w:p>
+          <w:p>
+            <w:pPr>
+              <w:pStyle w:val="ListParagraph"/>
+              <w:numPr>
+                <w:ilvl w:val="0"/>
+                <w:numId w:val="19"/>
+              </w:numPr>
+              <w:cnfStyle w:val="000000000000" w:firstRow="0" w:lastRow="0" w:firstColumn="0" w:lastColumn="0" w:oddVBand="0" w:evenVBand="0" w:oddHBand="0" w:evenHBand="0" w:firstRowFirstColumn="0" w:firstRowLastColumn="0" w:lastRowFirstColumn="0" w:lastRowLastColumn="0"/>
+              <w:rPr>
+                <w:sz w:val="24"/>
+                <w:szCs w:val="24"/>
+              </w:rPr>
+            </w:pPr>
+            <w:r>
+              <w:rPr>
+                <w:sz w:val="24"/>
+                <w:szCs w:val="24"/>
+              </w:rPr>
+              <w:t xml:space="preserve">Added in new button to mainpage.html which adds all items to the cart to easily populate the cart with the maximum number of items, to help with development. Created new JavaScript function to implement this which iterates through every item and calls existing </w:t>
+            </w:r>
+            <w:proofErr w:type="spellStart"/>
+            <w:r>
+              <w:rPr>
+                <w:sz w:val="24"/>
+                <w:szCs w:val="24"/>
+              </w:rPr>
+              <w:t>addItemTCart</w:t>
+            </w:r>
+            <w:proofErr w:type="spellEnd"/>
+            <w:r>
+              <w:rPr>
+                <w:sz w:val="24"/>
+                <w:szCs w:val="24"/>
+              </w:rPr>
+              <w:t xml:space="preserve"> function to add them. Modified the addItemToCart function to receive another argument which tells it whether all items are being added or only one. This is so it can prevent added to cart alerts for when all items are being added, to make development easier and quicker.</w:t>
+            </w:r>
+          </w:p>
+          <w:p>
+            <w:pPr>
+              <w:pStyle w:val="ListParagraph"/>
+              <w:numPr>
+                <w:ilvl w:val="0"/>
+                <w:numId w:val="19"/>
+              </w:numPr>
+              <w:cnfStyle w:val="000000000000" w:firstRow="0" w:lastRow="0" w:firstColumn="0" w:lastColumn="0" w:oddVBand="0" w:evenVBand="0" w:oddHBand="0" w:evenHBand="0" w:firstRowFirstColumn="0" w:firstRowLastColumn="0" w:lastRowFirstColumn="0" w:lastRowLastColumn="0"/>
+              <w:rPr>
+                <w:sz w:val="24"/>
+                <w:szCs w:val="24"/>
+              </w:rPr>
+            </w:pPr>
+            <w:r>
+              <w:rPr>
+                <w:sz w:val="24"/>
+                <w:szCs w:val="24"/>
+              </w:rPr>
+              <w:t>E</w:t>
+            </w:r>
+            <w:r>
+              <w:rPr>
+                <w:sz w:val="24"/>
+                <w:szCs w:val="24"/>
+              </w:rPr>
+              <w:t>dited product modal to now also display the category of</w:t>
+            </w:r>
+            <w:r>
+              <w:rPr>
+                <w:sz w:val="24"/>
+                <w:szCs w:val="24"/>
+              </w:rPr>
+              <w:t xml:space="preserve"> each </w:t>
+            </w:r>
+            <w:r>
+              <w:rPr>
+                <w:sz w:val="24"/>
+                <w:szCs w:val="24"/>
+              </w:rPr>
+              <w:t>product.</w:t>
+            </w:r>
+          </w:p>
+          <w:p>
+            <w:pPr>
+              <w:pStyle w:val="ListParagraph"/>
+              <w:numPr>
+                <w:ilvl w:val="0"/>
+                <w:numId w:val="19"/>
+              </w:numPr>
+              <w:cnfStyle w:val="000000000000" w:firstRow="0" w:lastRow="0" w:firstColumn="0" w:lastColumn="0" w:oddVBand="0" w:evenVBand="0" w:oddHBand="0" w:evenHBand="0" w:firstRowFirstColumn="0" w:firstRowLastColumn="0" w:lastRowFirstColumn="0" w:lastRowLastColumn="0"/>
+              <w:rPr>
+                <w:sz w:val="24"/>
+                <w:szCs w:val="24"/>
+              </w:rPr>
+            </w:pPr>
+            <w:r>
+              <w:rPr>
+                <w:sz w:val="24"/>
+                <w:szCs w:val="24"/>
+              </w:rPr>
+              <w:t xml:space="preserve">Implemented user transaction viewing logic. Added new User attribute to Transaction entity. Modified TransactionController and TransactionService methods to ensure the username of the currently logged-in user is properly saved into the database as the User attribute of the transaction, when it is created. Created new transactionspage.html which contains all the standard elements from the other pages and also a blank table template. Created transactionspage_script.js which contains an event listener and functions to retrieve a list of transactions made by the user currently logged in using AJAX, and dynamically populate the table with the transaction details. Created new controller method, getUserTransactions, in </w:t>
+            </w:r>
+            <w:r>
+              <w:rPr>
+                <w:sz w:val="24"/>
+                <w:szCs w:val="24"/>
+              </w:rPr>
+              <w:lastRenderedPageBreak/>
+              <w:t>TransactionController to create the API endpoint, retrieve the username as a model attribute and return the list of transactions (by calling a new TransactionService method which uses a new TransactionRepo option to fetch the transactions from the database)</w:t>
+            </w:r>
+            <w:r>
+              <w:rPr>
+                <w:sz w:val="24"/>
+                <w:szCs w:val="24"/>
+              </w:rPr>
+              <w:t xml:space="preserve"> to allow the frontend to display the transactions in the table.</w:t>
+            </w:r>
+          </w:p>
+          <w:p>
+            <w:pPr>
+              <w:pStyle w:val="ListParagraph"/>
+              <w:numPr>
+                <w:ilvl w:val="0"/>
+                <w:numId w:val="19"/>
+              </w:numPr>
+              <w:cnfStyle w:val="000000000000" w:firstRow="0" w:lastRow="0" w:firstColumn="0" w:lastColumn="0" w:oddVBand="0" w:evenVBand="0" w:oddHBand="0" w:evenHBand="0" w:firstRowFirstColumn="0" w:firstRowLastColumn="0" w:lastRowFirstColumn="0" w:lastRowLastColumn="0"/>
+              <w:rPr>
+                <w:sz w:val="24"/>
+                <w:szCs w:val="24"/>
+              </w:rPr>
+            </w:pPr>
+            <w:r>
+              <w:rPr>
+                <w:sz w:val="24"/>
+                <w:szCs w:val="24"/>
+              </w:rPr>
+              <w:t xml:space="preserve">Enhanced transaction viewing by adding </w:t>
+            </w:r>
+            <w:r>
+              <w:rPr>
+                <w:sz w:val="24"/>
+                <w:szCs w:val="24"/>
+              </w:rPr>
+              <w:t xml:space="preserve">querying/filtering transactions functionality into the transactions page. Created new menu in the page containing HTML elements to be used as filters: </w:t>
+            </w:r>
+            <w:r>
+              <w:rPr>
+                <w:sz w:val="24"/>
+                <w:szCs w:val="24"/>
+              </w:rPr>
+              <w:t>an input box for Transaction ID, Date From and a Date To date entry box</w:t>
+            </w:r>
+            <w:r>
+              <w:rPr>
+                <w:sz w:val="24"/>
+                <w:szCs w:val="24"/>
+              </w:rPr>
+              <w:t>es for the date range</w:t>
+            </w:r>
+            <w:r>
+              <w:rPr>
+                <w:sz w:val="24"/>
+                <w:szCs w:val="24"/>
+              </w:rPr>
+              <w:t xml:space="preserve"> and min/max boxes for Total Cost, Payment Received and Change Given.</w:t>
+            </w:r>
+            <w:r>
+              <w:rPr>
+                <w:sz w:val="24"/>
+                <w:szCs w:val="24"/>
+              </w:rPr>
+              <w:t xml:space="preserve"> All attributes in the transactions table have filters for customised querying. Menu also contains buttons to apply filters and </w:t>
+            </w:r>
+            <w:r>
+              <w:rPr>
+                <w:sz w:val="24"/>
+                <w:szCs w:val="24"/>
+              </w:rPr>
+              <w:t>reset</w:t>
+            </w:r>
+            <w:r>
+              <w:rPr>
+                <w:sz w:val="24"/>
+                <w:szCs w:val="24"/>
+              </w:rPr>
+              <w:t xml:space="preserve"> filters.</w:t>
+            </w:r>
+            <w:r>
+              <w:rPr>
+                <w:sz w:val="24"/>
+                <w:szCs w:val="24"/>
+              </w:rPr>
+              <w:t xml:space="preserve"> </w:t>
+            </w:r>
+            <w:r>
+              <w:rPr>
+                <w:sz w:val="24"/>
+                <w:szCs w:val="24"/>
+              </w:rPr>
+              <w:t xml:space="preserve">Created JavaScript method to apply filters which collects all the parameters that are used in the filters and sends them </w:t>
+            </w:r>
+            <w:r>
+              <w:rPr>
+                <w:sz w:val="24"/>
+                <w:szCs w:val="24"/>
+              </w:rPr>
+              <w:t>in</w:t>
+            </w:r>
+            <w:r>
+              <w:rPr>
+                <w:sz w:val="24"/>
+                <w:szCs w:val="24"/>
+              </w:rPr>
+              <w:t xml:space="preserve"> an </w:t>
+            </w:r>
+            <w:r>
+              <w:rPr>
+                <w:sz w:val="24"/>
+                <w:szCs w:val="24"/>
+              </w:rPr>
+              <w:t xml:space="preserve"> </w:t>
+            </w:r>
+            <w:r>
+              <w:rPr>
+                <w:sz w:val="24"/>
+                <w:szCs w:val="24"/>
+              </w:rPr>
+              <w:t xml:space="preserve">AJAX fetch request </w:t>
+            </w:r>
+            <w:r>
+              <w:rPr>
+                <w:sz w:val="24"/>
+                <w:szCs w:val="24"/>
+              </w:rPr>
+              <w:t xml:space="preserve">to an </w:t>
+            </w:r>
+            <w:r>
+              <w:rPr>
+                <w:sz w:val="24"/>
+                <w:szCs w:val="24"/>
+              </w:rPr>
+              <w:t>API</w:t>
+            </w:r>
+            <w:r>
+              <w:rPr>
+                <w:sz w:val="24"/>
+                <w:szCs w:val="24"/>
+              </w:rPr>
+              <w:t xml:space="preserve"> endpoint</w:t>
+            </w:r>
+            <w:r>
+              <w:rPr>
+                <w:sz w:val="24"/>
+                <w:szCs w:val="24"/>
+              </w:rPr>
+              <w:t xml:space="preserve"> </w:t>
+            </w:r>
+            <w:r>
+              <w:rPr>
+                <w:sz w:val="24"/>
+                <w:szCs w:val="24"/>
+              </w:rPr>
+              <w:t>created by a new controller method in TransactionController. It then calls the already existing populateTransactionTable function and passes in the response</w:t>
+            </w:r>
+            <w:r>
+              <w:rPr>
+                <w:sz w:val="24"/>
+                <w:szCs w:val="24"/>
+              </w:rPr>
+              <w:t xml:space="preserve"> from the controller</w:t>
+            </w:r>
+            <w:r>
+              <w:rPr>
+                <w:sz w:val="24"/>
+                <w:szCs w:val="24"/>
+              </w:rPr>
+              <w:t xml:space="preserve"> to display the filtered transactions in the table. There is also a JavaScript function to reset the filters, which clears all the filter HTML elements and redisplays the full transactions list for the user in the table. The new controller method extracts all the parameters sent by the frontend and passes them into a call to a new TransactionService method which uses them to call a new Repository method. The new TransactionRepo method contains a custom SQL query to fetch a list of all transactions that meet the conditions set by the parameters from the filters. It allows parameters</w:t>
+            </w:r>
+            <w:r>
+              <w:rPr>
+                <w:sz w:val="24"/>
+                <w:szCs w:val="24"/>
+              </w:rPr>
+              <w:t xml:space="preserve"> (excluding username)</w:t>
+            </w:r>
+            <w:r>
+              <w:rPr>
+                <w:sz w:val="24"/>
+                <w:szCs w:val="24"/>
+              </w:rPr>
+              <w:t xml:space="preserve"> to be null so any combination of filters will work.</w:t>
+            </w:r>
+            <w:r>
+              <w:rPr>
+                <w:sz w:val="24"/>
+                <w:szCs w:val="24"/>
+              </w:rPr>
+              <w:t xml:space="preserve"> Username is required to ensure the user can only see their own transactions and nobody else</w:t>
+            </w:r>
+            <w:r>
+              <w:rPr>
+                <w:sz w:val="24"/>
+                <w:szCs w:val="24"/>
+              </w:rPr>
+              <w:t>’</w:t>
+            </w:r>
+            <w:r>
+              <w:rPr>
+                <w:sz w:val="24"/>
+                <w:szCs w:val="24"/>
+              </w:rPr>
+              <w:t>s.</w:t>
+            </w:r>
+            <w:r>
+              <w:rPr>
+                <w:sz w:val="24"/>
+                <w:szCs w:val="24"/>
+              </w:rPr>
+              <w:t xml:space="preserve"> The response is retrieved from the </w:t>
+            </w:r>
+            <w:r>
+              <w:rPr>
+                <w:sz w:val="24"/>
+                <w:szCs w:val="24"/>
+              </w:rPr>
+              <w:lastRenderedPageBreak/>
+              <w:t>database and sent back through the repository, through the service method and through the controller method back to the frontend to be displayed</w:t>
+            </w:r>
+            <w:r>
+              <w:rPr>
+                <w:sz w:val="24"/>
+                <w:szCs w:val="24"/>
+              </w:rPr>
+              <w:t xml:space="preserve"> in the table</w:t>
+            </w:r>
+            <w:r>
+              <w:rPr>
+                <w:sz w:val="24"/>
+                <w:szCs w:val="24"/>
+              </w:rPr>
+              <w:t>.</w:t>
+            </w:r>
+            <w:r>
+              <w:rPr>
+                <w:sz w:val="24"/>
+                <w:szCs w:val="24"/>
+              </w:rPr>
+              <w:t xml:space="preserve"> The table can be updated dynamically every time new filters are applied </w:t>
+            </w:r>
+            <w:r>
+              <w:rPr>
+                <w:sz w:val="24"/>
+                <w:szCs w:val="24"/>
+              </w:rPr>
+              <w:t>and</w:t>
+            </w:r>
+            <w:r>
+              <w:rPr>
+                <w:sz w:val="24"/>
+                <w:szCs w:val="24"/>
+              </w:rPr>
+              <w:t xml:space="preserve"> reset dynamically due to the use of AJAX which allows JavaScript to display responses without requiring a full page reload.</w:t>
+            </w:r>
+          </w:p>
+          <w:p>
+            <w:pPr>
+              <w:pStyle w:val="ListParagraph"/>
+              <w:numPr>
+                <w:ilvl w:val="0"/>
+                <w:numId w:val="19"/>
+              </w:numPr>
+              <w:cnfStyle w:val="000000000000" w:firstRow="0" w:lastRow="0" w:firstColumn="0" w:lastColumn="0" w:oddVBand="0" w:evenVBand="0" w:oddHBand="0" w:evenHBand="0" w:firstRowFirstColumn="0" w:firstRowLastColumn="0" w:lastRowFirstColumn="0" w:lastRowLastColumn="0"/>
+              <w:rPr>
+                <w:sz w:val="24"/>
+                <w:szCs w:val="24"/>
+              </w:rPr>
+            </w:pPr>
+            <w:r>
+              <w:rPr>
+                <w:sz w:val="24"/>
+                <w:szCs w:val="24"/>
+              </w:rPr>
+              <w:t>CSS stylings include:</w:t>
+            </w:r>
+            <w:r>
+              <w:rPr>
+                <w:sz w:val="24"/>
+                <w:szCs w:val="24"/>
+              </w:rPr>
+              <w:t xml:space="preserve"> </w:t>
+            </w:r>
+          </w:p>
+          <w:p>
+            <w:pPr>
+              <w:pStyle w:val="ListParagraph"/>
+              <w:numPr>
+                <w:ilvl w:val="0"/>
+                <w:numId w:val="23"/>
+              </w:numPr>
+              <w:cnfStyle w:val="000000000000" w:firstRow="0" w:lastRow="0" w:firstColumn="0" w:lastColumn="0" w:oddVBand="0" w:evenVBand="0" w:oddHBand="0" w:evenHBand="0" w:firstRowFirstColumn="0" w:firstRowLastColumn="0" w:lastRowFirstColumn="0" w:lastRowLastColumn="0"/>
+              <w:rPr>
+                <w:sz w:val="24"/>
+                <w:szCs w:val="24"/>
+              </w:rPr>
+            </w:pPr>
+            <w:r>
+              <w:rPr>
+                <w:sz w:val="24"/>
+                <w:szCs w:val="24"/>
+              </w:rPr>
+              <w:t>S</w:t>
+            </w:r>
+            <w:r>
+              <w:rPr>
+                <w:sz w:val="24"/>
+                <w:szCs w:val="24"/>
+              </w:rPr>
+              <w:t>tyled the cart to always be in view when the user scrolls down the page, for a better UI</w:t>
+            </w:r>
+            <w:r>
+              <w:rPr>
+                <w:sz w:val="24"/>
+                <w:szCs w:val="24"/>
+              </w:rPr>
+              <w:t xml:space="preserve">. </w:t>
+            </w:r>
+          </w:p>
+          <w:p>
+            <w:pPr>
+              <w:pStyle w:val="ListParagraph"/>
+              <w:numPr>
+                <w:ilvl w:val="0"/>
+                <w:numId w:val="23"/>
+              </w:numPr>
+              <w:cnfStyle w:val="000000000000" w:firstRow="0" w:lastRow="0" w:firstColumn="0" w:lastColumn="0" w:oddVBand="0" w:evenVBand="0" w:oddHBand="0" w:evenHBand="0" w:firstRowFirstColumn="0" w:firstRowLastColumn="0" w:lastRowFirstColumn="0" w:lastRowLastColumn="0"/>
+              <w:rPr>
+                <w:sz w:val="24"/>
+                <w:szCs w:val="24"/>
+              </w:rPr>
+            </w:pPr>
+            <w:r>
+              <w:rPr>
+                <w:sz w:val="24"/>
+                <w:szCs w:val="24"/>
+              </w:rPr>
+              <w:t xml:space="preserve">Created new stylesheet: transactionspage_styles.css to style the new transactions page. </w:t>
+            </w:r>
+          </w:p>
+          <w:p>
+            <w:pPr>
+              <w:pStyle w:val="ListParagraph"/>
+              <w:numPr>
+                <w:ilvl w:val="0"/>
+                <w:numId w:val="23"/>
+              </w:numPr>
+              <w:cnfStyle w:val="000000000000" w:firstRow="0" w:lastRow="0" w:firstColumn="0" w:lastColumn="0" w:oddVBand="0" w:evenVBand="0" w:oddHBand="0" w:evenHBand="0" w:firstRowFirstColumn="0" w:firstRowLastColumn="0" w:lastRowFirstColumn="0" w:lastRowLastColumn="0"/>
+              <w:rPr>
+                <w:sz w:val="24"/>
+                <w:szCs w:val="24"/>
+              </w:rPr>
+            </w:pPr>
+            <w:r>
+              <w:rPr>
+                <w:sz w:val="24"/>
+                <w:szCs w:val="24"/>
+              </w:rPr>
+              <w:t>A</w:t>
+            </w:r>
+            <w:r>
+              <w:rPr>
+                <w:sz w:val="24"/>
+                <w:szCs w:val="24"/>
+              </w:rPr>
+              <w:t>dded in a border underneath each product row in the vending machine and reduced the space between the category headings.</w:t>
+            </w:r>
+          </w:p>
+          <w:p>
+            <w:pPr>
+              <w:pStyle w:val="ListParagraph"/>
+              <w:numPr>
+                <w:ilvl w:val="0"/>
+                <w:numId w:val="23"/>
+              </w:numPr>
+              <w:cnfStyle w:val="000000000000" w:firstRow="0" w:lastRow="0" w:firstColumn="0" w:lastColumn="0" w:oddVBand="0" w:evenVBand="0" w:oddHBand="0" w:evenHBand="0" w:firstRowFirstColumn="0" w:firstRowLastColumn="0" w:lastRowFirstColumn="0" w:lastRowLastColumn="0"/>
+              <w:rPr>
+                <w:sz w:val="24"/>
+                <w:szCs w:val="24"/>
+              </w:rPr>
+            </w:pPr>
+            <w:r>
+              <w:rPr>
+                <w:sz w:val="24"/>
+                <w:szCs w:val="24"/>
+              </w:rPr>
+              <w:t>Styling of the transactions table and filtering/querying menu</w:t>
+            </w:r>
+          </w:p>
+          <w:p>
+            <w:pPr>
+              <w:pStyle w:val="ListParagraph"/>
+              <w:numPr>
+                <w:ilvl w:val="0"/>
+                <w:numId w:val="23"/>
+              </w:numPr>
+              <w:cnfStyle w:val="000000000000" w:firstRow="0" w:lastRow="0" w:firstColumn="0" w:lastColumn="0" w:oddVBand="0" w:evenVBand="0" w:oddHBand="0" w:evenHBand="0" w:firstRowFirstColumn="0" w:firstRowLastColumn="0" w:lastRowFirstColumn="0" w:lastRowLastColumn="0"/>
+              <w:rPr>
+                <w:sz w:val="24"/>
+                <w:szCs w:val="24"/>
+              </w:rPr>
+            </w:pPr>
+            <w:r>
+              <w:rPr>
+                <w:sz w:val="24"/>
+                <w:szCs w:val="24"/>
+              </w:rPr>
+              <w:t>Styling the category filter menu in the main page.</w:t>
+            </w:r>
+          </w:p>
+          <w:p>
+            <w:pPr>
+              <w:pStyle w:val="ListParagraph"/>
+              <w:numPr>
+                <w:ilvl w:val="0"/>
+                <w:numId w:val="23"/>
+              </w:numPr>
+              <w:cnfStyle w:val="000000000000" w:firstRow="0" w:lastRow="0" w:firstColumn="0" w:lastColumn="0" w:oddVBand="0" w:evenVBand="0" w:oddHBand="0" w:evenHBand="0" w:firstRowFirstColumn="0" w:firstRowLastColumn="0" w:lastRowFirstColumn="0" w:lastRowLastColumn="0"/>
+              <w:rPr>
+                <w:sz w:val="24"/>
+                <w:szCs w:val="24"/>
+              </w:rPr>
+            </w:pPr>
+            <w:r>
+              <w:rPr>
+                <w:sz w:val="24"/>
+                <w:szCs w:val="24"/>
+              </w:rPr>
+              <w:t>Other minor stylings.</w:t>
+            </w:r>
+          </w:p>
+          <w:p>
+            <w:pPr>
+              <w:pStyle w:val="ListParagraph"/>
+              <w:cnfStyle w:val="000000000000" w:firstRow="0" w:lastRow="0" w:firstColumn="0" w:lastColumn="0" w:oddVBand="0" w:evenVBand="0" w:oddHBand="0" w:evenHBand="0" w:firstRowFirstColumn="0" w:firstRowLastColumn="0" w:lastRowFirstColumn="0" w:lastRowLastColumn="0"/>
+              <w:rPr>
+                <w:sz w:val="24"/>
+                <w:szCs w:val="24"/>
+              </w:rPr>
+            </w:pPr>
+          </w:p>
+          <w:p>
+            <w:pPr>
+              <w:pStyle w:val="ListParagraph"/>
+              <w:cnfStyle w:val="000000000000" w:firstRow="0" w:lastRow="0" w:firstColumn="0" w:lastColumn="0" w:oddVBand="0" w:evenVBand="0" w:oddHBand="0" w:evenHBand="0" w:firstRowFirstColumn="0" w:firstRowLastColumn="0" w:lastRowFirstColumn="0" w:lastRowLastColumn="0"/>
+              <w:rPr>
+                <w:sz w:val="24"/>
+                <w:szCs w:val="24"/>
+              </w:rPr>
+            </w:pPr>
           </w:p>
         </w:tc>
         <w:tc>
@@ -5403,6 +6213,119 @@
     </w:lvl>
   </w:abstractNum>
   <w:abstractNum w:abstractNumId="5" w15:restartNumberingAfterBreak="0">
+    <w:nsid w:val="2AA35A7D"/>
+    <w:multiLevelType w:val="hybridMultilevel"/>
+    <w:tmpl w:val="538805EC"/>
+    <w:lvl w:ilvl="0" w:tplc="671E4C2C">
+      <w:start w:val="1"/>
+      <w:numFmt w:val="bullet"/>
+      <w:lvlText w:val=""/>
+      <w:lvlJc w:val="left"/>
+      <w:pPr>
+        <w:ind w:left="1440" w:hanging="360"/>
+      </w:pPr>
+      <w:rPr>
+        <w:rFonts w:ascii="Symbol" w:hAnsi="Symbol" w:hint="default"/>
+      </w:rPr>
+    </w:lvl>
+    <w:lvl w:ilvl="1" w:tplc="08090003" w:tentative="1">
+      <w:start w:val="1"/>
+      <w:numFmt w:val="bullet"/>
+      <w:lvlText w:val="o"/>
+      <w:lvlJc w:val="left"/>
+      <w:pPr>
+        <w:ind w:left="2160" w:hanging="360"/>
+      </w:pPr>
+      <w:rPr>
+        <w:rFonts w:ascii="Courier New" w:hAnsi="Courier New" w:cs="Courier New" w:hint="default"/>
+      </w:rPr>
+    </w:lvl>
+    <w:lvl w:ilvl="2" w:tplc="08090005" w:tentative="1">
+      <w:start w:val="1"/>
+      <w:numFmt w:val="bullet"/>
+      <w:lvlText w:val=""/>
+      <w:lvlJc w:val="left"/>
+      <w:pPr>
+        <w:ind w:left="2880" w:hanging="360"/>
+      </w:pPr>
+      <w:rPr>
+        <w:rFonts w:ascii="Wingdings" w:hAnsi="Wingdings" w:hint="default"/>
+      </w:rPr>
+    </w:lvl>
+    <w:lvl w:ilvl="3" w:tplc="08090001" w:tentative="1">
+      <w:start w:val="1"/>
+      <w:numFmt w:val="bullet"/>
+      <w:lvlText w:val=""/>
+      <w:lvlJc w:val="left"/>
+      <w:pPr>
+        <w:ind w:left="3600" w:hanging="360"/>
+      </w:pPr>
+      <w:rPr>
+        <w:rFonts w:ascii="Symbol" w:hAnsi="Symbol" w:hint="default"/>
+      </w:rPr>
+    </w:lvl>
+    <w:lvl w:ilvl="4" w:tplc="08090003" w:tentative="1">
+      <w:start w:val="1"/>
+      <w:numFmt w:val="bullet"/>
+      <w:lvlText w:val="o"/>
+      <w:lvlJc w:val="left"/>
+      <w:pPr>
+        <w:ind w:left="4320" w:hanging="360"/>
+      </w:pPr>
+      <w:rPr>
+        <w:rFonts w:ascii="Courier New" w:hAnsi="Courier New" w:cs="Courier New" w:hint="default"/>
+      </w:rPr>
+    </w:lvl>
+    <w:lvl w:ilvl="5" w:tplc="08090005" w:tentative="1">
+      <w:start w:val="1"/>
+      <w:numFmt w:val="bullet"/>
+      <w:lvlText w:val=""/>
+      <w:lvlJc w:val="left"/>
+      <w:pPr>
+        <w:ind w:left="5040" w:hanging="360"/>
+      </w:pPr>
+      <w:rPr>
+        <w:rFonts w:ascii="Wingdings" w:hAnsi="Wingdings" w:hint="default"/>
+      </w:rPr>
+    </w:lvl>
+    <w:lvl w:ilvl="6" w:tplc="08090001" w:tentative="1">
+      <w:start w:val="1"/>
+      <w:numFmt w:val="bullet"/>
+      <w:lvlText w:val=""/>
+      <w:lvlJc w:val="left"/>
+      <w:pPr>
+        <w:ind w:left="5760" w:hanging="360"/>
+      </w:pPr>
+      <w:rPr>
+        <w:rFonts w:ascii="Symbol" w:hAnsi="Symbol" w:hint="default"/>
+      </w:rPr>
+    </w:lvl>
+    <w:lvl w:ilvl="7" w:tplc="08090003" w:tentative="1">
+      <w:start w:val="1"/>
+      <w:numFmt w:val="bullet"/>
+      <w:lvlText w:val="o"/>
+      <w:lvlJc w:val="left"/>
+      <w:pPr>
+        <w:ind w:left="6480" w:hanging="360"/>
+      </w:pPr>
+      <w:rPr>
+        <w:rFonts w:ascii="Courier New" w:hAnsi="Courier New" w:cs="Courier New" w:hint="default"/>
+      </w:rPr>
+    </w:lvl>
+    <w:lvl w:ilvl="8" w:tplc="08090005" w:tentative="1">
+      <w:start w:val="1"/>
+      <w:numFmt w:val="bullet"/>
+      <w:lvlText w:val=""/>
+      <w:lvlJc w:val="left"/>
+      <w:pPr>
+        <w:ind w:left="7200" w:hanging="360"/>
+      </w:pPr>
+      <w:rPr>
+        <w:rFonts w:ascii="Wingdings" w:hAnsi="Wingdings" w:hint="default"/>
+      </w:rPr>
+    </w:lvl>
+  </w:abstractNum>
+  <w:abstractNum w:abstractNumId="6" w15:restartNumberingAfterBreak="0">
     <w:nsid w:val="2AE00B73"/>
     <w:multiLevelType w:val="hybridMultilevel"/>
     <w:tmpl w:val="EE083CF2"/>
@@ -5515,7 +6438,7 @@
       </w:rPr>
     </w:lvl>
   </w:abstractNum>
-  <w:abstractNum w:abstractNumId="6" w15:restartNumberingAfterBreak="0">
+  <w:abstractNum w:abstractNumId="7" w15:restartNumberingAfterBreak="0">
     <w:nsid w:val="32C158E9"/>
     <w:multiLevelType w:val="hybridMultilevel"/>
     <w:tmpl w:val="5650CC76"/>
@@ -5628,7 +6551,7 @@
       </w:rPr>
     </w:lvl>
   </w:abstractNum>
-  <w:abstractNum w:abstractNumId="7" w15:restartNumberingAfterBreak="0">
+  <w:abstractNum w:abstractNumId="8" w15:restartNumberingAfterBreak="0">
     <w:nsid w:val="34A0205D"/>
     <w:multiLevelType w:val="hybridMultilevel"/>
     <w:tmpl w:val="9A9CB8E0"/>
@@ -5741,7 +6664,7 @@
       </w:rPr>
     </w:lvl>
   </w:abstractNum>
-  <w:abstractNum w:abstractNumId="8" w15:restartNumberingAfterBreak="0">
+  <w:abstractNum w:abstractNumId="9" w15:restartNumberingAfterBreak="0">
     <w:nsid w:val="35136653"/>
     <w:multiLevelType w:val="hybridMultilevel"/>
     <w:tmpl w:val="A1E45102"/>
@@ -5854,7 +6777,7 @@
       </w:rPr>
     </w:lvl>
   </w:abstractNum>
-  <w:abstractNum w:abstractNumId="9" w15:restartNumberingAfterBreak="0">
+  <w:abstractNum w:abstractNumId="10" w15:restartNumberingAfterBreak="0">
     <w:nsid w:val="3A482742"/>
     <w:multiLevelType w:val="hybridMultilevel"/>
     <w:tmpl w:val="B09CD844"/>
@@ -5967,7 +6890,7 @@
       </w:rPr>
     </w:lvl>
   </w:abstractNum>
-  <w:abstractNum w:abstractNumId="10" w15:restartNumberingAfterBreak="0">
+  <w:abstractNum w:abstractNumId="11" w15:restartNumberingAfterBreak="0">
     <w:nsid w:val="408C7B2C"/>
     <w:multiLevelType w:val="hybridMultilevel"/>
     <w:tmpl w:val="10C807CC"/>
@@ -6080,7 +7003,7 @@
       </w:rPr>
     </w:lvl>
   </w:abstractNum>
-  <w:abstractNum w:abstractNumId="11" w15:restartNumberingAfterBreak="0">
+  <w:abstractNum w:abstractNumId="12" w15:restartNumberingAfterBreak="0">
     <w:nsid w:val="4782157F"/>
     <w:multiLevelType w:val="hybridMultilevel"/>
     <w:tmpl w:val="D2DCDE30"/>
@@ -6193,7 +7116,7 @@
       </w:rPr>
     </w:lvl>
   </w:abstractNum>
-  <w:abstractNum w:abstractNumId="12" w15:restartNumberingAfterBreak="0">
+  <w:abstractNum w:abstractNumId="13" w15:restartNumberingAfterBreak="0">
     <w:nsid w:val="4A9B6307"/>
     <w:multiLevelType w:val="hybridMultilevel"/>
     <w:tmpl w:val="B7386924"/>
@@ -6306,7 +7229,7 @@
       </w:rPr>
     </w:lvl>
   </w:abstractNum>
-  <w:abstractNum w:abstractNumId="13" w15:restartNumberingAfterBreak="0">
+  <w:abstractNum w:abstractNumId="14" w15:restartNumberingAfterBreak="0">
     <w:nsid w:val="4CB3308D"/>
     <w:multiLevelType w:val="hybridMultilevel"/>
     <w:tmpl w:val="97925170"/>
@@ -6419,7 +7342,7 @@
       </w:rPr>
     </w:lvl>
   </w:abstractNum>
-  <w:abstractNum w:abstractNumId="14" w15:restartNumberingAfterBreak="0">
+  <w:abstractNum w:abstractNumId="15" w15:restartNumberingAfterBreak="0">
     <w:nsid w:val="4EC80932"/>
     <w:multiLevelType w:val="hybridMultilevel"/>
     <w:tmpl w:val="F3DE5102"/>
@@ -6532,7 +7455,7 @@
       </w:rPr>
     </w:lvl>
   </w:abstractNum>
-  <w:abstractNum w:abstractNumId="15" w15:restartNumberingAfterBreak="0">
+  <w:abstractNum w:abstractNumId="16" w15:restartNumberingAfterBreak="0">
     <w:nsid w:val="519473A9"/>
     <w:multiLevelType w:val="hybridMultilevel"/>
     <w:tmpl w:val="EF16A61E"/>
@@ -6645,7 +7568,7 @@
       </w:rPr>
     </w:lvl>
   </w:abstractNum>
-  <w:abstractNum w:abstractNumId="16" w15:restartNumberingAfterBreak="0">
+  <w:abstractNum w:abstractNumId="17" w15:restartNumberingAfterBreak="0">
     <w:nsid w:val="62E417C1"/>
     <w:multiLevelType w:val="hybridMultilevel"/>
     <w:tmpl w:val="05EEC4BE"/>
@@ -6758,7 +7681,7 @@
       </w:rPr>
     </w:lvl>
   </w:abstractNum>
-  <w:abstractNum w:abstractNumId="17" w15:restartNumberingAfterBreak="0">
+  <w:abstractNum w:abstractNumId="18" w15:restartNumberingAfterBreak="0">
     <w:nsid w:val="637F55AC"/>
     <w:multiLevelType w:val="hybridMultilevel"/>
     <w:tmpl w:val="C428BDF0"/>
@@ -6871,7 +7794,7 @@
       </w:rPr>
     </w:lvl>
   </w:abstractNum>
-  <w:abstractNum w:abstractNumId="18" w15:restartNumberingAfterBreak="0">
+  <w:abstractNum w:abstractNumId="19" w15:restartNumberingAfterBreak="0">
     <w:nsid w:val="6477668E"/>
     <w:multiLevelType w:val="hybridMultilevel"/>
     <w:tmpl w:val="B550728E"/>
@@ -6984,7 +7907,7 @@
       </w:rPr>
     </w:lvl>
   </w:abstractNum>
-  <w:abstractNum w:abstractNumId="19" w15:restartNumberingAfterBreak="0">
+  <w:abstractNum w:abstractNumId="20" w15:restartNumberingAfterBreak="0">
     <w:nsid w:val="6920457E"/>
     <w:multiLevelType w:val="hybridMultilevel"/>
     <w:tmpl w:val="882C96B8"/>
@@ -7097,7 +8020,7 @@
       </w:rPr>
     </w:lvl>
   </w:abstractNum>
-  <w:abstractNum w:abstractNumId="20" w15:restartNumberingAfterBreak="0">
+  <w:abstractNum w:abstractNumId="21" w15:restartNumberingAfterBreak="0">
     <w:nsid w:val="72C967C7"/>
     <w:multiLevelType w:val="hybridMultilevel"/>
     <w:tmpl w:val="1602967C"/>
@@ -7210,7 +8133,7 @@
       </w:rPr>
     </w:lvl>
   </w:abstractNum>
-  <w:abstractNum w:abstractNumId="21" w15:restartNumberingAfterBreak="0">
+  <w:abstractNum w:abstractNumId="22" w15:restartNumberingAfterBreak="0">
     <w:nsid w:val="7DF50229"/>
     <w:multiLevelType w:val="hybridMultilevel"/>
     <w:tmpl w:val="3E86F860"/>
@@ -7324,43 +8247,43 @@
     </w:lvl>
   </w:abstractNum>
   <w:num w:numId="1" w16cid:durableId="512109494">
-    <w:abstractNumId w:val="6"/>
+    <w:abstractNumId w:val="7"/>
   </w:num>
   <w:num w:numId="2" w16cid:durableId="1457455359">
-    <w:abstractNumId w:val="19"/>
+    <w:abstractNumId w:val="20"/>
   </w:num>
   <w:num w:numId="3" w16cid:durableId="1340547680">
-    <w:abstractNumId w:val="16"/>
+    <w:abstractNumId w:val="17"/>
   </w:num>
   <w:num w:numId="4" w16cid:durableId="1892882653">
-    <w:abstractNumId w:val="21"/>
+    <w:abstractNumId w:val="22"/>
   </w:num>
   <w:num w:numId="5" w16cid:durableId="579756913">
-    <w:abstractNumId w:val="9"/>
+    <w:abstractNumId w:val="10"/>
   </w:num>
   <w:num w:numId="6" w16cid:durableId="1370305326">
     <w:abstractNumId w:val="2"/>
   </w:num>
   <w:num w:numId="7" w16cid:durableId="1455097374">
+    <w:abstractNumId w:val="14"/>
+  </w:num>
+  <w:num w:numId="8" w16cid:durableId="991955956">
+    <w:abstractNumId w:val="12"/>
+  </w:num>
+  <w:num w:numId="9" w16cid:durableId="1961493972">
     <w:abstractNumId w:val="13"/>
   </w:num>
-  <w:num w:numId="8" w16cid:durableId="991955956">
-    <w:abstractNumId w:val="11"/>
-  </w:num>
-  <w:num w:numId="9" w16cid:durableId="1961493972">
-    <w:abstractNumId w:val="12"/>
-  </w:num>
   <w:num w:numId="10" w16cid:durableId="1612205702">
-    <w:abstractNumId w:val="8"/>
+    <w:abstractNumId w:val="9"/>
   </w:num>
   <w:num w:numId="11" w16cid:durableId="1999530307">
     <w:abstractNumId w:val="0"/>
   </w:num>
   <w:num w:numId="12" w16cid:durableId="1736195558">
-    <w:abstractNumId w:val="17"/>
+    <w:abstractNumId w:val="18"/>
   </w:num>
   <w:num w:numId="13" w16cid:durableId="774251253">
-    <w:abstractNumId w:val="14"/>
+    <w:abstractNumId w:val="15"/>
   </w:num>
   <w:num w:numId="14" w16cid:durableId="616716194">
     <w:abstractNumId w:val="4"/>
@@ -7369,25 +8292,28 @@
     <w:abstractNumId w:val="3"/>
   </w:num>
   <w:num w:numId="16" w16cid:durableId="967248511">
-    <w:abstractNumId w:val="15"/>
+    <w:abstractNumId w:val="16"/>
   </w:num>
   <w:num w:numId="17" w16cid:durableId="1397583850">
-    <w:abstractNumId w:val="10"/>
+    <w:abstractNumId w:val="11"/>
   </w:num>
   <w:num w:numId="18" w16cid:durableId="1373529461">
     <w:abstractNumId w:val="1"/>
   </w:num>
   <w:num w:numId="19" w16cid:durableId="820387837">
-    <w:abstractNumId w:val="18"/>
+    <w:abstractNumId w:val="19"/>
   </w:num>
   <w:num w:numId="20" w16cid:durableId="269362969">
-    <w:abstractNumId w:val="5"/>
+    <w:abstractNumId w:val="6"/>
   </w:num>
   <w:num w:numId="21" w16cid:durableId="1424103780">
-    <w:abstractNumId w:val="7"/>
+    <w:abstractNumId w:val="8"/>
   </w:num>
   <w:num w:numId="22" w16cid:durableId="788546937">
-    <w:abstractNumId w:val="20"/>
+    <w:abstractNumId w:val="21"/>
+  </w:num>
+  <w:num w:numId="23" w16cid:durableId="1738477549">
+    <w:abstractNumId w:val="5"/>
   </w:num>
 </w:numbering>
 </file>
@@ -8000,7 +8926,6 @@
   <w:style w:type="character" w:default="1" w:styleId="DefaultParagraphFont">
     <w:name w:val="Default Paragraph Font"/>
     <w:uiPriority w:val="1"/>
-    <w:semiHidden/>
     <w:unhideWhenUsed/>
   </w:style>
   <w:style w:type="table" w:default="1" w:styleId="TableNormal">

</xml_diff>

<commit_message>
Updated Project Log for W/C 17/03/25
</commit_message>
<xml_diff>
--- a/Project_Log.docx
+++ b/Project_Log.docx
@@ -3928,23 +3928,7 @@
                 <w:sz w:val="24"/>
                 <w:szCs w:val="24"/>
               </w:rPr>
-              <w:t xml:space="preserve">Added in Product images. Modified Product entity to store an image </w:t>
-            </w:r>
-            <w:proofErr w:type="spellStart"/>
-            <w:r>
-              <w:rPr>
-                <w:sz w:val="24"/>
-                <w:szCs w:val="24"/>
-              </w:rPr>
-              <w:t>url</w:t>
-            </w:r>
-            <w:proofErr w:type="spellEnd"/>
-            <w:r>
-              <w:rPr>
-                <w:sz w:val="24"/>
-                <w:szCs w:val="24"/>
-              </w:rPr>
-              <w:t xml:space="preserve">, relating to the file path of a specific image stored in an images folder in the resources/static directory. Added in 16 new images, one for </w:t>
+              <w:t xml:space="preserve">Added in Product images. Modified Product entity to store an image url, relating to the file path of a specific image stored in an images folder in the resources/static directory. Added in 16 new images, one for </w:t>
             </w:r>
             <w:r>
               <w:rPr>
@@ -3952,23 +3936,7 @@
                 <w:szCs w:val="24"/>
               </w:rPr>
               <w:lastRenderedPageBreak/>
-              <w:t xml:space="preserve">each product to the images folder. Updated data.sql to insert proper product names and the new image </w:t>
-            </w:r>
-            <w:proofErr w:type="spellStart"/>
-            <w:r>
-              <w:rPr>
-                <w:sz w:val="24"/>
-                <w:szCs w:val="24"/>
-              </w:rPr>
-              <w:t>urls</w:t>
-            </w:r>
-            <w:proofErr w:type="spellEnd"/>
-            <w:r>
-              <w:rPr>
-                <w:sz w:val="24"/>
-                <w:szCs w:val="24"/>
-              </w:rPr>
-              <w:t xml:space="preserve">. Changed mainpage.html to display the images in the items grid. New JavaScript function to add the images of the items purchased in a transaction to a new container in the success modal. </w:t>
+              <w:t xml:space="preserve">each product to the images folder. Updated data.sql to insert proper product names and the new image urls. Changed mainpage.html to display the images in the items grid. New JavaScript function to add the images of the items purchased in a transaction to a new container in the success modal. </w:t>
             </w:r>
           </w:p>
           <w:p>
@@ -4010,23 +3978,7 @@
                 <w:sz w:val="24"/>
                 <w:szCs w:val="24"/>
               </w:rPr>
-              <w:t xml:space="preserve"> </w:t>
-            </w:r>
-            <w:proofErr w:type="spellStart"/>
-            <w:r>
-              <w:rPr>
-                <w:sz w:val="24"/>
-                <w:szCs w:val="24"/>
-              </w:rPr>
-              <w:t>openModal</w:t>
-            </w:r>
-            <w:proofErr w:type="spellEnd"/>
-            <w:r>
-              <w:rPr>
-                <w:sz w:val="24"/>
-                <w:szCs w:val="24"/>
-              </w:rPr>
-              <w:t xml:space="preserve"> and closeModal JavaScript functions to toggl</w:t>
+              <w:t xml:space="preserve"> openModal and closeModal JavaScript functions to toggl</w:t>
             </w:r>
             <w:r>
               <w:rPr>
@@ -4865,6 +4817,42 @@
               </w:rPr>
               <w:t>/25</w:t>
             </w:r>
+            <w:r>
+              <w:rPr>
+                <w:b w:val="0"/>
+                <w:bCs w:val="0"/>
+                <w:sz w:val="28"/>
+                <w:szCs w:val="28"/>
+              </w:rPr>
+              <w:t xml:space="preserve"> </w:t>
+            </w:r>
+            <w:r>
+              <w:rPr>
+                <w:b w:val="0"/>
+                <w:bCs w:val="0"/>
+                <w:sz w:val="20"/>
+                <w:szCs w:val="20"/>
+              </w:rPr>
+              <w:t>(Weekly Upload and Last Commit for the week were late on 18/03</w:t>
+            </w:r>
+            <w:r>
+              <w:rPr>
+                <w:b w:val="0"/>
+                <w:bCs w:val="0"/>
+                <w:sz w:val="20"/>
+                <w:szCs w:val="20"/>
+              </w:rPr>
+              <w:t>/25</w:t>
+            </w:r>
+            <w:r>
+              <w:rPr>
+                <w:b w:val="0"/>
+                <w:bCs w:val="0"/>
+                <w:sz w:val="20"/>
+                <w:szCs w:val="20"/>
+              </w:rPr>
+              <w:t xml:space="preserve"> due to technical issue)</w:t>
+            </w:r>
           </w:p>
         </w:tc>
         <w:tc>
@@ -5009,23 +4997,7 @@
                 <w:sz w:val="24"/>
                 <w:szCs w:val="24"/>
               </w:rPr>
-              <w:t xml:space="preserve">Added in new button to mainpage.html which adds all items to the cart to easily populate the cart with the maximum number of items, to help with development. Created new JavaScript function to implement this which iterates through every item and calls existing </w:t>
-            </w:r>
-            <w:proofErr w:type="spellStart"/>
-            <w:r>
-              <w:rPr>
-                <w:sz w:val="24"/>
-                <w:szCs w:val="24"/>
-              </w:rPr>
-              <w:t>addItemTCart</w:t>
-            </w:r>
-            <w:proofErr w:type="spellEnd"/>
-            <w:r>
-              <w:rPr>
-                <w:sz w:val="24"/>
-                <w:szCs w:val="24"/>
-              </w:rPr>
-              <w:t xml:space="preserve"> function to add them. Modified the addItemToCart function to receive another argument which tells it whether all items are being added or only one. This is so it can prevent added to cart alerts for when all items are being added, to make development easier and quicker.</w:t>
+              <w:t>Added in new button to mainpage.html which adds all items to the cart to easily populate the cart with the maximum number of items, to help with development. Created new JavaScript function to implement this which iterates through every item and calls existing addItemTCart function to add them. Modified the addItemToCart function to receive another argument which tells it whether all items are being added or only one. This is so it can prevent added to cart alerts for when all items are being added, to make development easier and quicker.</w:t>
             </w:r>
           </w:p>
           <w:p>
@@ -5131,35 +5103,7 @@
                 <w:sz w:val="24"/>
                 <w:szCs w:val="24"/>
               </w:rPr>
-              <w:t xml:space="preserve">querying/filtering transactions functionality into the transactions page. Created new menu in the page containing HTML elements to be used as filters: </w:t>
-            </w:r>
-            <w:r>
-              <w:rPr>
-                <w:sz w:val="24"/>
-                <w:szCs w:val="24"/>
-              </w:rPr>
-              <w:t>an input box for Transaction ID, Date From and a Date To date entry box</w:t>
-            </w:r>
-            <w:r>
-              <w:rPr>
-                <w:sz w:val="24"/>
-                <w:szCs w:val="24"/>
-              </w:rPr>
-              <w:t>es for the date range</w:t>
-            </w:r>
-            <w:r>
-              <w:rPr>
-                <w:sz w:val="24"/>
-                <w:szCs w:val="24"/>
-              </w:rPr>
-              <w:t xml:space="preserve"> and min/max boxes for Total Cost, Payment Received and Change Given.</w:t>
-            </w:r>
-            <w:r>
-              <w:rPr>
-                <w:sz w:val="24"/>
-                <w:szCs w:val="24"/>
-              </w:rPr>
-              <w:t xml:space="preserve"> All attributes in the transactions table have filters for customised querying. Menu also contains buttons to apply filters and </w:t>
+              <w:t xml:space="preserve">querying/filtering transactions functionality into the transactions page. Created new menu in the page containing HTML elements to be used as filters: an input box for Transaction ID, Date From and a Date To date entry boxes for the date range and min/max boxes for Total Cost, Payment Received and Change Given. All attributes in the transactions table have filters for customised querying. Menu also contains buttons to apply filters and </w:t>
             </w:r>
             <w:r>
               <w:rPr>
@@ -5180,14 +5124,7 @@
                 <w:sz w:val="24"/>
                 <w:szCs w:val="24"/>
               </w:rPr>
-              <w:t xml:space="preserve"> </w:t>
-            </w:r>
-            <w:r>
-              <w:rPr>
-                <w:sz w:val="24"/>
-                <w:szCs w:val="24"/>
-              </w:rPr>
-              <w:t xml:space="preserve">Created JavaScript method to apply filters which collects all the parameters that are used in the filters and sends them </w:t>
+              <w:t xml:space="preserve"> Created JavaScript method to apply filters which collects all the parameters that are used in the filters and sends them </w:t>
             </w:r>
             <w:r>
               <w:rPr>
@@ -5208,35 +5145,14 @@
                 <w:sz w:val="24"/>
                 <w:szCs w:val="24"/>
               </w:rPr>
-              <w:t xml:space="preserve"> </w:t>
-            </w:r>
-            <w:r>
-              <w:rPr>
-                <w:sz w:val="24"/>
-                <w:szCs w:val="24"/>
-              </w:rPr>
-              <w:t xml:space="preserve">AJAX fetch request </w:t>
-            </w:r>
-            <w:r>
-              <w:rPr>
-                <w:sz w:val="24"/>
-                <w:szCs w:val="24"/>
-              </w:rPr>
-              <w:t xml:space="preserve">to an </w:t>
-            </w:r>
-            <w:r>
-              <w:rPr>
-                <w:sz w:val="24"/>
-                <w:szCs w:val="24"/>
-              </w:rPr>
-              <w:t>API</w:t>
-            </w:r>
-            <w:r>
-              <w:rPr>
-                <w:sz w:val="24"/>
-                <w:szCs w:val="24"/>
-              </w:rPr>
-              <w:t xml:space="preserve"> endpoint</w:t>
+              <w:t xml:space="preserve"> AJAX fetch request to an </w:t>
+            </w:r>
+            <w:r>
+              <w:rPr>
+                <w:sz w:val="24"/>
+                <w:szCs w:val="24"/>
+              </w:rPr>
+              <w:t>API endpoint</w:t>
             </w:r>
             <w:r>
               <w:rPr>
@@ -5370,6 +5286,76 @@
                 <w:sz w:val="24"/>
                 <w:szCs w:val="24"/>
               </w:rPr>
+              <w:t>I</w:t>
+            </w:r>
+            <w:r>
+              <w:rPr>
+                <w:sz w:val="24"/>
+                <w:szCs w:val="24"/>
+              </w:rPr>
+              <w:t>mplemented remember-me authentication functionality to the login page using Spring Security</w:t>
+            </w:r>
+            <w:r>
+              <w:rPr>
+                <w:sz w:val="24"/>
+                <w:szCs w:val="24"/>
+              </w:rPr>
+              <w:t>:</w:t>
+            </w:r>
+            <w:r>
+              <w:rPr>
+                <w:sz w:val="24"/>
+                <w:szCs w:val="24"/>
+              </w:rPr>
+              <w:t xml:space="preserve"> </w:t>
+            </w:r>
+            <w:r>
+              <w:rPr>
+                <w:sz w:val="24"/>
+                <w:szCs w:val="24"/>
+              </w:rPr>
+              <w:t>A</w:t>
+            </w:r>
+            <w:r>
+              <w:rPr>
+                <w:sz w:val="24"/>
+                <w:szCs w:val="24"/>
+              </w:rPr>
+              <w:t xml:space="preserve">dded a checkbox to the loginpage.html for users to choose if they want to stay signed in. Modified the SecurityConfig file to implement the remember-me using a cookie rather than the </w:t>
+            </w:r>
+            <w:r>
+              <w:rPr>
+                <w:sz w:val="24"/>
+                <w:szCs w:val="24"/>
+              </w:rPr>
+              <w:t>database and</w:t>
+            </w:r>
+            <w:r>
+              <w:rPr>
+                <w:sz w:val="24"/>
+                <w:szCs w:val="24"/>
+              </w:rPr>
+              <w:t xml:space="preserve"> set it to remember the user for 1 day (easily changeable later).</w:t>
+            </w:r>
+          </w:p>
+          <w:p>
+            <w:pPr>
+              <w:pStyle w:val="ListParagraph"/>
+              <w:numPr>
+                <w:ilvl w:val="0"/>
+                <w:numId w:val="19"/>
+              </w:numPr>
+              <w:cnfStyle w:val="000000000000" w:firstRow="0" w:lastRow="0" w:firstColumn="0" w:lastColumn="0" w:oddVBand="0" w:evenVBand="0" w:oddHBand="0" w:evenHBand="0" w:firstRowFirstColumn="0" w:firstRowLastColumn="0" w:lastRowFirstColumn="0" w:lastRowLastColumn="0"/>
+              <w:rPr>
+                <w:sz w:val="24"/>
+                <w:szCs w:val="24"/>
+              </w:rPr>
+            </w:pPr>
+            <w:r>
+              <w:rPr>
+                <w:sz w:val="24"/>
+                <w:szCs w:val="24"/>
+              </w:rPr>
               <w:t>CSS stylings include:</w:t>
             </w:r>
             <w:r>
@@ -5525,6 +5511,1026 @@
                 <w:szCs w:val="24"/>
               </w:rPr>
               <w:t>Other minor stylings.</w:t>
+            </w:r>
+          </w:p>
+          <w:p>
+            <w:pPr>
+              <w:pStyle w:val="ListParagraph"/>
+              <w:cnfStyle w:val="000000000000" w:firstRow="0" w:lastRow="0" w:firstColumn="0" w:lastColumn="0" w:oddVBand="0" w:evenVBand="0" w:oddHBand="0" w:evenHBand="0" w:firstRowFirstColumn="0" w:firstRowLastColumn="0" w:lastRowFirstColumn="0" w:lastRowLastColumn="0"/>
+              <w:rPr>
+                <w:sz w:val="24"/>
+                <w:szCs w:val="24"/>
+              </w:rPr>
+            </w:pPr>
+          </w:p>
+          <w:p>
+            <w:pPr>
+              <w:pStyle w:val="ListParagraph"/>
+              <w:cnfStyle w:val="000000000000" w:firstRow="0" w:lastRow="0" w:firstColumn="0" w:lastColumn="0" w:oddVBand="0" w:evenVBand="0" w:oddHBand="0" w:evenHBand="0" w:firstRowFirstColumn="0" w:firstRowLastColumn="0" w:lastRowFirstColumn="0" w:lastRowLastColumn="0"/>
+              <w:rPr>
+                <w:sz w:val="24"/>
+                <w:szCs w:val="24"/>
+              </w:rPr>
+            </w:pPr>
+          </w:p>
+        </w:tc>
+        <w:tc>
+          <w:tcPr>
+            <w:tcW w:w="2693" w:type="dxa"/>
+          </w:tcPr>
+          <w:p>
+            <w:pPr>
+              <w:cnfStyle w:val="000000000000" w:firstRow="0" w:lastRow="0" w:firstColumn="0" w:lastColumn="0" w:oddVBand="0" w:evenVBand="0" w:oddHBand="0" w:evenHBand="0" w:firstRowFirstColumn="0" w:firstRowLastColumn="0" w:lastRowFirstColumn="0" w:lastRowLastColumn="0"/>
+              <w:rPr>
+                <w:b/>
+                <w:bCs/>
+                <w:sz w:val="24"/>
+                <w:szCs w:val="24"/>
+              </w:rPr>
+            </w:pPr>
+            <w:r>
+              <w:rPr>
+                <w:b/>
+                <w:bCs/>
+                <w:sz w:val="24"/>
+                <w:szCs w:val="24"/>
+              </w:rPr>
+              <w:lastRenderedPageBreak/>
+              <w:t>Additional Features/Improvements</w:t>
+            </w:r>
+          </w:p>
+        </w:tc>
+      </w:tr>
+      <w:tr>
+        <w:trPr>
+          <w:trHeight w:val="827"/>
+        </w:trPr>
+        <w:tc>
+          <w:tcPr>
+            <w:cnfStyle w:val="001000000000" w:firstRow="0" w:lastRow="0" w:firstColumn="1" w:lastColumn="0" w:oddVBand="0" w:evenVBand="0" w:oddHBand="0" w:evenHBand="0" w:firstRowFirstColumn="0" w:firstRowLastColumn="0" w:lastRowFirstColumn="0" w:lastRowLastColumn="0"/>
+            <w:tcW w:w="1555" w:type="dxa"/>
+          </w:tcPr>
+          <w:p>
+            <w:pPr>
+              <w:rPr>
+                <w:b w:val="0"/>
+                <w:bCs w:val="0"/>
+                <w:sz w:val="28"/>
+                <w:szCs w:val="28"/>
+              </w:rPr>
+            </w:pPr>
+            <w:r>
+              <w:rPr>
+                <w:b w:val="0"/>
+                <w:bCs w:val="0"/>
+                <w:sz w:val="28"/>
+                <w:szCs w:val="28"/>
+              </w:rPr>
+              <w:lastRenderedPageBreak/>
+              <w:t>17/03/25</w:t>
+            </w:r>
+          </w:p>
+        </w:tc>
+        <w:tc>
+          <w:tcPr>
+            <w:tcW w:w="5670" w:type="dxa"/>
+          </w:tcPr>
+          <w:p>
+            <w:pPr>
+              <w:pStyle w:val="ListParagraph"/>
+              <w:numPr>
+                <w:ilvl w:val="0"/>
+                <w:numId w:val="19"/>
+              </w:numPr>
+              <w:cnfStyle w:val="000000000000" w:firstRow="0" w:lastRow="0" w:firstColumn="0" w:lastColumn="0" w:oddVBand="0" w:evenVBand="0" w:oddHBand="0" w:evenHBand="0" w:firstRowFirstColumn="0" w:firstRowLastColumn="0" w:lastRowFirstColumn="0" w:lastRowLastColumn="0"/>
+              <w:rPr>
+                <w:sz w:val="24"/>
+                <w:szCs w:val="24"/>
+              </w:rPr>
+            </w:pPr>
+            <w:r>
+              <w:rPr>
+                <w:sz w:val="24"/>
+                <w:szCs w:val="24"/>
+              </w:rPr>
+              <w:t xml:space="preserve">Implemented </w:t>
+            </w:r>
+            <w:r>
+              <w:rPr>
+                <w:sz w:val="24"/>
+                <w:szCs w:val="24"/>
+              </w:rPr>
+              <w:t>sorting</w:t>
+            </w:r>
+            <w:r>
+              <w:rPr>
+                <w:sz w:val="24"/>
+                <w:szCs w:val="24"/>
+              </w:rPr>
+              <w:t xml:space="preserve"> by columns functionality into the transactions table. Added </w:t>
+            </w:r>
+            <w:r>
+              <w:rPr>
+                <w:sz w:val="24"/>
+                <w:szCs w:val="24"/>
+              </w:rPr>
+              <w:t>ids</w:t>
+            </w:r>
+            <w:r>
+              <w:rPr>
+                <w:sz w:val="24"/>
+                <w:szCs w:val="24"/>
+              </w:rPr>
+              <w:t xml:space="preserve"> to each th element in the table and these get passed </w:t>
+            </w:r>
+            <w:r>
+              <w:rPr>
+                <w:sz w:val="24"/>
+                <w:szCs w:val="24"/>
+              </w:rPr>
+              <w:t>into</w:t>
+            </w:r>
+            <w:r>
+              <w:rPr>
+                <w:sz w:val="24"/>
+                <w:szCs w:val="24"/>
+              </w:rPr>
+              <w:t xml:space="preserve"> </w:t>
+            </w:r>
+            <w:r>
+              <w:rPr>
+                <w:sz w:val="24"/>
+                <w:szCs w:val="24"/>
+              </w:rPr>
+              <w:t>a</w:t>
+            </w:r>
+            <w:r>
+              <w:rPr>
+                <w:sz w:val="24"/>
+                <w:szCs w:val="24"/>
+              </w:rPr>
+              <w:t xml:space="preserve"> new JavaScript function</w:t>
+            </w:r>
+            <w:r>
+              <w:rPr>
+                <w:sz w:val="24"/>
+                <w:szCs w:val="24"/>
+              </w:rPr>
+              <w:t xml:space="preserve">, </w:t>
+            </w:r>
+            <w:r>
+              <w:rPr>
+                <w:sz w:val="24"/>
+                <w:szCs w:val="24"/>
+              </w:rPr>
+              <w:t xml:space="preserve">sortTableByColumn, which is called when </w:t>
+            </w:r>
+            <w:r>
+              <w:rPr>
+                <w:sz w:val="24"/>
+                <w:szCs w:val="24"/>
+              </w:rPr>
+              <w:t>a table</w:t>
+            </w:r>
+            <w:r>
+              <w:rPr>
+                <w:sz w:val="24"/>
+                <w:szCs w:val="24"/>
+              </w:rPr>
+              <w:t xml:space="preserve"> header element is clicked. This function checks if the column is already the one that is sorted, if </w:t>
+            </w:r>
+            <w:r>
+              <w:rPr>
+                <w:sz w:val="24"/>
+                <w:szCs w:val="24"/>
+              </w:rPr>
+              <w:t>so,</w:t>
+            </w:r>
+            <w:r>
+              <w:rPr>
+                <w:sz w:val="24"/>
+                <w:szCs w:val="24"/>
+              </w:rPr>
+              <w:t xml:space="preserve"> it will toggle a variable stating the direction</w:t>
+            </w:r>
+            <w:r>
+              <w:rPr>
+                <w:sz w:val="24"/>
+                <w:szCs w:val="24"/>
+              </w:rPr>
+              <w:t xml:space="preserve"> of the sort</w:t>
+            </w:r>
+            <w:r>
+              <w:rPr>
+                <w:sz w:val="24"/>
+                <w:szCs w:val="24"/>
+              </w:rPr>
+              <w:t xml:space="preserve"> </w:t>
+            </w:r>
+            <w:r>
+              <w:rPr>
+                <w:sz w:val="24"/>
+                <w:szCs w:val="24"/>
+              </w:rPr>
+              <w:t>(</w:t>
+            </w:r>
+            <w:r>
+              <w:rPr>
+                <w:sz w:val="24"/>
+                <w:szCs w:val="24"/>
+              </w:rPr>
+              <w:t xml:space="preserve">ascending </w:t>
+            </w:r>
+            <w:r>
+              <w:rPr>
+                <w:sz w:val="24"/>
+                <w:szCs w:val="24"/>
+              </w:rPr>
+              <w:t>or</w:t>
+            </w:r>
+            <w:r>
+              <w:rPr>
+                <w:sz w:val="24"/>
+                <w:szCs w:val="24"/>
+              </w:rPr>
+              <w:t xml:space="preserve"> descending</w:t>
+            </w:r>
+            <w:r>
+              <w:rPr>
+                <w:sz w:val="24"/>
+                <w:szCs w:val="24"/>
+              </w:rPr>
+              <w:t>)</w:t>
+            </w:r>
+            <w:r>
+              <w:rPr>
+                <w:sz w:val="24"/>
+                <w:szCs w:val="24"/>
+              </w:rPr>
+              <w:t xml:space="preserve">. If </w:t>
+            </w:r>
+            <w:r>
+              <w:rPr>
+                <w:sz w:val="24"/>
+                <w:szCs w:val="24"/>
+              </w:rPr>
+              <w:t>not,</w:t>
+            </w:r>
+            <w:r>
+              <w:rPr>
+                <w:sz w:val="24"/>
+                <w:szCs w:val="24"/>
+              </w:rPr>
+              <w:t xml:space="preserve"> it will set the direction as ascending by default and </w:t>
+            </w:r>
+            <w:r>
+              <w:rPr>
+                <w:sz w:val="24"/>
+                <w:szCs w:val="24"/>
+              </w:rPr>
+              <w:lastRenderedPageBreak/>
+              <w:t xml:space="preserve">store the column as the currently sorted one (in a global variable). The column and the direction are passed into another new function which does the actual sorting. It sorts through the full array of transactions by comparing through each value and re-ordering them when needed. The function sortTableByColumn also calls another function, passing in the column and previous column (if one), which </w:t>
+            </w:r>
+            <w:r>
+              <w:rPr>
+                <w:sz w:val="24"/>
+                <w:szCs w:val="24"/>
+              </w:rPr>
+              <w:t xml:space="preserve">handles </w:t>
+            </w:r>
+            <w:r>
+              <w:rPr>
+                <w:sz w:val="24"/>
+                <w:szCs w:val="24"/>
+              </w:rPr>
+              <w:t xml:space="preserve">highlighting </w:t>
+            </w:r>
+            <w:r>
+              <w:rPr>
+                <w:sz w:val="24"/>
+                <w:szCs w:val="24"/>
+              </w:rPr>
+              <w:t xml:space="preserve">the sorted column </w:t>
+            </w:r>
+            <w:r>
+              <w:rPr>
+                <w:sz w:val="24"/>
+                <w:szCs w:val="24"/>
+              </w:rPr>
+              <w:t xml:space="preserve">and other visual effects for the sorting column. It adds a stylable class (for highlighting), an arrow displaying the direction (ascending or descending) and a relevant tooltip to the column heading. Before adding </w:t>
+            </w:r>
+            <w:r>
+              <w:rPr>
+                <w:sz w:val="24"/>
+                <w:szCs w:val="24"/>
+              </w:rPr>
+              <w:t>everything,</w:t>
+            </w:r>
+            <w:r>
+              <w:rPr>
+                <w:sz w:val="24"/>
+                <w:szCs w:val="24"/>
+              </w:rPr>
+              <w:t xml:space="preserve"> it removes everything from the previous heading (if one) by calling another function</w:t>
+            </w:r>
+            <w:r>
+              <w:rPr>
+                <w:sz w:val="24"/>
+                <w:szCs w:val="24"/>
+              </w:rPr>
+              <w:t>,</w:t>
+            </w:r>
+            <w:r>
+              <w:rPr>
+                <w:sz w:val="24"/>
+                <w:szCs w:val="24"/>
+              </w:rPr>
+              <w:t xml:space="preserve"> resetVisuals which undoes all the visual effects. </w:t>
+            </w:r>
+            <w:r>
+              <w:rPr>
+                <w:sz w:val="24"/>
+                <w:szCs w:val="24"/>
+              </w:rPr>
+              <w:t>Finally,</w:t>
+            </w:r>
+            <w:r>
+              <w:rPr>
+                <w:sz w:val="24"/>
+                <w:szCs w:val="24"/>
+              </w:rPr>
+              <w:t xml:space="preserve"> there is an event listener to reset the sorting, by removing the visual effects</w:t>
+            </w:r>
+            <w:r>
+              <w:rPr>
+                <w:sz w:val="24"/>
+                <w:szCs w:val="24"/>
+              </w:rPr>
+              <w:t xml:space="preserve"> (using resetVisuals on the currently sorted column)</w:t>
+            </w:r>
+            <w:r>
+              <w:rPr>
+                <w:sz w:val="24"/>
+                <w:szCs w:val="24"/>
+              </w:rPr>
+              <w:t xml:space="preserve"> and re</w:t>
+            </w:r>
+            <w:r>
+              <w:rPr>
+                <w:sz w:val="24"/>
+                <w:szCs w:val="24"/>
+              </w:rPr>
+              <w:t>-</w:t>
+            </w:r>
+            <w:r>
+              <w:rPr>
+                <w:sz w:val="24"/>
+                <w:szCs w:val="24"/>
+              </w:rPr>
+              <w:t xml:space="preserve">sorting the data by transaction ids ascending (which is </w:t>
+            </w:r>
+            <w:r>
+              <w:rPr>
+                <w:sz w:val="24"/>
+                <w:szCs w:val="24"/>
+              </w:rPr>
+              <w:t xml:space="preserve">the </w:t>
+            </w:r>
+            <w:r>
+              <w:rPr>
+                <w:sz w:val="24"/>
+                <w:szCs w:val="24"/>
+              </w:rPr>
+              <w:t>default), when anything outside of the headers is</w:t>
+            </w:r>
+            <w:r>
+              <w:rPr>
+                <w:sz w:val="24"/>
+                <w:szCs w:val="24"/>
+              </w:rPr>
+              <w:t xml:space="preserve"> double</w:t>
+            </w:r>
+            <w:r>
+              <w:rPr>
+                <w:sz w:val="24"/>
+                <w:szCs w:val="24"/>
+              </w:rPr>
+              <w:t xml:space="preserve"> clicked. </w:t>
+            </w:r>
+            <w:r>
+              <w:rPr>
+                <w:sz w:val="24"/>
+                <w:szCs w:val="24"/>
+              </w:rPr>
+              <w:t xml:space="preserve">Added </w:t>
+            </w:r>
+            <w:r>
+              <w:rPr>
+                <w:sz w:val="24"/>
+                <w:szCs w:val="24"/>
+              </w:rPr>
+              <w:t>CSS styling for the highlighted headers, which only applies when the sorted-column class is added.</w:t>
+            </w:r>
+            <w:r>
+              <w:rPr>
+                <w:sz w:val="24"/>
+                <w:szCs w:val="24"/>
+              </w:rPr>
+              <w:t xml:space="preserve"> Overall, this creates a handy, functional sorting system which is visually appealing and functions well.</w:t>
+            </w:r>
+          </w:p>
+          <w:p>
+            <w:pPr>
+              <w:pStyle w:val="ListParagraph"/>
+              <w:numPr>
+                <w:ilvl w:val="0"/>
+                <w:numId w:val="19"/>
+              </w:numPr>
+              <w:cnfStyle w:val="000000000000" w:firstRow="0" w:lastRow="0" w:firstColumn="0" w:lastColumn="0" w:oddVBand="0" w:evenVBand="0" w:oddHBand="0" w:evenHBand="0" w:firstRowFirstColumn="0" w:firstRowLastColumn="0" w:lastRowFirstColumn="0" w:lastRowLastColumn="0"/>
+              <w:rPr>
+                <w:sz w:val="24"/>
+                <w:szCs w:val="24"/>
+              </w:rPr>
+            </w:pPr>
+            <w:r>
+              <w:rPr>
+                <w:sz w:val="24"/>
+                <w:szCs w:val="24"/>
+              </w:rPr>
+              <w:t xml:space="preserve">Ensured filtering and sorting can be used together, sequentially without overriding each other. Initially, attempting to sort on filtered data would remove the filter(s) and bring back all transactions data to sort and attempting to filter on sorted data would override the sort and display the filtered data in default order (Transaction ID ascending).  </w:t>
+            </w:r>
+            <w:r>
+              <w:rPr>
+                <w:sz w:val="24"/>
+                <w:szCs w:val="24"/>
+              </w:rPr>
+              <w:t>Modified applyFilters JavaScript function to store the filtered transactions in the global variable currentTransactions after they are fetched from the backend using AJAX. This is to ensure that any sorting after is performed on a current list of filtered transactions instead of just a full list of all transactions (the problem before).</w:t>
+            </w:r>
+            <w:r>
+              <w:rPr>
+                <w:sz w:val="24"/>
+                <w:szCs w:val="24"/>
+              </w:rPr>
+              <w:t xml:space="preserve"> This </w:t>
+            </w:r>
+            <w:r>
+              <w:rPr>
+                <w:sz w:val="24"/>
+                <w:szCs w:val="24"/>
+              </w:rPr>
+              <w:lastRenderedPageBreak/>
+              <w:t>allows sorting to happen on filtered data.</w:t>
+            </w:r>
+            <w:r>
+              <w:rPr>
+                <w:sz w:val="24"/>
+                <w:szCs w:val="24"/>
+              </w:rPr>
+              <w:t xml:space="preserve"> Also added in a checking condition immediately after</w:t>
+            </w:r>
+            <w:r>
+              <w:rPr>
+                <w:sz w:val="24"/>
+                <w:szCs w:val="24"/>
+              </w:rPr>
+              <w:t xml:space="preserve"> storing the filtered transactions in applyFilters,</w:t>
+            </w:r>
+            <w:r>
+              <w:rPr>
+                <w:sz w:val="24"/>
+                <w:szCs w:val="24"/>
+              </w:rPr>
+              <w:t xml:space="preserve"> to see if there is a current sort active. If there is, the sortTableData function will be called to apply the sort to the filtered data first then it will be added to the table, otherwise it will be added to the table straightaway.</w:t>
+            </w:r>
+            <w:r>
+              <w:rPr>
+                <w:sz w:val="24"/>
+                <w:szCs w:val="24"/>
+              </w:rPr>
+              <w:t xml:space="preserve"> This allows filtering to happen on sorted data. Now sorting and filtering can both work seamlessly together in either order.</w:t>
+            </w:r>
+          </w:p>
+          <w:p>
+            <w:pPr>
+              <w:pStyle w:val="ListParagraph"/>
+              <w:cnfStyle w:val="000000000000" w:firstRow="0" w:lastRow="0" w:firstColumn="0" w:lastColumn="0" w:oddVBand="0" w:evenVBand="0" w:oddHBand="0" w:evenHBand="0" w:firstRowFirstColumn="0" w:firstRowLastColumn="0" w:lastRowFirstColumn="0" w:lastRowLastColumn="0"/>
+              <w:rPr>
+                <w:sz w:val="24"/>
+                <w:szCs w:val="24"/>
+              </w:rPr>
+            </w:pPr>
+          </w:p>
+          <w:p>
+            <w:pPr>
+              <w:pStyle w:val="ListParagraph"/>
+              <w:numPr>
+                <w:ilvl w:val="0"/>
+                <w:numId w:val="19"/>
+              </w:numPr>
+              <w:cnfStyle w:val="000000000000" w:firstRow="0" w:lastRow="0" w:firstColumn="0" w:lastColumn="0" w:oddVBand="0" w:evenVBand="0" w:oddHBand="0" w:evenHBand="0" w:firstRowFirstColumn="0" w:firstRowLastColumn="0" w:lastRowFirstColumn="0" w:lastRowLastColumn="0"/>
+              <w:rPr>
+                <w:sz w:val="24"/>
+                <w:szCs w:val="24"/>
+              </w:rPr>
+            </w:pPr>
+            <w:r>
+              <w:rPr>
+                <w:sz w:val="24"/>
+                <w:szCs w:val="24"/>
+              </w:rPr>
+              <w:t>Added a JavaScript function to validate the filters,</w:t>
+            </w:r>
+            <w:r>
+              <w:rPr>
+                <w:sz w:val="24"/>
+                <w:szCs w:val="24"/>
+              </w:rPr>
+              <w:t xml:space="preserve"> which is called in applyFilters to check the data before any filtering happens. It</w:t>
+            </w:r>
+            <w:r>
+              <w:rPr>
+                <w:sz w:val="24"/>
+                <w:szCs w:val="24"/>
+              </w:rPr>
+              <w:t xml:space="preserve"> ensur</w:t>
+            </w:r>
+            <w:r>
+              <w:rPr>
+                <w:sz w:val="24"/>
+                <w:szCs w:val="24"/>
+              </w:rPr>
+              <w:t>es the following conditions are met:</w:t>
+            </w:r>
+          </w:p>
+          <w:p>
+            <w:pPr>
+              <w:pStyle w:val="ListParagraph"/>
+              <w:numPr>
+                <w:ilvl w:val="0"/>
+                <w:numId w:val="25"/>
+              </w:numPr>
+              <w:cnfStyle w:val="000000000000" w:firstRow="0" w:lastRow="0" w:firstColumn="0" w:lastColumn="0" w:oddVBand="0" w:evenVBand="0" w:oddHBand="0" w:evenHBand="0" w:firstRowFirstColumn="0" w:firstRowLastColumn="0" w:lastRowFirstColumn="0" w:lastRowLastColumn="0"/>
+              <w:rPr>
+                <w:sz w:val="24"/>
+                <w:szCs w:val="24"/>
+              </w:rPr>
+            </w:pPr>
+            <w:r>
+              <w:rPr>
+                <w:sz w:val="24"/>
+                <w:szCs w:val="24"/>
+              </w:rPr>
+              <w:t>Date From is always before Date To</w:t>
+            </w:r>
+          </w:p>
+          <w:p>
+            <w:pPr>
+              <w:pStyle w:val="ListParagraph"/>
+              <w:numPr>
+                <w:ilvl w:val="0"/>
+                <w:numId w:val="25"/>
+              </w:numPr>
+              <w:cnfStyle w:val="000000000000" w:firstRow="0" w:lastRow="0" w:firstColumn="0" w:lastColumn="0" w:oddVBand="0" w:evenVBand="0" w:oddHBand="0" w:evenHBand="0" w:firstRowFirstColumn="0" w:firstRowLastColumn="0" w:lastRowFirstColumn="0" w:lastRowLastColumn="0"/>
+              <w:rPr>
+                <w:sz w:val="24"/>
+                <w:szCs w:val="24"/>
+              </w:rPr>
+            </w:pPr>
+            <w:r>
+              <w:rPr>
+                <w:sz w:val="24"/>
+                <w:szCs w:val="24"/>
+              </w:rPr>
+              <w:t xml:space="preserve">Transaction ID is a positive </w:t>
+            </w:r>
+            <w:r>
+              <w:rPr>
+                <w:sz w:val="24"/>
+                <w:szCs w:val="24"/>
+              </w:rPr>
+              <w:t>integer</w:t>
+            </w:r>
+          </w:p>
+          <w:p>
+            <w:pPr>
+              <w:pStyle w:val="ListParagraph"/>
+              <w:numPr>
+                <w:ilvl w:val="0"/>
+                <w:numId w:val="25"/>
+              </w:numPr>
+              <w:cnfStyle w:val="000000000000" w:firstRow="0" w:lastRow="0" w:firstColumn="0" w:lastColumn="0" w:oddVBand="0" w:evenVBand="0" w:oddHBand="0" w:evenHBand="0" w:firstRowFirstColumn="0" w:firstRowLastColumn="0" w:lastRowFirstColumn="0" w:lastRowLastColumn="0"/>
+              <w:rPr>
+                <w:sz w:val="24"/>
+                <w:szCs w:val="24"/>
+              </w:rPr>
+            </w:pPr>
+            <w:r>
+              <w:rPr>
+                <w:sz w:val="24"/>
+                <w:szCs w:val="24"/>
+              </w:rPr>
+              <w:t>A</w:t>
+            </w:r>
+            <w:r>
+              <w:rPr>
+                <w:sz w:val="24"/>
+                <w:szCs w:val="24"/>
+              </w:rPr>
+              <w:t>ll money values are positive</w:t>
+            </w:r>
+          </w:p>
+          <w:p>
+            <w:pPr>
+              <w:pStyle w:val="ListParagraph"/>
+              <w:cnfStyle w:val="000000000000" w:firstRow="0" w:lastRow="0" w:firstColumn="0" w:lastColumn="0" w:oddVBand="0" w:evenVBand="0" w:oddHBand="0" w:evenHBand="0" w:firstRowFirstColumn="0" w:firstRowLastColumn="0" w:lastRowFirstColumn="0" w:lastRowLastColumn="0"/>
+              <w:rPr>
+                <w:sz w:val="24"/>
+                <w:szCs w:val="24"/>
+              </w:rPr>
+            </w:pPr>
+          </w:p>
+          <w:p>
+            <w:pPr>
+              <w:pStyle w:val="ListParagraph"/>
+              <w:cnfStyle w:val="000000000000" w:firstRow="0" w:lastRow="0" w:firstColumn="0" w:lastColumn="0" w:oddVBand="0" w:evenVBand="0" w:oddHBand="0" w:evenHBand="0" w:firstRowFirstColumn="0" w:firstRowLastColumn="0" w:lastRowFirstColumn="0" w:lastRowLastColumn="0"/>
+              <w:rPr>
+                <w:sz w:val="24"/>
+                <w:szCs w:val="24"/>
+              </w:rPr>
+            </w:pPr>
+            <w:r>
+              <w:rPr>
+                <w:sz w:val="24"/>
+                <w:szCs w:val="24"/>
+              </w:rPr>
+              <w:t>The function contains individual checks for each of these different conditions. If any one of them fails the respective input fields in the HTML page will be cleared and the function will return False, stopping the filtering from happening.</w:t>
+            </w:r>
+            <w:r>
+              <w:rPr>
+                <w:sz w:val="24"/>
+                <w:szCs w:val="24"/>
+              </w:rPr>
+              <w:t xml:space="preserve"> Also created an event listener which blocks invalid inputs from being inputted into the money fields, either by manually typing in or by using the arrow adjustors. </w:t>
+            </w:r>
+            <w:r>
+              <w:rPr>
+                <w:sz w:val="24"/>
+                <w:szCs w:val="24"/>
+              </w:rPr>
+              <w:t xml:space="preserve">Used RegEx validation in the </w:t>
+            </w:r>
+            <w:r>
+              <w:rPr>
+                <w:sz w:val="24"/>
+                <w:szCs w:val="24"/>
+              </w:rPr>
+              <w:t>oninput</w:t>
+            </w:r>
+            <w:r>
+              <w:rPr>
+                <w:sz w:val="24"/>
+                <w:szCs w:val="24"/>
+              </w:rPr>
+              <w:t xml:space="preserve"> field for the Transaction ID input box to block the input if it is not a positive integer. Also set min values</w:t>
+            </w:r>
+            <w:r>
+              <w:rPr>
+                <w:sz w:val="24"/>
+                <w:szCs w:val="24"/>
+              </w:rPr>
+              <w:t xml:space="preserve"> of 0</w:t>
+            </w:r>
+            <w:r>
+              <w:rPr>
+                <w:sz w:val="24"/>
+                <w:szCs w:val="24"/>
+              </w:rPr>
+              <w:t xml:space="preserve"> for the ID and money </w:t>
+            </w:r>
+            <w:r>
+              <w:rPr>
+                <w:sz w:val="24"/>
+                <w:szCs w:val="24"/>
+              </w:rPr>
+              <w:t>inputs</w:t>
+            </w:r>
+            <w:r>
+              <w:rPr>
+                <w:sz w:val="24"/>
+                <w:szCs w:val="24"/>
+              </w:rPr>
+              <w:t xml:space="preserve"> for further validation. The date inputs are already quite robust as they are in date format and automatically do not allow invalid inputs. Lots of validation has been used (directly in the HTML elements and </w:t>
+            </w:r>
+            <w:r>
+              <w:rPr>
+                <w:sz w:val="24"/>
+                <w:szCs w:val="24"/>
+              </w:rPr>
+              <w:t xml:space="preserve">in the JavaScript function/event listener) </w:t>
+            </w:r>
+            <w:r>
+              <w:rPr>
+                <w:sz w:val="24"/>
+                <w:szCs w:val="24"/>
+              </w:rPr>
+              <w:t xml:space="preserve">because bad inputs can cause errors in the filtering logic code and because there are multiple ways to input data, </w:t>
+            </w:r>
+            <w:r>
+              <w:rPr>
+                <w:sz w:val="24"/>
+                <w:szCs w:val="24"/>
+              </w:rPr>
+              <w:t xml:space="preserve">so </w:t>
+            </w:r>
+            <w:r>
+              <w:rPr>
+                <w:sz w:val="24"/>
+                <w:szCs w:val="24"/>
+              </w:rPr>
+              <w:t xml:space="preserve">all grounds need to be covered. </w:t>
+            </w:r>
+          </w:p>
+          <w:p>
+            <w:pPr>
+              <w:pStyle w:val="ListParagraph"/>
+              <w:numPr>
+                <w:ilvl w:val="0"/>
+                <w:numId w:val="24"/>
+              </w:numPr>
+              <w:cnfStyle w:val="000000000000" w:firstRow="0" w:lastRow="0" w:firstColumn="0" w:lastColumn="0" w:oddVBand="0" w:evenVBand="0" w:oddHBand="0" w:evenHBand="0" w:firstRowFirstColumn="0" w:firstRowLastColumn="0" w:lastRowFirstColumn="0" w:lastRowLastColumn="0"/>
+              <w:rPr>
+                <w:sz w:val="24"/>
+                <w:szCs w:val="24"/>
+              </w:rPr>
+            </w:pPr>
+            <w:r>
+              <w:rPr>
+                <w:sz w:val="24"/>
+                <w:szCs w:val="24"/>
+              </w:rPr>
+              <w:t xml:space="preserve">Added in a small instructions panel for the transactions page, providing guidance and </w:t>
+            </w:r>
+            <w:r>
+              <w:rPr>
+                <w:sz w:val="24"/>
+                <w:szCs w:val="24"/>
+              </w:rPr>
+              <w:lastRenderedPageBreak/>
+              <w:t>instructions for using the filtering and sorting features.</w:t>
+            </w:r>
+          </w:p>
+          <w:p>
+            <w:pPr>
+              <w:pStyle w:val="ListParagraph"/>
+              <w:numPr>
+                <w:ilvl w:val="0"/>
+                <w:numId w:val="24"/>
+              </w:numPr>
+              <w:cnfStyle w:val="000000000000" w:firstRow="0" w:lastRow="0" w:firstColumn="0" w:lastColumn="0" w:oddVBand="0" w:evenVBand="0" w:oddHBand="0" w:evenHBand="0" w:firstRowFirstColumn="0" w:firstRowLastColumn="0" w:lastRowFirstColumn="0" w:lastRowLastColumn="0"/>
+              <w:rPr>
+                <w:sz w:val="24"/>
+                <w:szCs w:val="24"/>
+              </w:rPr>
+            </w:pPr>
+            <w:r>
+              <w:rPr>
+                <w:sz w:val="24"/>
+                <w:szCs w:val="24"/>
+              </w:rPr>
+              <w:t xml:space="preserve">Receipt page improvements: </w:t>
+            </w:r>
+            <w:r>
+              <w:rPr>
+                <w:sz w:val="24"/>
+                <w:szCs w:val="24"/>
+              </w:rPr>
+              <w:t xml:space="preserve">Updated receipt format to display the username of the user </w:t>
+            </w:r>
+            <w:r>
+              <w:rPr>
+                <w:sz w:val="24"/>
+                <w:szCs w:val="24"/>
+              </w:rPr>
+              <w:t>at the</w:t>
+            </w:r>
+            <w:r>
+              <w:rPr>
+                <w:sz w:val="24"/>
+                <w:szCs w:val="24"/>
+              </w:rPr>
+              <w:t xml:space="preserve"> top</w:t>
+            </w:r>
+            <w:r>
+              <w:rPr>
+                <w:sz w:val="24"/>
+                <w:szCs w:val="24"/>
+              </w:rPr>
+              <w:t xml:space="preserve"> of the receipt, indicating who the transaction was made by</w:t>
+            </w:r>
+            <w:r>
+              <w:rPr>
+                <w:sz w:val="24"/>
+                <w:szCs w:val="24"/>
+              </w:rPr>
+              <w:t xml:space="preserve">. In case the user attribute for the transaction is missing or null it shows "Guest" as the user. </w:t>
+            </w:r>
+          </w:p>
+          <w:p>
+            <w:pPr>
+              <w:pStyle w:val="ListParagraph"/>
+              <w:cnfStyle w:val="000000000000" w:firstRow="0" w:lastRow="0" w:firstColumn="0" w:lastColumn="0" w:oddVBand="0" w:evenVBand="0" w:oddHBand="0" w:evenHBand="0" w:firstRowFirstColumn="0" w:firstRowLastColumn="0" w:lastRowFirstColumn="0" w:lastRowLastColumn="0"/>
+              <w:rPr>
+                <w:sz w:val="24"/>
+                <w:szCs w:val="24"/>
+              </w:rPr>
+            </w:pPr>
+            <w:r>
+              <w:rPr>
+                <w:sz w:val="24"/>
+                <w:szCs w:val="24"/>
+              </w:rPr>
+              <w:t xml:space="preserve">Made other </w:t>
+            </w:r>
+            <w:r>
+              <w:rPr>
+                <w:sz w:val="24"/>
+                <w:szCs w:val="24"/>
+              </w:rPr>
+              <w:t xml:space="preserve">minor </w:t>
+            </w:r>
+            <w:r>
+              <w:rPr>
+                <w:sz w:val="24"/>
+                <w:szCs w:val="24"/>
+              </w:rPr>
+              <w:t xml:space="preserve">changes to the receipt format. </w:t>
+            </w:r>
+          </w:p>
+          <w:p>
+            <w:pPr>
+              <w:pStyle w:val="ListParagraph"/>
+              <w:cnfStyle w:val="000000000000" w:firstRow="0" w:lastRow="0" w:firstColumn="0" w:lastColumn="0" w:oddVBand="0" w:evenVBand="0" w:oddHBand="0" w:evenHBand="0" w:firstRowFirstColumn="0" w:firstRowLastColumn="0" w:lastRowFirstColumn="0" w:lastRowLastColumn="0"/>
+              <w:rPr>
+                <w:sz w:val="24"/>
+                <w:szCs w:val="24"/>
+              </w:rPr>
+            </w:pPr>
+            <w:r>
+              <w:rPr>
+                <w:sz w:val="24"/>
+                <w:szCs w:val="24"/>
+              </w:rPr>
+              <w:t>Added a back button to the receipt page which navigates back to the previous page (mainpage or transactionspage) or back to homepage if none</w:t>
+            </w:r>
+            <w:r>
+              <w:rPr>
+                <w:sz w:val="24"/>
+                <w:szCs w:val="24"/>
+              </w:rPr>
+              <w:t xml:space="preserve"> (as a failsafe for now but should be one of the two mentioned in practice)</w:t>
+            </w:r>
+            <w:r>
+              <w:rPr>
+                <w:sz w:val="24"/>
+                <w:szCs w:val="24"/>
+              </w:rPr>
+              <w:t xml:space="preserve">. </w:t>
+            </w:r>
+          </w:p>
+          <w:p>
+            <w:pPr>
+              <w:pStyle w:val="ListParagraph"/>
+              <w:cnfStyle w:val="000000000000" w:firstRow="0" w:lastRow="0" w:firstColumn="0" w:lastColumn="0" w:oddVBand="0" w:evenVBand="0" w:oddHBand="0" w:evenHBand="0" w:firstRowFirstColumn="0" w:firstRowLastColumn="0" w:lastRowFirstColumn="0" w:lastRowLastColumn="0"/>
+              <w:rPr>
+                <w:sz w:val="24"/>
+                <w:szCs w:val="24"/>
+              </w:rPr>
+            </w:pPr>
+            <w:r>
+              <w:rPr>
+                <w:sz w:val="24"/>
+                <w:szCs w:val="24"/>
+              </w:rPr>
+              <w:t xml:space="preserve">Modified downloadReceipt JavaScript function to now save the downloadable receipt file as a pdf rather than a txt file, so it is not easily edited/overwritten. Also modified the whole logic inside the function to now capture an image of the receipt in the Receipt HTML page and embed this into the file rather than adding in </w:t>
+            </w:r>
+            <w:r>
+              <w:rPr>
+                <w:sz w:val="24"/>
+                <w:szCs w:val="24"/>
+              </w:rPr>
+              <w:t xml:space="preserve">all of </w:t>
+            </w:r>
+            <w:r>
+              <w:rPr>
+                <w:sz w:val="24"/>
+                <w:szCs w:val="24"/>
+              </w:rPr>
+              <w:t xml:space="preserve">the text like before. This is to ensure the exact format of the receipt </w:t>
+            </w:r>
+            <w:r>
+              <w:rPr>
+                <w:sz w:val="24"/>
+                <w:szCs w:val="24"/>
+              </w:rPr>
+              <w:t>from</w:t>
+            </w:r>
+            <w:r>
+              <w:rPr>
+                <w:sz w:val="24"/>
+                <w:szCs w:val="24"/>
+              </w:rPr>
+              <w:t xml:space="preserve"> the page is copied into the downloaded file. It also </w:t>
+            </w:r>
+            <w:r>
+              <w:rPr>
+                <w:sz w:val="24"/>
+                <w:szCs w:val="24"/>
+              </w:rPr>
+              <w:t xml:space="preserve">now </w:t>
+            </w:r>
+            <w:r>
+              <w:rPr>
+                <w:sz w:val="24"/>
+                <w:szCs w:val="24"/>
+              </w:rPr>
+              <w:t>completely prevents editing the receipt content because it is essentially an image.</w:t>
+            </w:r>
+          </w:p>
+          <w:p>
+            <w:pPr>
+              <w:pStyle w:val="ListParagraph"/>
+              <w:numPr>
+                <w:ilvl w:val="0"/>
+                <w:numId w:val="24"/>
+              </w:numPr>
+              <w:cnfStyle w:val="000000000000" w:firstRow="0" w:lastRow="0" w:firstColumn="0" w:lastColumn="0" w:oddVBand="0" w:evenVBand="0" w:oddHBand="0" w:evenHBand="0" w:firstRowFirstColumn="0" w:firstRowLastColumn="0" w:lastRowFirstColumn="0" w:lastRowLastColumn="0"/>
+              <w:rPr>
+                <w:sz w:val="24"/>
+                <w:szCs w:val="24"/>
+              </w:rPr>
+            </w:pPr>
+            <w:r>
+              <w:rPr>
+                <w:sz w:val="24"/>
+                <w:szCs w:val="24"/>
+              </w:rPr>
+              <w:t xml:space="preserve">CSS stylings include: </w:t>
+            </w:r>
+            <w:r>
+              <w:rPr>
+                <w:sz w:val="24"/>
+                <w:szCs w:val="24"/>
+              </w:rPr>
+              <w:t>cent</w:t>
+            </w:r>
+            <w:r>
+              <w:rPr>
+                <w:sz w:val="24"/>
+                <w:szCs w:val="24"/>
+              </w:rPr>
+              <w:t xml:space="preserve">ered </w:t>
+            </w:r>
+            <w:r>
+              <w:rPr>
+                <w:sz w:val="24"/>
+                <w:szCs w:val="24"/>
+              </w:rPr>
+              <w:t xml:space="preserve">the filter menu in the page, added a '£' symbol to every money input box in the filter menu, more spacing, </w:t>
+            </w:r>
+            <w:r>
+              <w:rPr>
+                <w:sz w:val="24"/>
+                <w:szCs w:val="24"/>
+              </w:rPr>
+              <w:t xml:space="preserve">styled the new </w:t>
+            </w:r>
+            <w:r>
+              <w:rPr>
+                <w:sz w:val="24"/>
+                <w:szCs w:val="24"/>
+              </w:rPr>
+              <w:t xml:space="preserve">instructions panel, </w:t>
+            </w:r>
+            <w:r>
+              <w:rPr>
+                <w:sz w:val="24"/>
+                <w:szCs w:val="24"/>
+              </w:rPr>
+              <w:t>f</w:t>
+            </w:r>
+            <w:r>
+              <w:rPr>
+                <w:sz w:val="24"/>
+                <w:szCs w:val="24"/>
+              </w:rPr>
+              <w:t>ixed some layout issues on the receipt page and transactions page</w:t>
+            </w:r>
+            <w:r>
+              <w:rPr>
+                <w:sz w:val="24"/>
+                <w:szCs w:val="24"/>
+              </w:rPr>
+              <w:t>, and other basic style improvements.</w:t>
             </w:r>
           </w:p>
           <w:p>
@@ -5648,6 +6654,119 @@
 <file path=word/numbering.xml><?xml version="1.0" encoding="utf-8"?>
 <w:numbering xmlns:wpc="http://schemas.microsoft.com/office/word/2010/wordprocessingCanvas" xmlns:cx="http://schemas.microsoft.com/office/drawing/2014/chartex" xmlns:cx1="http://schemas.microsoft.com/office/drawing/2015/9/8/chartex" xmlns:cx2="http://schemas.microsoft.com/office/drawing/2015/10/21/chartex" xmlns:cx3="http://schemas.microsoft.com/office/drawing/2016/5/9/chartex" xmlns:cx4="http://schemas.microsoft.com/office/drawing/2016/5/10/chartex" xmlns:cx5="http://schemas.microsoft.com/office/drawing/2016/5/11/chartex" xmlns:cx6="http://schemas.microsoft.com/office/drawing/2016/5/12/chartex" xmlns:cx7="http://schemas.microsoft.com/office/drawing/2016/5/13/chartex" xmlns:cx8="http://schemas.microsoft.com/office/drawing/2016/5/14/chartex" xmlns:mc="http://schemas.openxmlformats.org/markup-compatibility/2006" xmlns:aink="http://schemas.microsoft.com/office/drawing/2016/ink" xmlns:am3d="http://schemas.microsoft.com/office/drawing/2017/model3d" xmlns:o="urn:schemas-microsoft-com:office:office" xmlns:oel="http://schemas.microsoft.com/office/2019/extlst" xmlns:r="http://schemas.openxmlformats.org/officeDocument/2006/relationships" xmlns:m="http://schemas.openxmlformats.org/officeDocument/2006/math" xmlns:v="urn:schemas-microsoft-com:vml" xmlns:wp14="http://schemas.microsoft.com/office/word/2010/wordprocessingDrawing" xmlns:wp="http://schemas.openxmlformats.org/drawingml/2006/wordprocessingDrawing" xmlns:w10="urn:schemas-microsoft-com:office:word" xmlns:w="http://schemas.openxmlformats.org/wordprocessingml/2006/main" xmlns:w14="http://schemas.microsoft.com/office/word/2010/wordml" xmlns:w15="http://schemas.microsoft.com/office/word/2012/wordml" xmlns:w16cex="http://schemas.microsoft.com/office/word/2018/wordml/cex" xmlns:w16cid="http://schemas.microsoft.com/office/word/2016/wordml/cid" xmlns:w16="http://schemas.microsoft.com/office/word/2018/wordml" xmlns:w16du="http://schemas.microsoft.com/office/word/2023/wordml/word16du" xmlns:w16sdtdh="http://schemas.microsoft.com/office/word/2020/wordml/sdtdatahash" xmlns:w16sdtfl="http://schemas.microsoft.com/office/word/2024/wordml/sdtformatlock" xmlns:w16se="http://schemas.microsoft.com/office/word/2015/wordml/symex" xmlns:wpg="http://schemas.microsoft.com/office/word/2010/wordprocessingGroup" xmlns:wpi="http://schemas.microsoft.com/office/word/2010/wordprocessingInk" xmlns:wne="http://schemas.microsoft.com/office/word/2006/wordml" xmlns:wps="http://schemas.microsoft.com/office/word/2010/wordprocessingShape" mc:Ignorable="w14 w15 w16se w16cid w16 w16cex w16sdtdh w16sdtfl w16du wp14">
   <w:abstractNum w:abstractNumId="0" w15:restartNumberingAfterBreak="0">
+    <w:nsid w:val="004A4832"/>
+    <w:multiLevelType w:val="hybridMultilevel"/>
+    <w:tmpl w:val="4C62DFD2"/>
+    <w:lvl w:ilvl="0" w:tplc="671E4C2C">
+      <w:start w:val="1"/>
+      <w:numFmt w:val="bullet"/>
+      <w:lvlText w:val=""/>
+      <w:lvlJc w:val="left"/>
+      <w:pPr>
+        <w:ind w:left="720" w:hanging="360"/>
+      </w:pPr>
+      <w:rPr>
+        <w:rFonts w:ascii="Symbol" w:hAnsi="Symbol" w:hint="default"/>
+      </w:rPr>
+    </w:lvl>
+    <w:lvl w:ilvl="1" w:tplc="FFFFFFFF" w:tentative="1">
+      <w:start w:val="1"/>
+      <w:numFmt w:val="bullet"/>
+      <w:lvlText w:val="o"/>
+      <w:lvlJc w:val="left"/>
+      <w:pPr>
+        <w:ind w:left="1440" w:hanging="360"/>
+      </w:pPr>
+      <w:rPr>
+        <w:rFonts w:ascii="Courier New" w:hAnsi="Courier New" w:cs="Courier New" w:hint="default"/>
+      </w:rPr>
+    </w:lvl>
+    <w:lvl w:ilvl="2" w:tplc="FFFFFFFF" w:tentative="1">
+      <w:start w:val="1"/>
+      <w:numFmt w:val="bullet"/>
+      <w:lvlText w:val=""/>
+      <w:lvlJc w:val="left"/>
+      <w:pPr>
+        <w:ind w:left="2160" w:hanging="360"/>
+      </w:pPr>
+      <w:rPr>
+        <w:rFonts w:ascii="Wingdings" w:hAnsi="Wingdings" w:hint="default"/>
+      </w:rPr>
+    </w:lvl>
+    <w:lvl w:ilvl="3" w:tplc="FFFFFFFF" w:tentative="1">
+      <w:start w:val="1"/>
+      <w:numFmt w:val="bullet"/>
+      <w:lvlText w:val=""/>
+      <w:lvlJc w:val="left"/>
+      <w:pPr>
+        <w:ind w:left="2880" w:hanging="360"/>
+      </w:pPr>
+      <w:rPr>
+        <w:rFonts w:ascii="Symbol" w:hAnsi="Symbol" w:hint="default"/>
+      </w:rPr>
+    </w:lvl>
+    <w:lvl w:ilvl="4" w:tplc="FFFFFFFF" w:tentative="1">
+      <w:start w:val="1"/>
+      <w:numFmt w:val="bullet"/>
+      <w:lvlText w:val="o"/>
+      <w:lvlJc w:val="left"/>
+      <w:pPr>
+        <w:ind w:left="3600" w:hanging="360"/>
+      </w:pPr>
+      <w:rPr>
+        <w:rFonts w:ascii="Courier New" w:hAnsi="Courier New" w:cs="Courier New" w:hint="default"/>
+      </w:rPr>
+    </w:lvl>
+    <w:lvl w:ilvl="5" w:tplc="FFFFFFFF" w:tentative="1">
+      <w:start w:val="1"/>
+      <w:numFmt w:val="bullet"/>
+      <w:lvlText w:val=""/>
+      <w:lvlJc w:val="left"/>
+      <w:pPr>
+        <w:ind w:left="4320" w:hanging="360"/>
+      </w:pPr>
+      <w:rPr>
+        <w:rFonts w:ascii="Wingdings" w:hAnsi="Wingdings" w:hint="default"/>
+      </w:rPr>
+    </w:lvl>
+    <w:lvl w:ilvl="6" w:tplc="FFFFFFFF" w:tentative="1">
+      <w:start w:val="1"/>
+      <w:numFmt w:val="bullet"/>
+      <w:lvlText w:val=""/>
+      <w:lvlJc w:val="left"/>
+      <w:pPr>
+        <w:ind w:left="5040" w:hanging="360"/>
+      </w:pPr>
+      <w:rPr>
+        <w:rFonts w:ascii="Symbol" w:hAnsi="Symbol" w:hint="default"/>
+      </w:rPr>
+    </w:lvl>
+    <w:lvl w:ilvl="7" w:tplc="FFFFFFFF" w:tentative="1">
+      <w:start w:val="1"/>
+      <w:numFmt w:val="bullet"/>
+      <w:lvlText w:val="o"/>
+      <w:lvlJc w:val="left"/>
+      <w:pPr>
+        <w:ind w:left="5760" w:hanging="360"/>
+      </w:pPr>
+      <w:rPr>
+        <w:rFonts w:ascii="Courier New" w:hAnsi="Courier New" w:cs="Courier New" w:hint="default"/>
+      </w:rPr>
+    </w:lvl>
+    <w:lvl w:ilvl="8" w:tplc="FFFFFFFF" w:tentative="1">
+      <w:start w:val="1"/>
+      <w:numFmt w:val="bullet"/>
+      <w:lvlText w:val=""/>
+      <w:lvlJc w:val="left"/>
+      <w:pPr>
+        <w:ind w:left="6480" w:hanging="360"/>
+      </w:pPr>
+      <w:rPr>
+        <w:rFonts w:ascii="Wingdings" w:hAnsi="Wingdings" w:hint="default"/>
+      </w:rPr>
+    </w:lvl>
+  </w:abstractNum>
+  <w:abstractNum w:abstractNumId="1" w15:restartNumberingAfterBreak="0">
     <w:nsid w:val="09B806AD"/>
     <w:multiLevelType w:val="hybridMultilevel"/>
     <w:tmpl w:val="89782708"/>
@@ -5760,7 +6879,7 @@
       </w:rPr>
     </w:lvl>
   </w:abstractNum>
-  <w:abstractNum w:abstractNumId="1" w15:restartNumberingAfterBreak="0">
+  <w:abstractNum w:abstractNumId="2" w15:restartNumberingAfterBreak="0">
     <w:nsid w:val="13B837E7"/>
     <w:multiLevelType w:val="hybridMultilevel"/>
     <w:tmpl w:val="A6BAB68C"/>
@@ -5873,7 +6992,7 @@
       </w:rPr>
     </w:lvl>
   </w:abstractNum>
-  <w:abstractNum w:abstractNumId="2" w15:restartNumberingAfterBreak="0">
+  <w:abstractNum w:abstractNumId="3" w15:restartNumberingAfterBreak="0">
     <w:nsid w:val="1A17298E"/>
     <w:multiLevelType w:val="hybridMultilevel"/>
     <w:tmpl w:val="EE8628C8"/>
@@ -5986,7 +7105,7 @@
       </w:rPr>
     </w:lvl>
   </w:abstractNum>
-  <w:abstractNum w:abstractNumId="3" w15:restartNumberingAfterBreak="0">
+  <w:abstractNum w:abstractNumId="4" w15:restartNumberingAfterBreak="0">
     <w:nsid w:val="1C9E0AC5"/>
     <w:multiLevelType w:val="hybridMultilevel"/>
     <w:tmpl w:val="A94C5BDE"/>
@@ -6099,7 +7218,7 @@
       </w:rPr>
     </w:lvl>
   </w:abstractNum>
-  <w:abstractNum w:abstractNumId="4" w15:restartNumberingAfterBreak="0">
+  <w:abstractNum w:abstractNumId="5" w15:restartNumberingAfterBreak="0">
     <w:nsid w:val="20435CF5"/>
     <w:multiLevelType w:val="hybridMultilevel"/>
     <w:tmpl w:val="ECB6C9FA"/>
@@ -6212,7 +7331,7 @@
       </w:rPr>
     </w:lvl>
   </w:abstractNum>
-  <w:abstractNum w:abstractNumId="5" w15:restartNumberingAfterBreak="0">
+  <w:abstractNum w:abstractNumId="6" w15:restartNumberingAfterBreak="0">
     <w:nsid w:val="2AA35A7D"/>
     <w:multiLevelType w:val="hybridMultilevel"/>
     <w:tmpl w:val="538805EC"/>
@@ -6325,7 +7444,7 @@
       </w:rPr>
     </w:lvl>
   </w:abstractNum>
-  <w:abstractNum w:abstractNumId="6" w15:restartNumberingAfterBreak="0">
+  <w:abstractNum w:abstractNumId="7" w15:restartNumberingAfterBreak="0">
     <w:nsid w:val="2AE00B73"/>
     <w:multiLevelType w:val="hybridMultilevel"/>
     <w:tmpl w:val="EE083CF2"/>
@@ -6438,7 +7557,7 @@
       </w:rPr>
     </w:lvl>
   </w:abstractNum>
-  <w:abstractNum w:abstractNumId="7" w15:restartNumberingAfterBreak="0">
+  <w:abstractNum w:abstractNumId="8" w15:restartNumberingAfterBreak="0">
     <w:nsid w:val="32C158E9"/>
     <w:multiLevelType w:val="hybridMultilevel"/>
     <w:tmpl w:val="5650CC76"/>
@@ -6551,7 +7670,7 @@
       </w:rPr>
     </w:lvl>
   </w:abstractNum>
-  <w:abstractNum w:abstractNumId="8" w15:restartNumberingAfterBreak="0">
+  <w:abstractNum w:abstractNumId="9" w15:restartNumberingAfterBreak="0">
     <w:nsid w:val="34A0205D"/>
     <w:multiLevelType w:val="hybridMultilevel"/>
     <w:tmpl w:val="9A9CB8E0"/>
@@ -6664,7 +7783,7 @@
       </w:rPr>
     </w:lvl>
   </w:abstractNum>
-  <w:abstractNum w:abstractNumId="9" w15:restartNumberingAfterBreak="0">
+  <w:abstractNum w:abstractNumId="10" w15:restartNumberingAfterBreak="0">
     <w:nsid w:val="35136653"/>
     <w:multiLevelType w:val="hybridMultilevel"/>
     <w:tmpl w:val="A1E45102"/>
@@ -6777,7 +7896,7 @@
       </w:rPr>
     </w:lvl>
   </w:abstractNum>
-  <w:abstractNum w:abstractNumId="10" w15:restartNumberingAfterBreak="0">
+  <w:abstractNum w:abstractNumId="11" w15:restartNumberingAfterBreak="0">
     <w:nsid w:val="3A482742"/>
     <w:multiLevelType w:val="hybridMultilevel"/>
     <w:tmpl w:val="B09CD844"/>
@@ -6890,7 +8009,7 @@
       </w:rPr>
     </w:lvl>
   </w:abstractNum>
-  <w:abstractNum w:abstractNumId="11" w15:restartNumberingAfterBreak="0">
+  <w:abstractNum w:abstractNumId="12" w15:restartNumberingAfterBreak="0">
     <w:nsid w:val="408C7B2C"/>
     <w:multiLevelType w:val="hybridMultilevel"/>
     <w:tmpl w:val="10C807CC"/>
@@ -7003,7 +8122,7 @@
       </w:rPr>
     </w:lvl>
   </w:abstractNum>
-  <w:abstractNum w:abstractNumId="12" w15:restartNumberingAfterBreak="0">
+  <w:abstractNum w:abstractNumId="13" w15:restartNumberingAfterBreak="0">
     <w:nsid w:val="4782157F"/>
     <w:multiLevelType w:val="hybridMultilevel"/>
     <w:tmpl w:val="D2DCDE30"/>
@@ -7116,7 +8235,7 @@
       </w:rPr>
     </w:lvl>
   </w:abstractNum>
-  <w:abstractNum w:abstractNumId="13" w15:restartNumberingAfterBreak="0">
+  <w:abstractNum w:abstractNumId="14" w15:restartNumberingAfterBreak="0">
     <w:nsid w:val="4A9B6307"/>
     <w:multiLevelType w:val="hybridMultilevel"/>
     <w:tmpl w:val="B7386924"/>
@@ -7229,7 +8348,7 @@
       </w:rPr>
     </w:lvl>
   </w:abstractNum>
-  <w:abstractNum w:abstractNumId="14" w15:restartNumberingAfterBreak="0">
+  <w:abstractNum w:abstractNumId="15" w15:restartNumberingAfterBreak="0">
     <w:nsid w:val="4CB3308D"/>
     <w:multiLevelType w:val="hybridMultilevel"/>
     <w:tmpl w:val="97925170"/>
@@ -7342,7 +8461,7 @@
       </w:rPr>
     </w:lvl>
   </w:abstractNum>
-  <w:abstractNum w:abstractNumId="15" w15:restartNumberingAfterBreak="0">
+  <w:abstractNum w:abstractNumId="16" w15:restartNumberingAfterBreak="0">
     <w:nsid w:val="4EC80932"/>
     <w:multiLevelType w:val="hybridMultilevel"/>
     <w:tmpl w:val="F3DE5102"/>
@@ -7455,7 +8574,7 @@
       </w:rPr>
     </w:lvl>
   </w:abstractNum>
-  <w:abstractNum w:abstractNumId="16" w15:restartNumberingAfterBreak="0">
+  <w:abstractNum w:abstractNumId="17" w15:restartNumberingAfterBreak="0">
     <w:nsid w:val="519473A9"/>
     <w:multiLevelType w:val="hybridMultilevel"/>
     <w:tmpl w:val="EF16A61E"/>
@@ -7568,7 +8687,120 @@
       </w:rPr>
     </w:lvl>
   </w:abstractNum>
-  <w:abstractNum w:abstractNumId="17" w15:restartNumberingAfterBreak="0">
+  <w:abstractNum w:abstractNumId="18" w15:restartNumberingAfterBreak="0">
+    <w:nsid w:val="59C77142"/>
+    <w:multiLevelType w:val="hybridMultilevel"/>
+    <w:tmpl w:val="6E9E009A"/>
+    <w:lvl w:ilvl="0" w:tplc="08090001">
+      <w:start w:val="1"/>
+      <w:numFmt w:val="bullet"/>
+      <w:lvlText w:val=""/>
+      <w:lvlJc w:val="left"/>
+      <w:pPr>
+        <w:ind w:left="720" w:hanging="360"/>
+      </w:pPr>
+      <w:rPr>
+        <w:rFonts w:ascii="Symbol" w:hAnsi="Symbol" w:hint="default"/>
+      </w:rPr>
+    </w:lvl>
+    <w:lvl w:ilvl="1" w:tplc="FFFFFFFF" w:tentative="1">
+      <w:start w:val="1"/>
+      <w:numFmt w:val="bullet"/>
+      <w:lvlText w:val="o"/>
+      <w:lvlJc w:val="left"/>
+      <w:pPr>
+        <w:ind w:left="1440" w:hanging="360"/>
+      </w:pPr>
+      <w:rPr>
+        <w:rFonts w:ascii="Courier New" w:hAnsi="Courier New" w:cs="Courier New" w:hint="default"/>
+      </w:rPr>
+    </w:lvl>
+    <w:lvl w:ilvl="2" w:tplc="FFFFFFFF" w:tentative="1">
+      <w:start w:val="1"/>
+      <w:numFmt w:val="bullet"/>
+      <w:lvlText w:val=""/>
+      <w:lvlJc w:val="left"/>
+      <w:pPr>
+        <w:ind w:left="2160" w:hanging="360"/>
+      </w:pPr>
+      <w:rPr>
+        <w:rFonts w:ascii="Wingdings" w:hAnsi="Wingdings" w:hint="default"/>
+      </w:rPr>
+    </w:lvl>
+    <w:lvl w:ilvl="3" w:tplc="FFFFFFFF" w:tentative="1">
+      <w:start w:val="1"/>
+      <w:numFmt w:val="bullet"/>
+      <w:lvlText w:val=""/>
+      <w:lvlJc w:val="left"/>
+      <w:pPr>
+        <w:ind w:left="2880" w:hanging="360"/>
+      </w:pPr>
+      <w:rPr>
+        <w:rFonts w:ascii="Symbol" w:hAnsi="Symbol" w:hint="default"/>
+      </w:rPr>
+    </w:lvl>
+    <w:lvl w:ilvl="4" w:tplc="FFFFFFFF" w:tentative="1">
+      <w:start w:val="1"/>
+      <w:numFmt w:val="bullet"/>
+      <w:lvlText w:val="o"/>
+      <w:lvlJc w:val="left"/>
+      <w:pPr>
+        <w:ind w:left="3600" w:hanging="360"/>
+      </w:pPr>
+      <w:rPr>
+        <w:rFonts w:ascii="Courier New" w:hAnsi="Courier New" w:cs="Courier New" w:hint="default"/>
+      </w:rPr>
+    </w:lvl>
+    <w:lvl w:ilvl="5" w:tplc="FFFFFFFF" w:tentative="1">
+      <w:start w:val="1"/>
+      <w:numFmt w:val="bullet"/>
+      <w:lvlText w:val=""/>
+      <w:lvlJc w:val="left"/>
+      <w:pPr>
+        <w:ind w:left="4320" w:hanging="360"/>
+      </w:pPr>
+      <w:rPr>
+        <w:rFonts w:ascii="Wingdings" w:hAnsi="Wingdings" w:hint="default"/>
+      </w:rPr>
+    </w:lvl>
+    <w:lvl w:ilvl="6" w:tplc="FFFFFFFF" w:tentative="1">
+      <w:start w:val="1"/>
+      <w:numFmt w:val="bullet"/>
+      <w:lvlText w:val=""/>
+      <w:lvlJc w:val="left"/>
+      <w:pPr>
+        <w:ind w:left="5040" w:hanging="360"/>
+      </w:pPr>
+      <w:rPr>
+        <w:rFonts w:ascii="Symbol" w:hAnsi="Symbol" w:hint="default"/>
+      </w:rPr>
+    </w:lvl>
+    <w:lvl w:ilvl="7" w:tplc="FFFFFFFF" w:tentative="1">
+      <w:start w:val="1"/>
+      <w:numFmt w:val="bullet"/>
+      <w:lvlText w:val="o"/>
+      <w:lvlJc w:val="left"/>
+      <w:pPr>
+        <w:ind w:left="5760" w:hanging="360"/>
+      </w:pPr>
+      <w:rPr>
+        <w:rFonts w:ascii="Courier New" w:hAnsi="Courier New" w:cs="Courier New" w:hint="default"/>
+      </w:rPr>
+    </w:lvl>
+    <w:lvl w:ilvl="8" w:tplc="FFFFFFFF" w:tentative="1">
+      <w:start w:val="1"/>
+      <w:numFmt w:val="bullet"/>
+      <w:lvlText w:val=""/>
+      <w:lvlJc w:val="left"/>
+      <w:pPr>
+        <w:ind w:left="6480" w:hanging="360"/>
+      </w:pPr>
+      <w:rPr>
+        <w:rFonts w:ascii="Wingdings" w:hAnsi="Wingdings" w:hint="default"/>
+      </w:rPr>
+    </w:lvl>
+  </w:abstractNum>
+  <w:abstractNum w:abstractNumId="19" w15:restartNumberingAfterBreak="0">
     <w:nsid w:val="62E417C1"/>
     <w:multiLevelType w:val="hybridMultilevel"/>
     <w:tmpl w:val="05EEC4BE"/>
@@ -7681,7 +8913,7 @@
       </w:rPr>
     </w:lvl>
   </w:abstractNum>
-  <w:abstractNum w:abstractNumId="18" w15:restartNumberingAfterBreak="0">
+  <w:abstractNum w:abstractNumId="20" w15:restartNumberingAfterBreak="0">
     <w:nsid w:val="637F55AC"/>
     <w:multiLevelType w:val="hybridMultilevel"/>
     <w:tmpl w:val="C428BDF0"/>
@@ -7794,7 +9026,7 @@
       </w:rPr>
     </w:lvl>
   </w:abstractNum>
-  <w:abstractNum w:abstractNumId="19" w15:restartNumberingAfterBreak="0">
+  <w:abstractNum w:abstractNumId="21" w15:restartNumberingAfterBreak="0">
     <w:nsid w:val="6477668E"/>
     <w:multiLevelType w:val="hybridMultilevel"/>
     <w:tmpl w:val="B550728E"/>
@@ -7907,7 +9139,7 @@
       </w:rPr>
     </w:lvl>
   </w:abstractNum>
-  <w:abstractNum w:abstractNumId="20" w15:restartNumberingAfterBreak="0">
+  <w:abstractNum w:abstractNumId="22" w15:restartNumberingAfterBreak="0">
     <w:nsid w:val="6920457E"/>
     <w:multiLevelType w:val="hybridMultilevel"/>
     <w:tmpl w:val="882C96B8"/>
@@ -8020,7 +9252,7 @@
       </w:rPr>
     </w:lvl>
   </w:abstractNum>
-  <w:abstractNum w:abstractNumId="21" w15:restartNumberingAfterBreak="0">
+  <w:abstractNum w:abstractNumId="23" w15:restartNumberingAfterBreak="0">
     <w:nsid w:val="72C967C7"/>
     <w:multiLevelType w:val="hybridMultilevel"/>
     <w:tmpl w:val="1602967C"/>
@@ -8133,7 +9365,7 @@
       </w:rPr>
     </w:lvl>
   </w:abstractNum>
-  <w:abstractNum w:abstractNumId="22" w15:restartNumberingAfterBreak="0">
+  <w:abstractNum w:abstractNumId="24" w15:restartNumberingAfterBreak="0">
     <w:nsid w:val="7DF50229"/>
     <w:multiLevelType w:val="hybridMultilevel"/>
     <w:tmpl w:val="3E86F860"/>
@@ -8247,73 +9479,79 @@
     </w:lvl>
   </w:abstractNum>
   <w:num w:numId="1" w16cid:durableId="512109494">
+    <w:abstractNumId w:val="8"/>
+  </w:num>
+  <w:num w:numId="2" w16cid:durableId="1457455359">
+    <w:abstractNumId w:val="22"/>
+  </w:num>
+  <w:num w:numId="3" w16cid:durableId="1340547680">
+    <w:abstractNumId w:val="19"/>
+  </w:num>
+  <w:num w:numId="4" w16cid:durableId="1892882653">
+    <w:abstractNumId w:val="24"/>
+  </w:num>
+  <w:num w:numId="5" w16cid:durableId="579756913">
+    <w:abstractNumId w:val="11"/>
+  </w:num>
+  <w:num w:numId="6" w16cid:durableId="1370305326">
+    <w:abstractNumId w:val="3"/>
+  </w:num>
+  <w:num w:numId="7" w16cid:durableId="1455097374">
+    <w:abstractNumId w:val="15"/>
+  </w:num>
+  <w:num w:numId="8" w16cid:durableId="991955956">
+    <w:abstractNumId w:val="13"/>
+  </w:num>
+  <w:num w:numId="9" w16cid:durableId="1961493972">
+    <w:abstractNumId w:val="14"/>
+  </w:num>
+  <w:num w:numId="10" w16cid:durableId="1612205702">
+    <w:abstractNumId w:val="10"/>
+  </w:num>
+  <w:num w:numId="11" w16cid:durableId="1999530307">
+    <w:abstractNumId w:val="1"/>
+  </w:num>
+  <w:num w:numId="12" w16cid:durableId="1736195558">
+    <w:abstractNumId w:val="20"/>
+  </w:num>
+  <w:num w:numId="13" w16cid:durableId="774251253">
+    <w:abstractNumId w:val="16"/>
+  </w:num>
+  <w:num w:numId="14" w16cid:durableId="616716194">
+    <w:abstractNumId w:val="5"/>
+  </w:num>
+  <w:num w:numId="15" w16cid:durableId="776564663">
+    <w:abstractNumId w:val="4"/>
+  </w:num>
+  <w:num w:numId="16" w16cid:durableId="967248511">
+    <w:abstractNumId w:val="17"/>
+  </w:num>
+  <w:num w:numId="17" w16cid:durableId="1397583850">
+    <w:abstractNumId w:val="12"/>
+  </w:num>
+  <w:num w:numId="18" w16cid:durableId="1373529461">
+    <w:abstractNumId w:val="2"/>
+  </w:num>
+  <w:num w:numId="19" w16cid:durableId="820387837">
+    <w:abstractNumId w:val="21"/>
+  </w:num>
+  <w:num w:numId="20" w16cid:durableId="269362969">
     <w:abstractNumId w:val="7"/>
   </w:num>
-  <w:num w:numId="2" w16cid:durableId="1457455359">
-    <w:abstractNumId w:val="20"/>
-  </w:num>
-  <w:num w:numId="3" w16cid:durableId="1340547680">
-    <w:abstractNumId w:val="17"/>
-  </w:num>
-  <w:num w:numId="4" w16cid:durableId="1892882653">
-    <w:abstractNumId w:val="22"/>
-  </w:num>
-  <w:num w:numId="5" w16cid:durableId="579756913">
-    <w:abstractNumId w:val="10"/>
-  </w:num>
-  <w:num w:numId="6" w16cid:durableId="1370305326">
-    <w:abstractNumId w:val="2"/>
-  </w:num>
-  <w:num w:numId="7" w16cid:durableId="1455097374">
-    <w:abstractNumId w:val="14"/>
-  </w:num>
-  <w:num w:numId="8" w16cid:durableId="991955956">
-    <w:abstractNumId w:val="12"/>
-  </w:num>
-  <w:num w:numId="9" w16cid:durableId="1961493972">
-    <w:abstractNumId w:val="13"/>
-  </w:num>
-  <w:num w:numId="10" w16cid:durableId="1612205702">
+  <w:num w:numId="21" w16cid:durableId="1424103780">
     <w:abstractNumId w:val="9"/>
   </w:num>
-  <w:num w:numId="11" w16cid:durableId="1999530307">
-    <w:abstractNumId w:val="0"/>
+  <w:num w:numId="22" w16cid:durableId="788546937">
+    <w:abstractNumId w:val="23"/>
   </w:num>
-  <w:num w:numId="12" w16cid:durableId="1736195558">
+  <w:num w:numId="23" w16cid:durableId="1738477549">
+    <w:abstractNumId w:val="6"/>
+  </w:num>
+  <w:num w:numId="24" w16cid:durableId="1346055248">
     <w:abstractNumId w:val="18"/>
   </w:num>
-  <w:num w:numId="13" w16cid:durableId="774251253">
-    <w:abstractNumId w:val="15"/>
-  </w:num>
-  <w:num w:numId="14" w16cid:durableId="616716194">
-    <w:abstractNumId w:val="4"/>
-  </w:num>
-  <w:num w:numId="15" w16cid:durableId="776564663">
-    <w:abstractNumId w:val="3"/>
-  </w:num>
-  <w:num w:numId="16" w16cid:durableId="967248511">
-    <w:abstractNumId w:val="16"/>
-  </w:num>
-  <w:num w:numId="17" w16cid:durableId="1397583850">
-    <w:abstractNumId w:val="11"/>
-  </w:num>
-  <w:num w:numId="18" w16cid:durableId="1373529461">
-    <w:abstractNumId w:val="1"/>
-  </w:num>
-  <w:num w:numId="19" w16cid:durableId="820387837">
-    <w:abstractNumId w:val="19"/>
-  </w:num>
-  <w:num w:numId="20" w16cid:durableId="269362969">
-    <w:abstractNumId w:val="6"/>
-  </w:num>
-  <w:num w:numId="21" w16cid:durableId="1424103780">
-    <w:abstractNumId w:val="8"/>
-  </w:num>
-  <w:num w:numId="22" w16cid:durableId="788546937">
-    <w:abstractNumId w:val="21"/>
-  </w:num>
-  <w:num w:numId="23" w16cid:durableId="1738477549">
-    <w:abstractNumId w:val="5"/>
+  <w:num w:numId="25" w16cid:durableId="1878349670">
+    <w:abstractNumId w:val="0"/>
   </w:num>
 </w:numbering>
 </file>

</xml_diff>

<commit_message>
Updated Project Log for W/C 24/03/25
</commit_message>
<xml_diff>
--- a/Project_Log.docx
+++ b/Project_Log.docx
@@ -40,7 +40,25 @@
           <w:szCs w:val="24"/>
           <w:lang w:val="en-US"/>
         </w:rPr>
-        <w:t>The project log is laid out in a table</w:t>
+        <w:t xml:space="preserve">The project log is laid out </w:t>
+      </w:r>
+      <w:proofErr w:type="gramStart"/>
+      <w:r>
+        <w:rPr>
+          <w:sz w:val="24"/>
+          <w:szCs w:val="24"/>
+          <w:lang w:val="en-US"/>
+        </w:rPr>
+        <w:t>in</w:t>
+      </w:r>
+      <w:proofErr w:type="gramEnd"/>
+      <w:r>
+        <w:rPr>
+          <w:sz w:val="24"/>
+          <w:szCs w:val="24"/>
+          <w:lang w:val="en-US"/>
+        </w:rPr>
+        <w:t xml:space="preserve"> a table</w:t>
       </w:r>
       <w:r>
         <w:rPr>
@@ -56,7 +74,43 @@
           <w:szCs w:val="24"/>
           <w:lang w:val="en-US"/>
         </w:rPr>
-        <w:t xml:space="preserve"> showing the progress made in each week over the development process. It also includes the stage of the development plan I am currently in (shown in the time plan in the Interim Report). I aim to follow the time plan for development but there is expected to be some delays, e.g. time off over Christmas</w:t>
+        <w:t xml:space="preserve"> showing the progress </w:t>
+      </w:r>
+      <w:proofErr w:type="gramStart"/>
+      <w:r>
+        <w:rPr>
+          <w:sz w:val="24"/>
+          <w:szCs w:val="24"/>
+          <w:lang w:val="en-US"/>
+        </w:rPr>
+        <w:t>made in</w:t>
+      </w:r>
+      <w:proofErr w:type="gramEnd"/>
+      <w:r>
+        <w:rPr>
+          <w:sz w:val="24"/>
+          <w:szCs w:val="24"/>
+          <w:lang w:val="en-US"/>
+        </w:rPr>
+        <w:t xml:space="preserve"> </w:t>
+      </w:r>
+      <w:proofErr w:type="gramStart"/>
+      <w:r>
+        <w:rPr>
+          <w:sz w:val="24"/>
+          <w:szCs w:val="24"/>
+          <w:lang w:val="en-US"/>
+        </w:rPr>
+        <w:t>each</w:t>
+      </w:r>
+      <w:proofErr w:type="gramEnd"/>
+      <w:r>
+        <w:rPr>
+          <w:sz w:val="24"/>
+          <w:szCs w:val="24"/>
+          <w:lang w:val="en-US"/>
+        </w:rPr>
+        <w:t xml:space="preserve"> week over the development process. It also includes the stage of the development plan I am currently in (shown in the time plan in the Interim Report). I aim to follow the time plan for development but there is expected to be some delays, e.g. time off over Christmas</w:t>
       </w:r>
       <w:r>
         <w:rPr>
@@ -1737,7 +1791,23 @@
                 <w:szCs w:val="24"/>
               </w:rPr>
               <w:lastRenderedPageBreak/>
-              <w:t>Amended database structure to allow a many to many relationship between products and transactions</w:t>
+              <w:t xml:space="preserve">Amended database structure to allow a many to many </w:t>
+            </w:r>
+            <w:proofErr w:type="gramStart"/>
+            <w:r>
+              <w:rPr>
+                <w:sz w:val="24"/>
+                <w:szCs w:val="24"/>
+              </w:rPr>
+              <w:t>relationship</w:t>
+            </w:r>
+            <w:proofErr w:type="gramEnd"/>
+            <w:r>
+              <w:rPr>
+                <w:sz w:val="24"/>
+                <w:szCs w:val="24"/>
+              </w:rPr>
+              <w:t xml:space="preserve"> between products and transactions</w:t>
             </w:r>
           </w:p>
           <w:p>
@@ -3495,7 +3565,23 @@
                 <w:sz w:val="24"/>
                 <w:szCs w:val="24"/>
               </w:rPr>
-              <w:t xml:space="preserve">Added new success modal item which appears when payment has been completed, displaying the total paid and change given (also to display purchased items later on). Fully functional containing a </w:t>
+              <w:t xml:space="preserve">Added new success modal item which appears when payment has been completed, displaying the total paid and change given (also to display purchased items </w:t>
+            </w:r>
+            <w:proofErr w:type="gramStart"/>
+            <w:r>
+              <w:rPr>
+                <w:sz w:val="24"/>
+                <w:szCs w:val="24"/>
+              </w:rPr>
+              <w:t>later on</w:t>
+            </w:r>
+            <w:proofErr w:type="gramEnd"/>
+            <w:r>
+              <w:rPr>
+                <w:sz w:val="24"/>
+                <w:szCs w:val="24"/>
+              </w:rPr>
+              <w:t xml:space="preserve">). Fully functional containing a </w:t>
             </w:r>
             <w:r>
               <w:rPr>
@@ -3594,7 +3680,23 @@
                 <w:sz w:val="24"/>
                 <w:szCs w:val="24"/>
               </w:rPr>
-              <w:t>Preparation for Interview: began creating slides and practicing demo.</w:t>
+              <w:t xml:space="preserve">Preparation for </w:t>
+            </w:r>
+            <w:proofErr w:type="gramStart"/>
+            <w:r>
+              <w:rPr>
+                <w:sz w:val="24"/>
+                <w:szCs w:val="24"/>
+              </w:rPr>
+              <w:t>Interview:</w:t>
+            </w:r>
+            <w:proofErr w:type="gramEnd"/>
+            <w:r>
+              <w:rPr>
+                <w:sz w:val="24"/>
+                <w:szCs w:val="24"/>
+              </w:rPr>
+              <w:t xml:space="preserve"> began creating slides and practicing demo.</w:t>
             </w:r>
           </w:p>
         </w:tc>
@@ -3928,7 +4030,23 @@
                 <w:sz w:val="24"/>
                 <w:szCs w:val="24"/>
               </w:rPr>
-              <w:t xml:space="preserve">Added in Product images. Modified Product entity to store an image url, relating to the file path of a specific image stored in an images folder in the resources/static directory. Added in 16 new images, one for </w:t>
+              <w:t xml:space="preserve">Added in Product images. Modified Product entity to store an image </w:t>
+            </w:r>
+            <w:proofErr w:type="spellStart"/>
+            <w:r>
+              <w:rPr>
+                <w:sz w:val="24"/>
+                <w:szCs w:val="24"/>
+              </w:rPr>
+              <w:t>url</w:t>
+            </w:r>
+            <w:proofErr w:type="spellEnd"/>
+            <w:r>
+              <w:rPr>
+                <w:sz w:val="24"/>
+                <w:szCs w:val="24"/>
+              </w:rPr>
+              <w:t xml:space="preserve">, relating to the file path of a specific image stored in an images folder in the resources/static directory. Added in 16 new images, one for </w:t>
             </w:r>
             <w:r>
               <w:rPr>
@@ -3936,7 +4054,23 @@
                 <w:szCs w:val="24"/>
               </w:rPr>
               <w:lastRenderedPageBreak/>
-              <w:t xml:space="preserve">each product to the images folder. Updated data.sql to insert proper product names and the new image urls. Changed mainpage.html to display the images in the items grid. New JavaScript function to add the images of the items purchased in a transaction to a new container in the success modal. </w:t>
+              <w:t xml:space="preserve">each product to the images folder. Updated data.sql to insert proper product names and the new image </w:t>
+            </w:r>
+            <w:proofErr w:type="spellStart"/>
+            <w:r>
+              <w:rPr>
+                <w:sz w:val="24"/>
+                <w:szCs w:val="24"/>
+              </w:rPr>
+              <w:t>urls</w:t>
+            </w:r>
+            <w:proofErr w:type="spellEnd"/>
+            <w:r>
+              <w:rPr>
+                <w:sz w:val="24"/>
+                <w:szCs w:val="24"/>
+              </w:rPr>
+              <w:t xml:space="preserve">. Changed mainpage.html to display the images in the items grid. New JavaScript function to add the images of the items purchased in a transaction to a new container in the success modal. </w:t>
             </w:r>
           </w:p>
           <w:p>
@@ -3978,7 +4112,23 @@
                 <w:sz w:val="24"/>
                 <w:szCs w:val="24"/>
               </w:rPr>
-              <w:t xml:space="preserve"> openModal and closeModal JavaScript functions to toggl</w:t>
+              <w:t xml:space="preserve"> </w:t>
+            </w:r>
+            <w:proofErr w:type="spellStart"/>
+            <w:r>
+              <w:rPr>
+                <w:sz w:val="24"/>
+                <w:szCs w:val="24"/>
+              </w:rPr>
+              <w:t>openModal</w:t>
+            </w:r>
+            <w:proofErr w:type="spellEnd"/>
+            <w:r>
+              <w:rPr>
+                <w:sz w:val="24"/>
+                <w:szCs w:val="24"/>
+              </w:rPr>
+              <w:t xml:space="preserve"> and closeModal JavaScript functions to toggl</w:t>
             </w:r>
             <w:r>
               <w:rPr>
@@ -4397,7 +4547,23 @@
                 <w:sz w:val="24"/>
                 <w:szCs w:val="24"/>
               </w:rPr>
-              <w:t xml:space="preserve">Added proper stock display updating. Edited the mainpage HTML file so that each item can have a class added to it to say whether or not it is out of stock based on if its quantity equals 0. Out of stock items are styled to not allow the cursor or clicking, to be half faded out and to have a big red ‘X’ covering them. Also created two new JavaScript functions, which are called after a transaction is completed, to ensure that the Thymeleaf attribute “data-stock” is properly updated in the mainpage. The functions use AJAX so that the stock level display of items (in the modal) can be auto updated after every transaction without requiring a page reload. Also, the function checks if any items have run out of stock after the transaction and if so, it adds the out-of-stock class to the item and displays the overlay (the ‘X’) over it to show it’s out of stock. This also happens without the need for a page reload, due to the use of AJAX. </w:t>
+              <w:t xml:space="preserve">Added proper stock display updating. Edited the mainpage HTML file so that each item can have a class added to it to say </w:t>
+            </w:r>
+            <w:proofErr w:type="gramStart"/>
+            <w:r>
+              <w:rPr>
+                <w:sz w:val="24"/>
+                <w:szCs w:val="24"/>
+              </w:rPr>
+              <w:t>whether or not</w:t>
+            </w:r>
+            <w:proofErr w:type="gramEnd"/>
+            <w:r>
+              <w:rPr>
+                <w:sz w:val="24"/>
+                <w:szCs w:val="24"/>
+              </w:rPr>
+              <w:t xml:space="preserve"> it is out of stock based on if its quantity equals 0. Out of stock items are styled to not allow the cursor or clicking, to be half faded out and to have a big red ‘X’ covering them. Also created two new JavaScript functions, which are called after a transaction is completed, to ensure that the Thymeleaf attribute “data-stock” is properly updated in the mainpage. The functions use AJAX so that the stock level display of items (in the modal) can be auto updated after every transaction without requiring a page reload. Also, the function checks if any items have run out of stock after the transaction and if so, it adds the out-of-stock class to the item and displays the overlay (the ‘X’) over it to show it’s out of stock. This also happens without the need for a page reload, due to the use of AJAX. </w:t>
             </w:r>
             <w:r>
               <w:rPr>
@@ -4877,7 +5043,23 @@
                 <w:sz w:val="24"/>
                 <w:szCs w:val="24"/>
               </w:rPr>
-              <w:t>Edited the category filtering dropdown to now use a checkbox system to allow selecting multiple categories at once (previously only one at a time). Edited HTML page to have checkbox inputs and labels for each category. Modified the previous JavaScript event listener to: show the dropdown when the button is clicked, hide the dropdown when outside of it is clicked, adds a listener to every checkbox element in order to detect changes (checking and unchecking), automatically unchecks every standalone category checkbox if “All Items is selected and displays all categories for this, automatically unchecks “All Items” if another category is selected but prevents just unchecking “All Items”, and automatically re-checks “All Items” and displays all categories if all other categories become unchecked to prevent an empty display. The event listener calls two new JavaScript functions to work, one which handles updating the display for specific categories and one to display all categories (for the All Items checkbox).</w:t>
+              <w:t xml:space="preserve">Edited the category filtering dropdown to now use a checkbox system to allow selecting multiple categories at once (previously only one at a time). Edited HTML page to have checkbox inputs and labels for each category. Modified the previous JavaScript event listener to: show the dropdown when the button is clicked, hide the dropdown when outside of it is clicked, adds a listener to every checkbox element in order to detect changes (checking and unchecking), automatically unchecks every standalone category checkbox if “All Items is selected and displays all categories for this, automatically unchecks “All Items” if another category is selected but prevents just unchecking “All Items”, and automatically re-checks “All Items” and displays all categories if all other categories become unchecked to prevent an empty display. The event listener calls two new JavaScript functions to work, one which handles updating the display for specific categories and one to display all categories (for the </w:t>
+            </w:r>
+            <w:proofErr w:type="gramStart"/>
+            <w:r>
+              <w:rPr>
+                <w:sz w:val="24"/>
+                <w:szCs w:val="24"/>
+              </w:rPr>
+              <w:t>All Items</w:t>
+            </w:r>
+            <w:proofErr w:type="gramEnd"/>
+            <w:r>
+              <w:rPr>
+                <w:sz w:val="24"/>
+                <w:szCs w:val="24"/>
+              </w:rPr>
+              <w:t xml:space="preserve"> checkbox).</w:t>
             </w:r>
           </w:p>
           <w:p>
@@ -4976,7 +5158,23 @@
                 <w:sz w:val="24"/>
                 <w:szCs w:val="24"/>
               </w:rPr>
-              <w:t>Added in images for all new products to complete vending machine grid view. Scalable design auto added the images to the display and to the product modals when image files are added to the resources/static/images directory.</w:t>
+              <w:t>Added in images for all new products to complete vending machine grid view. Scalable design auto added the images to the display and to the product modals when image files are added to the resources/static/</w:t>
+            </w:r>
+            <w:proofErr w:type="gramStart"/>
+            <w:r>
+              <w:rPr>
+                <w:sz w:val="24"/>
+                <w:szCs w:val="24"/>
+              </w:rPr>
+              <w:t>images</w:t>
+            </w:r>
+            <w:proofErr w:type="gramEnd"/>
+            <w:r>
+              <w:rPr>
+                <w:sz w:val="24"/>
+                <w:szCs w:val="24"/>
+              </w:rPr>
+              <w:t xml:space="preserve"> directory.</w:t>
             </w:r>
           </w:p>
           <w:p>
@@ -4997,7 +5195,23 @@
                 <w:sz w:val="24"/>
                 <w:szCs w:val="24"/>
               </w:rPr>
-              <w:t>Added in new button to mainpage.html which adds all items to the cart to easily populate the cart with the maximum number of items, to help with development. Created new JavaScript function to implement this which iterates through every item and calls existing addItemTCart function to add them. Modified the addItemToCart function to receive another argument which tells it whether all items are being added or only one. This is so it can prevent added to cart alerts for when all items are being added, to make development easier and quicker.</w:t>
+              <w:t xml:space="preserve">Added in new button to mainpage.html which adds all items to the cart to easily populate the cart with the maximum number of items, to help with development. Created new JavaScript function to implement this which iterates through every item and calls existing </w:t>
+            </w:r>
+            <w:proofErr w:type="spellStart"/>
+            <w:r>
+              <w:rPr>
+                <w:sz w:val="24"/>
+                <w:szCs w:val="24"/>
+              </w:rPr>
+              <w:t>addItemTCart</w:t>
+            </w:r>
+            <w:proofErr w:type="spellEnd"/>
+            <w:r>
+              <w:rPr>
+                <w:sz w:val="24"/>
+                <w:szCs w:val="24"/>
+              </w:rPr>
+              <w:t xml:space="preserve"> function to add them. Modified the addItemToCart function to receive another argument which tells it whether all items are being added or only one. This is so it can prevent added to cart alerts for when all items are being added, to make development easier and quicker.</w:t>
             </w:r>
           </w:p>
           <w:p>
@@ -5060,7 +5274,39 @@
                 <w:sz w:val="24"/>
                 <w:szCs w:val="24"/>
               </w:rPr>
-              <w:t xml:space="preserve">Implemented user transaction viewing logic. Added new User attribute to Transaction entity. Modified TransactionController and TransactionService methods to ensure the username of the currently logged-in user is properly saved into the database as the User attribute of the transaction, when it is created. Created new transactionspage.html which contains all the standard elements from the other pages and also a blank table template. Created transactionspage_script.js which contains an event listener and functions to retrieve a list of transactions made by the user currently logged in using AJAX, and dynamically populate the table with the transaction details. Created new controller method, getUserTransactions, in </w:t>
+              <w:t xml:space="preserve">Implemented user transaction viewing logic. Added new User attribute to Transaction entity. Modified TransactionController and TransactionService methods to ensure the username of the currently logged-in user is properly saved into the database as the User attribute of the transaction, when it is created. Created new transactionspage.html which contains all the standard elements from the other pages </w:t>
+            </w:r>
+            <w:proofErr w:type="gramStart"/>
+            <w:r>
+              <w:rPr>
+                <w:sz w:val="24"/>
+                <w:szCs w:val="24"/>
+              </w:rPr>
+              <w:t>and also</w:t>
+            </w:r>
+            <w:proofErr w:type="gramEnd"/>
+            <w:r>
+              <w:rPr>
+                <w:sz w:val="24"/>
+                <w:szCs w:val="24"/>
+              </w:rPr>
+              <w:t xml:space="preserve"> a blank table template. Created transactionspage_script.js which contains an event listener and functions to retrieve a list of transactions made by the user currently logged in using </w:t>
+            </w:r>
+            <w:proofErr w:type="gramStart"/>
+            <w:r>
+              <w:rPr>
+                <w:sz w:val="24"/>
+                <w:szCs w:val="24"/>
+              </w:rPr>
+              <w:t>AJAX, and</w:t>
+            </w:r>
+            <w:proofErr w:type="gramEnd"/>
+            <w:r>
+              <w:rPr>
+                <w:sz w:val="24"/>
+                <w:szCs w:val="24"/>
+              </w:rPr>
+              <w:t xml:space="preserve"> dynamically populate the table with the transaction details. Created new controller method, getUserTransactions, in </w:t>
             </w:r>
             <w:r>
               <w:rPr>
@@ -5103,7 +5349,39 @@
                 <w:sz w:val="24"/>
                 <w:szCs w:val="24"/>
               </w:rPr>
-              <w:t xml:space="preserve">querying/filtering transactions functionality into the transactions page. Created new menu in the page containing HTML elements to be used as filters: an input box for Transaction ID, Date From and a Date To date entry boxes for the date range and min/max boxes for Total Cost, Payment Received and Change Given. All attributes in the transactions table have filters for customised querying. Menu also contains buttons to apply filters and </w:t>
+              <w:t xml:space="preserve">querying/filtering transactions functionality into the transactions page. Created new menu in the page containing HTML elements to be used as filters: an input box for Transaction ID, Date </w:t>
+            </w:r>
+            <w:proofErr w:type="gramStart"/>
+            <w:r>
+              <w:rPr>
+                <w:sz w:val="24"/>
+                <w:szCs w:val="24"/>
+              </w:rPr>
+              <w:t>From</w:t>
+            </w:r>
+            <w:proofErr w:type="gramEnd"/>
+            <w:r>
+              <w:rPr>
+                <w:sz w:val="24"/>
+                <w:szCs w:val="24"/>
+              </w:rPr>
+              <w:t xml:space="preserve"> and a </w:t>
+            </w:r>
+            <w:proofErr w:type="gramStart"/>
+            <w:r>
+              <w:rPr>
+                <w:sz w:val="24"/>
+                <w:szCs w:val="24"/>
+              </w:rPr>
+              <w:t>Date To date</w:t>
+            </w:r>
+            <w:proofErr w:type="gramEnd"/>
+            <w:r>
+              <w:rPr>
+                <w:sz w:val="24"/>
+                <w:szCs w:val="24"/>
+              </w:rPr>
+              <w:t xml:space="preserve"> entry boxes for the date range and min/max boxes for Total Cost, Payment Received and Change Given. All attributes in the transactions table have filters for customised querying. Menu also contains buttons to apply filters and </w:t>
             </w:r>
             <w:r>
               <w:rPr>
@@ -5627,21 +5905,7 @@
                 <w:sz w:val="24"/>
                 <w:szCs w:val="24"/>
               </w:rPr>
-              <w:t xml:space="preserve"> by columns functionality into the transactions table. Added </w:t>
-            </w:r>
-            <w:r>
-              <w:rPr>
-                <w:sz w:val="24"/>
-                <w:szCs w:val="24"/>
-              </w:rPr>
-              <w:t>ids</w:t>
-            </w:r>
-            <w:r>
-              <w:rPr>
-                <w:sz w:val="24"/>
-                <w:szCs w:val="24"/>
-              </w:rPr>
-              <w:t xml:space="preserve"> to each th element in the table and these get passed </w:t>
+              <w:t xml:space="preserve"> by columns functionality into the transactions table. Added ids to each th element in the table and these get passed </w:t>
             </w:r>
             <w:r>
               <w:rPr>
@@ -5767,21 +6031,7 @@
                 <w:sz w:val="24"/>
                 <w:szCs w:val="24"/>
               </w:rPr>
-              <w:t xml:space="preserve">. If </w:t>
-            </w:r>
-            <w:r>
-              <w:rPr>
-                <w:sz w:val="24"/>
-                <w:szCs w:val="24"/>
-              </w:rPr>
-              <w:t>not,</w:t>
-            </w:r>
-            <w:r>
-              <w:rPr>
-                <w:sz w:val="24"/>
-                <w:szCs w:val="24"/>
-              </w:rPr>
-              <w:t xml:space="preserve"> it will set the direction as ascending by default and </w:t>
+              <w:t xml:space="preserve">. If not, it will set the direction as ascending by default and </w:t>
             </w:r>
             <w:r>
               <w:rPr>
@@ -5817,21 +6067,7 @@
                 <w:sz w:val="24"/>
                 <w:szCs w:val="24"/>
               </w:rPr>
-              <w:t xml:space="preserve">and other visual effects for the sorting column. It adds a stylable class (for highlighting), an arrow displaying the direction (ascending or descending) and a relevant tooltip to the column heading. Before adding </w:t>
-            </w:r>
-            <w:r>
-              <w:rPr>
-                <w:sz w:val="24"/>
-                <w:szCs w:val="24"/>
-              </w:rPr>
-              <w:t>everything,</w:t>
-            </w:r>
-            <w:r>
-              <w:rPr>
-                <w:sz w:val="24"/>
-                <w:szCs w:val="24"/>
-              </w:rPr>
-              <w:t xml:space="preserve"> it removes everything from the previous heading (if one) by calling another function</w:t>
+              <w:t>and other visual effects for the sorting column. It adds a stylable class (for highlighting), an arrow displaying the direction (ascending or descending) and a relevant tooltip to the column heading. Before adding everything, it removes everything from the previous heading (if one) by calling another function</w:t>
             </w:r>
             <w:r>
               <w:rPr>
@@ -5845,21 +6081,7 @@
                 <w:sz w:val="24"/>
                 <w:szCs w:val="24"/>
               </w:rPr>
-              <w:t xml:space="preserve"> resetVisuals which undoes all the visual effects. </w:t>
-            </w:r>
-            <w:r>
-              <w:rPr>
-                <w:sz w:val="24"/>
-                <w:szCs w:val="24"/>
-              </w:rPr>
-              <w:t>Finally,</w:t>
-            </w:r>
-            <w:r>
-              <w:rPr>
-                <w:sz w:val="24"/>
-                <w:szCs w:val="24"/>
-              </w:rPr>
-              <w:t xml:space="preserve"> there is an event listener to reset the sorting, by removing the visual effects</w:t>
+              <w:t xml:space="preserve"> resetVisuals which undoes all the visual effects. Finally, there is an event listener to reset the sorting, by removing the visual effects</w:t>
             </w:r>
             <w:r>
               <w:rPr>
@@ -6413,12 +6635,21 @@
               </w:rPr>
               <w:t xml:space="preserve">Modified downloadReceipt JavaScript function to now save the downloadable receipt file as a pdf rather than a txt file, so it is not easily edited/overwritten. Also modified the whole logic inside the function to now capture an image of the receipt in the Receipt HTML page and embed this into the file rather than adding in </w:t>
             </w:r>
-            <w:r>
-              <w:rPr>
-                <w:sz w:val="24"/>
-                <w:szCs w:val="24"/>
-              </w:rPr>
-              <w:t xml:space="preserve">all of </w:t>
+            <w:proofErr w:type="gramStart"/>
+            <w:r>
+              <w:rPr>
+                <w:sz w:val="24"/>
+                <w:szCs w:val="24"/>
+              </w:rPr>
+              <w:t>all of</w:t>
+            </w:r>
+            <w:proofErr w:type="gramEnd"/>
+            <w:r>
+              <w:rPr>
+                <w:sz w:val="24"/>
+                <w:szCs w:val="24"/>
+              </w:rPr>
+              <w:t xml:space="preserve"> </w:t>
             </w:r>
             <w:r>
               <w:rPr>
@@ -6474,8 +6705,25 @@
                 <w:sz w:val="24"/>
                 <w:szCs w:val="24"/>
               </w:rPr>
-              <w:t xml:space="preserve">CSS stylings include: </w:t>
-            </w:r>
+              <w:t xml:space="preserve">CSS stylings </w:t>
+            </w:r>
+            <w:proofErr w:type="gramStart"/>
+            <w:r>
+              <w:rPr>
+                <w:sz w:val="24"/>
+                <w:szCs w:val="24"/>
+              </w:rPr>
+              <w:t>include:</w:t>
+            </w:r>
+            <w:proofErr w:type="gramEnd"/>
+            <w:r>
+              <w:rPr>
+                <w:sz w:val="24"/>
+                <w:szCs w:val="24"/>
+              </w:rPr>
+              <w:t xml:space="preserve"> </w:t>
+            </w:r>
+            <w:proofErr w:type="spellStart"/>
             <w:r>
               <w:rPr>
                 <w:sz w:val="24"/>
@@ -6488,7 +6736,15 @@
                 <w:sz w:val="24"/>
                 <w:szCs w:val="24"/>
               </w:rPr>
-              <w:t xml:space="preserve">ered </w:t>
+              <w:t>ered</w:t>
+            </w:r>
+            <w:proofErr w:type="spellEnd"/>
+            <w:r>
+              <w:rPr>
+                <w:sz w:val="24"/>
+                <w:szCs w:val="24"/>
+              </w:rPr>
+              <w:t xml:space="preserve"> </w:t>
             </w:r>
             <w:r>
               <w:rPr>
@@ -6542,6 +6798,388 @@
                 <w:szCs w:val="24"/>
               </w:rPr>
             </w:pPr>
+          </w:p>
+          <w:p>
+            <w:pPr>
+              <w:pStyle w:val="ListParagraph"/>
+              <w:cnfStyle w:val="000000000000" w:firstRow="0" w:lastRow="0" w:firstColumn="0" w:lastColumn="0" w:oddVBand="0" w:evenVBand="0" w:oddHBand="0" w:evenHBand="0" w:firstRowFirstColumn="0" w:firstRowLastColumn="0" w:lastRowFirstColumn="0" w:lastRowLastColumn="0"/>
+              <w:rPr>
+                <w:sz w:val="24"/>
+                <w:szCs w:val="24"/>
+              </w:rPr>
+            </w:pPr>
+          </w:p>
+        </w:tc>
+        <w:tc>
+          <w:tcPr>
+            <w:tcW w:w="2693" w:type="dxa"/>
+          </w:tcPr>
+          <w:p>
+            <w:pPr>
+              <w:cnfStyle w:val="000000000000" w:firstRow="0" w:lastRow="0" w:firstColumn="0" w:lastColumn="0" w:oddVBand="0" w:evenVBand="0" w:oddHBand="0" w:evenHBand="0" w:firstRowFirstColumn="0" w:firstRowLastColumn="0" w:lastRowFirstColumn="0" w:lastRowLastColumn="0"/>
+              <w:rPr>
+                <w:b/>
+                <w:bCs/>
+                <w:sz w:val="24"/>
+                <w:szCs w:val="24"/>
+              </w:rPr>
+            </w:pPr>
+            <w:r>
+              <w:rPr>
+                <w:b/>
+                <w:bCs/>
+                <w:sz w:val="24"/>
+                <w:szCs w:val="24"/>
+              </w:rPr>
+              <w:lastRenderedPageBreak/>
+              <w:t>Additional Features/Improvements</w:t>
+            </w:r>
+          </w:p>
+        </w:tc>
+      </w:tr>
+      <w:tr>
+        <w:trPr>
+          <w:trHeight w:val="827"/>
+        </w:trPr>
+        <w:tc>
+          <w:tcPr>
+            <w:cnfStyle w:val="001000000000" w:firstRow="0" w:lastRow="0" w:firstColumn="1" w:lastColumn="0" w:oddVBand="0" w:evenVBand="0" w:oddHBand="0" w:evenHBand="0" w:firstRowFirstColumn="0" w:firstRowLastColumn="0" w:lastRowFirstColumn="0" w:lastRowLastColumn="0"/>
+            <w:tcW w:w="1555" w:type="dxa"/>
+          </w:tcPr>
+          <w:p>
+            <w:pPr>
+              <w:rPr>
+                <w:sz w:val="28"/>
+                <w:szCs w:val="28"/>
+              </w:rPr>
+            </w:pPr>
+            <w:r>
+              <w:rPr>
+                <w:b w:val="0"/>
+                <w:bCs w:val="0"/>
+                <w:sz w:val="28"/>
+                <w:szCs w:val="28"/>
+              </w:rPr>
+              <w:lastRenderedPageBreak/>
+              <w:t>17/03/25</w:t>
+            </w:r>
+          </w:p>
+        </w:tc>
+        <w:tc>
+          <w:tcPr>
+            <w:tcW w:w="5670" w:type="dxa"/>
+          </w:tcPr>
+          <w:p>
+            <w:pPr>
+              <w:pStyle w:val="ListParagraph"/>
+              <w:numPr>
+                <w:ilvl w:val="0"/>
+                <w:numId w:val="19"/>
+              </w:numPr>
+              <w:cnfStyle w:val="000000000000" w:firstRow="0" w:lastRow="0" w:firstColumn="0" w:lastColumn="0" w:oddVBand="0" w:evenVBand="0" w:oddHBand="0" w:evenHBand="0" w:firstRowFirstColumn="0" w:firstRowLastColumn="0" w:lastRowFirstColumn="0" w:lastRowLastColumn="0"/>
+              <w:rPr>
+                <w:sz w:val="24"/>
+                <w:szCs w:val="24"/>
+              </w:rPr>
+            </w:pPr>
+            <w:r>
+              <w:rPr>
+                <w:sz w:val="24"/>
+                <w:szCs w:val="24"/>
+              </w:rPr>
+              <w:t xml:space="preserve">Created Admin Dashboard Page: New HTML page consistently designed like the other pages, with the webapp title, user info and logout button. Also contains a table to show each product, </w:t>
+            </w:r>
+            <w:proofErr w:type="gramStart"/>
+            <w:r>
+              <w:rPr>
+                <w:sz w:val="24"/>
+                <w:szCs w:val="24"/>
+              </w:rPr>
+              <w:t>it’s</w:t>
+            </w:r>
+            <w:proofErr w:type="gramEnd"/>
+            <w:r>
+              <w:rPr>
+                <w:sz w:val="24"/>
+                <w:szCs w:val="24"/>
+              </w:rPr>
+              <w:t xml:space="preserve"> name, category and ID as well as its current stock level with some action buttons and finally settings for auto stock updating. </w:t>
+            </w:r>
+          </w:p>
+          <w:p>
+            <w:pPr>
+              <w:pStyle w:val="ListParagraph"/>
+              <w:cnfStyle w:val="000000000000" w:firstRow="0" w:lastRow="0" w:firstColumn="0" w:lastColumn="0" w:oddVBand="0" w:evenVBand="0" w:oddHBand="0" w:evenHBand="0" w:firstRowFirstColumn="0" w:firstRowLastColumn="0" w:lastRowFirstColumn="0" w:lastRowLastColumn="0"/>
+              <w:rPr>
+                <w:sz w:val="24"/>
+                <w:szCs w:val="24"/>
+              </w:rPr>
+            </w:pPr>
+            <w:r>
+              <w:rPr>
+                <w:sz w:val="24"/>
+                <w:szCs w:val="24"/>
+              </w:rPr>
+              <w:lastRenderedPageBreak/>
+              <w:t xml:space="preserve"> Modified the security chain in the SecurityConfig class to use </w:t>
+            </w:r>
+            <w:r>
+              <w:rPr>
+                <w:sz w:val="24"/>
+                <w:szCs w:val="24"/>
+              </w:rPr>
+              <w:t>a</w:t>
+            </w:r>
+            <w:r>
+              <w:rPr>
+                <w:sz w:val="24"/>
+                <w:szCs w:val="24"/>
+              </w:rPr>
+              <w:t xml:space="preserve"> new CustomLoginSuccessHandler class as the success handler. Now standard users can still log in to the homepage as before, while admins can log in and have access to the admin dashboard</w:t>
+            </w:r>
+            <w:r>
+              <w:rPr>
+                <w:sz w:val="24"/>
+                <w:szCs w:val="24"/>
+              </w:rPr>
+              <w:t xml:space="preserve">. Currently there is only one Admin login account which is inserted directly into the database from data.sql. it has the role ‘ADMIN’ which grants access to the Admin Dashboard.  </w:t>
+            </w:r>
+            <w:r>
+              <w:rPr>
+                <w:sz w:val="24"/>
+                <w:szCs w:val="24"/>
+              </w:rPr>
+              <w:t xml:space="preserve"> </w:t>
+            </w:r>
+          </w:p>
+          <w:p>
+            <w:pPr>
+              <w:pStyle w:val="ListParagraph"/>
+              <w:cnfStyle w:val="000000000000" w:firstRow="0" w:lastRow="0" w:firstColumn="0" w:lastColumn="0" w:oddVBand="0" w:evenVBand="0" w:oddHBand="0" w:evenHBand="0" w:firstRowFirstColumn="0" w:firstRowLastColumn="0" w:lastRowFirstColumn="0" w:lastRowLastColumn="0"/>
+              <w:rPr>
+                <w:sz w:val="24"/>
+                <w:szCs w:val="24"/>
+              </w:rPr>
+            </w:pPr>
+            <w:r>
+              <w:rPr>
+                <w:sz w:val="24"/>
+                <w:szCs w:val="24"/>
+              </w:rPr>
+              <w:t>Created new AdminController class with method</w:t>
+            </w:r>
+            <w:r>
+              <w:rPr>
+                <w:sz w:val="24"/>
+                <w:szCs w:val="24"/>
+              </w:rPr>
+              <w:t xml:space="preserve">s </w:t>
+            </w:r>
+            <w:r>
+              <w:rPr>
+                <w:sz w:val="24"/>
+                <w:szCs w:val="24"/>
+              </w:rPr>
+              <w:t xml:space="preserve">to </w:t>
+            </w:r>
+            <w:r>
+              <w:rPr>
+                <w:sz w:val="24"/>
+                <w:szCs w:val="24"/>
+              </w:rPr>
+              <w:t xml:space="preserve">render the page, fetch the products </w:t>
+            </w:r>
+            <w:r>
+              <w:rPr>
+                <w:sz w:val="24"/>
+                <w:szCs w:val="24"/>
+              </w:rPr>
+              <w:t>and</w:t>
+            </w:r>
+            <w:r>
+              <w:rPr>
+                <w:sz w:val="24"/>
+                <w:szCs w:val="24"/>
+              </w:rPr>
+              <w:t xml:space="preserve"> apply the changes.</w:t>
+            </w:r>
+            <w:r>
+              <w:rPr>
+                <w:sz w:val="24"/>
+                <w:szCs w:val="24"/>
+              </w:rPr>
+              <w:t xml:space="preserve"> </w:t>
+            </w:r>
+          </w:p>
+          <w:p>
+            <w:pPr>
+              <w:pStyle w:val="ListParagraph"/>
+              <w:cnfStyle w:val="000000000000" w:firstRow="0" w:lastRow="0" w:firstColumn="0" w:lastColumn="0" w:oddVBand="0" w:evenVBand="0" w:oddHBand="0" w:evenHBand="0" w:firstRowFirstColumn="0" w:firstRowLastColumn="0" w:lastRowFirstColumn="0" w:lastRowLastColumn="0"/>
+              <w:rPr>
+                <w:sz w:val="24"/>
+                <w:szCs w:val="24"/>
+              </w:rPr>
+            </w:pPr>
+            <w:r>
+              <w:rPr>
+                <w:sz w:val="24"/>
+                <w:szCs w:val="24"/>
+              </w:rPr>
+              <w:t xml:space="preserve">Added in functionality using a new external JavaScript file. The table is dynamically populated upon the page load by a JS function which fetches the products from the backend, using AJAX and generates HTML rows for each to display on the page. Added in the functionality for admins to be able to manually change the stock of the products. The admin can use the action buttons to Increase, Decrease or Empty the stock. They can also use the Set Stock input box to set it at a specific value. This is displayed on the page next to the current stock as a “provisional” value, ready to be saved. </w:t>
+            </w:r>
+            <w:r>
+              <w:rPr>
+                <w:sz w:val="24"/>
+                <w:szCs w:val="24"/>
+              </w:rPr>
+              <w:t>Modified Product entity to now include 3 new attributes one for specifying if auto stock is enabled (</w:t>
+            </w:r>
+            <w:proofErr w:type="spellStart"/>
+            <w:r>
+              <w:rPr>
+                <w:sz w:val="24"/>
+                <w:szCs w:val="24"/>
+              </w:rPr>
+              <w:t>boolean</w:t>
+            </w:r>
+            <w:proofErr w:type="spellEnd"/>
+            <w:r>
+              <w:rPr>
+                <w:sz w:val="24"/>
+                <w:szCs w:val="24"/>
+              </w:rPr>
+              <w:t xml:space="preserve">), one for specifying the stock threshold and another for the update value. </w:t>
+            </w:r>
+            <w:r>
+              <w:rPr>
+                <w:sz w:val="24"/>
+                <w:szCs w:val="24"/>
+              </w:rPr>
+              <w:t xml:space="preserve">These are read from the backend and </w:t>
+            </w:r>
+            <w:r>
+              <w:rPr>
+                <w:sz w:val="24"/>
+                <w:szCs w:val="24"/>
+              </w:rPr>
+              <w:t>d</w:t>
+            </w:r>
+            <w:r>
+              <w:rPr>
+                <w:sz w:val="24"/>
+                <w:szCs w:val="24"/>
+              </w:rPr>
+              <w:t xml:space="preserve">isplayed on the table. The Boolean value is visually represented by a toggle switch. Admins are free to turn the switch on/off. Having it on requires them to set a threshold and update value. This is </w:t>
+            </w:r>
+            <w:r>
+              <w:rPr>
+                <w:sz w:val="24"/>
+                <w:szCs w:val="24"/>
+              </w:rPr>
+              <w:t xml:space="preserve">for the auto update functionality in the backend: after a transaction, all purchased products are checked, and if their stock level has fallen below the threshold it will update their stock by their update value. All changes can be saved by clicking a global save button which submits the changes to the backend via a controller method API endpoint using AJAX. Added in basic </w:t>
+            </w:r>
+            <w:r>
+              <w:rPr>
+                <w:sz w:val="24"/>
+                <w:szCs w:val="24"/>
+              </w:rPr>
+              <w:lastRenderedPageBreak/>
+              <w:t>validation for the values: stock cannot be set below 0, stock cannot be set below the threshold (if one). Also added in button validation, which dynamically enables/disabled the buttons where relevant, e.g. Decrease and Empty buttons are disabled when stock is 0, save button is disabled when no changes have been made. Each row contains an Undo button which resets all the changes that have been made in the session. Additionally, there is a global Reset button which resets all changes in the session for the whole table.</w:t>
+            </w:r>
+          </w:p>
+          <w:p>
+            <w:pPr>
+              <w:pStyle w:val="ListParagraph"/>
+              <w:cnfStyle w:val="000000000000" w:firstRow="0" w:lastRow="0" w:firstColumn="0" w:lastColumn="0" w:oddVBand="0" w:evenVBand="0" w:oddHBand="0" w:evenHBand="0" w:firstRowFirstColumn="0" w:firstRowLastColumn="0" w:lastRowFirstColumn="0" w:lastRowLastColumn="0"/>
+              <w:rPr>
+                <w:sz w:val="24"/>
+                <w:szCs w:val="24"/>
+              </w:rPr>
+            </w:pPr>
+            <w:r>
+              <w:rPr>
+                <w:sz w:val="24"/>
+                <w:szCs w:val="24"/>
+              </w:rPr>
+              <w:t xml:space="preserve"> Finally, CSS styling for the page: layout, headings, text, buttons and table.</w:t>
+            </w:r>
+          </w:p>
+          <w:p>
+            <w:pPr>
+              <w:pStyle w:val="ListParagraph"/>
+              <w:numPr>
+                <w:ilvl w:val="0"/>
+                <w:numId w:val="19"/>
+              </w:numPr>
+              <w:cnfStyle w:val="000000000000" w:firstRow="0" w:lastRow="0" w:firstColumn="0" w:lastColumn="0" w:oddVBand="0" w:evenVBand="0" w:oddHBand="0" w:evenHBand="0" w:firstRowFirstColumn="0" w:firstRowLastColumn="0" w:lastRowFirstColumn="0" w:lastRowLastColumn="0"/>
+              <w:rPr>
+                <w:sz w:val="24"/>
+                <w:szCs w:val="24"/>
+              </w:rPr>
+            </w:pPr>
+            <w:r>
+              <w:rPr>
+                <w:sz w:val="24"/>
+                <w:szCs w:val="24"/>
+              </w:rPr>
+              <w:t>Altered</w:t>
+            </w:r>
+            <w:r>
+              <w:rPr>
+                <w:sz w:val="24"/>
+                <w:szCs w:val="24"/>
+              </w:rPr>
+              <w:t xml:space="preserve"> project setup to be more secure: use an environment variable as a placeholder for </w:t>
+            </w:r>
+            <w:r>
+              <w:rPr>
+                <w:sz w:val="24"/>
+                <w:szCs w:val="24"/>
+              </w:rPr>
+              <w:t>the</w:t>
+            </w:r>
+            <w:r>
+              <w:rPr>
+                <w:sz w:val="24"/>
+                <w:szCs w:val="24"/>
+              </w:rPr>
+              <w:t xml:space="preserve"> database password in application.properties</w:t>
+            </w:r>
+            <w:r>
+              <w:rPr>
+                <w:sz w:val="24"/>
+                <w:szCs w:val="24"/>
+              </w:rPr>
+              <w:t xml:space="preserve"> file</w:t>
+            </w:r>
+            <w:r>
+              <w:rPr>
+                <w:sz w:val="24"/>
+                <w:szCs w:val="24"/>
+              </w:rPr>
+              <w:t>, so the password isn't visible anymore.</w:t>
+            </w:r>
+          </w:p>
+          <w:p>
+            <w:pPr>
+              <w:pStyle w:val="ListParagraph"/>
+              <w:numPr>
+                <w:ilvl w:val="0"/>
+                <w:numId w:val="19"/>
+              </w:numPr>
+              <w:cnfStyle w:val="000000000000" w:firstRow="0" w:lastRow="0" w:firstColumn="0" w:lastColumn="0" w:oddVBand="0" w:evenVBand="0" w:oddHBand="0" w:evenHBand="0" w:firstRowFirstColumn="0" w:firstRowLastColumn="0" w:lastRowFirstColumn="0" w:lastRowLastColumn="0"/>
+              <w:rPr>
+                <w:sz w:val="24"/>
+                <w:szCs w:val="24"/>
+              </w:rPr>
+            </w:pPr>
+            <w:r>
+              <w:rPr>
+                <w:sz w:val="24"/>
+                <w:szCs w:val="24"/>
+              </w:rPr>
+              <w:t>Overall: fully implemented admin stock management.</w:t>
+            </w:r>
           </w:p>
           <w:p>
             <w:pPr>

</xml_diff>

<commit_message>
Updated Project Log for W/C 31/03/2025
</commit_message>
<xml_diff>
--- a/Project_Log.docx
+++ b/Project_Log.docx
@@ -40,25 +40,7 @@
           <w:szCs w:val="24"/>
           <w:lang w:val="en-US"/>
         </w:rPr>
-        <w:t xml:space="preserve">The project log is laid out </w:t>
-      </w:r>
-      <w:proofErr w:type="gramStart"/>
-      <w:r>
-        <w:rPr>
-          <w:sz w:val="24"/>
-          <w:szCs w:val="24"/>
-          <w:lang w:val="en-US"/>
-        </w:rPr>
-        <w:t>in</w:t>
-      </w:r>
-      <w:proofErr w:type="gramEnd"/>
-      <w:r>
-        <w:rPr>
-          <w:sz w:val="24"/>
-          <w:szCs w:val="24"/>
-          <w:lang w:val="en-US"/>
-        </w:rPr>
-        <w:t xml:space="preserve"> a table</w:t>
+        <w:t>The project log is laid out in a table</w:t>
       </w:r>
       <w:r>
         <w:rPr>
@@ -74,43 +56,7 @@
           <w:szCs w:val="24"/>
           <w:lang w:val="en-US"/>
         </w:rPr>
-        <w:t xml:space="preserve"> showing the progress </w:t>
-      </w:r>
-      <w:proofErr w:type="gramStart"/>
-      <w:r>
-        <w:rPr>
-          <w:sz w:val="24"/>
-          <w:szCs w:val="24"/>
-          <w:lang w:val="en-US"/>
-        </w:rPr>
-        <w:t>made in</w:t>
-      </w:r>
-      <w:proofErr w:type="gramEnd"/>
-      <w:r>
-        <w:rPr>
-          <w:sz w:val="24"/>
-          <w:szCs w:val="24"/>
-          <w:lang w:val="en-US"/>
-        </w:rPr>
-        <w:t xml:space="preserve"> </w:t>
-      </w:r>
-      <w:proofErr w:type="gramStart"/>
-      <w:r>
-        <w:rPr>
-          <w:sz w:val="24"/>
-          <w:szCs w:val="24"/>
-          <w:lang w:val="en-US"/>
-        </w:rPr>
-        <w:t>each</w:t>
-      </w:r>
-      <w:proofErr w:type="gramEnd"/>
-      <w:r>
-        <w:rPr>
-          <w:sz w:val="24"/>
-          <w:szCs w:val="24"/>
-          <w:lang w:val="en-US"/>
-        </w:rPr>
-        <w:t xml:space="preserve"> week over the development process. It also includes the stage of the development plan I am currently in (shown in the time plan in the Interim Report). I aim to follow the time plan for development but there is expected to be some delays, e.g. time off over Christmas</w:t>
+        <w:t xml:space="preserve"> showing the progress made in each week over the development process. It also includes the stage of the development plan I am currently in (shown in the time plan in the Interim Report). I aim to follow the time plan for development but there is expected to be some delays, e.g. time off over Christmas</w:t>
       </w:r>
       <w:r>
         <w:rPr>
@@ -141,7 +87,7 @@
         <w:tc>
           <w:tcPr>
             <w:cnfStyle w:val="001000000000" w:firstRow="0" w:lastRow="0" w:firstColumn="1" w:lastColumn="0" w:oddVBand="0" w:evenVBand="0" w:oddHBand="0" w:evenHBand="0" w:firstRowFirstColumn="0" w:firstRowLastColumn="0" w:lastRowFirstColumn="0" w:lastRowLastColumn="0"/>
-            <w:tcW w:w="1555" w:type="dxa"/>
+            <w:tcW w:w="1947" w:type="dxa"/>
           </w:tcPr>
           <w:p>
             <w:pPr>
@@ -162,7 +108,7 @@
         </w:tc>
         <w:tc>
           <w:tcPr>
-            <w:tcW w:w="5670" w:type="dxa"/>
+            <w:tcW w:w="5296" w:type="dxa"/>
           </w:tcPr>
           <w:p>
             <w:pPr>
@@ -184,7 +130,7 @@
         </w:tc>
         <w:tc>
           <w:tcPr>
-            <w:tcW w:w="2693" w:type="dxa"/>
+            <w:tcW w:w="2675" w:type="dxa"/>
           </w:tcPr>
           <w:p>
             <w:pPr>
@@ -212,7 +158,7 @@
         <w:tc>
           <w:tcPr>
             <w:cnfStyle w:val="001000000000" w:firstRow="0" w:lastRow="0" w:firstColumn="1" w:lastColumn="0" w:oddVBand="0" w:evenVBand="0" w:oddHBand="0" w:evenHBand="0" w:firstRowFirstColumn="0" w:firstRowLastColumn="0" w:lastRowFirstColumn="0" w:lastRowLastColumn="0"/>
-            <w:tcW w:w="1555" w:type="dxa"/>
+            <w:tcW w:w="1947" w:type="dxa"/>
           </w:tcPr>
           <w:p>
             <w:pPr>
@@ -236,7 +182,7 @@
         </w:tc>
         <w:tc>
           <w:tcPr>
-            <w:tcW w:w="5670" w:type="dxa"/>
+            <w:tcW w:w="5296" w:type="dxa"/>
           </w:tcPr>
           <w:p>
             <w:pPr>
@@ -283,7 +229,7 @@
         </w:tc>
         <w:tc>
           <w:tcPr>
-            <w:tcW w:w="2693" w:type="dxa"/>
+            <w:tcW w:w="2675" w:type="dxa"/>
           </w:tcPr>
           <w:p>
             <w:pPr>
@@ -312,7 +258,7 @@
         <w:tc>
           <w:tcPr>
             <w:cnfStyle w:val="001000000000" w:firstRow="0" w:lastRow="0" w:firstColumn="1" w:lastColumn="0" w:oddVBand="0" w:evenVBand="0" w:oddHBand="0" w:evenHBand="0" w:firstRowFirstColumn="0" w:firstRowLastColumn="0" w:lastRowFirstColumn="0" w:lastRowLastColumn="0"/>
-            <w:tcW w:w="1555" w:type="dxa"/>
+            <w:tcW w:w="1947" w:type="dxa"/>
           </w:tcPr>
           <w:p>
             <w:pPr>
@@ -336,7 +282,7 @@
         </w:tc>
         <w:tc>
           <w:tcPr>
-            <w:tcW w:w="5670" w:type="dxa"/>
+            <w:tcW w:w="5296" w:type="dxa"/>
           </w:tcPr>
           <w:p>
             <w:pPr>
@@ -376,7 +322,7 @@
         </w:tc>
         <w:tc>
           <w:tcPr>
-            <w:tcW w:w="2693" w:type="dxa"/>
+            <w:tcW w:w="2675" w:type="dxa"/>
           </w:tcPr>
           <w:p>
             <w:pPr>
@@ -405,7 +351,7 @@
         <w:tc>
           <w:tcPr>
             <w:cnfStyle w:val="001000000000" w:firstRow="0" w:lastRow="0" w:firstColumn="1" w:lastColumn="0" w:oddVBand="0" w:evenVBand="0" w:oddHBand="0" w:evenHBand="0" w:firstRowFirstColumn="0" w:firstRowLastColumn="0" w:lastRowFirstColumn="0" w:lastRowLastColumn="0"/>
-            <w:tcW w:w="1555" w:type="dxa"/>
+            <w:tcW w:w="1947" w:type="dxa"/>
           </w:tcPr>
           <w:p>
             <w:pPr>
@@ -429,7 +375,7 @@
         </w:tc>
         <w:tc>
           <w:tcPr>
-            <w:tcW w:w="5670" w:type="dxa"/>
+            <w:tcW w:w="5296" w:type="dxa"/>
           </w:tcPr>
           <w:p>
             <w:pPr>
@@ -546,7 +492,7 @@
         </w:tc>
         <w:tc>
           <w:tcPr>
-            <w:tcW w:w="2693" w:type="dxa"/>
+            <w:tcW w:w="2675" w:type="dxa"/>
           </w:tcPr>
           <w:p>
             <w:pPr>
@@ -575,7 +521,7 @@
         <w:tc>
           <w:tcPr>
             <w:cnfStyle w:val="001000000000" w:firstRow="0" w:lastRow="0" w:firstColumn="1" w:lastColumn="0" w:oddVBand="0" w:evenVBand="0" w:oddHBand="0" w:evenHBand="0" w:firstRowFirstColumn="0" w:firstRowLastColumn="0" w:lastRowFirstColumn="0" w:lastRowLastColumn="0"/>
-            <w:tcW w:w="1555" w:type="dxa"/>
+            <w:tcW w:w="1947" w:type="dxa"/>
           </w:tcPr>
           <w:p>
             <w:pPr>
@@ -599,7 +545,7 @@
         </w:tc>
         <w:tc>
           <w:tcPr>
-            <w:tcW w:w="5670" w:type="dxa"/>
+            <w:tcW w:w="5296" w:type="dxa"/>
           </w:tcPr>
           <w:p>
             <w:pPr>
@@ -709,7 +655,7 @@
         </w:tc>
         <w:tc>
           <w:tcPr>
-            <w:tcW w:w="2693" w:type="dxa"/>
+            <w:tcW w:w="2675" w:type="dxa"/>
           </w:tcPr>
           <w:p>
             <w:pPr>
@@ -740,7 +686,7 @@
         <w:tc>
           <w:tcPr>
             <w:cnfStyle w:val="001000000000" w:firstRow="0" w:lastRow="0" w:firstColumn="1" w:lastColumn="0" w:oddVBand="0" w:evenVBand="0" w:oddHBand="0" w:evenHBand="0" w:firstRowFirstColumn="0" w:firstRowLastColumn="0" w:lastRowFirstColumn="0" w:lastRowLastColumn="0"/>
-            <w:tcW w:w="1555" w:type="dxa"/>
+            <w:tcW w:w="1947" w:type="dxa"/>
           </w:tcPr>
           <w:p>
             <w:pPr>
@@ -765,7 +711,7 @@
         </w:tc>
         <w:tc>
           <w:tcPr>
-            <w:tcW w:w="5670" w:type="dxa"/>
+            <w:tcW w:w="5296" w:type="dxa"/>
           </w:tcPr>
           <w:p>
             <w:pPr>
@@ -854,7 +800,7 @@
         </w:tc>
         <w:tc>
           <w:tcPr>
-            <w:tcW w:w="2693" w:type="dxa"/>
+            <w:tcW w:w="2675" w:type="dxa"/>
           </w:tcPr>
           <w:p>
             <w:pPr>
@@ -885,7 +831,7 @@
         <w:tc>
           <w:tcPr>
             <w:cnfStyle w:val="001000000000" w:firstRow="0" w:lastRow="0" w:firstColumn="1" w:lastColumn="0" w:oddVBand="0" w:evenVBand="0" w:oddHBand="0" w:evenHBand="0" w:firstRowFirstColumn="0" w:firstRowLastColumn="0" w:lastRowFirstColumn="0" w:lastRowLastColumn="0"/>
-            <w:tcW w:w="1555" w:type="dxa"/>
+            <w:tcW w:w="1947" w:type="dxa"/>
           </w:tcPr>
           <w:p>
             <w:pPr>
@@ -909,7 +855,7 @@
         </w:tc>
         <w:tc>
           <w:tcPr>
-            <w:tcW w:w="5670" w:type="dxa"/>
+            <w:tcW w:w="5296" w:type="dxa"/>
           </w:tcPr>
           <w:p>
             <w:pPr>
@@ -984,7 +930,7 @@
         </w:tc>
         <w:tc>
           <w:tcPr>
-            <w:tcW w:w="2693" w:type="dxa"/>
+            <w:tcW w:w="2675" w:type="dxa"/>
           </w:tcPr>
           <w:p>
             <w:pPr>
@@ -1015,7 +961,7 @@
         <w:tc>
           <w:tcPr>
             <w:cnfStyle w:val="001000000000" w:firstRow="0" w:lastRow="0" w:firstColumn="1" w:lastColumn="0" w:oddVBand="0" w:evenVBand="0" w:oddHBand="0" w:evenHBand="0" w:firstRowFirstColumn="0" w:firstRowLastColumn="0" w:lastRowFirstColumn="0" w:lastRowLastColumn="0"/>
-            <w:tcW w:w="1555" w:type="dxa"/>
+            <w:tcW w:w="1947" w:type="dxa"/>
           </w:tcPr>
           <w:p>
             <w:pPr>
@@ -1039,7 +985,7 @@
         </w:tc>
         <w:tc>
           <w:tcPr>
-            <w:tcW w:w="5670" w:type="dxa"/>
+            <w:tcW w:w="5296" w:type="dxa"/>
           </w:tcPr>
           <w:p>
             <w:pPr>
@@ -1135,7 +1081,7 @@
         </w:tc>
         <w:tc>
           <w:tcPr>
-            <w:tcW w:w="2693" w:type="dxa"/>
+            <w:tcW w:w="2675" w:type="dxa"/>
           </w:tcPr>
           <w:p>
             <w:pPr>
@@ -1245,7 +1191,7 @@
         <w:tc>
           <w:tcPr>
             <w:cnfStyle w:val="001000000000" w:firstRow="0" w:lastRow="0" w:firstColumn="1" w:lastColumn="0" w:oddVBand="0" w:evenVBand="0" w:oddHBand="0" w:evenHBand="0" w:firstRowFirstColumn="0" w:firstRowLastColumn="0" w:lastRowFirstColumn="0" w:lastRowLastColumn="0"/>
-            <w:tcW w:w="1555" w:type="dxa"/>
+            <w:tcW w:w="1947" w:type="dxa"/>
           </w:tcPr>
           <w:p>
             <w:pPr>
@@ -1269,7 +1215,7 @@
         </w:tc>
         <w:tc>
           <w:tcPr>
-            <w:tcW w:w="5670" w:type="dxa"/>
+            <w:tcW w:w="5296" w:type="dxa"/>
           </w:tcPr>
           <w:p>
             <w:pPr>
@@ -1305,7 +1251,7 @@
         </w:tc>
         <w:tc>
           <w:tcPr>
-            <w:tcW w:w="2693" w:type="dxa"/>
+            <w:tcW w:w="2675" w:type="dxa"/>
           </w:tcPr>
           <w:p>
             <w:pPr>
@@ -1325,7 +1271,7 @@
         <w:tc>
           <w:tcPr>
             <w:cnfStyle w:val="001000000000" w:firstRow="0" w:lastRow="0" w:firstColumn="1" w:lastColumn="0" w:oddVBand="0" w:evenVBand="0" w:oddHBand="0" w:evenHBand="0" w:firstRowFirstColumn="0" w:firstRowLastColumn="0" w:lastRowFirstColumn="0" w:lastRowLastColumn="0"/>
-            <w:tcW w:w="1555" w:type="dxa"/>
+            <w:tcW w:w="1947" w:type="dxa"/>
           </w:tcPr>
           <w:p>
             <w:pPr>
@@ -1349,7 +1295,7 @@
         </w:tc>
         <w:tc>
           <w:tcPr>
-            <w:tcW w:w="5670" w:type="dxa"/>
+            <w:tcW w:w="5296" w:type="dxa"/>
           </w:tcPr>
           <w:p>
             <w:pPr>
@@ -1445,7 +1391,7 @@
         </w:tc>
         <w:tc>
           <w:tcPr>
-            <w:tcW w:w="2693" w:type="dxa"/>
+            <w:tcW w:w="2675" w:type="dxa"/>
           </w:tcPr>
           <w:p>
             <w:pPr>
@@ -1527,7 +1473,7 @@
         <w:tc>
           <w:tcPr>
             <w:cnfStyle w:val="001000000000" w:firstRow="0" w:lastRow="0" w:firstColumn="1" w:lastColumn="0" w:oddVBand="0" w:evenVBand="0" w:oddHBand="0" w:evenHBand="0" w:firstRowFirstColumn="0" w:firstRowLastColumn="0" w:lastRowFirstColumn="0" w:lastRowLastColumn="0"/>
-            <w:tcW w:w="1555" w:type="dxa"/>
+            <w:tcW w:w="1947" w:type="dxa"/>
           </w:tcPr>
           <w:p>
             <w:pPr>
@@ -1551,7 +1497,7 @@
         </w:tc>
         <w:tc>
           <w:tcPr>
-            <w:tcW w:w="5670" w:type="dxa"/>
+            <w:tcW w:w="5296" w:type="dxa"/>
           </w:tcPr>
           <w:p>
             <w:pPr>
@@ -1636,7 +1582,7 @@
         </w:tc>
         <w:tc>
           <w:tcPr>
-            <w:tcW w:w="2693" w:type="dxa"/>
+            <w:tcW w:w="2675" w:type="dxa"/>
           </w:tcPr>
           <w:p>
             <w:pPr>
@@ -1676,7 +1622,7 @@
         <w:tc>
           <w:tcPr>
             <w:cnfStyle w:val="001000000000" w:firstRow="0" w:lastRow="0" w:firstColumn="1" w:lastColumn="0" w:oddVBand="0" w:evenVBand="0" w:oddHBand="0" w:evenHBand="0" w:firstRowFirstColumn="0" w:firstRowLastColumn="0" w:lastRowFirstColumn="0" w:lastRowLastColumn="0"/>
-            <w:tcW w:w="1555" w:type="dxa"/>
+            <w:tcW w:w="1947" w:type="dxa"/>
           </w:tcPr>
           <w:p>
             <w:pPr>
@@ -1707,7 +1653,7 @@
         </w:tc>
         <w:tc>
           <w:tcPr>
-            <w:tcW w:w="5670" w:type="dxa"/>
+            <w:tcW w:w="5296" w:type="dxa"/>
           </w:tcPr>
           <w:p>
             <w:pPr>
@@ -1791,23 +1737,7 @@
                 <w:szCs w:val="24"/>
               </w:rPr>
               <w:lastRenderedPageBreak/>
-              <w:t xml:space="preserve">Amended database structure to allow a many to many </w:t>
-            </w:r>
-            <w:proofErr w:type="gramStart"/>
-            <w:r>
-              <w:rPr>
-                <w:sz w:val="24"/>
-                <w:szCs w:val="24"/>
-              </w:rPr>
-              <w:t>relationship</w:t>
-            </w:r>
-            <w:proofErr w:type="gramEnd"/>
-            <w:r>
-              <w:rPr>
-                <w:sz w:val="24"/>
-                <w:szCs w:val="24"/>
-              </w:rPr>
-              <w:t xml:space="preserve"> between products and transactions</w:t>
+              <w:t>Amended database structure to allow a many to many relationship between products and transactions</w:t>
             </w:r>
           </w:p>
           <w:p>
@@ -1876,7 +1806,7 @@
         </w:tc>
         <w:tc>
           <w:tcPr>
-            <w:tcW w:w="2693" w:type="dxa"/>
+            <w:tcW w:w="2675" w:type="dxa"/>
           </w:tcPr>
           <w:p>
             <w:pPr>
@@ -1979,7 +1909,7 @@
         <w:tc>
           <w:tcPr>
             <w:cnfStyle w:val="001000000000" w:firstRow="0" w:lastRow="0" w:firstColumn="1" w:lastColumn="0" w:oddVBand="0" w:evenVBand="0" w:oddHBand="0" w:evenHBand="0" w:firstRowFirstColumn="0" w:firstRowLastColumn="0" w:lastRowFirstColumn="0" w:lastRowLastColumn="0"/>
-            <w:tcW w:w="1555" w:type="dxa"/>
+            <w:tcW w:w="1947" w:type="dxa"/>
           </w:tcPr>
           <w:p>
             <w:pPr>
@@ -2003,7 +1933,7 @@
         </w:tc>
         <w:tc>
           <w:tcPr>
-            <w:tcW w:w="5670" w:type="dxa"/>
+            <w:tcW w:w="5296" w:type="dxa"/>
           </w:tcPr>
           <w:p>
             <w:pPr>
@@ -2025,7 +1955,7 @@
         </w:tc>
         <w:tc>
           <w:tcPr>
-            <w:tcW w:w="2693" w:type="dxa"/>
+            <w:tcW w:w="2675" w:type="dxa"/>
           </w:tcPr>
           <w:p>
             <w:pPr>
@@ -2047,7 +1977,7 @@
         <w:tc>
           <w:tcPr>
             <w:cnfStyle w:val="001000000000" w:firstRow="0" w:lastRow="0" w:firstColumn="1" w:lastColumn="0" w:oddVBand="0" w:evenVBand="0" w:oddHBand="0" w:evenHBand="0" w:firstRowFirstColumn="0" w:firstRowLastColumn="0" w:lastRowFirstColumn="0" w:lastRowLastColumn="0"/>
-            <w:tcW w:w="1555" w:type="dxa"/>
+            <w:tcW w:w="1947" w:type="dxa"/>
           </w:tcPr>
           <w:p>
             <w:pPr>
@@ -2071,7 +2001,7 @@
         </w:tc>
         <w:tc>
           <w:tcPr>
-            <w:tcW w:w="5670" w:type="dxa"/>
+            <w:tcW w:w="5296" w:type="dxa"/>
           </w:tcPr>
           <w:p>
             <w:pPr>
@@ -2139,7 +2069,7 @@
         </w:tc>
         <w:tc>
           <w:tcPr>
-            <w:tcW w:w="2693" w:type="dxa"/>
+            <w:tcW w:w="2675" w:type="dxa"/>
           </w:tcPr>
           <w:p>
             <w:pPr>
@@ -2234,7 +2164,7 @@
         <w:tc>
           <w:tcPr>
             <w:cnfStyle w:val="001000000000" w:firstRow="0" w:lastRow="0" w:firstColumn="1" w:lastColumn="0" w:oddVBand="0" w:evenVBand="0" w:oddHBand="0" w:evenHBand="0" w:firstRowFirstColumn="0" w:firstRowLastColumn="0" w:lastRowFirstColumn="0" w:lastRowLastColumn="0"/>
-            <w:tcW w:w="1555" w:type="dxa"/>
+            <w:tcW w:w="1947" w:type="dxa"/>
           </w:tcPr>
           <w:p>
             <w:pPr>
@@ -2258,7 +2188,7 @@
         </w:tc>
         <w:tc>
           <w:tcPr>
-            <w:tcW w:w="5670" w:type="dxa"/>
+            <w:tcW w:w="5296" w:type="dxa"/>
           </w:tcPr>
           <w:p>
             <w:pPr>
@@ -2477,7 +2407,7 @@
         </w:tc>
         <w:tc>
           <w:tcPr>
-            <w:tcW w:w="2693" w:type="dxa"/>
+            <w:tcW w:w="2675" w:type="dxa"/>
           </w:tcPr>
           <w:p>
             <w:pPr>
@@ -2737,7 +2667,7 @@
         <w:tc>
           <w:tcPr>
             <w:cnfStyle w:val="001000000000" w:firstRow="0" w:lastRow="0" w:firstColumn="1" w:lastColumn="0" w:oddVBand="0" w:evenVBand="0" w:oddHBand="0" w:evenHBand="0" w:firstRowFirstColumn="0" w:firstRowLastColumn="0" w:lastRowFirstColumn="0" w:lastRowLastColumn="0"/>
-            <w:tcW w:w="1555" w:type="dxa"/>
+            <w:tcW w:w="1947" w:type="dxa"/>
           </w:tcPr>
           <w:p>
             <w:pPr>
@@ -2761,7 +2691,7 @@
         </w:tc>
         <w:tc>
           <w:tcPr>
-            <w:tcW w:w="5670" w:type="dxa"/>
+            <w:tcW w:w="5296" w:type="dxa"/>
           </w:tcPr>
           <w:p>
             <w:pPr>
@@ -2955,7 +2885,7 @@
         </w:tc>
         <w:tc>
           <w:tcPr>
-            <w:tcW w:w="2693" w:type="dxa"/>
+            <w:tcW w:w="2675" w:type="dxa"/>
           </w:tcPr>
           <w:p>
             <w:pPr>
@@ -3085,7 +3015,7 @@
         <w:tc>
           <w:tcPr>
             <w:cnfStyle w:val="001000000000" w:firstRow="0" w:lastRow="0" w:firstColumn="1" w:lastColumn="0" w:oddVBand="0" w:evenVBand="0" w:oddHBand="0" w:evenHBand="0" w:firstRowFirstColumn="0" w:firstRowLastColumn="0" w:lastRowFirstColumn="0" w:lastRowLastColumn="0"/>
-            <w:tcW w:w="1555" w:type="dxa"/>
+            <w:tcW w:w="1947" w:type="dxa"/>
           </w:tcPr>
           <w:p>
             <w:pPr>
@@ -3109,7 +3039,7 @@
         </w:tc>
         <w:tc>
           <w:tcPr>
-            <w:tcW w:w="5670" w:type="dxa"/>
+            <w:tcW w:w="5296" w:type="dxa"/>
           </w:tcPr>
           <w:p>
             <w:pPr>
@@ -3276,7 +3206,7 @@
         </w:tc>
         <w:tc>
           <w:tcPr>
-            <w:tcW w:w="2693" w:type="dxa"/>
+            <w:tcW w:w="2675" w:type="dxa"/>
           </w:tcPr>
           <w:p>
             <w:pPr>
@@ -3387,7 +3317,7 @@
         <w:tc>
           <w:tcPr>
             <w:cnfStyle w:val="001000000000" w:firstRow="0" w:lastRow="0" w:firstColumn="1" w:lastColumn="0" w:oddVBand="0" w:evenVBand="0" w:oddHBand="0" w:evenHBand="0" w:firstRowFirstColumn="0" w:firstRowLastColumn="0" w:lastRowFirstColumn="0" w:lastRowLastColumn="0"/>
-            <w:tcW w:w="1555" w:type="dxa"/>
+            <w:tcW w:w="1947" w:type="dxa"/>
           </w:tcPr>
           <w:p>
             <w:pPr>
@@ -3419,7 +3349,7 @@
         </w:tc>
         <w:tc>
           <w:tcPr>
-            <w:tcW w:w="5670" w:type="dxa"/>
+            <w:tcW w:w="5296" w:type="dxa"/>
           </w:tcPr>
           <w:p>
             <w:pPr>
@@ -3565,23 +3495,7 @@
                 <w:sz w:val="24"/>
                 <w:szCs w:val="24"/>
               </w:rPr>
-              <w:t xml:space="preserve">Added new success modal item which appears when payment has been completed, displaying the total paid and change given (also to display purchased items </w:t>
-            </w:r>
-            <w:proofErr w:type="gramStart"/>
-            <w:r>
-              <w:rPr>
-                <w:sz w:val="24"/>
-                <w:szCs w:val="24"/>
-              </w:rPr>
-              <w:t>later on</w:t>
-            </w:r>
-            <w:proofErr w:type="gramEnd"/>
-            <w:r>
-              <w:rPr>
-                <w:sz w:val="24"/>
-                <w:szCs w:val="24"/>
-              </w:rPr>
-              <w:t xml:space="preserve">). Fully functional containing a </w:t>
+              <w:t xml:space="preserve">Added new success modal item which appears when payment has been completed, displaying the total paid and change given (also to display purchased items later on). Fully functional containing a </w:t>
             </w:r>
             <w:r>
               <w:rPr>
@@ -3680,29 +3594,13 @@
                 <w:sz w:val="24"/>
                 <w:szCs w:val="24"/>
               </w:rPr>
-              <w:t xml:space="preserve">Preparation for </w:t>
-            </w:r>
-            <w:proofErr w:type="gramStart"/>
-            <w:r>
-              <w:rPr>
-                <w:sz w:val="24"/>
-                <w:szCs w:val="24"/>
-              </w:rPr>
-              <w:t>Interview:</w:t>
-            </w:r>
-            <w:proofErr w:type="gramEnd"/>
-            <w:r>
-              <w:rPr>
-                <w:sz w:val="24"/>
-                <w:szCs w:val="24"/>
-              </w:rPr>
-              <w:t xml:space="preserve"> began creating slides and practicing demo.</w:t>
+              <w:t>Preparation for Interview: began creating slides and practicing demo.</w:t>
             </w:r>
           </w:p>
         </w:tc>
         <w:tc>
           <w:tcPr>
-            <w:tcW w:w="2693" w:type="dxa"/>
+            <w:tcW w:w="2675" w:type="dxa"/>
           </w:tcPr>
           <w:p>
             <w:pPr>
@@ -3965,7 +3863,7 @@
         <w:tc>
           <w:tcPr>
             <w:cnfStyle w:val="001000000000" w:firstRow="0" w:lastRow="0" w:firstColumn="1" w:lastColumn="0" w:oddVBand="0" w:evenVBand="0" w:oddHBand="0" w:evenHBand="0" w:firstRowFirstColumn="0" w:firstRowLastColumn="0" w:lastRowFirstColumn="0" w:lastRowLastColumn="0"/>
-            <w:tcW w:w="1555" w:type="dxa"/>
+            <w:tcW w:w="1947" w:type="dxa"/>
           </w:tcPr>
           <w:p>
             <w:pPr>
@@ -3989,7 +3887,7 @@
         </w:tc>
         <w:tc>
           <w:tcPr>
-            <w:tcW w:w="5670" w:type="dxa"/>
+            <w:tcW w:w="5296" w:type="dxa"/>
           </w:tcPr>
           <w:p>
             <w:pPr>
@@ -4232,7 +4130,7 @@
         </w:tc>
         <w:tc>
           <w:tcPr>
-            <w:tcW w:w="2693" w:type="dxa"/>
+            <w:tcW w:w="2675" w:type="dxa"/>
           </w:tcPr>
           <w:p>
             <w:pPr>
@@ -4264,7 +4162,7 @@
         <w:tc>
           <w:tcPr>
             <w:cnfStyle w:val="001000000000" w:firstRow="0" w:lastRow="0" w:firstColumn="1" w:lastColumn="0" w:oddVBand="0" w:evenVBand="0" w:oddHBand="0" w:evenHBand="0" w:firstRowFirstColumn="0" w:firstRowLastColumn="0" w:lastRowFirstColumn="0" w:lastRowLastColumn="0"/>
-            <w:tcW w:w="1555" w:type="dxa"/>
+            <w:tcW w:w="1947" w:type="dxa"/>
           </w:tcPr>
           <w:p>
             <w:pPr>
@@ -4288,7 +4186,7 @@
         </w:tc>
         <w:tc>
           <w:tcPr>
-            <w:tcW w:w="5670" w:type="dxa"/>
+            <w:tcW w:w="5296" w:type="dxa"/>
           </w:tcPr>
           <w:p>
             <w:pPr>
@@ -4547,23 +4445,7 @@
                 <w:sz w:val="24"/>
                 <w:szCs w:val="24"/>
               </w:rPr>
-              <w:t xml:space="preserve">Added proper stock display updating. Edited the mainpage HTML file so that each item can have a class added to it to say </w:t>
-            </w:r>
-            <w:proofErr w:type="gramStart"/>
-            <w:r>
-              <w:rPr>
-                <w:sz w:val="24"/>
-                <w:szCs w:val="24"/>
-              </w:rPr>
-              <w:t>whether or not</w:t>
-            </w:r>
-            <w:proofErr w:type="gramEnd"/>
-            <w:r>
-              <w:rPr>
-                <w:sz w:val="24"/>
-                <w:szCs w:val="24"/>
-              </w:rPr>
-              <w:t xml:space="preserve"> it is out of stock based on if its quantity equals 0. Out of stock items are styled to not allow the cursor or clicking, to be half faded out and to have a big red ‘X’ covering them. Also created two new JavaScript functions, which are called after a transaction is completed, to ensure that the Thymeleaf attribute “data-stock” is properly updated in the mainpage. The functions use AJAX so that the stock level display of items (in the modal) can be auto updated after every transaction without requiring a page reload. Also, the function checks if any items have run out of stock after the transaction and if so, it adds the out-of-stock class to the item and displays the overlay (the ‘X’) over it to show it’s out of stock. This also happens without the need for a page reload, due to the use of AJAX. </w:t>
+              <w:t xml:space="preserve">Added proper stock display updating. Edited the mainpage HTML file so that each item can have a class added to it to say whether or not it is out of stock based on if its quantity equals 0. Out of stock items are styled to not allow the cursor or clicking, to be half faded out and to have a big red ‘X’ covering them. Also created two new JavaScript functions, which are called after a transaction is completed, to ensure that the Thymeleaf attribute “data-stock” is properly updated in the mainpage. The functions use AJAX so that the stock level display of items (in the modal) can be auto updated after every transaction without requiring a page reload. Also, the function checks if any items have run out of stock after the transaction and if so, it adds the out-of-stock class to the item and displays the overlay (the ‘X’) over it to show it’s out of stock. This also happens without the need for a page reload, due to the use of AJAX. </w:t>
             </w:r>
             <w:r>
               <w:rPr>
@@ -4643,7 +4525,7 @@
         </w:tc>
         <w:tc>
           <w:tcPr>
-            <w:tcW w:w="2693" w:type="dxa"/>
+            <w:tcW w:w="2675" w:type="dxa"/>
           </w:tcPr>
           <w:p>
             <w:pPr>
@@ -4675,7 +4557,7 @@
         <w:tc>
           <w:tcPr>
             <w:cnfStyle w:val="001000000000" w:firstRow="0" w:lastRow="0" w:firstColumn="1" w:lastColumn="0" w:oddVBand="0" w:evenVBand="0" w:oddHBand="0" w:evenHBand="0" w:firstRowFirstColumn="0" w:firstRowLastColumn="0" w:lastRowFirstColumn="0" w:lastRowLastColumn="0"/>
-            <w:tcW w:w="1555" w:type="dxa"/>
+            <w:tcW w:w="1947" w:type="dxa"/>
           </w:tcPr>
           <w:p>
             <w:pPr>
@@ -4725,7 +4607,7 @@
         </w:tc>
         <w:tc>
           <w:tcPr>
-            <w:tcW w:w="5670" w:type="dxa"/>
+            <w:tcW w:w="5296" w:type="dxa"/>
           </w:tcPr>
           <w:p>
             <w:pPr>
@@ -4906,7 +4788,7 @@
         </w:tc>
         <w:tc>
           <w:tcPr>
-            <w:tcW w:w="2693" w:type="dxa"/>
+            <w:tcW w:w="2675" w:type="dxa"/>
           </w:tcPr>
           <w:p>
             <w:pPr>
@@ -4938,7 +4820,7 @@
         <w:tc>
           <w:tcPr>
             <w:cnfStyle w:val="001000000000" w:firstRow="0" w:lastRow="0" w:firstColumn="1" w:lastColumn="0" w:oddVBand="0" w:evenVBand="0" w:oddHBand="0" w:evenHBand="0" w:firstRowFirstColumn="0" w:firstRowLastColumn="0" w:lastRowFirstColumn="0" w:lastRowLastColumn="0"/>
-            <w:tcW w:w="1555" w:type="dxa"/>
+            <w:tcW w:w="1947" w:type="dxa"/>
           </w:tcPr>
           <w:p>
             <w:pPr>
@@ -5023,7 +4905,7 @@
         </w:tc>
         <w:tc>
           <w:tcPr>
-            <w:tcW w:w="5670" w:type="dxa"/>
+            <w:tcW w:w="5296" w:type="dxa"/>
           </w:tcPr>
           <w:p>
             <w:pPr>
@@ -5043,23 +4925,7 @@
                 <w:sz w:val="24"/>
                 <w:szCs w:val="24"/>
               </w:rPr>
-              <w:t xml:space="preserve">Edited the category filtering dropdown to now use a checkbox system to allow selecting multiple categories at once (previously only one at a time). Edited HTML page to have checkbox inputs and labels for each category. Modified the previous JavaScript event listener to: show the dropdown when the button is clicked, hide the dropdown when outside of it is clicked, adds a listener to every checkbox element in order to detect changes (checking and unchecking), automatically unchecks every standalone category checkbox if “All Items is selected and displays all categories for this, automatically unchecks “All Items” if another category is selected but prevents just unchecking “All Items”, and automatically re-checks “All Items” and displays all categories if all other categories become unchecked to prevent an empty display. The event listener calls two new JavaScript functions to work, one which handles updating the display for specific categories and one to display all categories (for the </w:t>
-            </w:r>
-            <w:proofErr w:type="gramStart"/>
-            <w:r>
-              <w:rPr>
-                <w:sz w:val="24"/>
-                <w:szCs w:val="24"/>
-              </w:rPr>
-              <w:t>All Items</w:t>
-            </w:r>
-            <w:proofErr w:type="gramEnd"/>
-            <w:r>
-              <w:rPr>
-                <w:sz w:val="24"/>
-                <w:szCs w:val="24"/>
-              </w:rPr>
-              <w:t xml:space="preserve"> checkbox).</w:t>
+              <w:t>Edited the category filtering dropdown to now use a checkbox system to allow selecting multiple categories at once (previously only one at a time). Edited HTML page to have checkbox inputs and labels for each category. Modified the previous JavaScript event listener to: show the dropdown when the button is clicked, hide the dropdown when outside of it is clicked, adds a listener to every checkbox element in order to detect changes (checking and unchecking), automatically unchecks every standalone category checkbox if “All Items is selected and displays all categories for this, automatically unchecks “All Items” if another category is selected but prevents just unchecking “All Items”, and automatically re-checks “All Items” and displays all categories if all other categories become unchecked to prevent an empty display. The event listener calls two new JavaScript functions to work, one which handles updating the display for specific categories and one to display all categories (for the All Items checkbox).</w:t>
             </w:r>
           </w:p>
           <w:p>
@@ -5158,23 +5024,7 @@
                 <w:sz w:val="24"/>
                 <w:szCs w:val="24"/>
               </w:rPr>
-              <w:t>Added in images for all new products to complete vending machine grid view. Scalable design auto added the images to the display and to the product modals when image files are added to the resources/static/</w:t>
-            </w:r>
-            <w:proofErr w:type="gramStart"/>
-            <w:r>
-              <w:rPr>
-                <w:sz w:val="24"/>
-                <w:szCs w:val="24"/>
-              </w:rPr>
-              <w:t>images</w:t>
-            </w:r>
-            <w:proofErr w:type="gramEnd"/>
-            <w:r>
-              <w:rPr>
-                <w:sz w:val="24"/>
-                <w:szCs w:val="24"/>
-              </w:rPr>
-              <w:t xml:space="preserve"> directory.</w:t>
+              <w:t>Added in images for all new products to complete vending machine grid view. Scalable design auto added the images to the display and to the product modals when image files are added to the resources/static/images directory.</w:t>
             </w:r>
           </w:p>
           <w:p>
@@ -5274,39 +5124,7 @@
                 <w:sz w:val="24"/>
                 <w:szCs w:val="24"/>
               </w:rPr>
-              <w:t xml:space="preserve">Implemented user transaction viewing logic. Added new User attribute to Transaction entity. Modified TransactionController and TransactionService methods to ensure the username of the currently logged-in user is properly saved into the database as the User attribute of the transaction, when it is created. Created new transactionspage.html which contains all the standard elements from the other pages </w:t>
-            </w:r>
-            <w:proofErr w:type="gramStart"/>
-            <w:r>
-              <w:rPr>
-                <w:sz w:val="24"/>
-                <w:szCs w:val="24"/>
-              </w:rPr>
-              <w:t>and also</w:t>
-            </w:r>
-            <w:proofErr w:type="gramEnd"/>
-            <w:r>
-              <w:rPr>
-                <w:sz w:val="24"/>
-                <w:szCs w:val="24"/>
-              </w:rPr>
-              <w:t xml:space="preserve"> a blank table template. Created transactionspage_script.js which contains an event listener and functions to retrieve a list of transactions made by the user currently logged in using </w:t>
-            </w:r>
-            <w:proofErr w:type="gramStart"/>
-            <w:r>
-              <w:rPr>
-                <w:sz w:val="24"/>
-                <w:szCs w:val="24"/>
-              </w:rPr>
-              <w:t>AJAX, and</w:t>
-            </w:r>
-            <w:proofErr w:type="gramEnd"/>
-            <w:r>
-              <w:rPr>
-                <w:sz w:val="24"/>
-                <w:szCs w:val="24"/>
-              </w:rPr>
-              <w:t xml:space="preserve"> dynamically populate the table with the transaction details. Created new controller method, getUserTransactions, in </w:t>
+              <w:t xml:space="preserve">Implemented user transaction viewing logic. Added new User attribute to Transaction entity. Modified TransactionController and TransactionService methods to ensure the username of the currently logged-in user is properly saved into the database as the User attribute of the transaction, when it is created. Created new transactionspage.html which contains all the standard elements from the other pages and also a blank table template. Created transactionspage_script.js which contains an event listener and functions to retrieve a list of transactions made by the user currently logged in using AJAX, and dynamically populate the table with the transaction details. Created new controller method, getUserTransactions, in </w:t>
             </w:r>
             <w:r>
               <w:rPr>
@@ -5349,39 +5167,7 @@
                 <w:sz w:val="24"/>
                 <w:szCs w:val="24"/>
               </w:rPr>
-              <w:t xml:space="preserve">querying/filtering transactions functionality into the transactions page. Created new menu in the page containing HTML elements to be used as filters: an input box for Transaction ID, Date </w:t>
-            </w:r>
-            <w:proofErr w:type="gramStart"/>
-            <w:r>
-              <w:rPr>
-                <w:sz w:val="24"/>
-                <w:szCs w:val="24"/>
-              </w:rPr>
-              <w:t>From</w:t>
-            </w:r>
-            <w:proofErr w:type="gramEnd"/>
-            <w:r>
-              <w:rPr>
-                <w:sz w:val="24"/>
-                <w:szCs w:val="24"/>
-              </w:rPr>
-              <w:t xml:space="preserve"> and a </w:t>
-            </w:r>
-            <w:proofErr w:type="gramStart"/>
-            <w:r>
-              <w:rPr>
-                <w:sz w:val="24"/>
-                <w:szCs w:val="24"/>
-              </w:rPr>
-              <w:t>Date To date</w:t>
-            </w:r>
-            <w:proofErr w:type="gramEnd"/>
-            <w:r>
-              <w:rPr>
-                <w:sz w:val="24"/>
-                <w:szCs w:val="24"/>
-              </w:rPr>
-              <w:t xml:space="preserve"> entry boxes for the date range and min/max boxes for Total Cost, Payment Received and Change Given. All attributes in the transactions table have filters for customised querying. Menu also contains buttons to apply filters and </w:t>
+              <w:t xml:space="preserve">querying/filtering transactions functionality into the transactions page. Created new menu in the page containing HTML elements to be used as filters: an input box for Transaction ID, Date From and a Date To date entry boxes for the date range and min/max boxes for Total Cost, Payment Received and Change Given. All attributes in the transactions table have filters for customised querying. Menu also contains buttons to apply filters and </w:t>
             </w:r>
             <w:r>
               <w:rPr>
@@ -5814,7 +5600,7 @@
         </w:tc>
         <w:tc>
           <w:tcPr>
-            <w:tcW w:w="2693" w:type="dxa"/>
+            <w:tcW w:w="2675" w:type="dxa"/>
           </w:tcPr>
           <w:p>
             <w:pPr>
@@ -5846,7 +5632,7 @@
         <w:tc>
           <w:tcPr>
             <w:cnfStyle w:val="001000000000" w:firstRow="0" w:lastRow="0" w:firstColumn="1" w:lastColumn="0" w:oddVBand="0" w:evenVBand="0" w:oddHBand="0" w:evenHBand="0" w:firstRowFirstColumn="0" w:firstRowLastColumn="0" w:lastRowFirstColumn="0" w:lastRowLastColumn="0"/>
-            <w:tcW w:w="1555" w:type="dxa"/>
+            <w:tcW w:w="1947" w:type="dxa"/>
           </w:tcPr>
           <w:p>
             <w:pPr>
@@ -5871,7 +5657,7 @@
         </w:tc>
         <w:tc>
           <w:tcPr>
-            <w:tcW w:w="5670" w:type="dxa"/>
+            <w:tcW w:w="5296" w:type="dxa"/>
           </w:tcPr>
           <w:p>
             <w:pPr>
@@ -6635,21 +6421,12 @@
               </w:rPr>
               <w:t xml:space="preserve">Modified downloadReceipt JavaScript function to now save the downloadable receipt file as a pdf rather than a txt file, so it is not easily edited/overwritten. Also modified the whole logic inside the function to now capture an image of the receipt in the Receipt HTML page and embed this into the file rather than adding in </w:t>
             </w:r>
-            <w:proofErr w:type="gramStart"/>
-            <w:r>
-              <w:rPr>
-                <w:sz w:val="24"/>
-                <w:szCs w:val="24"/>
-              </w:rPr>
-              <w:t>all of</w:t>
-            </w:r>
-            <w:proofErr w:type="gramEnd"/>
-            <w:r>
-              <w:rPr>
-                <w:sz w:val="24"/>
-                <w:szCs w:val="24"/>
-              </w:rPr>
-              <w:t xml:space="preserve"> </w:t>
+            <w:r>
+              <w:rPr>
+                <w:sz w:val="24"/>
+                <w:szCs w:val="24"/>
+              </w:rPr>
+              <w:t xml:space="preserve">all of </w:t>
             </w:r>
             <w:r>
               <w:rPr>
@@ -6705,23 +6482,7 @@
                 <w:sz w:val="24"/>
                 <w:szCs w:val="24"/>
               </w:rPr>
-              <w:t xml:space="preserve">CSS stylings </w:t>
-            </w:r>
-            <w:proofErr w:type="gramStart"/>
-            <w:r>
-              <w:rPr>
-                <w:sz w:val="24"/>
-                <w:szCs w:val="24"/>
-              </w:rPr>
-              <w:t>include:</w:t>
-            </w:r>
-            <w:proofErr w:type="gramEnd"/>
-            <w:r>
-              <w:rPr>
-                <w:sz w:val="24"/>
-                <w:szCs w:val="24"/>
-              </w:rPr>
-              <w:t xml:space="preserve"> </w:t>
+              <w:t xml:space="preserve">CSS stylings include: </w:t>
             </w:r>
             <w:proofErr w:type="spellStart"/>
             <w:r>
@@ -6812,7 +6573,7 @@
         </w:tc>
         <w:tc>
           <w:tcPr>
-            <w:tcW w:w="2693" w:type="dxa"/>
+            <w:tcW w:w="2675" w:type="dxa"/>
           </w:tcPr>
           <w:p>
             <w:pPr>
@@ -6844,7 +6605,7 @@
         <w:tc>
           <w:tcPr>
             <w:cnfStyle w:val="001000000000" w:firstRow="0" w:lastRow="0" w:firstColumn="1" w:lastColumn="0" w:oddVBand="0" w:evenVBand="0" w:oddHBand="0" w:evenHBand="0" w:firstRowFirstColumn="0" w:firstRowLastColumn="0" w:lastRowFirstColumn="0" w:lastRowLastColumn="0"/>
-            <w:tcW w:w="1555" w:type="dxa"/>
+            <w:tcW w:w="1947" w:type="dxa"/>
           </w:tcPr>
           <w:p>
             <w:pPr>
@@ -6861,13 +6622,22 @@
                 <w:szCs w:val="28"/>
               </w:rPr>
               <w:lastRenderedPageBreak/>
-              <w:t>17/03/25</w:t>
+              <w:t>24</w:t>
+            </w:r>
+            <w:r>
+              <w:rPr>
+                <w:b w:val="0"/>
+                <w:bCs w:val="0"/>
+                <w:sz w:val="28"/>
+                <w:szCs w:val="28"/>
+              </w:rPr>
+              <w:t>/03/25</w:t>
             </w:r>
           </w:p>
         </w:tc>
         <w:tc>
           <w:tcPr>
-            <w:tcW w:w="5670" w:type="dxa"/>
+            <w:tcW w:w="5296" w:type="dxa"/>
           </w:tcPr>
           <w:p>
             <w:pPr>
@@ -6887,23 +6657,7 @@
                 <w:sz w:val="24"/>
                 <w:szCs w:val="24"/>
               </w:rPr>
-              <w:t xml:space="preserve">Created Admin Dashboard Page: New HTML page consistently designed like the other pages, with the webapp title, user info and logout button. Also contains a table to show each product, </w:t>
-            </w:r>
-            <w:proofErr w:type="gramStart"/>
-            <w:r>
-              <w:rPr>
-                <w:sz w:val="24"/>
-                <w:szCs w:val="24"/>
-              </w:rPr>
-              <w:t>it’s</w:t>
-            </w:r>
-            <w:proofErr w:type="gramEnd"/>
-            <w:r>
-              <w:rPr>
-                <w:sz w:val="24"/>
-                <w:szCs w:val="24"/>
-              </w:rPr>
-              <w:t xml:space="preserve"> name, category and ID as well as its current stock level with some action buttons and finally settings for auto stock updating. </w:t>
+              <w:t xml:space="preserve">Created Admin Dashboard Page: New HTML page consistently designed like the other pages, with the webapp title, user info and logout button. Also contains a table to show each product, it’s name, category and ID as well as its current stock level with some action buttons and finally settings for auto stock updating. </w:t>
             </w:r>
           </w:p>
           <w:p>
@@ -6987,28 +6741,7 @@
                 <w:sz w:val="24"/>
                 <w:szCs w:val="24"/>
               </w:rPr>
-              <w:t xml:space="preserve">render the page, fetch the products </w:t>
-            </w:r>
-            <w:r>
-              <w:rPr>
-                <w:sz w:val="24"/>
-                <w:szCs w:val="24"/>
-              </w:rPr>
-              <w:t>and</w:t>
-            </w:r>
-            <w:r>
-              <w:rPr>
-                <w:sz w:val="24"/>
-                <w:szCs w:val="24"/>
-              </w:rPr>
-              <w:t xml:space="preserve"> apply the changes.</w:t>
-            </w:r>
-            <w:r>
-              <w:rPr>
-                <w:sz w:val="24"/>
-                <w:szCs w:val="24"/>
-              </w:rPr>
-              <w:t xml:space="preserve"> </w:t>
+              <w:t xml:space="preserve">render the page, fetch the products and apply the changes. </w:t>
             </w:r>
           </w:p>
           <w:p>
@@ -7194,7 +6927,609 @@
         </w:tc>
         <w:tc>
           <w:tcPr>
-            <w:tcW w:w="2693" w:type="dxa"/>
+            <w:tcW w:w="2675" w:type="dxa"/>
+          </w:tcPr>
+          <w:p>
+            <w:pPr>
+              <w:cnfStyle w:val="000000000000" w:firstRow="0" w:lastRow="0" w:firstColumn="0" w:lastColumn="0" w:oddVBand="0" w:evenVBand="0" w:oddHBand="0" w:evenHBand="0" w:firstRowFirstColumn="0" w:firstRowLastColumn="0" w:lastRowFirstColumn="0" w:lastRowLastColumn="0"/>
+              <w:rPr>
+                <w:b/>
+                <w:bCs/>
+                <w:sz w:val="24"/>
+                <w:szCs w:val="24"/>
+              </w:rPr>
+            </w:pPr>
+            <w:r>
+              <w:rPr>
+                <w:b/>
+                <w:bCs/>
+                <w:sz w:val="24"/>
+                <w:szCs w:val="24"/>
+              </w:rPr>
+              <w:lastRenderedPageBreak/>
+              <w:t>Additional Features/Improvements</w:t>
+            </w:r>
+          </w:p>
+        </w:tc>
+      </w:tr>
+      <w:tr>
+        <w:trPr>
+          <w:trHeight w:val="827"/>
+        </w:trPr>
+        <w:tc>
+          <w:tcPr>
+            <w:cnfStyle w:val="001000000000" w:firstRow="0" w:lastRow="0" w:firstColumn="1" w:lastColumn="0" w:oddVBand="0" w:evenVBand="0" w:oddHBand="0" w:evenHBand="0" w:firstRowFirstColumn="0" w:firstRowLastColumn="0" w:lastRowFirstColumn="0" w:lastRowLastColumn="0"/>
+            <w:tcW w:w="1947" w:type="dxa"/>
+          </w:tcPr>
+          <w:p>
+            <w:pPr>
+              <w:rPr>
+                <w:b w:val="0"/>
+                <w:bCs w:val="0"/>
+                <w:sz w:val="28"/>
+                <w:szCs w:val="28"/>
+              </w:rPr>
+            </w:pPr>
+            <w:r>
+              <w:rPr>
+                <w:b w:val="0"/>
+                <w:bCs w:val="0"/>
+                <w:sz w:val="28"/>
+                <w:szCs w:val="28"/>
+              </w:rPr>
+              <w:lastRenderedPageBreak/>
+              <w:t>31/03/25</w:t>
+            </w:r>
+          </w:p>
+        </w:tc>
+        <w:tc>
+          <w:tcPr>
+            <w:tcW w:w="5296" w:type="dxa"/>
+          </w:tcPr>
+          <w:p>
+            <w:pPr>
+              <w:pStyle w:val="ListParagraph"/>
+              <w:numPr>
+                <w:ilvl w:val="0"/>
+                <w:numId w:val="19"/>
+              </w:numPr>
+              <w:cnfStyle w:val="000000000000" w:firstRow="0" w:lastRow="0" w:firstColumn="0" w:lastColumn="0" w:oddVBand="0" w:evenVBand="0" w:oddHBand="0" w:evenHBand="0" w:firstRowFirstColumn="0" w:firstRowLastColumn="0" w:lastRowFirstColumn="0" w:lastRowLastColumn="0"/>
+              <w:rPr>
+                <w:sz w:val="24"/>
+                <w:szCs w:val="24"/>
+              </w:rPr>
+            </w:pPr>
+            <w:r>
+              <w:rPr>
+                <w:sz w:val="24"/>
+                <w:szCs w:val="24"/>
+              </w:rPr>
+              <w:t>Touch ups for the admin dashboard page: Finalised the JavaScript code to ensure proper disabling of the buttons when necessary to ensure robust validation against bad inputs. CSS styling for the page to improve the layout and UI quality.</w:t>
+            </w:r>
+          </w:p>
+          <w:p>
+            <w:pPr>
+              <w:pStyle w:val="ListParagraph"/>
+              <w:numPr>
+                <w:ilvl w:val="0"/>
+                <w:numId w:val="19"/>
+              </w:numPr>
+              <w:cnfStyle w:val="000000000000" w:firstRow="0" w:lastRow="0" w:firstColumn="0" w:lastColumn="0" w:oddVBand="0" w:evenVBand="0" w:oddHBand="0" w:evenHBand="0" w:firstRowFirstColumn="0" w:firstRowLastColumn="0" w:lastRowFirstColumn="0" w:lastRowLastColumn="0"/>
+              <w:rPr>
+                <w:sz w:val="24"/>
+                <w:szCs w:val="24"/>
+              </w:rPr>
+            </w:pPr>
+            <w:r>
+              <w:rPr>
+                <w:sz w:val="24"/>
+                <w:szCs w:val="24"/>
+              </w:rPr>
+              <w:t xml:space="preserve">Fully implemented new Analytics page for users. Analytics page contains 3 sections: Summary, Purchase Frequency and Spending Trend. Summary section contains cards showing key summaries of the user’s overall transactions history: total number of purchases, total money spent, most active day and number of unique items purchased. Created these cards as HTML elements and styled them using CSS to fit the UI theme. Second section contains a bar chart showing the number of purchases made in each month, and was created using the chart.js library. Third section contains a line graph showing how much the user has spent through each month, showing the increase and decrease between therefore portraying an overall trend. This was also created using </w:t>
+            </w:r>
+            <w:r>
+              <w:rPr>
+                <w:sz w:val="24"/>
+                <w:szCs w:val="24"/>
+              </w:rPr>
+              <w:lastRenderedPageBreak/>
+              <w:t xml:space="preserve">chart.js. Both were styled within the JS code and externally through CSS to be interactive and also match the UI theme. JavaScript code for the sections consists of a fetch and render function for each. The render function is called by the fetch function and populates the cards with the passed in data/fetches and populates the charts with the passed in data. The fetch function for each makes an AJAX GET request to an </w:t>
+            </w:r>
+            <w:proofErr w:type="spellStart"/>
+            <w:r>
+              <w:rPr>
+                <w:sz w:val="24"/>
+                <w:szCs w:val="24"/>
+              </w:rPr>
+              <w:t>api</w:t>
+            </w:r>
+            <w:proofErr w:type="spellEnd"/>
+            <w:r>
+              <w:rPr>
+                <w:sz w:val="24"/>
+                <w:szCs w:val="24"/>
+              </w:rPr>
+              <w:t xml:space="preserve"> from a controller method. The controller method calls a service method which calls a new repository method. The repository methods each consist of different specialised queries, created to fetch specific data from the database based on the analytics category.  All transaction/product data is fetched only for the currently logged in user by their username. Created new DTO (Data Transfer Object) class for each section. The relevant queried data (for the charts) is returned to the service method as DTO objects for easy storing and transferring of data.  For the summary cards, the service method receives all data from the repository and then creates the DTO object itself, before passing it back to the controller. The DTO objects are returned to the frontend as JSON responses using AJAX and the JS render methods handle the data and add it to the page dynamically. The Analytics page is accessible via a new button on the Home page, but this and now also the Transactions History button are disabled if a user isn’t logged in (Guest). This validates against trying to access pages where information won’t be available (because display data is fetched using the username). Also validated the cards to show default values in case no data is fetched and validated the charts to not be visible and instead display a message in case they are empty (no data).  Overall created new HTML, JS and CSS files for the page as well as a new AnalyticsController class, AnalyticsService class and new query methods in both TransactionRepo and TransactionProductRepo. Page is complete.</w:t>
+            </w:r>
+          </w:p>
+          <w:p>
+            <w:pPr>
+              <w:pStyle w:val="ListParagraph"/>
+              <w:numPr>
+                <w:ilvl w:val="0"/>
+                <w:numId w:val="19"/>
+              </w:numPr>
+              <w:cnfStyle w:val="000000000000" w:firstRow="0" w:lastRow="0" w:firstColumn="0" w:lastColumn="0" w:oddVBand="0" w:evenVBand="0" w:oddHBand="0" w:evenHBand="0" w:firstRowFirstColumn="0" w:firstRowLastColumn="0" w:lastRowFirstColumn="0" w:lastRowLastColumn="0"/>
+              <w:rPr>
+                <w:sz w:val="24"/>
+                <w:szCs w:val="24"/>
+              </w:rPr>
+            </w:pPr>
+            <w:r>
+              <w:rPr>
+                <w:sz w:val="24"/>
+                <w:szCs w:val="24"/>
+              </w:rPr>
+              <w:lastRenderedPageBreak/>
+              <w:t xml:space="preserve">Added in Smart Recommendations to the main page. These can be easily turned on/off using a toggle switch. When turned on, Recommended items will have a gold glow around them in the vending machine display. A JavaScript event listener detects when the switch is toggled, if turned off it calls a function to remove highlights and if turned on it calls a function to apply highlights. The apply function makes an AJAX call to a new controller method which calls a new service method, which calls a new repository method to query the database for a list of recommended products (similar to how the analytics works but without the use of a DTO). For all the products in the list, it adds a class to the item elements of the products in the main page, which is specifically styled in CSS to highlight. </w:t>
+            </w:r>
+          </w:p>
+          <w:p>
+            <w:pPr>
+              <w:pStyle w:val="ListParagraph"/>
+              <w:numPr>
+                <w:ilvl w:val="0"/>
+                <w:numId w:val="19"/>
+              </w:numPr>
+              <w:cnfStyle w:val="000000000000" w:firstRow="0" w:lastRow="0" w:firstColumn="0" w:lastColumn="0" w:oddVBand="0" w:evenVBand="0" w:oddHBand="0" w:evenHBand="0" w:firstRowFirstColumn="0" w:firstRowLastColumn="0" w:lastRowFirstColumn="0" w:lastRowLastColumn="0"/>
+              <w:rPr>
+                <w:sz w:val="24"/>
+                <w:szCs w:val="24"/>
+              </w:rPr>
+            </w:pPr>
+            <w:r>
+              <w:rPr>
+                <w:sz w:val="24"/>
+                <w:szCs w:val="24"/>
+              </w:rPr>
+              <w:t xml:space="preserve">Fixed an error in the payment logic of the main page where payments were not being processed as complete when lots of the same coin was being used consecutively. This was down to a </w:t>
+            </w:r>
+            <w:r>
+              <w:rPr>
+                <w:sz w:val="24"/>
+                <w:szCs w:val="24"/>
+              </w:rPr>
+              <w:t>floating-point</w:t>
+            </w:r>
+            <w:r>
+              <w:rPr>
+                <w:sz w:val="24"/>
+                <w:szCs w:val="24"/>
+              </w:rPr>
+              <w:t xml:space="preserve"> error causing the payment comparison to fail. </w:t>
+            </w:r>
+            <w:r>
+              <w:rPr>
+                <w:sz w:val="24"/>
+                <w:szCs w:val="24"/>
+              </w:rPr>
+              <w:t xml:space="preserve">Fixed this by adding 2 d.p. rounding to the insertCoin JavaScript function. </w:t>
+            </w:r>
+          </w:p>
+          <w:p>
+            <w:pPr>
+              <w:pStyle w:val="ListParagraph"/>
+              <w:numPr>
+                <w:ilvl w:val="0"/>
+                <w:numId w:val="19"/>
+              </w:numPr>
+              <w:cnfStyle w:val="000000000000" w:firstRow="0" w:lastRow="0" w:firstColumn="0" w:lastColumn="0" w:oddVBand="0" w:evenVBand="0" w:oddHBand="0" w:evenHBand="0" w:firstRowFirstColumn="0" w:firstRowLastColumn="0" w:lastRowFirstColumn="0" w:lastRowLastColumn="0"/>
+              <w:rPr>
+                <w:sz w:val="24"/>
+                <w:szCs w:val="24"/>
+              </w:rPr>
+            </w:pPr>
+            <w:r>
+              <w:rPr>
+                <w:sz w:val="24"/>
+                <w:szCs w:val="24"/>
+              </w:rPr>
+              <w:t>A</w:t>
+            </w:r>
+            <w:r>
+              <w:rPr>
+                <w:sz w:val="24"/>
+                <w:szCs w:val="24"/>
+              </w:rPr>
+              <w:t xml:space="preserve">dded in </w:t>
+            </w:r>
+            <w:r>
+              <w:rPr>
+                <w:sz w:val="24"/>
+                <w:szCs w:val="24"/>
+              </w:rPr>
+              <w:t xml:space="preserve">a </w:t>
+            </w:r>
+            <w:r>
+              <w:rPr>
+                <w:sz w:val="24"/>
+                <w:szCs w:val="24"/>
+              </w:rPr>
+              <w:t xml:space="preserve">new field to </w:t>
+            </w:r>
+            <w:r>
+              <w:rPr>
+                <w:sz w:val="24"/>
+                <w:szCs w:val="24"/>
+              </w:rPr>
+              <w:t xml:space="preserve">the </w:t>
+            </w:r>
+            <w:r>
+              <w:rPr>
+                <w:sz w:val="24"/>
+                <w:szCs w:val="24"/>
+              </w:rPr>
+              <w:t>register page for confirming password</w:t>
+            </w:r>
+            <w:r>
+              <w:rPr>
+                <w:sz w:val="24"/>
+                <w:szCs w:val="24"/>
+              </w:rPr>
+              <w:t>s</w:t>
+            </w:r>
+            <w:r>
+              <w:rPr>
+                <w:sz w:val="24"/>
+                <w:szCs w:val="24"/>
+              </w:rPr>
+              <w:t xml:space="preserve">. </w:t>
+            </w:r>
+            <w:r>
+              <w:rPr>
+                <w:sz w:val="24"/>
+                <w:szCs w:val="24"/>
+              </w:rPr>
+              <w:t>M</w:t>
+            </w:r>
+            <w:r>
+              <w:rPr>
+                <w:sz w:val="24"/>
+                <w:szCs w:val="24"/>
+              </w:rPr>
+              <w:t xml:space="preserve">odified </w:t>
+            </w:r>
+            <w:r>
+              <w:rPr>
+                <w:sz w:val="24"/>
+                <w:szCs w:val="24"/>
+              </w:rPr>
+              <w:t xml:space="preserve">the </w:t>
+            </w:r>
+            <w:r>
+              <w:rPr>
+                <w:sz w:val="24"/>
+                <w:szCs w:val="24"/>
+              </w:rPr>
+              <w:t xml:space="preserve">RegisterController to now check the passwords match before </w:t>
+            </w:r>
+            <w:r>
+              <w:rPr>
+                <w:sz w:val="24"/>
+                <w:szCs w:val="24"/>
+              </w:rPr>
+              <w:t xml:space="preserve">successfully </w:t>
+            </w:r>
+            <w:r>
+              <w:rPr>
+                <w:sz w:val="24"/>
+                <w:szCs w:val="24"/>
+              </w:rPr>
+              <w:t>r</w:t>
+            </w:r>
+            <w:r>
+              <w:rPr>
+                <w:sz w:val="24"/>
+                <w:szCs w:val="24"/>
+              </w:rPr>
+              <w:t>e</w:t>
+            </w:r>
+            <w:r>
+              <w:rPr>
+                <w:sz w:val="24"/>
+                <w:szCs w:val="24"/>
+              </w:rPr>
+              <w:t>gistering the user</w:t>
+            </w:r>
+            <w:r>
+              <w:rPr>
+                <w:sz w:val="24"/>
+                <w:szCs w:val="24"/>
+              </w:rPr>
+              <w:t xml:space="preserve">, otherwise it displays a relevant message stating that the passwords must match. </w:t>
+            </w:r>
+          </w:p>
+          <w:p>
+            <w:pPr>
+              <w:pStyle w:val="ListParagraph"/>
+              <w:numPr>
+                <w:ilvl w:val="0"/>
+                <w:numId w:val="19"/>
+              </w:numPr>
+              <w:cnfStyle w:val="000000000000" w:firstRow="0" w:lastRow="0" w:firstColumn="0" w:lastColumn="0" w:oddVBand="0" w:evenVBand="0" w:oddHBand="0" w:evenHBand="0" w:firstRowFirstColumn="0" w:firstRowLastColumn="0" w:lastRowFirstColumn="0" w:lastRowLastColumn="0"/>
+              <w:rPr>
+                <w:sz w:val="24"/>
+                <w:szCs w:val="24"/>
+              </w:rPr>
+            </w:pPr>
+            <w:r>
+              <w:rPr>
+                <w:sz w:val="24"/>
+                <w:szCs w:val="24"/>
+              </w:rPr>
+              <w:t>Implemented OAuth2</w:t>
+            </w:r>
+            <w:r>
+              <w:rPr>
+                <w:sz w:val="24"/>
+                <w:szCs w:val="24"/>
+              </w:rPr>
+              <w:t xml:space="preserve"> authentication</w:t>
+            </w:r>
+            <w:r>
+              <w:rPr>
+                <w:sz w:val="24"/>
+                <w:szCs w:val="24"/>
+              </w:rPr>
+              <w:t xml:space="preserve"> with Spring Security to allow logging in with Google</w:t>
+            </w:r>
+            <w:r>
+              <w:rPr>
+                <w:sz w:val="24"/>
+                <w:szCs w:val="24"/>
+              </w:rPr>
+              <w:t>.</w:t>
+            </w:r>
+            <w:r>
+              <w:rPr>
+                <w:sz w:val="24"/>
+                <w:szCs w:val="24"/>
+              </w:rPr>
+              <w:t xml:space="preserve"> </w:t>
+            </w:r>
+            <w:r>
+              <w:rPr>
+                <w:sz w:val="24"/>
+                <w:szCs w:val="24"/>
+              </w:rPr>
+              <w:t>A</w:t>
+            </w:r>
+            <w:r>
+              <w:rPr>
+                <w:sz w:val="24"/>
+                <w:szCs w:val="24"/>
+              </w:rPr>
+              <w:t xml:space="preserve">dded the dependency for OAuth2 to build.gradle file. Generated new Client ID and Client Secret keys </w:t>
+            </w:r>
+            <w:r>
+              <w:rPr>
+                <w:sz w:val="24"/>
+                <w:szCs w:val="24"/>
+              </w:rPr>
+              <w:t xml:space="preserve">directly </w:t>
+            </w:r>
+            <w:r>
+              <w:rPr>
+                <w:sz w:val="24"/>
+                <w:szCs w:val="24"/>
+              </w:rPr>
+              <w:t xml:space="preserve">from Google, stored them as environment variables and added them to the application.properties </w:t>
+            </w:r>
+            <w:r>
+              <w:rPr>
+                <w:sz w:val="24"/>
+                <w:szCs w:val="24"/>
+              </w:rPr>
+              <w:t xml:space="preserve">file </w:t>
+            </w:r>
+            <w:r>
+              <w:rPr>
+                <w:sz w:val="24"/>
+                <w:szCs w:val="24"/>
+              </w:rPr>
+              <w:t xml:space="preserve">along with other settings for the OAuth Google login. Modified SecurityConfig class to add in oauth2Login to the SecurityFilterChain, ensuring it uses the custom login page and </w:t>
+            </w:r>
+            <w:r>
+              <w:rPr>
+                <w:sz w:val="24"/>
+                <w:szCs w:val="24"/>
+              </w:rPr>
+              <w:lastRenderedPageBreak/>
+              <w:t xml:space="preserve">CustomSuccessHandler class. Modified the CustomLoginSuccessHandler class to now handle OAuth2 logins: checks for the user in the database, by their email, if they already exist log them in otherwise register them and generate them a new username based on their display name and add on suffix numbers to the end if their display name is not unique. Used a while loop to keep adding suffixes on until their provisional new username is unique. Modified the UserControllerAdvice class: removed specific class scoping as it has become apparent that by default all controllers </w:t>
+            </w:r>
+            <w:r>
+              <w:rPr>
+                <w:sz w:val="24"/>
+                <w:szCs w:val="24"/>
+              </w:rPr>
+              <w:t>receive</w:t>
+            </w:r>
+            <w:r>
+              <w:rPr>
+                <w:sz w:val="24"/>
+                <w:szCs w:val="24"/>
+              </w:rPr>
+              <w:t xml:space="preserve"> the username model attribute. Also added in logic to check if the user has logged in using the form or </w:t>
+            </w:r>
+            <w:r>
+              <w:rPr>
+                <w:sz w:val="24"/>
+                <w:szCs w:val="24"/>
+              </w:rPr>
+              <w:t xml:space="preserve">by </w:t>
+            </w:r>
+            <w:r>
+              <w:rPr>
+                <w:sz w:val="24"/>
+                <w:szCs w:val="24"/>
+              </w:rPr>
+              <w:t xml:space="preserve">OAuth2 and based on this properly retrieves the username (added in fallbacks to use the email or a default username for OAuth2 logins in case of errors). Modified the AnalyticsController to </w:t>
+            </w:r>
+            <w:r>
+              <w:rPr>
+                <w:sz w:val="24"/>
+                <w:szCs w:val="24"/>
+              </w:rPr>
+              <w:t>contain</w:t>
+            </w:r>
+            <w:r>
+              <w:rPr>
+                <w:sz w:val="24"/>
+                <w:szCs w:val="24"/>
+              </w:rPr>
+              <w:t xml:space="preserve"> a new helper method for fetching the username which handles fetching OAuth2 usernames </w:t>
+            </w:r>
+            <w:r>
+              <w:rPr>
+                <w:sz w:val="24"/>
+                <w:szCs w:val="24"/>
+              </w:rPr>
+              <w:t>as well</w:t>
+            </w:r>
+            <w:r>
+              <w:rPr>
+                <w:sz w:val="24"/>
+                <w:szCs w:val="24"/>
+              </w:rPr>
+              <w:t xml:space="preserve">. All the other controller methods now call this method to fetch the username rather than using @AuthenticationPrincipal </w:t>
+            </w:r>
+            <w:proofErr w:type="spellStart"/>
+            <w:r>
+              <w:rPr>
+                <w:sz w:val="24"/>
+                <w:szCs w:val="24"/>
+              </w:rPr>
+              <w:t>UserDetails</w:t>
+            </w:r>
+            <w:proofErr w:type="spellEnd"/>
+            <w:r>
+              <w:rPr>
+                <w:sz w:val="24"/>
+                <w:szCs w:val="24"/>
+              </w:rPr>
+              <w:t xml:space="preserve">, which was causing the analytics page to crash due when OAuth2 users were trying to access it. Added in a new &lt;a&gt; link element to the login.html page with an embedded Google logo image inside it for users to </w:t>
+            </w:r>
+            <w:r>
+              <w:rPr>
+                <w:sz w:val="24"/>
+                <w:szCs w:val="24"/>
+              </w:rPr>
+              <w:t>access</w:t>
+            </w:r>
+            <w:r>
+              <w:rPr>
+                <w:sz w:val="24"/>
+                <w:szCs w:val="24"/>
+              </w:rPr>
+              <w:t xml:space="preserve"> the Google OAuth2 login feature. Styled this using CSS in authpage_styles.css.</w:t>
+            </w:r>
+          </w:p>
+          <w:p>
+            <w:pPr>
+              <w:pStyle w:val="ListParagraph"/>
+              <w:numPr>
+                <w:ilvl w:val="0"/>
+                <w:numId w:val="19"/>
+              </w:numPr>
+              <w:cnfStyle w:val="000000000000" w:firstRow="0" w:lastRow="0" w:firstColumn="0" w:lastColumn="0" w:oddVBand="0" w:evenVBand="0" w:oddHBand="0" w:evenHBand="0" w:firstRowFirstColumn="0" w:firstRowLastColumn="0" w:lastRowFirstColumn="0" w:lastRowLastColumn="0"/>
+              <w:rPr>
+                <w:sz w:val="24"/>
+                <w:szCs w:val="24"/>
+              </w:rPr>
+            </w:pPr>
+            <w:r>
+              <w:rPr>
+                <w:sz w:val="24"/>
+                <w:szCs w:val="24"/>
+              </w:rPr>
+              <w:t xml:space="preserve">Modified payment modal in mainpage.html to now use proper coin images instead of standard coin buttons. This allows a unique and more realistic look to the coins. Also modified the CSS styles to make the coins bigger and be separated out </w:t>
+            </w:r>
+            <w:r>
+              <w:rPr>
+                <w:sz w:val="24"/>
+                <w:szCs w:val="24"/>
+              </w:rPr>
+              <w:t>into</w:t>
+            </w:r>
+            <w:r>
+              <w:rPr>
+                <w:sz w:val="24"/>
+                <w:szCs w:val="24"/>
+              </w:rPr>
+              <w:t xml:space="preserve"> two rows of 3 to improve visibility and readability. Coins still function </w:t>
+            </w:r>
+            <w:r>
+              <w:rPr>
+                <w:sz w:val="24"/>
+                <w:szCs w:val="24"/>
+              </w:rPr>
+              <w:t>the same</w:t>
+            </w:r>
+            <w:r>
+              <w:rPr>
+                <w:sz w:val="24"/>
+                <w:szCs w:val="24"/>
+              </w:rPr>
+              <w:t xml:space="preserve"> as before but now have a </w:t>
+            </w:r>
+            <w:r>
+              <w:rPr>
+                <w:sz w:val="24"/>
+                <w:szCs w:val="24"/>
+              </w:rPr>
+              <w:t>much-improved</w:t>
+            </w:r>
+            <w:r>
+              <w:rPr>
+                <w:sz w:val="24"/>
+                <w:szCs w:val="24"/>
+              </w:rPr>
+              <w:t xml:space="preserve"> realistic look.</w:t>
+            </w:r>
+          </w:p>
+          <w:p>
+            <w:pPr>
+              <w:pStyle w:val="ListParagraph"/>
+              <w:numPr>
+                <w:ilvl w:val="0"/>
+                <w:numId w:val="19"/>
+              </w:numPr>
+              <w:cnfStyle w:val="000000000000" w:firstRow="0" w:lastRow="0" w:firstColumn="0" w:lastColumn="0" w:oddVBand="0" w:evenVBand="0" w:oddHBand="0" w:evenHBand="0" w:firstRowFirstColumn="0" w:firstRowLastColumn="0" w:lastRowFirstColumn="0" w:lastRowLastColumn="0"/>
+              <w:rPr>
+                <w:sz w:val="24"/>
+                <w:szCs w:val="24"/>
+              </w:rPr>
+            </w:pPr>
+            <w:r>
+              <w:rPr>
+                <w:sz w:val="24"/>
+                <w:szCs w:val="24"/>
+              </w:rPr>
+              <w:t xml:space="preserve">Added in coin animations to simulate the coins being inserted into the vending machine. New JavaScript function to clone the coin image and translate the clone </w:t>
+            </w:r>
+            <w:r>
+              <w:rPr>
+                <w:sz w:val="24"/>
+                <w:szCs w:val="24"/>
+              </w:rPr>
+              <w:lastRenderedPageBreak/>
+              <w:t>towards the new visual coin slot at the top left of the machine. The translation is animated using a CSS style. Also, the vending machine is styled with temporary visual effects and a coin sound audio is played.</w:t>
+            </w:r>
+          </w:p>
+        </w:tc>
+        <w:tc>
+          <w:tcPr>
+            <w:tcW w:w="2675" w:type="dxa"/>
           </w:tcPr>
           <w:p>
             <w:pPr>

</xml_diff>

<commit_message>
Updated Project Log for W/C 07/04/25
</commit_message>
<xml_diff>
--- a/Project_Log.docx
+++ b/Project_Log.docx
@@ -40,7 +40,25 @@
           <w:szCs w:val="24"/>
           <w:lang w:val="en-US"/>
         </w:rPr>
-        <w:t>The project log is laid out in a table</w:t>
+        <w:t xml:space="preserve">The project log is laid out </w:t>
+      </w:r>
+      <w:proofErr w:type="gramStart"/>
+      <w:r>
+        <w:rPr>
+          <w:sz w:val="24"/>
+          <w:szCs w:val="24"/>
+          <w:lang w:val="en-US"/>
+        </w:rPr>
+        <w:t>in</w:t>
+      </w:r>
+      <w:proofErr w:type="gramEnd"/>
+      <w:r>
+        <w:rPr>
+          <w:sz w:val="24"/>
+          <w:szCs w:val="24"/>
+          <w:lang w:val="en-US"/>
+        </w:rPr>
+        <w:t xml:space="preserve"> a table</w:t>
       </w:r>
       <w:r>
         <w:rPr>
@@ -56,7 +74,43 @@
           <w:szCs w:val="24"/>
           <w:lang w:val="en-US"/>
         </w:rPr>
-        <w:t xml:space="preserve"> showing the progress made in each week over the development process. It also includes the stage of the development plan I am currently in (shown in the time plan in the Interim Report). I aim to follow the time plan for development but there is expected to be some delays, e.g. time off over Christmas</w:t>
+        <w:t xml:space="preserve"> showing the progress </w:t>
+      </w:r>
+      <w:proofErr w:type="gramStart"/>
+      <w:r>
+        <w:rPr>
+          <w:sz w:val="24"/>
+          <w:szCs w:val="24"/>
+          <w:lang w:val="en-US"/>
+        </w:rPr>
+        <w:t>made in</w:t>
+      </w:r>
+      <w:proofErr w:type="gramEnd"/>
+      <w:r>
+        <w:rPr>
+          <w:sz w:val="24"/>
+          <w:szCs w:val="24"/>
+          <w:lang w:val="en-US"/>
+        </w:rPr>
+        <w:t xml:space="preserve"> </w:t>
+      </w:r>
+      <w:proofErr w:type="gramStart"/>
+      <w:r>
+        <w:rPr>
+          <w:sz w:val="24"/>
+          <w:szCs w:val="24"/>
+          <w:lang w:val="en-US"/>
+        </w:rPr>
+        <w:t>each</w:t>
+      </w:r>
+      <w:proofErr w:type="gramEnd"/>
+      <w:r>
+        <w:rPr>
+          <w:sz w:val="24"/>
+          <w:szCs w:val="24"/>
+          <w:lang w:val="en-US"/>
+        </w:rPr>
+        <w:t xml:space="preserve"> week over the development process. It also includes the stage of the development plan I am currently in (shown in the time plan in the Interim Report). I aim to follow the time plan for development but there is expected to be some delays, e.g. time off over Christmas</w:t>
       </w:r>
       <w:r>
         <w:rPr>
@@ -1737,7 +1791,23 @@
                 <w:szCs w:val="24"/>
               </w:rPr>
               <w:lastRenderedPageBreak/>
-              <w:t>Amended database structure to allow a many to many relationship between products and transactions</w:t>
+              <w:t xml:space="preserve">Amended database structure to allow a many to many </w:t>
+            </w:r>
+            <w:proofErr w:type="gramStart"/>
+            <w:r>
+              <w:rPr>
+                <w:sz w:val="24"/>
+                <w:szCs w:val="24"/>
+              </w:rPr>
+              <w:t>relationship</w:t>
+            </w:r>
+            <w:proofErr w:type="gramEnd"/>
+            <w:r>
+              <w:rPr>
+                <w:sz w:val="24"/>
+                <w:szCs w:val="24"/>
+              </w:rPr>
+              <w:t xml:space="preserve"> between products and transactions</w:t>
             </w:r>
           </w:p>
           <w:p>
@@ -3495,7 +3565,23 @@
                 <w:sz w:val="24"/>
                 <w:szCs w:val="24"/>
               </w:rPr>
-              <w:t xml:space="preserve">Added new success modal item which appears when payment has been completed, displaying the total paid and change given (also to display purchased items later on). Fully functional containing a </w:t>
+              <w:t xml:space="preserve">Added new success modal item which appears when payment has been completed, displaying the total paid and change given (also to display purchased items </w:t>
+            </w:r>
+            <w:proofErr w:type="gramStart"/>
+            <w:r>
+              <w:rPr>
+                <w:sz w:val="24"/>
+                <w:szCs w:val="24"/>
+              </w:rPr>
+              <w:t>later on</w:t>
+            </w:r>
+            <w:proofErr w:type="gramEnd"/>
+            <w:r>
+              <w:rPr>
+                <w:sz w:val="24"/>
+                <w:szCs w:val="24"/>
+              </w:rPr>
+              <w:t xml:space="preserve">). Fully functional containing a </w:t>
             </w:r>
             <w:r>
               <w:rPr>
@@ -3594,7 +3680,23 @@
                 <w:sz w:val="24"/>
                 <w:szCs w:val="24"/>
               </w:rPr>
-              <w:t>Preparation for Interview: began creating slides and practicing demo.</w:t>
+              <w:t xml:space="preserve">Preparation for </w:t>
+            </w:r>
+            <w:proofErr w:type="gramStart"/>
+            <w:r>
+              <w:rPr>
+                <w:sz w:val="24"/>
+                <w:szCs w:val="24"/>
+              </w:rPr>
+              <w:t>Interview:</w:t>
+            </w:r>
+            <w:proofErr w:type="gramEnd"/>
+            <w:r>
+              <w:rPr>
+                <w:sz w:val="24"/>
+                <w:szCs w:val="24"/>
+              </w:rPr>
+              <w:t xml:space="preserve"> began creating slides and practicing demo.</w:t>
             </w:r>
           </w:p>
         </w:tc>
@@ -4445,7 +4547,23 @@
                 <w:sz w:val="24"/>
                 <w:szCs w:val="24"/>
               </w:rPr>
-              <w:t xml:space="preserve">Added proper stock display updating. Edited the mainpage HTML file so that each item can have a class added to it to say whether or not it is out of stock based on if its quantity equals 0. Out of stock items are styled to not allow the cursor or clicking, to be half faded out and to have a big red ‘X’ covering them. Also created two new JavaScript functions, which are called after a transaction is completed, to ensure that the Thymeleaf attribute “data-stock” is properly updated in the mainpage. The functions use AJAX so that the stock level display of items (in the modal) can be auto updated after every transaction without requiring a page reload. Also, the function checks if any items have run out of stock after the transaction and if so, it adds the out-of-stock class to the item and displays the overlay (the ‘X’) over it to show it’s out of stock. This also happens without the need for a page reload, due to the use of AJAX. </w:t>
+              <w:t xml:space="preserve">Added proper stock display updating. Edited the mainpage HTML file so that each item can have a class added to it to say </w:t>
+            </w:r>
+            <w:proofErr w:type="gramStart"/>
+            <w:r>
+              <w:rPr>
+                <w:sz w:val="24"/>
+                <w:szCs w:val="24"/>
+              </w:rPr>
+              <w:t>whether or not</w:t>
+            </w:r>
+            <w:proofErr w:type="gramEnd"/>
+            <w:r>
+              <w:rPr>
+                <w:sz w:val="24"/>
+                <w:szCs w:val="24"/>
+              </w:rPr>
+              <w:t xml:space="preserve"> it is out of stock based on if its quantity equals 0. Out of stock items are styled to not allow the cursor or clicking, to be half faded out and to have a big red ‘X’ covering them. Also created two new JavaScript functions, which are called after a transaction is completed, to ensure that the Thymeleaf attribute “data-stock” is properly updated in the mainpage. The functions use AJAX so that the stock level display of items (in the modal) can be auto updated after every transaction without requiring a page reload. Also, the function checks if any items have run out of stock after the transaction and if so, it adds the out-of-stock class to the item and displays the overlay (the ‘X’) over it to show it’s out of stock. This also happens without the need for a page reload, due to the use of AJAX. </w:t>
             </w:r>
             <w:r>
               <w:rPr>
@@ -4925,7 +5043,23 @@
                 <w:sz w:val="24"/>
                 <w:szCs w:val="24"/>
               </w:rPr>
-              <w:t>Edited the category filtering dropdown to now use a checkbox system to allow selecting multiple categories at once (previously only one at a time). Edited HTML page to have checkbox inputs and labels for each category. Modified the previous JavaScript event listener to: show the dropdown when the button is clicked, hide the dropdown when outside of it is clicked, adds a listener to every checkbox element in order to detect changes (checking and unchecking), automatically unchecks every standalone category checkbox if “All Items is selected and displays all categories for this, automatically unchecks “All Items” if another category is selected but prevents just unchecking “All Items”, and automatically re-checks “All Items” and displays all categories if all other categories become unchecked to prevent an empty display. The event listener calls two new JavaScript functions to work, one which handles updating the display for specific categories and one to display all categories (for the All Items checkbox).</w:t>
+              <w:t xml:space="preserve">Edited the category filtering dropdown to now use a checkbox system to allow selecting multiple categories at once (previously only one at a time). Edited HTML page to have checkbox inputs and labels for each category. Modified the previous JavaScript event listener to: show the dropdown when the button is clicked, hide the dropdown when outside of it is clicked, adds a listener to every checkbox element in order to detect changes (checking and unchecking), automatically unchecks every standalone category checkbox if “All Items is selected and displays all categories for this, automatically unchecks “All Items” if another category is selected but prevents just unchecking “All Items”, and automatically re-checks “All Items” and displays all categories if all other categories become unchecked to prevent an empty display. The event listener calls two new JavaScript functions to work, one which handles updating the display for specific categories and one to display all categories (for the </w:t>
+            </w:r>
+            <w:proofErr w:type="gramStart"/>
+            <w:r>
+              <w:rPr>
+                <w:sz w:val="24"/>
+                <w:szCs w:val="24"/>
+              </w:rPr>
+              <w:t>All Items</w:t>
+            </w:r>
+            <w:proofErr w:type="gramEnd"/>
+            <w:r>
+              <w:rPr>
+                <w:sz w:val="24"/>
+                <w:szCs w:val="24"/>
+              </w:rPr>
+              <w:t xml:space="preserve"> checkbox).</w:t>
             </w:r>
           </w:p>
           <w:p>
@@ -5024,7 +5158,23 @@
                 <w:sz w:val="24"/>
                 <w:szCs w:val="24"/>
               </w:rPr>
-              <w:t>Added in images for all new products to complete vending machine grid view. Scalable design auto added the images to the display and to the product modals when image files are added to the resources/static/images directory.</w:t>
+              <w:t>Added in images for all new products to complete vending machine grid view. Scalable design auto added the images to the display and to the product modals when image files are added to the resources/static/</w:t>
+            </w:r>
+            <w:proofErr w:type="gramStart"/>
+            <w:r>
+              <w:rPr>
+                <w:sz w:val="24"/>
+                <w:szCs w:val="24"/>
+              </w:rPr>
+              <w:t>images</w:t>
+            </w:r>
+            <w:proofErr w:type="gramEnd"/>
+            <w:r>
+              <w:rPr>
+                <w:sz w:val="24"/>
+                <w:szCs w:val="24"/>
+              </w:rPr>
+              <w:t xml:space="preserve"> directory.</w:t>
             </w:r>
           </w:p>
           <w:p>
@@ -5124,7 +5274,39 @@
                 <w:sz w:val="24"/>
                 <w:szCs w:val="24"/>
               </w:rPr>
-              <w:t xml:space="preserve">Implemented user transaction viewing logic. Added new User attribute to Transaction entity. Modified TransactionController and TransactionService methods to ensure the username of the currently logged-in user is properly saved into the database as the User attribute of the transaction, when it is created. Created new transactionspage.html which contains all the standard elements from the other pages and also a blank table template. Created transactionspage_script.js which contains an event listener and functions to retrieve a list of transactions made by the user currently logged in using AJAX, and dynamically populate the table with the transaction details. Created new controller method, getUserTransactions, in </w:t>
+              <w:t xml:space="preserve">Implemented user transaction viewing logic. Added new User attribute to Transaction entity. Modified TransactionController and TransactionService methods to ensure the username of the currently logged-in user is properly saved into the database as the User attribute of the transaction, when it is created. Created new transactionspage.html which contains all the standard elements from the other pages </w:t>
+            </w:r>
+            <w:proofErr w:type="gramStart"/>
+            <w:r>
+              <w:rPr>
+                <w:sz w:val="24"/>
+                <w:szCs w:val="24"/>
+              </w:rPr>
+              <w:t>and also</w:t>
+            </w:r>
+            <w:proofErr w:type="gramEnd"/>
+            <w:r>
+              <w:rPr>
+                <w:sz w:val="24"/>
+                <w:szCs w:val="24"/>
+              </w:rPr>
+              <w:t xml:space="preserve"> a blank table template. Created transactionspage_script.js which contains an event listener and functions to retrieve a list of transactions made by the user currently logged in using </w:t>
+            </w:r>
+            <w:proofErr w:type="gramStart"/>
+            <w:r>
+              <w:rPr>
+                <w:sz w:val="24"/>
+                <w:szCs w:val="24"/>
+              </w:rPr>
+              <w:t>AJAX, and</w:t>
+            </w:r>
+            <w:proofErr w:type="gramEnd"/>
+            <w:r>
+              <w:rPr>
+                <w:sz w:val="24"/>
+                <w:szCs w:val="24"/>
+              </w:rPr>
+              <w:t xml:space="preserve"> dynamically populate the table with the transaction details. Created new controller method, getUserTransactions, in </w:t>
             </w:r>
             <w:r>
               <w:rPr>
@@ -5167,7 +5349,39 @@
                 <w:sz w:val="24"/>
                 <w:szCs w:val="24"/>
               </w:rPr>
-              <w:t xml:space="preserve">querying/filtering transactions functionality into the transactions page. Created new menu in the page containing HTML elements to be used as filters: an input box for Transaction ID, Date From and a Date To date entry boxes for the date range and min/max boxes for Total Cost, Payment Received and Change Given. All attributes in the transactions table have filters for customised querying. Menu also contains buttons to apply filters and </w:t>
+              <w:t xml:space="preserve">querying/filtering transactions functionality into the transactions page. Created new menu in the page containing HTML elements to be used as filters: an input box for Transaction ID, Date </w:t>
+            </w:r>
+            <w:proofErr w:type="gramStart"/>
+            <w:r>
+              <w:rPr>
+                <w:sz w:val="24"/>
+                <w:szCs w:val="24"/>
+              </w:rPr>
+              <w:t>From</w:t>
+            </w:r>
+            <w:proofErr w:type="gramEnd"/>
+            <w:r>
+              <w:rPr>
+                <w:sz w:val="24"/>
+                <w:szCs w:val="24"/>
+              </w:rPr>
+              <w:t xml:space="preserve"> and a </w:t>
+            </w:r>
+            <w:proofErr w:type="gramStart"/>
+            <w:r>
+              <w:rPr>
+                <w:sz w:val="24"/>
+                <w:szCs w:val="24"/>
+              </w:rPr>
+              <w:t>Date To date</w:t>
+            </w:r>
+            <w:proofErr w:type="gramEnd"/>
+            <w:r>
+              <w:rPr>
+                <w:sz w:val="24"/>
+                <w:szCs w:val="24"/>
+              </w:rPr>
+              <w:t xml:space="preserve"> entry boxes for the date range and min/max boxes for Total Cost, Payment Received and Change Given. All attributes in the transactions table have filters for customised querying. Menu also contains buttons to apply filters and </w:t>
             </w:r>
             <w:r>
               <w:rPr>
@@ -6421,12 +6635,21 @@
               </w:rPr>
               <w:t xml:space="preserve">Modified downloadReceipt JavaScript function to now save the downloadable receipt file as a pdf rather than a txt file, so it is not easily edited/overwritten. Also modified the whole logic inside the function to now capture an image of the receipt in the Receipt HTML page and embed this into the file rather than adding in </w:t>
             </w:r>
-            <w:r>
-              <w:rPr>
-                <w:sz w:val="24"/>
-                <w:szCs w:val="24"/>
-              </w:rPr>
-              <w:t xml:space="preserve">all of </w:t>
+            <w:proofErr w:type="gramStart"/>
+            <w:r>
+              <w:rPr>
+                <w:sz w:val="24"/>
+                <w:szCs w:val="24"/>
+              </w:rPr>
+              <w:t>all of</w:t>
+            </w:r>
+            <w:proofErr w:type="gramEnd"/>
+            <w:r>
+              <w:rPr>
+                <w:sz w:val="24"/>
+                <w:szCs w:val="24"/>
+              </w:rPr>
+              <w:t xml:space="preserve"> </w:t>
             </w:r>
             <w:r>
               <w:rPr>
@@ -6482,7 +6705,23 @@
                 <w:sz w:val="24"/>
                 <w:szCs w:val="24"/>
               </w:rPr>
-              <w:t xml:space="preserve">CSS stylings include: </w:t>
+              <w:t xml:space="preserve">CSS stylings </w:t>
+            </w:r>
+            <w:proofErr w:type="gramStart"/>
+            <w:r>
+              <w:rPr>
+                <w:sz w:val="24"/>
+                <w:szCs w:val="24"/>
+              </w:rPr>
+              <w:t>include:</w:t>
+            </w:r>
+            <w:proofErr w:type="gramEnd"/>
+            <w:r>
+              <w:rPr>
+                <w:sz w:val="24"/>
+                <w:szCs w:val="24"/>
+              </w:rPr>
+              <w:t xml:space="preserve"> </w:t>
             </w:r>
             <w:proofErr w:type="spellStart"/>
             <w:r>
@@ -6657,7 +6896,23 @@
                 <w:sz w:val="24"/>
                 <w:szCs w:val="24"/>
               </w:rPr>
-              <w:t xml:space="preserve">Created Admin Dashboard Page: New HTML page consistently designed like the other pages, with the webapp title, user info and logout button. Also contains a table to show each product, it’s name, category and ID as well as its current stock level with some action buttons and finally settings for auto stock updating. </w:t>
+              <w:t xml:space="preserve">Created Admin Dashboard Page: New HTML page consistently designed like the other pages, with the webapp title, user info and logout button. Also contains a table to show each product, </w:t>
+            </w:r>
+            <w:proofErr w:type="gramStart"/>
+            <w:r>
+              <w:rPr>
+                <w:sz w:val="24"/>
+                <w:szCs w:val="24"/>
+              </w:rPr>
+              <w:t>it’s</w:t>
+            </w:r>
+            <w:proofErr w:type="gramEnd"/>
+            <w:r>
+              <w:rPr>
+                <w:sz w:val="24"/>
+                <w:szCs w:val="24"/>
+              </w:rPr>
+              <w:t xml:space="preserve"> name, category and ID as well as its current stock level with some action buttons and finally settings for auto stock updating. </w:t>
             </w:r>
           </w:p>
           <w:p>
@@ -7025,7 +7280,23 @@
                 <w:sz w:val="24"/>
                 <w:szCs w:val="24"/>
               </w:rPr>
-              <w:t xml:space="preserve">Fully implemented new Analytics page for users. Analytics page contains 3 sections: Summary, Purchase Frequency and Spending Trend. Summary section contains cards showing key summaries of the user’s overall transactions history: total number of purchases, total money spent, most active day and number of unique items purchased. Created these cards as HTML elements and styled them using CSS to fit the UI theme. Second section contains a bar chart showing the number of purchases made in each month, and was created using the chart.js library. Third section contains a line graph showing how much the user has spent through each month, showing the increase and decrease between therefore portraying an overall trend. This was also created using </w:t>
+              <w:t xml:space="preserve">Fully implemented new Analytics page for users. Analytics page contains 3 sections: Summary, Purchase Frequency and Spending Trend. Summary section contains cards showing key summaries of the user’s overall transactions history: total number of purchases, total money spent, most active day and number of unique items purchased. Created these cards as HTML elements and styled them using CSS to fit the UI theme. Second section contains a bar chart showing the number of purchases made in each </w:t>
+            </w:r>
+            <w:proofErr w:type="gramStart"/>
+            <w:r>
+              <w:rPr>
+                <w:sz w:val="24"/>
+                <w:szCs w:val="24"/>
+              </w:rPr>
+              <w:t>month, and</w:t>
+            </w:r>
+            <w:proofErr w:type="gramEnd"/>
+            <w:r>
+              <w:rPr>
+                <w:sz w:val="24"/>
+                <w:szCs w:val="24"/>
+              </w:rPr>
+              <w:t xml:space="preserve"> was created using the chart.js library. Third section contains a line graph showing how much the user has spent through each month, showing the increase and decrease between therefore portraying an overall trend. This was also created using </w:t>
             </w:r>
             <w:r>
               <w:rPr>
@@ -7033,7 +7304,23 @@
                 <w:szCs w:val="24"/>
               </w:rPr>
               <w:lastRenderedPageBreak/>
-              <w:t xml:space="preserve">chart.js. Both were styled within the JS code and externally through CSS to be interactive and also match the UI theme. JavaScript code for the sections consists of a fetch and render function for each. The render function is called by the fetch function and populates the cards with the passed in data/fetches and populates the charts with the passed in data. The fetch function for each makes an AJAX GET request to an </w:t>
+              <w:t xml:space="preserve">chart.js. Both were styled within the JS code and externally through CSS to be interactive </w:t>
+            </w:r>
+            <w:proofErr w:type="gramStart"/>
+            <w:r>
+              <w:rPr>
+                <w:sz w:val="24"/>
+                <w:szCs w:val="24"/>
+              </w:rPr>
+              <w:t>and also</w:t>
+            </w:r>
+            <w:proofErr w:type="gramEnd"/>
+            <w:r>
+              <w:rPr>
+                <w:sz w:val="24"/>
+                <w:szCs w:val="24"/>
+              </w:rPr>
+              <w:t xml:space="preserve"> match the UI theme. JavaScript code for the sections consists of a fetch and render function for each. The render function is called by the fetch function and populates the cards with the passed in data/fetches and populates the charts with the passed in data. The fetch function for each makes an AJAX GET request to an </w:t>
             </w:r>
             <w:proofErr w:type="spellStart"/>
             <w:r>
@@ -7049,7 +7336,23 @@
                 <w:sz w:val="24"/>
                 <w:szCs w:val="24"/>
               </w:rPr>
-              <w:t xml:space="preserve"> from a controller method. The controller method calls a service method which calls a new repository method. The repository methods each consist of different specialised queries, created to fetch specific data from the database based on the analytics category.  All transaction/product data is fetched only for the currently logged in user by their username. Created new DTO (Data Transfer Object) class for each section. The relevant queried data (for the charts) is returned to the service method as DTO objects for easy storing and transferring of data.  For the summary cards, the service method receives all data from the repository and then creates the DTO object itself, before passing it back to the controller. The DTO objects are returned to the frontend as JSON responses using AJAX and the JS render methods handle the data and add it to the page dynamically. The Analytics page is accessible via a new button on the Home page, but this and now also the Transactions History button are disabled if a user isn’t logged in (Guest). This validates against trying to access pages where information won’t be available (because display data is fetched using the username). Also validated the cards to show default values in case no data is fetched and validated the charts to not be visible and instead display a message in case they are empty (no data).  Overall created new HTML, JS and CSS files for the page as well as a new AnalyticsController class, AnalyticsService class and new query methods in both TransactionRepo and TransactionProductRepo. Page is complete.</w:t>
+              <w:t xml:space="preserve"> from a controller method. The controller method calls a service method which calls a new repository method. The repository methods each consist of different specialised queries, created to fetch specific data from the database based on the analytics category.  All transaction/product data is fetched only for the currently logged in user by their username. Created new DTO (Data Transfer Object) class for each section. The relevant queried data (for the charts) is returned to the service method as DTO objects for easy storing and transferring of data.  For the summary cards, the service method receives all data from the repository and then creates the DTO object itself, before passing it back to the controller. The DTO objects are returned to the frontend as JSON responses using AJAX and the JS render methods handle the data and add it to the page dynamically. The Analytics page is accessible via a new button on the Home page, but this and now also the Transactions History button </w:t>
+            </w:r>
+            <w:proofErr w:type="gramStart"/>
+            <w:r>
+              <w:rPr>
+                <w:sz w:val="24"/>
+                <w:szCs w:val="24"/>
+              </w:rPr>
+              <w:t>are</w:t>
+            </w:r>
+            <w:proofErr w:type="gramEnd"/>
+            <w:r>
+              <w:rPr>
+                <w:sz w:val="24"/>
+                <w:szCs w:val="24"/>
+              </w:rPr>
+              <w:t xml:space="preserve"> disabled if a user isn’t logged in (Guest). This validates against trying to access pages where information won’t be available (because display data is fetched using the username). Also validated the cards to show default values in case no data is fetched and validated the charts to not be visible and instead display a message in case they are empty (no data).  Overall created new HTML, JS and CSS files for the page as well as a new AnalyticsController class, AnalyticsService class and new query methods in both TransactionRepo and TransactionProductRepo. Page is complete.</w:t>
             </w:r>
           </w:p>
           <w:p>
@@ -7071,7 +7374,39 @@
                 <w:szCs w:val="24"/>
               </w:rPr>
               <w:lastRenderedPageBreak/>
-              <w:t xml:space="preserve">Added in Smart Recommendations to the main page. These can be easily turned on/off using a toggle switch. When turned on, Recommended items will have a gold glow around them in the vending machine display. A JavaScript event listener detects when the switch is toggled, if turned off it calls a function to remove highlights and if turned on it calls a function to apply highlights. The apply function makes an AJAX call to a new controller method which calls a new service method, which calls a new repository method to query the database for a list of recommended products (similar to how the analytics works but without the use of a DTO). For all the products in the list, it adds a class to the item elements of the products in the main page, which is specifically styled in CSS to highlight. </w:t>
+              <w:t xml:space="preserve">Added in Smart Recommendations to the main page. These can be easily turned on/off using a toggle switch. When turned on, </w:t>
+            </w:r>
+            <w:proofErr w:type="gramStart"/>
+            <w:r>
+              <w:rPr>
+                <w:sz w:val="24"/>
+                <w:szCs w:val="24"/>
+              </w:rPr>
+              <w:t>Recommended</w:t>
+            </w:r>
+            <w:proofErr w:type="gramEnd"/>
+            <w:r>
+              <w:rPr>
+                <w:sz w:val="24"/>
+                <w:szCs w:val="24"/>
+              </w:rPr>
+              <w:t xml:space="preserve"> items will have a gold glow around them in the vending machine display. A JavaScript event listener detects when the switch is toggled, if turned off it calls a function to remove highlights and if turned on it calls a function to apply highlights. The apply function makes an AJAX call to a new controller method which calls a new service method, which calls a new repository method to query the database for a list of recommended products (</w:t>
+            </w:r>
+            <w:proofErr w:type="gramStart"/>
+            <w:r>
+              <w:rPr>
+                <w:sz w:val="24"/>
+                <w:szCs w:val="24"/>
+              </w:rPr>
+              <w:t>similar to</w:t>
+            </w:r>
+            <w:proofErr w:type="gramEnd"/>
+            <w:r>
+              <w:rPr>
+                <w:sz w:val="24"/>
+                <w:szCs w:val="24"/>
+              </w:rPr>
+              <w:t xml:space="preserve"> how the analytics works but without the use of a DTO). For all the products in the list, it adds a class to the item elements of the products in the main page, which is specifically styled in CSS to highlight. </w:t>
             </w:r>
           </w:p>
           <w:p>
@@ -7345,21 +7680,7 @@
                 <w:szCs w:val="24"/>
               </w:rPr>
               <w:lastRenderedPageBreak/>
-              <w:t xml:space="preserve">CustomSuccessHandler class. Modified the CustomLoginSuccessHandler class to now handle OAuth2 logins: checks for the user in the database, by their email, if they already exist log them in otherwise register them and generate them a new username based on their display name and add on suffix numbers to the end if their display name is not unique. Used a while loop to keep adding suffixes on until their provisional new username is unique. Modified the UserControllerAdvice class: removed specific class scoping as it has become apparent that by default all controllers </w:t>
-            </w:r>
-            <w:r>
-              <w:rPr>
-                <w:sz w:val="24"/>
-                <w:szCs w:val="24"/>
-              </w:rPr>
-              <w:t>receive</w:t>
-            </w:r>
-            <w:r>
-              <w:rPr>
-                <w:sz w:val="24"/>
-                <w:szCs w:val="24"/>
-              </w:rPr>
-              <w:t xml:space="preserve"> the username model attribute. Also added in logic to check if the user has logged in using the form or </w:t>
+              <w:t xml:space="preserve">CustomSuccessHandler class. Modified the CustomLoginSuccessHandler class to now handle OAuth2 logins: checks for the user in the database, by their email, if they already exist log them in otherwise register them and generate them a new username based on their display name and add on suffix numbers to the end if their display name is not unique. Used a while loop to keep adding suffixes on until their provisional new username is unique. Modified the UserControllerAdvice class: removed specific class scoping as it has become apparent that by default all controllers receive the username model attribute. Also added in logic to check if the user has logged in using the form or </w:t>
             </w:r>
             <w:r>
               <w:rPr>
@@ -7387,21 +7708,7 @@
                 <w:sz w:val="24"/>
                 <w:szCs w:val="24"/>
               </w:rPr>
-              <w:t xml:space="preserve"> a new helper method for fetching the username which handles fetching OAuth2 usernames </w:t>
-            </w:r>
-            <w:r>
-              <w:rPr>
-                <w:sz w:val="24"/>
-                <w:szCs w:val="24"/>
-              </w:rPr>
-              <w:t>as well</w:t>
-            </w:r>
-            <w:r>
-              <w:rPr>
-                <w:sz w:val="24"/>
-                <w:szCs w:val="24"/>
-              </w:rPr>
-              <w:t xml:space="preserve">. All the other controller methods now call this method to fetch the username rather than using @AuthenticationPrincipal </w:t>
+              <w:t xml:space="preserve"> a new helper method for fetching the username which handles fetching OAuth2 usernames as well. All the other controller methods now call this method to fetch the username rather than using @AuthenticationPrincipal </w:t>
             </w:r>
             <w:proofErr w:type="spellStart"/>
             <w:r>
@@ -7523,7 +7830,23 @@
                 <w:szCs w:val="24"/>
               </w:rPr>
               <w:lastRenderedPageBreak/>
-              <w:t>towards the new visual coin slot at the top left of the machine. The translation is animated using a CSS style. Also, the vending machine is styled with temporary visual effects and a coin sound audio is played.</w:t>
+              <w:t xml:space="preserve">towards the new visual coin slot at the top left of the machine. The translation is animated using a CSS style. Also, the vending machine is styled with temporary visual </w:t>
+            </w:r>
+            <w:proofErr w:type="gramStart"/>
+            <w:r>
+              <w:rPr>
+                <w:sz w:val="24"/>
+                <w:szCs w:val="24"/>
+              </w:rPr>
+              <w:t>effects</w:t>
+            </w:r>
+            <w:proofErr w:type="gramEnd"/>
+            <w:r>
+              <w:rPr>
+                <w:sz w:val="24"/>
+                <w:szCs w:val="24"/>
+              </w:rPr>
+              <w:t xml:space="preserve"> and a coin sound audio is played.</w:t>
             </w:r>
           </w:p>
         </w:tc>
@@ -7550,6 +7873,113 @@
               </w:rPr>
               <w:lastRenderedPageBreak/>
               <w:t>Additional Features/Improvements</w:t>
+            </w:r>
+          </w:p>
+        </w:tc>
+      </w:tr>
+      <w:tr>
+        <w:trPr>
+          <w:trHeight w:val="827"/>
+        </w:trPr>
+        <w:tc>
+          <w:tcPr>
+            <w:cnfStyle w:val="001000000000" w:firstRow="0" w:lastRow="0" w:firstColumn="1" w:lastColumn="0" w:oddVBand="0" w:evenVBand="0" w:oddHBand="0" w:evenHBand="0" w:firstRowFirstColumn="0" w:firstRowLastColumn="0" w:lastRowFirstColumn="0" w:lastRowLastColumn="0"/>
+            <w:tcW w:w="1947" w:type="dxa"/>
+          </w:tcPr>
+          <w:p>
+            <w:pPr>
+              <w:rPr>
+                <w:sz w:val="28"/>
+                <w:szCs w:val="28"/>
+              </w:rPr>
+            </w:pPr>
+            <w:r>
+              <w:rPr>
+                <w:b w:val="0"/>
+                <w:bCs w:val="0"/>
+                <w:sz w:val="28"/>
+                <w:szCs w:val="28"/>
+              </w:rPr>
+              <w:lastRenderedPageBreak/>
+              <w:t>07</w:t>
+            </w:r>
+            <w:r>
+              <w:rPr>
+                <w:b w:val="0"/>
+                <w:bCs w:val="0"/>
+                <w:sz w:val="28"/>
+                <w:szCs w:val="28"/>
+              </w:rPr>
+              <w:t>/0</w:t>
+            </w:r>
+            <w:r>
+              <w:rPr>
+                <w:b w:val="0"/>
+                <w:bCs w:val="0"/>
+                <w:sz w:val="28"/>
+                <w:szCs w:val="28"/>
+              </w:rPr>
+              <w:t>4</w:t>
+            </w:r>
+            <w:r>
+              <w:rPr>
+                <w:b w:val="0"/>
+                <w:bCs w:val="0"/>
+                <w:sz w:val="28"/>
+                <w:szCs w:val="28"/>
+              </w:rPr>
+              <w:t>/25</w:t>
+            </w:r>
+          </w:p>
+        </w:tc>
+        <w:tc>
+          <w:tcPr>
+            <w:tcW w:w="5296" w:type="dxa"/>
+          </w:tcPr>
+          <w:p>
+            <w:pPr>
+              <w:pStyle w:val="ListParagraph"/>
+              <w:numPr>
+                <w:ilvl w:val="0"/>
+                <w:numId w:val="19"/>
+              </w:numPr>
+              <w:cnfStyle w:val="000000000000" w:firstRow="0" w:lastRow="0" w:firstColumn="0" w:lastColumn="0" w:oddVBand="0" w:evenVBand="0" w:oddHBand="0" w:evenHBand="0" w:firstRowFirstColumn="0" w:firstRowLastColumn="0" w:lastRowFirstColumn="0" w:lastRowLastColumn="0"/>
+              <w:rPr>
+                <w:sz w:val="24"/>
+                <w:szCs w:val="24"/>
+              </w:rPr>
+            </w:pPr>
+            <w:r>
+              <w:rPr>
+                <w:sz w:val="24"/>
+                <w:szCs w:val="24"/>
+              </w:rPr>
+              <w:t>Working on Dissertation</w:t>
+            </w:r>
+          </w:p>
+        </w:tc>
+        <w:tc>
+          <w:tcPr>
+            <w:tcW w:w="2675" w:type="dxa"/>
+          </w:tcPr>
+          <w:p>
+            <w:pPr>
+              <w:cnfStyle w:val="000000000000" w:firstRow="0" w:lastRow="0" w:firstColumn="0" w:lastColumn="0" w:oddVBand="0" w:evenVBand="0" w:oddHBand="0" w:evenHBand="0" w:firstRowFirstColumn="0" w:firstRowLastColumn="0" w:lastRowFirstColumn="0" w:lastRowLastColumn="0"/>
+              <w:rPr>
+                <w:b/>
+                <w:bCs/>
+                <w:sz w:val="24"/>
+                <w:szCs w:val="24"/>
+              </w:rPr>
+            </w:pPr>
+            <w:r>
+              <w:rPr>
+                <w:b/>
+                <w:bCs/>
+                <w:sz w:val="24"/>
+                <w:szCs w:val="24"/>
+              </w:rPr>
+              <w:t>6. Finalisation</w:t>
             </w:r>
           </w:p>
         </w:tc>
@@ -11137,6 +11567,7 @@
   <w:style w:type="character" w:default="1" w:styleId="DefaultParagraphFont">
     <w:name w:val="Default Paragraph Font"/>
     <w:uiPriority w:val="1"/>
+    <w:semiHidden/>
     <w:unhideWhenUsed/>
   </w:style>
   <w:style w:type="table" w:default="1" w:styleId="TableNormal">

</xml_diff>

<commit_message>
Updated Project Log for W/C 14/04/25
</commit_message>
<xml_diff>
--- a/Project_Log.docx
+++ b/Project_Log.docx
@@ -40,25 +40,7 @@
           <w:szCs w:val="24"/>
           <w:lang w:val="en-US"/>
         </w:rPr>
-        <w:t xml:space="preserve">The project log is laid out </w:t>
-      </w:r>
-      <w:proofErr w:type="gramStart"/>
-      <w:r>
-        <w:rPr>
-          <w:sz w:val="24"/>
-          <w:szCs w:val="24"/>
-          <w:lang w:val="en-US"/>
-        </w:rPr>
-        <w:t>in</w:t>
-      </w:r>
-      <w:proofErr w:type="gramEnd"/>
-      <w:r>
-        <w:rPr>
-          <w:sz w:val="24"/>
-          <w:szCs w:val="24"/>
-          <w:lang w:val="en-US"/>
-        </w:rPr>
-        <w:t xml:space="preserve"> a table</w:t>
+        <w:t>The project log is laid out in a table</w:t>
       </w:r>
       <w:r>
         <w:rPr>
@@ -74,43 +56,7 @@
           <w:szCs w:val="24"/>
           <w:lang w:val="en-US"/>
         </w:rPr>
-        <w:t xml:space="preserve"> showing the progress </w:t>
-      </w:r>
-      <w:proofErr w:type="gramStart"/>
-      <w:r>
-        <w:rPr>
-          <w:sz w:val="24"/>
-          <w:szCs w:val="24"/>
-          <w:lang w:val="en-US"/>
-        </w:rPr>
-        <w:t>made in</w:t>
-      </w:r>
-      <w:proofErr w:type="gramEnd"/>
-      <w:r>
-        <w:rPr>
-          <w:sz w:val="24"/>
-          <w:szCs w:val="24"/>
-          <w:lang w:val="en-US"/>
-        </w:rPr>
-        <w:t xml:space="preserve"> </w:t>
-      </w:r>
-      <w:proofErr w:type="gramStart"/>
-      <w:r>
-        <w:rPr>
-          <w:sz w:val="24"/>
-          <w:szCs w:val="24"/>
-          <w:lang w:val="en-US"/>
-        </w:rPr>
-        <w:t>each</w:t>
-      </w:r>
-      <w:proofErr w:type="gramEnd"/>
-      <w:r>
-        <w:rPr>
-          <w:sz w:val="24"/>
-          <w:szCs w:val="24"/>
-          <w:lang w:val="en-US"/>
-        </w:rPr>
-        <w:t xml:space="preserve"> week over the development process. It also includes the stage of the development plan I am currently in (shown in the time plan in the Interim Report). I aim to follow the time plan for development but there is expected to be some delays, e.g. time off over Christmas</w:t>
+        <w:t xml:space="preserve"> showing the progress made in each week over the development process. It also includes the stage of the development plan I am currently in (shown in the time plan in the Interim Report). I aim to follow the time plan for development but there is expected to be some delays, e.g. time off over Christmas</w:t>
       </w:r>
       <w:r>
         <w:rPr>
@@ -1791,23 +1737,7 @@
                 <w:szCs w:val="24"/>
               </w:rPr>
               <w:lastRenderedPageBreak/>
-              <w:t xml:space="preserve">Amended database structure to allow a many to many </w:t>
-            </w:r>
-            <w:proofErr w:type="gramStart"/>
-            <w:r>
-              <w:rPr>
-                <w:sz w:val="24"/>
-                <w:szCs w:val="24"/>
-              </w:rPr>
-              <w:t>relationship</w:t>
-            </w:r>
-            <w:proofErr w:type="gramEnd"/>
-            <w:r>
-              <w:rPr>
-                <w:sz w:val="24"/>
-                <w:szCs w:val="24"/>
-              </w:rPr>
-              <w:t xml:space="preserve"> between products and transactions</w:t>
+              <w:t>Amended database structure to allow a many to many relationship between products and transactions</w:t>
             </w:r>
           </w:p>
           <w:p>
@@ -3565,23 +3495,7 @@
                 <w:sz w:val="24"/>
                 <w:szCs w:val="24"/>
               </w:rPr>
-              <w:t xml:space="preserve">Added new success modal item which appears when payment has been completed, displaying the total paid and change given (also to display purchased items </w:t>
-            </w:r>
-            <w:proofErr w:type="gramStart"/>
-            <w:r>
-              <w:rPr>
-                <w:sz w:val="24"/>
-                <w:szCs w:val="24"/>
-              </w:rPr>
-              <w:t>later on</w:t>
-            </w:r>
-            <w:proofErr w:type="gramEnd"/>
-            <w:r>
-              <w:rPr>
-                <w:sz w:val="24"/>
-                <w:szCs w:val="24"/>
-              </w:rPr>
-              <w:t xml:space="preserve">). Fully functional containing a </w:t>
+              <w:t xml:space="preserve">Added new success modal item which appears when payment has been completed, displaying the total paid and change given (also to display purchased items later on). Fully functional containing a </w:t>
             </w:r>
             <w:r>
               <w:rPr>
@@ -3680,23 +3594,7 @@
                 <w:sz w:val="24"/>
                 <w:szCs w:val="24"/>
               </w:rPr>
-              <w:t xml:space="preserve">Preparation for </w:t>
-            </w:r>
-            <w:proofErr w:type="gramStart"/>
-            <w:r>
-              <w:rPr>
-                <w:sz w:val="24"/>
-                <w:szCs w:val="24"/>
-              </w:rPr>
-              <w:t>Interview:</w:t>
-            </w:r>
-            <w:proofErr w:type="gramEnd"/>
-            <w:r>
-              <w:rPr>
-                <w:sz w:val="24"/>
-                <w:szCs w:val="24"/>
-              </w:rPr>
-              <w:t xml:space="preserve"> began creating slides and practicing demo.</w:t>
+              <w:t>Preparation for Interview: began creating slides and practicing demo.</w:t>
             </w:r>
           </w:p>
         </w:tc>
@@ -4030,23 +3928,7 @@
                 <w:sz w:val="24"/>
                 <w:szCs w:val="24"/>
               </w:rPr>
-              <w:t xml:space="preserve">Added in Product images. Modified Product entity to store an image </w:t>
-            </w:r>
-            <w:proofErr w:type="spellStart"/>
-            <w:r>
-              <w:rPr>
-                <w:sz w:val="24"/>
-                <w:szCs w:val="24"/>
-              </w:rPr>
-              <w:t>url</w:t>
-            </w:r>
-            <w:proofErr w:type="spellEnd"/>
-            <w:r>
-              <w:rPr>
-                <w:sz w:val="24"/>
-                <w:szCs w:val="24"/>
-              </w:rPr>
-              <w:t xml:space="preserve">, relating to the file path of a specific image stored in an images folder in the resources/static directory. Added in 16 new images, one for </w:t>
+              <w:t xml:space="preserve">Added in Product images. Modified Product entity to store an image url, relating to the file path of a specific image stored in an images folder in the resources/static directory. Added in 16 new images, one for </w:t>
             </w:r>
             <w:r>
               <w:rPr>
@@ -4054,23 +3936,7 @@
                 <w:szCs w:val="24"/>
               </w:rPr>
               <w:lastRenderedPageBreak/>
-              <w:t xml:space="preserve">each product to the images folder. Updated data.sql to insert proper product names and the new image </w:t>
-            </w:r>
-            <w:proofErr w:type="spellStart"/>
-            <w:r>
-              <w:rPr>
-                <w:sz w:val="24"/>
-                <w:szCs w:val="24"/>
-              </w:rPr>
-              <w:t>urls</w:t>
-            </w:r>
-            <w:proofErr w:type="spellEnd"/>
-            <w:r>
-              <w:rPr>
-                <w:sz w:val="24"/>
-                <w:szCs w:val="24"/>
-              </w:rPr>
-              <w:t xml:space="preserve">. Changed mainpage.html to display the images in the items grid. New JavaScript function to add the images of the items purchased in a transaction to a new container in the success modal. </w:t>
+              <w:t xml:space="preserve">each product to the images folder. Updated data.sql to insert proper product names and the new image urls. Changed mainpage.html to display the images in the items grid. New JavaScript function to add the images of the items purchased in a transaction to a new container in the success modal. </w:t>
             </w:r>
           </w:p>
           <w:p>
@@ -4112,23 +3978,7 @@
                 <w:sz w:val="24"/>
                 <w:szCs w:val="24"/>
               </w:rPr>
-              <w:t xml:space="preserve"> </w:t>
-            </w:r>
-            <w:proofErr w:type="spellStart"/>
-            <w:r>
-              <w:rPr>
-                <w:sz w:val="24"/>
-                <w:szCs w:val="24"/>
-              </w:rPr>
-              <w:t>openModal</w:t>
-            </w:r>
-            <w:proofErr w:type="spellEnd"/>
-            <w:r>
-              <w:rPr>
-                <w:sz w:val="24"/>
-                <w:szCs w:val="24"/>
-              </w:rPr>
-              <w:t xml:space="preserve"> and closeModal JavaScript functions to toggl</w:t>
+              <w:t xml:space="preserve"> openModal and closeModal JavaScript functions to toggl</w:t>
             </w:r>
             <w:r>
               <w:rPr>
@@ -4547,23 +4397,7 @@
                 <w:sz w:val="24"/>
                 <w:szCs w:val="24"/>
               </w:rPr>
-              <w:t xml:space="preserve">Added proper stock display updating. Edited the mainpage HTML file so that each item can have a class added to it to say </w:t>
-            </w:r>
-            <w:proofErr w:type="gramStart"/>
-            <w:r>
-              <w:rPr>
-                <w:sz w:val="24"/>
-                <w:szCs w:val="24"/>
-              </w:rPr>
-              <w:t>whether or not</w:t>
-            </w:r>
-            <w:proofErr w:type="gramEnd"/>
-            <w:r>
-              <w:rPr>
-                <w:sz w:val="24"/>
-                <w:szCs w:val="24"/>
-              </w:rPr>
-              <w:t xml:space="preserve"> it is out of stock based on if its quantity equals 0. Out of stock items are styled to not allow the cursor or clicking, to be half faded out and to have a big red ‘X’ covering them. Also created two new JavaScript functions, which are called after a transaction is completed, to ensure that the Thymeleaf attribute “data-stock” is properly updated in the mainpage. The functions use AJAX so that the stock level display of items (in the modal) can be auto updated after every transaction without requiring a page reload. Also, the function checks if any items have run out of stock after the transaction and if so, it adds the out-of-stock class to the item and displays the overlay (the ‘X’) over it to show it’s out of stock. This also happens without the need for a page reload, due to the use of AJAX. </w:t>
+              <w:t xml:space="preserve">Added proper stock display updating. Edited the mainpage HTML file so that each item can have a class added to it to say whether or not it is out of stock based on if its quantity equals 0. Out of stock items are styled to not allow the cursor or clicking, to be half faded out and to have a big red ‘X’ covering them. Also created two new JavaScript functions, which are called after a transaction is completed, to ensure that the Thymeleaf attribute “data-stock” is properly updated in the mainpage. The functions use AJAX so that the stock level display of items (in the modal) can be auto updated after every transaction without requiring a page reload. Also, the function checks if any items have run out of stock after the transaction and if so, it adds the out-of-stock class to the item and displays the overlay (the ‘X’) over it to show it’s out of stock. This also happens without the need for a page reload, due to the use of AJAX. </w:t>
             </w:r>
             <w:r>
               <w:rPr>
@@ -5043,23 +4877,7 @@
                 <w:sz w:val="24"/>
                 <w:szCs w:val="24"/>
               </w:rPr>
-              <w:t xml:space="preserve">Edited the category filtering dropdown to now use a checkbox system to allow selecting multiple categories at once (previously only one at a time). Edited HTML page to have checkbox inputs and labels for each category. Modified the previous JavaScript event listener to: show the dropdown when the button is clicked, hide the dropdown when outside of it is clicked, adds a listener to every checkbox element in order to detect changes (checking and unchecking), automatically unchecks every standalone category checkbox if “All Items is selected and displays all categories for this, automatically unchecks “All Items” if another category is selected but prevents just unchecking “All Items”, and automatically re-checks “All Items” and displays all categories if all other categories become unchecked to prevent an empty display. The event listener calls two new JavaScript functions to work, one which handles updating the display for specific categories and one to display all categories (for the </w:t>
-            </w:r>
-            <w:proofErr w:type="gramStart"/>
-            <w:r>
-              <w:rPr>
-                <w:sz w:val="24"/>
-                <w:szCs w:val="24"/>
-              </w:rPr>
-              <w:t>All Items</w:t>
-            </w:r>
-            <w:proofErr w:type="gramEnd"/>
-            <w:r>
-              <w:rPr>
-                <w:sz w:val="24"/>
-                <w:szCs w:val="24"/>
-              </w:rPr>
-              <w:t xml:space="preserve"> checkbox).</w:t>
+              <w:t>Edited the category filtering dropdown to now use a checkbox system to allow selecting multiple categories at once (previously only one at a time). Edited HTML page to have checkbox inputs and labels for each category. Modified the previous JavaScript event listener to: show the dropdown when the button is clicked, hide the dropdown when outside of it is clicked, adds a listener to every checkbox element in order to detect changes (checking and unchecking), automatically unchecks every standalone category checkbox if “All Items is selected and displays all categories for this, automatically unchecks “All Items” if another category is selected but prevents just unchecking “All Items”, and automatically re-checks “All Items” and displays all categories if all other categories become unchecked to prevent an empty display. The event listener calls two new JavaScript functions to work, one which handles updating the display for specific categories and one to display all categories (for the All Items checkbox).</w:t>
             </w:r>
           </w:p>
           <w:p>
@@ -5158,23 +4976,7 @@
                 <w:sz w:val="24"/>
                 <w:szCs w:val="24"/>
               </w:rPr>
-              <w:t>Added in images for all new products to complete vending machine grid view. Scalable design auto added the images to the display and to the product modals when image files are added to the resources/static/</w:t>
-            </w:r>
-            <w:proofErr w:type="gramStart"/>
-            <w:r>
-              <w:rPr>
-                <w:sz w:val="24"/>
-                <w:szCs w:val="24"/>
-              </w:rPr>
-              <w:t>images</w:t>
-            </w:r>
-            <w:proofErr w:type="gramEnd"/>
-            <w:r>
-              <w:rPr>
-                <w:sz w:val="24"/>
-                <w:szCs w:val="24"/>
-              </w:rPr>
-              <w:t xml:space="preserve"> directory.</w:t>
+              <w:t>Added in images for all new products to complete vending machine grid view. Scalable design auto added the images to the display and to the product modals when image files are added to the resources/static/images directory.</w:t>
             </w:r>
           </w:p>
           <w:p>
@@ -5195,23 +4997,7 @@
                 <w:sz w:val="24"/>
                 <w:szCs w:val="24"/>
               </w:rPr>
-              <w:t xml:space="preserve">Added in new button to mainpage.html which adds all items to the cart to easily populate the cart with the maximum number of items, to help with development. Created new JavaScript function to implement this which iterates through every item and calls existing </w:t>
-            </w:r>
-            <w:proofErr w:type="spellStart"/>
-            <w:r>
-              <w:rPr>
-                <w:sz w:val="24"/>
-                <w:szCs w:val="24"/>
-              </w:rPr>
-              <w:t>addItemTCart</w:t>
-            </w:r>
-            <w:proofErr w:type="spellEnd"/>
-            <w:r>
-              <w:rPr>
-                <w:sz w:val="24"/>
-                <w:szCs w:val="24"/>
-              </w:rPr>
-              <w:t xml:space="preserve"> function to add them. Modified the addItemToCart function to receive another argument which tells it whether all items are being added or only one. This is so it can prevent added to cart alerts for when all items are being added, to make development easier and quicker.</w:t>
+              <w:t>Added in new button to mainpage.html which adds all items to the cart to easily populate the cart with the maximum number of items, to help with development. Created new JavaScript function to implement this which iterates through every item and calls existing addItemTCart function to add them. Modified the addItemToCart function to receive another argument which tells it whether all items are being added or only one. This is so it can prevent added to cart alerts for when all items are being added, to make development easier and quicker.</w:t>
             </w:r>
           </w:p>
           <w:p>
@@ -5274,39 +5060,7 @@
                 <w:sz w:val="24"/>
                 <w:szCs w:val="24"/>
               </w:rPr>
-              <w:t xml:space="preserve">Implemented user transaction viewing logic. Added new User attribute to Transaction entity. Modified TransactionController and TransactionService methods to ensure the username of the currently logged-in user is properly saved into the database as the User attribute of the transaction, when it is created. Created new transactionspage.html which contains all the standard elements from the other pages </w:t>
-            </w:r>
-            <w:proofErr w:type="gramStart"/>
-            <w:r>
-              <w:rPr>
-                <w:sz w:val="24"/>
-                <w:szCs w:val="24"/>
-              </w:rPr>
-              <w:t>and also</w:t>
-            </w:r>
-            <w:proofErr w:type="gramEnd"/>
-            <w:r>
-              <w:rPr>
-                <w:sz w:val="24"/>
-                <w:szCs w:val="24"/>
-              </w:rPr>
-              <w:t xml:space="preserve"> a blank table template. Created transactionspage_script.js which contains an event listener and functions to retrieve a list of transactions made by the user currently logged in using </w:t>
-            </w:r>
-            <w:proofErr w:type="gramStart"/>
-            <w:r>
-              <w:rPr>
-                <w:sz w:val="24"/>
-                <w:szCs w:val="24"/>
-              </w:rPr>
-              <w:t>AJAX, and</w:t>
-            </w:r>
-            <w:proofErr w:type="gramEnd"/>
-            <w:r>
-              <w:rPr>
-                <w:sz w:val="24"/>
-                <w:szCs w:val="24"/>
-              </w:rPr>
-              <w:t xml:space="preserve"> dynamically populate the table with the transaction details. Created new controller method, getUserTransactions, in </w:t>
+              <w:t xml:space="preserve">Implemented user transaction viewing logic. Added new User attribute to Transaction entity. Modified TransactionController and TransactionService methods to ensure the username of the currently logged-in user is properly saved into the database as the User attribute of the transaction, when it is created. Created new transactionspage.html which contains all the standard elements from the other pages and also a blank table template. Created transactionspage_script.js which contains an event listener and functions to retrieve a list of transactions made by the user currently logged in using AJAX, and dynamically populate the table with the transaction details. Created new controller method, getUserTransactions, in </w:t>
             </w:r>
             <w:r>
               <w:rPr>
@@ -5349,39 +5103,7 @@
                 <w:sz w:val="24"/>
                 <w:szCs w:val="24"/>
               </w:rPr>
-              <w:t xml:space="preserve">querying/filtering transactions functionality into the transactions page. Created new menu in the page containing HTML elements to be used as filters: an input box for Transaction ID, Date </w:t>
-            </w:r>
-            <w:proofErr w:type="gramStart"/>
-            <w:r>
-              <w:rPr>
-                <w:sz w:val="24"/>
-                <w:szCs w:val="24"/>
-              </w:rPr>
-              <w:t>From</w:t>
-            </w:r>
-            <w:proofErr w:type="gramEnd"/>
-            <w:r>
-              <w:rPr>
-                <w:sz w:val="24"/>
-                <w:szCs w:val="24"/>
-              </w:rPr>
-              <w:t xml:space="preserve"> and a </w:t>
-            </w:r>
-            <w:proofErr w:type="gramStart"/>
-            <w:r>
-              <w:rPr>
-                <w:sz w:val="24"/>
-                <w:szCs w:val="24"/>
-              </w:rPr>
-              <w:t>Date To date</w:t>
-            </w:r>
-            <w:proofErr w:type="gramEnd"/>
-            <w:r>
-              <w:rPr>
-                <w:sz w:val="24"/>
-                <w:szCs w:val="24"/>
-              </w:rPr>
-              <w:t xml:space="preserve"> entry boxes for the date range and min/max boxes for Total Cost, Payment Received and Change Given. All attributes in the transactions table have filters for customised querying. Menu also contains buttons to apply filters and </w:t>
+              <w:t xml:space="preserve">querying/filtering transactions functionality into the transactions page. Created new menu in the page containing HTML elements to be used as filters: an input box for Transaction ID, Date From and a Date To date entry boxes for the date range and min/max boxes for Total Cost, Payment Received and Change Given. All attributes in the transactions table have filters for customised querying. Menu also contains buttons to apply filters and </w:t>
             </w:r>
             <w:r>
               <w:rPr>
@@ -6635,21 +6357,12 @@
               </w:rPr>
               <w:t xml:space="preserve">Modified downloadReceipt JavaScript function to now save the downloadable receipt file as a pdf rather than a txt file, so it is not easily edited/overwritten. Also modified the whole logic inside the function to now capture an image of the receipt in the Receipt HTML page and embed this into the file rather than adding in </w:t>
             </w:r>
-            <w:proofErr w:type="gramStart"/>
-            <w:r>
-              <w:rPr>
-                <w:sz w:val="24"/>
-                <w:szCs w:val="24"/>
-              </w:rPr>
-              <w:t>all of</w:t>
-            </w:r>
-            <w:proofErr w:type="gramEnd"/>
-            <w:r>
-              <w:rPr>
-                <w:sz w:val="24"/>
-                <w:szCs w:val="24"/>
-              </w:rPr>
-              <w:t xml:space="preserve"> </w:t>
+            <w:r>
+              <w:rPr>
+                <w:sz w:val="24"/>
+                <w:szCs w:val="24"/>
+              </w:rPr>
+              <w:t xml:space="preserve">all of </w:t>
             </w:r>
             <w:r>
               <w:rPr>
@@ -6705,25 +6418,8 @@
                 <w:sz w:val="24"/>
                 <w:szCs w:val="24"/>
               </w:rPr>
-              <w:t xml:space="preserve">CSS stylings </w:t>
-            </w:r>
-            <w:proofErr w:type="gramStart"/>
-            <w:r>
-              <w:rPr>
-                <w:sz w:val="24"/>
-                <w:szCs w:val="24"/>
-              </w:rPr>
-              <w:t>include:</w:t>
-            </w:r>
-            <w:proofErr w:type="gramEnd"/>
-            <w:r>
-              <w:rPr>
-                <w:sz w:val="24"/>
-                <w:szCs w:val="24"/>
-              </w:rPr>
-              <w:t xml:space="preserve"> </w:t>
-            </w:r>
-            <w:proofErr w:type="spellStart"/>
+              <w:t xml:space="preserve">CSS stylings include: </w:t>
+            </w:r>
             <w:r>
               <w:rPr>
                 <w:sz w:val="24"/>
@@ -6736,15 +6432,7 @@
                 <w:sz w:val="24"/>
                 <w:szCs w:val="24"/>
               </w:rPr>
-              <w:t>ered</w:t>
-            </w:r>
-            <w:proofErr w:type="spellEnd"/>
-            <w:r>
-              <w:rPr>
-                <w:sz w:val="24"/>
-                <w:szCs w:val="24"/>
-              </w:rPr>
-              <w:t xml:space="preserve"> </w:t>
+              <w:t xml:space="preserve">ered </w:t>
             </w:r>
             <w:r>
               <w:rPr>
@@ -6896,23 +6584,7 @@
                 <w:sz w:val="24"/>
                 <w:szCs w:val="24"/>
               </w:rPr>
-              <w:t xml:space="preserve">Created Admin Dashboard Page: New HTML page consistently designed like the other pages, with the webapp title, user info and logout button. Also contains a table to show each product, </w:t>
-            </w:r>
-            <w:proofErr w:type="gramStart"/>
-            <w:r>
-              <w:rPr>
-                <w:sz w:val="24"/>
-                <w:szCs w:val="24"/>
-              </w:rPr>
-              <w:t>it’s</w:t>
-            </w:r>
-            <w:proofErr w:type="gramEnd"/>
-            <w:r>
-              <w:rPr>
-                <w:sz w:val="24"/>
-                <w:szCs w:val="24"/>
-              </w:rPr>
-              <w:t xml:space="preserve"> name, category and ID as well as its current stock level with some action buttons and finally settings for auto stock updating. </w:t>
+              <w:t xml:space="preserve">Created Admin Dashboard Page: New HTML page consistently designed like the other pages, with the webapp title, user info and logout button. Also contains a table to show each product, it’s name, category and ID as well as its current stock level with some action buttons and finally settings for auto stock updating. </w:t>
             </w:r>
           </w:p>
           <w:p>
@@ -7020,23 +6692,7 @@
                 <w:sz w:val="24"/>
                 <w:szCs w:val="24"/>
               </w:rPr>
-              <w:t>Modified Product entity to now include 3 new attributes one for specifying if auto stock is enabled (</w:t>
-            </w:r>
-            <w:proofErr w:type="spellStart"/>
-            <w:r>
-              <w:rPr>
-                <w:sz w:val="24"/>
-                <w:szCs w:val="24"/>
-              </w:rPr>
-              <w:t>boolean</w:t>
-            </w:r>
-            <w:proofErr w:type="spellEnd"/>
-            <w:r>
-              <w:rPr>
-                <w:sz w:val="24"/>
-                <w:szCs w:val="24"/>
-              </w:rPr>
-              <w:t xml:space="preserve">), one for specifying the stock threshold and another for the update value. </w:t>
+              <w:t xml:space="preserve">Modified Product entity to now include 3 new attributes one for specifying if auto stock is enabled (boolean), one for specifying the stock threshold and another for the update value. </w:t>
             </w:r>
             <w:r>
               <w:rPr>
@@ -7280,23 +6936,7 @@
                 <w:sz w:val="24"/>
                 <w:szCs w:val="24"/>
               </w:rPr>
-              <w:t xml:space="preserve">Fully implemented new Analytics page for users. Analytics page contains 3 sections: Summary, Purchase Frequency and Spending Trend. Summary section contains cards showing key summaries of the user’s overall transactions history: total number of purchases, total money spent, most active day and number of unique items purchased. Created these cards as HTML elements and styled them using CSS to fit the UI theme. Second section contains a bar chart showing the number of purchases made in each </w:t>
-            </w:r>
-            <w:proofErr w:type="gramStart"/>
-            <w:r>
-              <w:rPr>
-                <w:sz w:val="24"/>
-                <w:szCs w:val="24"/>
-              </w:rPr>
-              <w:t>month, and</w:t>
-            </w:r>
-            <w:proofErr w:type="gramEnd"/>
-            <w:r>
-              <w:rPr>
-                <w:sz w:val="24"/>
-                <w:szCs w:val="24"/>
-              </w:rPr>
-              <w:t xml:space="preserve"> was created using the chart.js library. Third section contains a line graph showing how much the user has spent through each month, showing the increase and decrease between therefore portraying an overall trend. This was also created using </w:t>
+              <w:t xml:space="preserve">Fully implemented new Analytics page for users. Analytics page contains 3 sections: Summary, Purchase Frequency and Spending Trend. Summary section contains cards showing key summaries of the user’s overall transactions history: total number of purchases, total money spent, most active day and number of unique items purchased. Created these cards as HTML elements and styled them using CSS to fit the UI theme. Second section contains a bar chart showing the number of purchases made in each month, and was created using the chart.js library. Third section contains a line graph showing how much the user has spent through each month, showing the increase and decrease between therefore portraying an overall trend. This was also created using </w:t>
             </w:r>
             <w:r>
               <w:rPr>
@@ -7304,55 +6944,7 @@
                 <w:szCs w:val="24"/>
               </w:rPr>
               <w:lastRenderedPageBreak/>
-              <w:t xml:space="preserve">chart.js. Both were styled within the JS code and externally through CSS to be interactive </w:t>
-            </w:r>
-            <w:proofErr w:type="gramStart"/>
-            <w:r>
-              <w:rPr>
-                <w:sz w:val="24"/>
-                <w:szCs w:val="24"/>
-              </w:rPr>
-              <w:t>and also</w:t>
-            </w:r>
-            <w:proofErr w:type="gramEnd"/>
-            <w:r>
-              <w:rPr>
-                <w:sz w:val="24"/>
-                <w:szCs w:val="24"/>
-              </w:rPr>
-              <w:t xml:space="preserve"> match the UI theme. JavaScript code for the sections consists of a fetch and render function for each. The render function is called by the fetch function and populates the cards with the passed in data/fetches and populates the charts with the passed in data. The fetch function for each makes an AJAX GET request to an </w:t>
-            </w:r>
-            <w:proofErr w:type="spellStart"/>
-            <w:r>
-              <w:rPr>
-                <w:sz w:val="24"/>
-                <w:szCs w:val="24"/>
-              </w:rPr>
-              <w:t>api</w:t>
-            </w:r>
-            <w:proofErr w:type="spellEnd"/>
-            <w:r>
-              <w:rPr>
-                <w:sz w:val="24"/>
-                <w:szCs w:val="24"/>
-              </w:rPr>
-              <w:t xml:space="preserve"> from a controller method. The controller method calls a service method which calls a new repository method. The repository methods each consist of different specialised queries, created to fetch specific data from the database based on the analytics category.  All transaction/product data is fetched only for the currently logged in user by their username. Created new DTO (Data Transfer Object) class for each section. The relevant queried data (for the charts) is returned to the service method as DTO objects for easy storing and transferring of data.  For the summary cards, the service method receives all data from the repository and then creates the DTO object itself, before passing it back to the controller. The DTO objects are returned to the frontend as JSON responses using AJAX and the JS render methods handle the data and add it to the page dynamically. The Analytics page is accessible via a new button on the Home page, but this and now also the Transactions History button </w:t>
-            </w:r>
-            <w:proofErr w:type="gramStart"/>
-            <w:r>
-              <w:rPr>
-                <w:sz w:val="24"/>
-                <w:szCs w:val="24"/>
-              </w:rPr>
-              <w:t>are</w:t>
-            </w:r>
-            <w:proofErr w:type="gramEnd"/>
-            <w:r>
-              <w:rPr>
-                <w:sz w:val="24"/>
-                <w:szCs w:val="24"/>
-              </w:rPr>
-              <w:t xml:space="preserve"> disabled if a user isn’t logged in (Guest). This validates against trying to access pages where information won’t be available (because display data is fetched using the username). Also validated the cards to show default values in case no data is fetched and validated the charts to not be visible and instead display a message in case they are empty (no data).  Overall created new HTML, JS and CSS files for the page as well as a new AnalyticsController class, AnalyticsService class and new query methods in both TransactionRepo and TransactionProductRepo. Page is complete.</w:t>
+              <w:t>chart.js. Both were styled within the JS code and externally through CSS to be interactive and also match the UI theme. JavaScript code for the sections consists of a fetch and render function for each. The render function is called by the fetch function and populates the cards with the passed in data/fetches and populates the charts with the passed in data. The fetch function for each makes an AJAX GET request to an api from a controller method. The controller method calls a service method which calls a new repository method. The repository methods each consist of different specialised queries, created to fetch specific data from the database based on the analytics category.  All transaction/product data is fetched only for the currently logged in user by their username. Created new DTO (Data Transfer Object) class for each section. The relevant queried data (for the charts) is returned to the service method as DTO objects for easy storing and transferring of data.  For the summary cards, the service method receives all data from the repository and then creates the DTO object itself, before passing it back to the controller. The DTO objects are returned to the frontend as JSON responses using AJAX and the JS render methods handle the data and add it to the page dynamically. The Analytics page is accessible via a new button on the Home page, but this and now also the Transactions History button are disabled if a user isn’t logged in (Guest). This validates against trying to access pages where information won’t be available (because display data is fetched using the username). Also validated the cards to show default values in case no data is fetched and validated the charts to not be visible and instead display a message in case they are empty (no data).  Overall created new HTML, JS and CSS files for the page as well as a new AnalyticsController class, AnalyticsService class and new query methods in both TransactionRepo and TransactionProductRepo. Page is complete.</w:t>
             </w:r>
           </w:p>
           <w:p>
@@ -7374,39 +6966,7 @@
                 <w:szCs w:val="24"/>
               </w:rPr>
               <w:lastRenderedPageBreak/>
-              <w:t xml:space="preserve">Added in Smart Recommendations to the main page. These can be easily turned on/off using a toggle switch. When turned on, </w:t>
-            </w:r>
-            <w:proofErr w:type="gramStart"/>
-            <w:r>
-              <w:rPr>
-                <w:sz w:val="24"/>
-                <w:szCs w:val="24"/>
-              </w:rPr>
-              <w:t>Recommended</w:t>
-            </w:r>
-            <w:proofErr w:type="gramEnd"/>
-            <w:r>
-              <w:rPr>
-                <w:sz w:val="24"/>
-                <w:szCs w:val="24"/>
-              </w:rPr>
-              <w:t xml:space="preserve"> items will have a gold glow around them in the vending machine display. A JavaScript event listener detects when the switch is toggled, if turned off it calls a function to remove highlights and if turned on it calls a function to apply highlights. The apply function makes an AJAX call to a new controller method which calls a new service method, which calls a new repository method to query the database for a list of recommended products (</w:t>
-            </w:r>
-            <w:proofErr w:type="gramStart"/>
-            <w:r>
-              <w:rPr>
-                <w:sz w:val="24"/>
-                <w:szCs w:val="24"/>
-              </w:rPr>
-              <w:t>similar to</w:t>
-            </w:r>
-            <w:proofErr w:type="gramEnd"/>
-            <w:r>
-              <w:rPr>
-                <w:sz w:val="24"/>
-                <w:szCs w:val="24"/>
-              </w:rPr>
-              <w:t xml:space="preserve"> how the analytics works but without the use of a DTO). For all the products in the list, it adds a class to the item elements of the products in the main page, which is specifically styled in CSS to highlight. </w:t>
+              <w:t xml:space="preserve">Added in Smart Recommendations to the main page. These can be easily turned on/off using a toggle switch. When turned on, Recommended items will have a gold glow around them in the vending machine display. A JavaScript event listener detects when the switch is toggled, if turned off it calls a function to remove highlights and if turned on it calls a function to apply highlights. The apply function makes an AJAX call to a new controller method which calls a new service method, which calls a new repository method to query the database for a list of recommended products (similar to how the analytics works but without the use of a DTO). For all the products in the list, it adds a class to the item elements of the products in the main page, which is specifically styled in CSS to highlight. </w:t>
             </w:r>
           </w:p>
           <w:p>
@@ -7708,23 +7268,7 @@
                 <w:sz w:val="24"/>
                 <w:szCs w:val="24"/>
               </w:rPr>
-              <w:t xml:space="preserve"> a new helper method for fetching the username which handles fetching OAuth2 usernames as well. All the other controller methods now call this method to fetch the username rather than using @AuthenticationPrincipal </w:t>
-            </w:r>
-            <w:proofErr w:type="spellStart"/>
-            <w:r>
-              <w:rPr>
-                <w:sz w:val="24"/>
-                <w:szCs w:val="24"/>
-              </w:rPr>
-              <w:t>UserDetails</w:t>
-            </w:r>
-            <w:proofErr w:type="spellEnd"/>
-            <w:r>
-              <w:rPr>
-                <w:sz w:val="24"/>
-                <w:szCs w:val="24"/>
-              </w:rPr>
-              <w:t xml:space="preserve">, which was causing the analytics page to crash due when OAuth2 users were trying to access it. Added in a new &lt;a&gt; link element to the login.html page with an embedded Google logo image inside it for users to </w:t>
+              <w:t xml:space="preserve"> a new helper method for fetching the username which handles fetching OAuth2 usernames as well. All the other controller methods now call this method to fetch the username rather than using @AuthenticationPrincipal UserDetails, which was causing the analytics page to crash due when OAuth2 users were trying to access it. Added in a new &lt;a&gt; link element to the login.html page with an embedded Google logo image inside it for users to </w:t>
             </w:r>
             <w:r>
               <w:rPr>
@@ -7830,23 +7374,7 @@
                 <w:szCs w:val="24"/>
               </w:rPr>
               <w:lastRenderedPageBreak/>
-              <w:t xml:space="preserve">towards the new visual coin slot at the top left of the machine. The translation is animated using a CSS style. Also, the vending machine is styled with temporary visual </w:t>
-            </w:r>
-            <w:proofErr w:type="gramStart"/>
-            <w:r>
-              <w:rPr>
-                <w:sz w:val="24"/>
-                <w:szCs w:val="24"/>
-              </w:rPr>
-              <w:t>effects</w:t>
-            </w:r>
-            <w:proofErr w:type="gramEnd"/>
-            <w:r>
-              <w:rPr>
-                <w:sz w:val="24"/>
-                <w:szCs w:val="24"/>
-              </w:rPr>
-              <w:t xml:space="preserve"> and a coin sound audio is played.</w:t>
+              <w:t>towards the new visual coin slot at the top left of the machine. The translation is animated using a CSS style. Also, the vending machine is styled with temporary visual effects and a coin sound audio is played.</w:t>
             </w:r>
           </w:p>
         </w:tc>
@@ -7956,12 +7484,661 @@
               </w:rPr>
               <w:t>Working on Dissertation</w:t>
             </w:r>
+            <w:r>
+              <w:rPr>
+                <w:sz w:val="24"/>
+                <w:szCs w:val="24"/>
+              </w:rPr>
+              <w:t>.</w:t>
+            </w:r>
           </w:p>
         </w:tc>
         <w:tc>
           <w:tcPr>
             <w:tcW w:w="2675" w:type="dxa"/>
           </w:tcPr>
+          <w:p>
+            <w:pPr>
+              <w:cnfStyle w:val="000000000000" w:firstRow="0" w:lastRow="0" w:firstColumn="0" w:lastColumn="0" w:oddVBand="0" w:evenVBand="0" w:oddHBand="0" w:evenHBand="0" w:firstRowFirstColumn="0" w:firstRowLastColumn="0" w:lastRowFirstColumn="0" w:lastRowLastColumn="0"/>
+              <w:rPr>
+                <w:b/>
+                <w:bCs/>
+                <w:sz w:val="24"/>
+                <w:szCs w:val="24"/>
+              </w:rPr>
+            </w:pPr>
+            <w:r>
+              <w:rPr>
+                <w:b/>
+                <w:bCs/>
+                <w:sz w:val="24"/>
+                <w:szCs w:val="24"/>
+              </w:rPr>
+              <w:t>6. Finalisation</w:t>
+            </w:r>
+          </w:p>
+        </w:tc>
+      </w:tr>
+      <w:tr>
+        <w:trPr>
+          <w:trHeight w:val="827"/>
+        </w:trPr>
+        <w:tc>
+          <w:tcPr>
+            <w:cnfStyle w:val="001000000000" w:firstRow="0" w:lastRow="0" w:firstColumn="1" w:lastColumn="0" w:oddVBand="0" w:evenVBand="0" w:oddHBand="0" w:evenHBand="0" w:firstRowFirstColumn="0" w:firstRowLastColumn="0" w:lastRowFirstColumn="0" w:lastRowLastColumn="0"/>
+            <w:tcW w:w="1947" w:type="dxa"/>
+          </w:tcPr>
+          <w:p>
+            <w:pPr>
+              <w:rPr>
+                <w:b w:val="0"/>
+                <w:bCs w:val="0"/>
+                <w:sz w:val="28"/>
+                <w:szCs w:val="28"/>
+              </w:rPr>
+            </w:pPr>
+            <w:r>
+              <w:rPr>
+                <w:b w:val="0"/>
+                <w:bCs w:val="0"/>
+                <w:sz w:val="28"/>
+                <w:szCs w:val="28"/>
+              </w:rPr>
+              <w:t>14/04/25</w:t>
+            </w:r>
+          </w:p>
+        </w:tc>
+        <w:tc>
+          <w:tcPr>
+            <w:tcW w:w="5296" w:type="dxa"/>
+          </w:tcPr>
+          <w:p>
+            <w:pPr>
+              <w:pStyle w:val="ListParagraph"/>
+              <w:numPr>
+                <w:ilvl w:val="0"/>
+                <w:numId w:val="19"/>
+              </w:numPr>
+              <w:cnfStyle w:val="000000000000" w:firstRow="0" w:lastRow="0" w:firstColumn="0" w:lastColumn="0" w:oddVBand="0" w:evenVBand="0" w:oddHBand="0" w:evenHBand="0" w:firstRowFirstColumn="0" w:firstRowLastColumn="0" w:lastRowFirstColumn="0" w:lastRowLastColumn="0"/>
+              <w:rPr>
+                <w:sz w:val="24"/>
+                <w:szCs w:val="24"/>
+              </w:rPr>
+            </w:pPr>
+            <w:r>
+              <w:rPr>
+                <w:sz w:val="24"/>
+                <w:szCs w:val="24"/>
+              </w:rPr>
+              <w:t>R</w:t>
+            </w:r>
+            <w:r>
+              <w:rPr>
+                <w:sz w:val="24"/>
+                <w:szCs w:val="24"/>
+              </w:rPr>
+              <w:t xml:space="preserve">eplaced all JavaScript alerts and confirm windows with a custom display modal to allow </w:t>
+            </w:r>
+            <w:r>
+              <w:rPr>
+                <w:sz w:val="24"/>
+                <w:szCs w:val="24"/>
+              </w:rPr>
+              <w:t>better styling and avoid basic JS popups</w:t>
+            </w:r>
+            <w:r>
+              <w:rPr>
+                <w:sz w:val="24"/>
+                <w:szCs w:val="24"/>
+              </w:rPr>
+              <w:t xml:space="preserve">. </w:t>
+            </w:r>
+            <w:r>
+              <w:rPr>
+                <w:sz w:val="24"/>
+                <w:szCs w:val="24"/>
+              </w:rPr>
+              <w:t>Created n</w:t>
+            </w:r>
+            <w:r>
+              <w:rPr>
+                <w:sz w:val="24"/>
+                <w:szCs w:val="24"/>
+              </w:rPr>
+              <w:t>ew JavaScript file: global_alert_modal.js</w:t>
+            </w:r>
+            <w:r>
+              <w:rPr>
+                <w:sz w:val="24"/>
+                <w:szCs w:val="24"/>
+              </w:rPr>
+              <w:t xml:space="preserve"> which</w:t>
+            </w:r>
+            <w:r>
+              <w:rPr>
+                <w:sz w:val="24"/>
+                <w:szCs w:val="24"/>
+              </w:rPr>
+              <w:t xml:space="preserve"> contains two functions, one to display the modal for a standard alert and one to display the modal for a confirmation. Calls are made to these methods in place of "alert" and "window.confirm" in JavaScript files and the same messages are passed into the </w:t>
+            </w:r>
+            <w:r>
+              <w:rPr>
+                <w:sz w:val="24"/>
+                <w:szCs w:val="24"/>
+              </w:rPr>
+              <w:t xml:space="preserve">new JS </w:t>
+            </w:r>
+            <w:r>
+              <w:rPr>
+                <w:sz w:val="24"/>
+                <w:szCs w:val="24"/>
+              </w:rPr>
+              <w:t>methods. Created the modal in a separate HTML file and added it in to the relevant pages as a Thymeleaf fragment to avoid repeated code. Styled the modal in generalstyles.css.</w:t>
+            </w:r>
+          </w:p>
+          <w:p>
+            <w:pPr>
+              <w:pStyle w:val="ListParagraph"/>
+              <w:numPr>
+                <w:ilvl w:val="0"/>
+                <w:numId w:val="19"/>
+              </w:numPr>
+              <w:cnfStyle w:val="000000000000" w:firstRow="0" w:lastRow="0" w:firstColumn="0" w:lastColumn="0" w:oddVBand="0" w:evenVBand="0" w:oddHBand="0" w:evenHBand="0" w:firstRowFirstColumn="0" w:firstRowLastColumn="0" w:lastRowFirstColumn="0" w:lastRowLastColumn="0"/>
+              <w:rPr>
+                <w:sz w:val="24"/>
+                <w:szCs w:val="24"/>
+              </w:rPr>
+            </w:pPr>
+            <w:r>
+              <w:rPr>
+                <w:sz w:val="24"/>
+                <w:szCs w:val="24"/>
+              </w:rPr>
+              <w:t>M</w:t>
+            </w:r>
+            <w:r>
+              <w:rPr>
+                <w:sz w:val="24"/>
+                <w:szCs w:val="24"/>
+              </w:rPr>
+              <w:t>odified JavaScript event listener for the Smart Recommendations toggle to disable the toggle switch when the user is not logged in to prevent redundant use of the switch, due to recommendations requiring a username to be generated.</w:t>
+            </w:r>
+          </w:p>
+          <w:p>
+            <w:pPr>
+              <w:pStyle w:val="ListParagraph"/>
+              <w:numPr>
+                <w:ilvl w:val="0"/>
+                <w:numId w:val="19"/>
+              </w:numPr>
+              <w:cnfStyle w:val="000000000000" w:firstRow="0" w:lastRow="0" w:firstColumn="0" w:lastColumn="0" w:oddVBand="0" w:evenVBand="0" w:oddHBand="0" w:evenHBand="0" w:firstRowFirstColumn="0" w:firstRowLastColumn="0" w:lastRowFirstColumn="0" w:lastRowLastColumn="0"/>
+              <w:rPr>
+                <w:sz w:val="24"/>
+                <w:szCs w:val="24"/>
+              </w:rPr>
+            </w:pPr>
+            <w:r>
+              <w:rPr>
+                <w:sz w:val="24"/>
+                <w:szCs w:val="24"/>
+              </w:rPr>
+              <w:t>Populated the aboutpage with general information about the app and styled it with a new stylesheet: aboutpage_styles.css.</w:t>
+            </w:r>
+          </w:p>
+          <w:p>
+            <w:pPr>
+              <w:pStyle w:val="ListParagraph"/>
+              <w:numPr>
+                <w:ilvl w:val="0"/>
+                <w:numId w:val="19"/>
+              </w:numPr>
+              <w:cnfStyle w:val="000000000000" w:firstRow="0" w:lastRow="0" w:firstColumn="0" w:lastColumn="0" w:oddVBand="0" w:evenVBand="0" w:oddHBand="0" w:evenHBand="0" w:firstRowFirstColumn="0" w:firstRowLastColumn="0" w:lastRowFirstColumn="0" w:lastRowLastColumn="0"/>
+              <w:rPr>
+                <w:sz w:val="24"/>
+                <w:szCs w:val="24"/>
+              </w:rPr>
+            </w:pPr>
+            <w:r>
+              <w:rPr>
+                <w:sz w:val="24"/>
+                <w:szCs w:val="24"/>
+              </w:rPr>
+              <w:t xml:space="preserve">Added </w:t>
+            </w:r>
+            <w:r>
+              <w:rPr>
+                <w:sz w:val="24"/>
+                <w:szCs w:val="24"/>
+              </w:rPr>
+              <w:t xml:space="preserve">in a new </w:t>
+            </w:r>
+            <w:r>
+              <w:rPr>
+                <w:sz w:val="24"/>
+                <w:szCs w:val="24"/>
+              </w:rPr>
+              <w:t xml:space="preserve">consent </w:t>
+            </w:r>
+            <w:r>
+              <w:rPr>
+                <w:sz w:val="24"/>
+                <w:szCs w:val="24"/>
+              </w:rPr>
+              <w:t>check</w:t>
+            </w:r>
+            <w:r>
+              <w:rPr>
+                <w:sz w:val="24"/>
+                <w:szCs w:val="24"/>
+              </w:rPr>
+              <w:t>box to</w:t>
+            </w:r>
+            <w:r>
+              <w:rPr>
+                <w:sz w:val="24"/>
+                <w:szCs w:val="24"/>
+              </w:rPr>
+              <w:t xml:space="preserve"> the</w:t>
+            </w:r>
+            <w:r>
+              <w:rPr>
+                <w:sz w:val="24"/>
+                <w:szCs w:val="24"/>
+              </w:rPr>
+              <w:t xml:space="preserve"> register page, ensuring users consent to collection of transaction data (required for transactions history and analytics pages) before they register. It is required for a user to register and access the full features of the system.</w:t>
+            </w:r>
+          </w:p>
+          <w:p>
+            <w:pPr>
+              <w:pStyle w:val="ListParagraph"/>
+              <w:numPr>
+                <w:ilvl w:val="0"/>
+                <w:numId w:val="19"/>
+              </w:numPr>
+              <w:cnfStyle w:val="000000000000" w:firstRow="0" w:lastRow="0" w:firstColumn="0" w:lastColumn="0" w:oddVBand="0" w:evenVBand="0" w:oddHBand="0" w:evenHBand="0" w:firstRowFirstColumn="0" w:firstRowLastColumn="0" w:lastRowFirstColumn="0" w:lastRowLastColumn="0"/>
+              <w:rPr>
+                <w:sz w:val="24"/>
+                <w:szCs w:val="24"/>
+              </w:rPr>
+            </w:pPr>
+            <w:r>
+              <w:rPr>
+                <w:sz w:val="24"/>
+                <w:szCs w:val="24"/>
+              </w:rPr>
+              <w:t xml:space="preserve">Also added in a </w:t>
+            </w:r>
+            <w:r>
+              <w:rPr>
+                <w:sz w:val="24"/>
+                <w:szCs w:val="24"/>
+              </w:rPr>
+              <w:t>“</w:t>
+            </w:r>
+            <w:r>
+              <w:rPr>
+                <w:sz w:val="24"/>
+                <w:szCs w:val="24"/>
+              </w:rPr>
+              <w:t xml:space="preserve">Login as </w:t>
+            </w:r>
+            <w:r>
+              <w:rPr>
+                <w:sz w:val="24"/>
+                <w:szCs w:val="24"/>
+              </w:rPr>
+              <w:t>G</w:t>
+            </w:r>
+            <w:r>
+              <w:rPr>
+                <w:sz w:val="24"/>
+                <w:szCs w:val="24"/>
+              </w:rPr>
+              <w:t>uest</w:t>
+            </w:r>
+            <w:r>
+              <w:rPr>
+                <w:sz w:val="24"/>
+                <w:szCs w:val="24"/>
+              </w:rPr>
+              <w:t>”</w:t>
+            </w:r>
+            <w:r>
+              <w:rPr>
+                <w:sz w:val="24"/>
+                <w:szCs w:val="24"/>
+              </w:rPr>
+              <w:t xml:space="preserve"> button to the login page, which allows users to browse and simulate using the vending machine without having to log </w:t>
+            </w:r>
+            <w:r>
+              <w:rPr>
+                <w:sz w:val="24"/>
+                <w:szCs w:val="24"/>
+              </w:rPr>
+              <w:t>in,</w:t>
+            </w:r>
+            <w:r>
+              <w:rPr>
+                <w:sz w:val="24"/>
+                <w:szCs w:val="24"/>
+              </w:rPr>
+              <w:t xml:space="preserve"> but they can’t use any other features. Added a small </w:t>
+            </w:r>
+            <w:r>
+              <w:rPr>
+                <w:sz w:val="24"/>
+                <w:szCs w:val="24"/>
+              </w:rPr>
+              <w:t>HTML</w:t>
+            </w:r>
+            <w:r>
+              <w:rPr>
+                <w:sz w:val="24"/>
+                <w:szCs w:val="24"/>
+              </w:rPr>
+              <w:t xml:space="preserve"> banner to </w:t>
+            </w:r>
+            <w:r>
+              <w:rPr>
+                <w:sz w:val="24"/>
+                <w:szCs w:val="24"/>
+              </w:rPr>
+              <w:t xml:space="preserve">the </w:t>
+            </w:r>
+            <w:r>
+              <w:rPr>
+                <w:sz w:val="24"/>
+                <w:szCs w:val="24"/>
+              </w:rPr>
+              <w:t xml:space="preserve">top of </w:t>
+            </w:r>
+            <w:r>
+              <w:rPr>
+                <w:sz w:val="24"/>
+                <w:szCs w:val="24"/>
+              </w:rPr>
+              <w:t xml:space="preserve">the </w:t>
+            </w:r>
+            <w:r>
+              <w:rPr>
+                <w:sz w:val="24"/>
+                <w:szCs w:val="24"/>
+              </w:rPr>
+              <w:t>home</w:t>
+            </w:r>
+            <w:r>
+              <w:rPr>
+                <w:sz w:val="24"/>
+                <w:szCs w:val="24"/>
+              </w:rPr>
+              <w:t xml:space="preserve"> </w:t>
+            </w:r>
+            <w:r>
+              <w:rPr>
+                <w:sz w:val="24"/>
+                <w:szCs w:val="24"/>
+              </w:rPr>
+              <w:t xml:space="preserve">page to show </w:t>
+            </w:r>
+            <w:r>
+              <w:rPr>
+                <w:sz w:val="24"/>
+                <w:szCs w:val="24"/>
+              </w:rPr>
+              <w:lastRenderedPageBreak/>
+              <w:t>if the user is browsing as a guest.</w:t>
+            </w:r>
+            <w:r>
+              <w:rPr>
+                <w:sz w:val="24"/>
+                <w:szCs w:val="24"/>
+              </w:rPr>
+              <w:t xml:space="preserve"> </w:t>
+            </w:r>
+            <w:r>
+              <w:rPr>
+                <w:sz w:val="24"/>
+                <w:szCs w:val="24"/>
+              </w:rPr>
+              <w:t xml:space="preserve">Modified </w:t>
+            </w:r>
+            <w:r>
+              <w:rPr>
+                <w:sz w:val="24"/>
+                <w:szCs w:val="24"/>
+              </w:rPr>
+              <w:t xml:space="preserve">the </w:t>
+            </w:r>
+            <w:r>
+              <w:rPr>
+                <w:sz w:val="24"/>
+                <w:szCs w:val="24"/>
+              </w:rPr>
+              <w:t xml:space="preserve">SecurityConfig file to allow guest users to skip </w:t>
+            </w:r>
+            <w:r>
+              <w:rPr>
+                <w:sz w:val="24"/>
+                <w:szCs w:val="24"/>
+              </w:rPr>
+              <w:t xml:space="preserve">the default </w:t>
+            </w:r>
+            <w:r>
+              <w:rPr>
+                <w:sz w:val="24"/>
+                <w:szCs w:val="24"/>
+              </w:rPr>
+              <w:t>authentication logic</w:t>
+            </w:r>
+            <w:r>
+              <w:rPr>
+                <w:sz w:val="24"/>
+                <w:szCs w:val="24"/>
+              </w:rPr>
+              <w:t xml:space="preserve"> to access the home page</w:t>
+            </w:r>
+            <w:r>
+              <w:rPr>
+                <w:sz w:val="24"/>
+                <w:szCs w:val="24"/>
+              </w:rPr>
+              <w:t>.</w:t>
+            </w:r>
+          </w:p>
+          <w:p>
+            <w:pPr>
+              <w:pStyle w:val="ListParagraph"/>
+              <w:numPr>
+                <w:ilvl w:val="0"/>
+                <w:numId w:val="19"/>
+              </w:numPr>
+              <w:cnfStyle w:val="000000000000" w:firstRow="0" w:lastRow="0" w:firstColumn="0" w:lastColumn="0" w:oddVBand="0" w:evenVBand="0" w:oddHBand="0" w:evenHBand="0" w:firstRowFirstColumn="0" w:firstRowLastColumn="0" w:lastRowFirstColumn="0" w:lastRowLastColumn="0"/>
+              <w:rPr>
+                <w:sz w:val="24"/>
+                <w:szCs w:val="24"/>
+              </w:rPr>
+            </w:pPr>
+            <w:r>
+              <w:rPr>
+                <w:sz w:val="24"/>
+                <w:szCs w:val="24"/>
+              </w:rPr>
+              <w:t>A</w:t>
+            </w:r>
+            <w:r>
+              <w:rPr>
+                <w:sz w:val="24"/>
+                <w:szCs w:val="24"/>
+              </w:rPr>
+              <w:t xml:space="preserve">dded a new visual to the analytics page, a pie chart showing the breakdown of purchased item quantities. Implemented this the same way as the other analytics charts: created new </w:t>
+            </w:r>
+            <w:r>
+              <w:rPr>
+                <w:sz w:val="24"/>
+                <w:szCs w:val="24"/>
+              </w:rPr>
+              <w:t>DTO</w:t>
+            </w:r>
+            <w:r>
+              <w:rPr>
+                <w:sz w:val="24"/>
+                <w:szCs w:val="24"/>
+              </w:rPr>
+              <w:t xml:space="preserve"> class to store the data</w:t>
+            </w:r>
+            <w:r>
+              <w:rPr>
+                <w:sz w:val="24"/>
+                <w:szCs w:val="24"/>
+              </w:rPr>
+              <w:t>. Created</w:t>
+            </w:r>
+            <w:r>
+              <w:rPr>
+                <w:sz w:val="24"/>
+                <w:szCs w:val="24"/>
+              </w:rPr>
+              <w:t xml:space="preserve"> new repository method to query the database to retrieve the name, id and sum of quantities for each product purchased by the user. </w:t>
+            </w:r>
+            <w:r>
+              <w:rPr>
+                <w:sz w:val="24"/>
+                <w:szCs w:val="24"/>
+              </w:rPr>
+              <w:t>Created n</w:t>
+            </w:r>
+            <w:r>
+              <w:rPr>
+                <w:sz w:val="24"/>
+                <w:szCs w:val="24"/>
+              </w:rPr>
+              <w:t xml:space="preserve">ew service method to call the repository method and store the returned data as the </w:t>
+            </w:r>
+            <w:r>
+              <w:rPr>
+                <w:sz w:val="24"/>
+                <w:szCs w:val="24"/>
+              </w:rPr>
+              <w:t>DTO</w:t>
+            </w:r>
+            <w:r>
+              <w:rPr>
+                <w:sz w:val="24"/>
+                <w:szCs w:val="24"/>
+              </w:rPr>
+              <w:t xml:space="preserve">. New controller method to call the service method and pass the data back to the frontend. New HTML analytics section created in the analytics page. New JavaScript load function calls the controller method via the </w:t>
+            </w:r>
+            <w:r>
+              <w:rPr>
+                <w:sz w:val="24"/>
+                <w:szCs w:val="24"/>
+              </w:rPr>
+              <w:t>API</w:t>
+            </w:r>
+            <w:r>
+              <w:rPr>
+                <w:sz w:val="24"/>
+                <w:szCs w:val="24"/>
+              </w:rPr>
+              <w:t xml:space="preserve"> and new render function creates the pie chart using chart.js.</w:t>
+            </w:r>
+            <w:r>
+              <w:rPr>
+                <w:sz w:val="24"/>
+                <w:szCs w:val="24"/>
+              </w:rPr>
+              <w:t xml:space="preserve"> All loading from backend happens via AJAX to allow dynamic rendering on to the page without requiring a full page reload.</w:t>
+            </w:r>
+            <w:r>
+              <w:rPr>
+                <w:sz w:val="24"/>
+                <w:szCs w:val="24"/>
+              </w:rPr>
+              <w:t xml:space="preserve"> The pie chart uses unique colours for each different slice to differentiate between </w:t>
+            </w:r>
+            <w:r>
+              <w:rPr>
+                <w:sz w:val="24"/>
+                <w:szCs w:val="24"/>
+              </w:rPr>
+              <w:t xml:space="preserve">different </w:t>
+            </w:r>
+            <w:r>
+              <w:rPr>
+                <w:sz w:val="24"/>
+                <w:szCs w:val="24"/>
+              </w:rPr>
+              <w:t>products and has a key to help identify them. The pie chart is additionally styled through CSS.</w:t>
+            </w:r>
+          </w:p>
+          <w:p>
+            <w:pPr>
+              <w:pStyle w:val="ListParagraph"/>
+              <w:numPr>
+                <w:ilvl w:val="0"/>
+                <w:numId w:val="19"/>
+              </w:numPr>
+              <w:cnfStyle w:val="000000000000" w:firstRow="0" w:lastRow="0" w:firstColumn="0" w:lastColumn="0" w:oddVBand="0" w:evenVBand="0" w:oddHBand="0" w:evenHBand="0" w:firstRowFirstColumn="0" w:firstRowLastColumn="0" w:lastRowFirstColumn="0" w:lastRowLastColumn="0"/>
+              <w:rPr>
+                <w:sz w:val="24"/>
+                <w:szCs w:val="24"/>
+              </w:rPr>
+            </w:pPr>
+            <w:r>
+              <w:rPr>
+                <w:sz w:val="24"/>
+                <w:szCs w:val="24"/>
+              </w:rPr>
+              <w:t>Worked on Dissertation.</w:t>
+            </w:r>
+          </w:p>
+          <w:p>
+            <w:pPr>
+              <w:pStyle w:val="ListParagraph"/>
+              <w:cnfStyle w:val="000000000000" w:firstRow="0" w:lastRow="0" w:firstColumn="0" w:lastColumn="0" w:oddVBand="0" w:evenVBand="0" w:oddHBand="0" w:evenHBand="0" w:firstRowFirstColumn="0" w:firstRowLastColumn="0" w:lastRowFirstColumn="0" w:lastRowLastColumn="0"/>
+              <w:rPr>
+                <w:sz w:val="24"/>
+                <w:szCs w:val="24"/>
+              </w:rPr>
+            </w:pPr>
+          </w:p>
+        </w:tc>
+        <w:tc>
+          <w:tcPr>
+            <w:tcW w:w="2675" w:type="dxa"/>
+          </w:tcPr>
+          <w:p>
+            <w:pPr>
+              <w:cnfStyle w:val="000000000000" w:firstRow="0" w:lastRow="0" w:firstColumn="0" w:lastColumn="0" w:oddVBand="0" w:evenVBand="0" w:oddHBand="0" w:evenHBand="0" w:firstRowFirstColumn="0" w:firstRowLastColumn="0" w:lastRowFirstColumn="0" w:lastRowLastColumn="0"/>
+              <w:rPr>
+                <w:b/>
+                <w:bCs/>
+                <w:sz w:val="24"/>
+                <w:szCs w:val="24"/>
+              </w:rPr>
+            </w:pPr>
+            <w:r>
+              <w:rPr>
+                <w:b/>
+                <w:bCs/>
+                <w:sz w:val="24"/>
+                <w:szCs w:val="24"/>
+              </w:rPr>
+              <w:lastRenderedPageBreak/>
+              <w:t>Additional Features/Improvements</w:t>
+            </w:r>
+          </w:p>
+          <w:p>
+            <w:pPr>
+              <w:cnfStyle w:val="000000000000" w:firstRow="0" w:lastRow="0" w:firstColumn="0" w:lastColumn="0" w:oddVBand="0" w:evenVBand="0" w:oddHBand="0" w:evenHBand="0" w:firstRowFirstColumn="0" w:firstRowLastColumn="0" w:lastRowFirstColumn="0" w:lastRowLastColumn="0"/>
+              <w:rPr>
+                <w:b/>
+                <w:bCs/>
+                <w:sz w:val="24"/>
+                <w:szCs w:val="24"/>
+              </w:rPr>
+            </w:pPr>
+          </w:p>
           <w:p>
             <w:pPr>
               <w:cnfStyle w:val="000000000000" w:firstRow="0" w:lastRow="0" w:firstColumn="0" w:lastColumn="0" w:oddVBand="0" w:evenVBand="0" w:oddHBand="0" w:evenHBand="0" w:firstRowFirstColumn="0" w:firstRowLastColumn="0" w:lastRowFirstColumn="0" w:lastRowLastColumn="0"/>

</xml_diff>

<commit_message>
Updated Project Log for W/C 21/04/2025
</commit_message>
<xml_diff>
--- a/Project_Log.docx
+++ b/Project_Log.docx
@@ -40,7 +40,25 @@
           <w:szCs w:val="24"/>
           <w:lang w:val="en-US"/>
         </w:rPr>
-        <w:t>The project log is laid out in a table</w:t>
+        <w:t xml:space="preserve">The project log is laid out </w:t>
+      </w:r>
+      <w:proofErr w:type="gramStart"/>
+      <w:r>
+        <w:rPr>
+          <w:sz w:val="24"/>
+          <w:szCs w:val="24"/>
+          <w:lang w:val="en-US"/>
+        </w:rPr>
+        <w:t>in</w:t>
+      </w:r>
+      <w:proofErr w:type="gramEnd"/>
+      <w:r>
+        <w:rPr>
+          <w:sz w:val="24"/>
+          <w:szCs w:val="24"/>
+          <w:lang w:val="en-US"/>
+        </w:rPr>
+        <w:t xml:space="preserve"> a table</w:t>
       </w:r>
       <w:r>
         <w:rPr>
@@ -56,7 +74,43 @@
           <w:szCs w:val="24"/>
           <w:lang w:val="en-US"/>
         </w:rPr>
-        <w:t xml:space="preserve"> showing the progress made in each week over the development process. It also includes the stage of the development plan I am currently in (shown in the time plan in the Interim Report). I aim to follow the time plan for development but there is expected to be some delays, e.g. time off over Christmas</w:t>
+        <w:t xml:space="preserve"> showing the progress </w:t>
+      </w:r>
+      <w:proofErr w:type="gramStart"/>
+      <w:r>
+        <w:rPr>
+          <w:sz w:val="24"/>
+          <w:szCs w:val="24"/>
+          <w:lang w:val="en-US"/>
+        </w:rPr>
+        <w:t>made in</w:t>
+      </w:r>
+      <w:proofErr w:type="gramEnd"/>
+      <w:r>
+        <w:rPr>
+          <w:sz w:val="24"/>
+          <w:szCs w:val="24"/>
+          <w:lang w:val="en-US"/>
+        </w:rPr>
+        <w:t xml:space="preserve"> </w:t>
+      </w:r>
+      <w:proofErr w:type="gramStart"/>
+      <w:r>
+        <w:rPr>
+          <w:sz w:val="24"/>
+          <w:szCs w:val="24"/>
+          <w:lang w:val="en-US"/>
+        </w:rPr>
+        <w:t>each</w:t>
+      </w:r>
+      <w:proofErr w:type="gramEnd"/>
+      <w:r>
+        <w:rPr>
+          <w:sz w:val="24"/>
+          <w:szCs w:val="24"/>
+          <w:lang w:val="en-US"/>
+        </w:rPr>
+        <w:t xml:space="preserve"> week over the development process. It also includes the stage of the development plan I am currently in (shown in the time plan in the Interim Report). I aim to follow the time plan for development but there is expected to be some delays, e.g. time off over Christmas</w:t>
       </w:r>
       <w:r>
         <w:rPr>
@@ -1737,7 +1791,23 @@
                 <w:szCs w:val="24"/>
               </w:rPr>
               <w:lastRenderedPageBreak/>
-              <w:t>Amended database structure to allow a many to many relationship between products and transactions</w:t>
+              <w:t xml:space="preserve">Amended database structure to allow a many to many </w:t>
+            </w:r>
+            <w:proofErr w:type="gramStart"/>
+            <w:r>
+              <w:rPr>
+                <w:sz w:val="24"/>
+                <w:szCs w:val="24"/>
+              </w:rPr>
+              <w:t>relationship</w:t>
+            </w:r>
+            <w:proofErr w:type="gramEnd"/>
+            <w:r>
+              <w:rPr>
+                <w:sz w:val="24"/>
+                <w:szCs w:val="24"/>
+              </w:rPr>
+              <w:t xml:space="preserve"> between products and transactions</w:t>
             </w:r>
           </w:p>
           <w:p>
@@ -3495,7 +3565,23 @@
                 <w:sz w:val="24"/>
                 <w:szCs w:val="24"/>
               </w:rPr>
-              <w:t xml:space="preserve">Added new success modal item which appears when payment has been completed, displaying the total paid and change given (also to display purchased items later on). Fully functional containing a </w:t>
+              <w:t xml:space="preserve">Added new success modal item which appears when payment has been completed, displaying the total paid and change given (also to display purchased items </w:t>
+            </w:r>
+            <w:proofErr w:type="gramStart"/>
+            <w:r>
+              <w:rPr>
+                <w:sz w:val="24"/>
+                <w:szCs w:val="24"/>
+              </w:rPr>
+              <w:t>later on</w:t>
+            </w:r>
+            <w:proofErr w:type="gramEnd"/>
+            <w:r>
+              <w:rPr>
+                <w:sz w:val="24"/>
+                <w:szCs w:val="24"/>
+              </w:rPr>
+              <w:t xml:space="preserve">). Fully functional containing a </w:t>
             </w:r>
             <w:r>
               <w:rPr>
@@ -3594,7 +3680,23 @@
                 <w:sz w:val="24"/>
                 <w:szCs w:val="24"/>
               </w:rPr>
-              <w:t>Preparation for Interview: began creating slides and practicing demo.</w:t>
+              <w:t xml:space="preserve">Preparation for </w:t>
+            </w:r>
+            <w:proofErr w:type="gramStart"/>
+            <w:r>
+              <w:rPr>
+                <w:sz w:val="24"/>
+                <w:szCs w:val="24"/>
+              </w:rPr>
+              <w:t>Interview:</w:t>
+            </w:r>
+            <w:proofErr w:type="gramEnd"/>
+            <w:r>
+              <w:rPr>
+                <w:sz w:val="24"/>
+                <w:szCs w:val="24"/>
+              </w:rPr>
+              <w:t xml:space="preserve"> began creating slides and practicing demo.</w:t>
             </w:r>
           </w:p>
         </w:tc>
@@ -3928,7 +4030,23 @@
                 <w:sz w:val="24"/>
                 <w:szCs w:val="24"/>
               </w:rPr>
-              <w:t xml:space="preserve">Added in Product images. Modified Product entity to store an image url, relating to the file path of a specific image stored in an images folder in the resources/static directory. Added in 16 new images, one for </w:t>
+              <w:t xml:space="preserve">Added in Product images. Modified Product entity to store an image </w:t>
+            </w:r>
+            <w:proofErr w:type="spellStart"/>
+            <w:r>
+              <w:rPr>
+                <w:sz w:val="24"/>
+                <w:szCs w:val="24"/>
+              </w:rPr>
+              <w:t>url</w:t>
+            </w:r>
+            <w:proofErr w:type="spellEnd"/>
+            <w:r>
+              <w:rPr>
+                <w:sz w:val="24"/>
+                <w:szCs w:val="24"/>
+              </w:rPr>
+              <w:t xml:space="preserve">, relating to the file path of a specific image stored in an images folder in the resources/static directory. Added in 16 new images, one for </w:t>
             </w:r>
             <w:r>
               <w:rPr>
@@ -3936,7 +4054,23 @@
                 <w:szCs w:val="24"/>
               </w:rPr>
               <w:lastRenderedPageBreak/>
-              <w:t xml:space="preserve">each product to the images folder. Updated data.sql to insert proper product names and the new image urls. Changed mainpage.html to display the images in the items grid. New JavaScript function to add the images of the items purchased in a transaction to a new container in the success modal. </w:t>
+              <w:t xml:space="preserve">each product to the images folder. Updated data.sql to insert proper product names and the new image </w:t>
+            </w:r>
+            <w:proofErr w:type="spellStart"/>
+            <w:r>
+              <w:rPr>
+                <w:sz w:val="24"/>
+                <w:szCs w:val="24"/>
+              </w:rPr>
+              <w:t>urls</w:t>
+            </w:r>
+            <w:proofErr w:type="spellEnd"/>
+            <w:r>
+              <w:rPr>
+                <w:sz w:val="24"/>
+                <w:szCs w:val="24"/>
+              </w:rPr>
+              <w:t xml:space="preserve">. Changed mainpage.html to display the images in the items grid. New JavaScript function to add the images of the items purchased in a transaction to a new container in the success modal. </w:t>
             </w:r>
           </w:p>
           <w:p>
@@ -3978,7 +4112,23 @@
                 <w:sz w:val="24"/>
                 <w:szCs w:val="24"/>
               </w:rPr>
-              <w:t xml:space="preserve"> openModal and closeModal JavaScript functions to toggl</w:t>
+              <w:t xml:space="preserve"> </w:t>
+            </w:r>
+            <w:proofErr w:type="spellStart"/>
+            <w:r>
+              <w:rPr>
+                <w:sz w:val="24"/>
+                <w:szCs w:val="24"/>
+              </w:rPr>
+              <w:t>openModal</w:t>
+            </w:r>
+            <w:proofErr w:type="spellEnd"/>
+            <w:r>
+              <w:rPr>
+                <w:sz w:val="24"/>
+                <w:szCs w:val="24"/>
+              </w:rPr>
+              <w:t xml:space="preserve"> and closeModal JavaScript functions to toggl</w:t>
             </w:r>
             <w:r>
               <w:rPr>
@@ -4397,7 +4547,23 @@
                 <w:sz w:val="24"/>
                 <w:szCs w:val="24"/>
               </w:rPr>
-              <w:t xml:space="preserve">Added proper stock display updating. Edited the mainpage HTML file so that each item can have a class added to it to say whether or not it is out of stock based on if its quantity equals 0. Out of stock items are styled to not allow the cursor or clicking, to be half faded out and to have a big red ‘X’ covering them. Also created two new JavaScript functions, which are called after a transaction is completed, to ensure that the Thymeleaf attribute “data-stock” is properly updated in the mainpage. The functions use AJAX so that the stock level display of items (in the modal) can be auto updated after every transaction without requiring a page reload. Also, the function checks if any items have run out of stock after the transaction and if so, it adds the out-of-stock class to the item and displays the overlay (the ‘X’) over it to show it’s out of stock. This also happens without the need for a page reload, due to the use of AJAX. </w:t>
+              <w:t xml:space="preserve">Added proper stock display updating. Edited the mainpage HTML file so that each item can have a class added to it to say </w:t>
+            </w:r>
+            <w:proofErr w:type="gramStart"/>
+            <w:r>
+              <w:rPr>
+                <w:sz w:val="24"/>
+                <w:szCs w:val="24"/>
+              </w:rPr>
+              <w:t>whether or not</w:t>
+            </w:r>
+            <w:proofErr w:type="gramEnd"/>
+            <w:r>
+              <w:rPr>
+                <w:sz w:val="24"/>
+                <w:szCs w:val="24"/>
+              </w:rPr>
+              <w:t xml:space="preserve"> it is out of stock based on if its quantity equals 0. Out of stock items are styled to not allow the cursor or clicking, to be half faded out and to have a big red ‘X’ covering them. Also created two new JavaScript functions, which are called after a transaction is completed, to ensure that the Thymeleaf attribute “data-stock” is properly updated in the mainpage. The functions use AJAX so that the stock level display of items (in the modal) can be auto updated after every transaction without requiring a page reload. Also, the function checks if any items have run out of stock after the transaction and if so, it adds the out-of-stock class to the item and displays the overlay (the ‘X’) over it to show it’s out of stock. This also happens without the need for a page reload, due to the use of AJAX. </w:t>
             </w:r>
             <w:r>
               <w:rPr>
@@ -4877,7 +5043,23 @@
                 <w:sz w:val="24"/>
                 <w:szCs w:val="24"/>
               </w:rPr>
-              <w:t>Edited the category filtering dropdown to now use a checkbox system to allow selecting multiple categories at once (previously only one at a time). Edited HTML page to have checkbox inputs and labels for each category. Modified the previous JavaScript event listener to: show the dropdown when the button is clicked, hide the dropdown when outside of it is clicked, adds a listener to every checkbox element in order to detect changes (checking and unchecking), automatically unchecks every standalone category checkbox if “All Items is selected and displays all categories for this, automatically unchecks “All Items” if another category is selected but prevents just unchecking “All Items”, and automatically re-checks “All Items” and displays all categories if all other categories become unchecked to prevent an empty display. The event listener calls two new JavaScript functions to work, one which handles updating the display for specific categories and one to display all categories (for the All Items checkbox).</w:t>
+              <w:t xml:space="preserve">Edited the category filtering dropdown to now use a checkbox system to allow selecting multiple categories at once (previously only one at a time). Edited HTML page to have checkbox inputs and labels for each category. Modified the previous JavaScript event listener to: show the dropdown when the button is clicked, hide the dropdown when outside of it is clicked, adds a listener to every checkbox element in order to detect changes (checking and unchecking), automatically unchecks every standalone category checkbox if “All Items is selected and displays all categories for this, automatically unchecks “All Items” if another category is selected but prevents just unchecking “All Items”, and automatically re-checks “All Items” and displays all categories if all other categories become unchecked to prevent an empty display. The event listener calls two new JavaScript functions to work, one which handles updating the display for specific categories and one to display all categories (for the </w:t>
+            </w:r>
+            <w:proofErr w:type="gramStart"/>
+            <w:r>
+              <w:rPr>
+                <w:sz w:val="24"/>
+                <w:szCs w:val="24"/>
+              </w:rPr>
+              <w:t>All Items</w:t>
+            </w:r>
+            <w:proofErr w:type="gramEnd"/>
+            <w:r>
+              <w:rPr>
+                <w:sz w:val="24"/>
+                <w:szCs w:val="24"/>
+              </w:rPr>
+              <w:t xml:space="preserve"> checkbox).</w:t>
             </w:r>
           </w:p>
           <w:p>
@@ -4976,7 +5158,23 @@
                 <w:sz w:val="24"/>
                 <w:szCs w:val="24"/>
               </w:rPr>
-              <w:t>Added in images for all new products to complete vending machine grid view. Scalable design auto added the images to the display and to the product modals when image files are added to the resources/static/images directory.</w:t>
+              <w:t>Added in images for all new products to complete vending machine grid view. Scalable design auto added the images to the display and to the product modals when image files are added to the resources/static/</w:t>
+            </w:r>
+            <w:proofErr w:type="gramStart"/>
+            <w:r>
+              <w:rPr>
+                <w:sz w:val="24"/>
+                <w:szCs w:val="24"/>
+              </w:rPr>
+              <w:t>images</w:t>
+            </w:r>
+            <w:proofErr w:type="gramEnd"/>
+            <w:r>
+              <w:rPr>
+                <w:sz w:val="24"/>
+                <w:szCs w:val="24"/>
+              </w:rPr>
+              <w:t xml:space="preserve"> directory.</w:t>
             </w:r>
           </w:p>
           <w:p>
@@ -4997,7 +5195,23 @@
                 <w:sz w:val="24"/>
                 <w:szCs w:val="24"/>
               </w:rPr>
-              <w:t>Added in new button to mainpage.html which adds all items to the cart to easily populate the cart with the maximum number of items, to help with development. Created new JavaScript function to implement this which iterates through every item and calls existing addItemTCart function to add them. Modified the addItemToCart function to receive another argument which tells it whether all items are being added or only one. This is so it can prevent added to cart alerts for when all items are being added, to make development easier and quicker.</w:t>
+              <w:t xml:space="preserve">Added in new button to mainpage.html which adds all items to the cart to easily populate the cart with the maximum number of items, to help with development. Created new JavaScript function to implement this which iterates through every item and calls existing </w:t>
+            </w:r>
+            <w:proofErr w:type="spellStart"/>
+            <w:r>
+              <w:rPr>
+                <w:sz w:val="24"/>
+                <w:szCs w:val="24"/>
+              </w:rPr>
+              <w:t>addItemTCart</w:t>
+            </w:r>
+            <w:proofErr w:type="spellEnd"/>
+            <w:r>
+              <w:rPr>
+                <w:sz w:val="24"/>
+                <w:szCs w:val="24"/>
+              </w:rPr>
+              <w:t xml:space="preserve"> function to add them. Modified the addItemToCart function to receive another argument which tells it whether all items are being added or only one. This is so it can prevent added to cart alerts for when all items are being added, to make development easier and quicker.</w:t>
             </w:r>
           </w:p>
           <w:p>
@@ -5060,7 +5274,39 @@
                 <w:sz w:val="24"/>
                 <w:szCs w:val="24"/>
               </w:rPr>
-              <w:t xml:space="preserve">Implemented user transaction viewing logic. Added new User attribute to Transaction entity. Modified TransactionController and TransactionService methods to ensure the username of the currently logged-in user is properly saved into the database as the User attribute of the transaction, when it is created. Created new transactionspage.html which contains all the standard elements from the other pages and also a blank table template. Created transactionspage_script.js which contains an event listener and functions to retrieve a list of transactions made by the user currently logged in using AJAX, and dynamically populate the table with the transaction details. Created new controller method, getUserTransactions, in </w:t>
+              <w:t xml:space="preserve">Implemented user transaction viewing logic. Added new User attribute to Transaction entity. Modified TransactionController and TransactionService methods to ensure the username of the currently logged-in user is properly saved into the database as the User attribute of the transaction, when it is created. Created new transactionspage.html which contains all the standard elements from the other pages </w:t>
+            </w:r>
+            <w:proofErr w:type="gramStart"/>
+            <w:r>
+              <w:rPr>
+                <w:sz w:val="24"/>
+                <w:szCs w:val="24"/>
+              </w:rPr>
+              <w:t>and also</w:t>
+            </w:r>
+            <w:proofErr w:type="gramEnd"/>
+            <w:r>
+              <w:rPr>
+                <w:sz w:val="24"/>
+                <w:szCs w:val="24"/>
+              </w:rPr>
+              <w:t xml:space="preserve"> a blank table template. Created transactionspage_script.js which contains an event listener and functions to retrieve a list of transactions made by the user currently logged in using </w:t>
+            </w:r>
+            <w:proofErr w:type="gramStart"/>
+            <w:r>
+              <w:rPr>
+                <w:sz w:val="24"/>
+                <w:szCs w:val="24"/>
+              </w:rPr>
+              <w:t>AJAX, and</w:t>
+            </w:r>
+            <w:proofErr w:type="gramEnd"/>
+            <w:r>
+              <w:rPr>
+                <w:sz w:val="24"/>
+                <w:szCs w:val="24"/>
+              </w:rPr>
+              <w:t xml:space="preserve"> dynamically populate the table with the transaction details. Created new controller method, getUserTransactions, in </w:t>
             </w:r>
             <w:r>
               <w:rPr>
@@ -5103,7 +5349,39 @@
                 <w:sz w:val="24"/>
                 <w:szCs w:val="24"/>
               </w:rPr>
-              <w:t xml:space="preserve">querying/filtering transactions functionality into the transactions page. Created new menu in the page containing HTML elements to be used as filters: an input box for Transaction ID, Date From and a Date To date entry boxes for the date range and min/max boxes for Total Cost, Payment Received and Change Given. All attributes in the transactions table have filters for customised querying. Menu also contains buttons to apply filters and </w:t>
+              <w:t xml:space="preserve">querying/filtering transactions functionality into the transactions page. Created new menu in the page containing HTML elements to be used as filters: an input box for Transaction ID, Date </w:t>
+            </w:r>
+            <w:proofErr w:type="gramStart"/>
+            <w:r>
+              <w:rPr>
+                <w:sz w:val="24"/>
+                <w:szCs w:val="24"/>
+              </w:rPr>
+              <w:t>From</w:t>
+            </w:r>
+            <w:proofErr w:type="gramEnd"/>
+            <w:r>
+              <w:rPr>
+                <w:sz w:val="24"/>
+                <w:szCs w:val="24"/>
+              </w:rPr>
+              <w:t xml:space="preserve"> and a </w:t>
+            </w:r>
+            <w:proofErr w:type="gramStart"/>
+            <w:r>
+              <w:rPr>
+                <w:sz w:val="24"/>
+                <w:szCs w:val="24"/>
+              </w:rPr>
+              <w:t>Date To date</w:t>
+            </w:r>
+            <w:proofErr w:type="gramEnd"/>
+            <w:r>
+              <w:rPr>
+                <w:sz w:val="24"/>
+                <w:szCs w:val="24"/>
+              </w:rPr>
+              <w:t xml:space="preserve"> entry boxes for the date range and min/max boxes for Total Cost, Payment Received and Change Given. All attributes in the transactions table have filters for customised querying. Menu also contains buttons to apply filters and </w:t>
             </w:r>
             <w:r>
               <w:rPr>
@@ -6357,12 +6635,21 @@
               </w:rPr>
               <w:t xml:space="preserve">Modified downloadReceipt JavaScript function to now save the downloadable receipt file as a pdf rather than a txt file, so it is not easily edited/overwritten. Also modified the whole logic inside the function to now capture an image of the receipt in the Receipt HTML page and embed this into the file rather than adding in </w:t>
             </w:r>
-            <w:r>
-              <w:rPr>
-                <w:sz w:val="24"/>
-                <w:szCs w:val="24"/>
-              </w:rPr>
-              <w:t xml:space="preserve">all of </w:t>
+            <w:proofErr w:type="gramStart"/>
+            <w:r>
+              <w:rPr>
+                <w:sz w:val="24"/>
+                <w:szCs w:val="24"/>
+              </w:rPr>
+              <w:t>all of</w:t>
+            </w:r>
+            <w:proofErr w:type="gramEnd"/>
+            <w:r>
+              <w:rPr>
+                <w:sz w:val="24"/>
+                <w:szCs w:val="24"/>
+              </w:rPr>
+              <w:t xml:space="preserve"> </w:t>
             </w:r>
             <w:r>
               <w:rPr>
@@ -6418,8 +6705,25 @@
                 <w:sz w:val="24"/>
                 <w:szCs w:val="24"/>
               </w:rPr>
-              <w:t xml:space="preserve">CSS stylings include: </w:t>
-            </w:r>
+              <w:t xml:space="preserve">CSS stylings </w:t>
+            </w:r>
+            <w:proofErr w:type="gramStart"/>
+            <w:r>
+              <w:rPr>
+                <w:sz w:val="24"/>
+                <w:szCs w:val="24"/>
+              </w:rPr>
+              <w:t>include:</w:t>
+            </w:r>
+            <w:proofErr w:type="gramEnd"/>
+            <w:r>
+              <w:rPr>
+                <w:sz w:val="24"/>
+                <w:szCs w:val="24"/>
+              </w:rPr>
+              <w:t xml:space="preserve"> </w:t>
+            </w:r>
+            <w:proofErr w:type="spellStart"/>
             <w:r>
               <w:rPr>
                 <w:sz w:val="24"/>
@@ -6432,7 +6736,15 @@
                 <w:sz w:val="24"/>
                 <w:szCs w:val="24"/>
               </w:rPr>
-              <w:t xml:space="preserve">ered </w:t>
+              <w:t>ered</w:t>
+            </w:r>
+            <w:proofErr w:type="spellEnd"/>
+            <w:r>
+              <w:rPr>
+                <w:sz w:val="24"/>
+                <w:szCs w:val="24"/>
+              </w:rPr>
+              <w:t xml:space="preserve"> </w:t>
             </w:r>
             <w:r>
               <w:rPr>
@@ -6584,7 +6896,25 @@
                 <w:sz w:val="24"/>
                 <w:szCs w:val="24"/>
               </w:rPr>
-              <w:t xml:space="preserve">Created Admin Dashboard Page: New HTML page consistently designed like the other pages, with the webapp title, user info and logout button. Also contains a table to show each product, it’s name, category and ID as well as its current stock level with some action buttons and finally settings for auto stock updating. </w:t>
+              <w:t xml:space="preserve">Created Admin Dashboard Page: New HTML page consistently designed like the other pages, with the webapp title, user info and logout button. Also contains a table to show each product, </w:t>
+            </w:r>
+            <w:proofErr w:type="spellStart"/>
+            <w:proofErr w:type="gramStart"/>
+            <w:r>
+              <w:rPr>
+                <w:sz w:val="24"/>
+                <w:szCs w:val="24"/>
+              </w:rPr>
+              <w:t>it’s</w:t>
+            </w:r>
+            <w:proofErr w:type="spellEnd"/>
+            <w:proofErr w:type="gramEnd"/>
+            <w:r>
+              <w:rPr>
+                <w:sz w:val="24"/>
+                <w:szCs w:val="24"/>
+              </w:rPr>
+              <w:t xml:space="preserve"> name, category and ID as well as its current stock level with some action buttons and finally settings for auto stock updating. </w:t>
             </w:r>
           </w:p>
           <w:p>
@@ -6692,7 +7022,23 @@
                 <w:sz w:val="24"/>
                 <w:szCs w:val="24"/>
               </w:rPr>
-              <w:t xml:space="preserve">Modified Product entity to now include 3 new attributes one for specifying if auto stock is enabled (boolean), one for specifying the stock threshold and another for the update value. </w:t>
+              <w:t>Modified Product entity to now include 3 new attributes one for specifying if auto stock is enabled (</w:t>
+            </w:r>
+            <w:proofErr w:type="spellStart"/>
+            <w:r>
+              <w:rPr>
+                <w:sz w:val="24"/>
+                <w:szCs w:val="24"/>
+              </w:rPr>
+              <w:t>boolean</w:t>
+            </w:r>
+            <w:proofErr w:type="spellEnd"/>
+            <w:r>
+              <w:rPr>
+                <w:sz w:val="24"/>
+                <w:szCs w:val="24"/>
+              </w:rPr>
+              <w:t xml:space="preserve">), one for specifying the stock threshold and another for the update value. </w:t>
             </w:r>
             <w:r>
               <w:rPr>
@@ -6936,7 +7282,23 @@
                 <w:sz w:val="24"/>
                 <w:szCs w:val="24"/>
               </w:rPr>
-              <w:t xml:space="preserve">Fully implemented new Analytics page for users. Analytics page contains 3 sections: Summary, Purchase Frequency and Spending Trend. Summary section contains cards showing key summaries of the user’s overall transactions history: total number of purchases, total money spent, most active day and number of unique items purchased. Created these cards as HTML elements and styled them using CSS to fit the UI theme. Second section contains a bar chart showing the number of purchases made in each month, and was created using the chart.js library. Third section contains a line graph showing how much the user has spent through each month, showing the increase and decrease between therefore portraying an overall trend. This was also created using </w:t>
+              <w:t xml:space="preserve">Fully implemented new Analytics page for users. Analytics page contains 3 sections: Summary, Purchase Frequency and Spending Trend. Summary section contains cards showing key summaries of the user’s overall transactions history: total number of purchases, total money spent, most active day and number of unique items purchased. Created these cards as HTML elements and styled them using CSS to fit the UI theme. Second section contains a bar chart showing the number of purchases made in each </w:t>
+            </w:r>
+            <w:proofErr w:type="gramStart"/>
+            <w:r>
+              <w:rPr>
+                <w:sz w:val="24"/>
+                <w:szCs w:val="24"/>
+              </w:rPr>
+              <w:t>month, and</w:t>
+            </w:r>
+            <w:proofErr w:type="gramEnd"/>
+            <w:r>
+              <w:rPr>
+                <w:sz w:val="24"/>
+                <w:szCs w:val="24"/>
+              </w:rPr>
+              <w:t xml:space="preserve"> was created using the chart.js library. Third section contains a line graph showing how much the user has spent through each month, showing the increase and decrease between therefore portraying an overall trend. This was also created using </w:t>
             </w:r>
             <w:r>
               <w:rPr>
@@ -6944,7 +7306,39 @@
                 <w:szCs w:val="24"/>
               </w:rPr>
               <w:lastRenderedPageBreak/>
-              <w:t>chart.js. Both were styled within the JS code and externally through CSS to be interactive and also match the UI theme. JavaScript code for the sections consists of a fetch and render function for each. The render function is called by the fetch function and populates the cards with the passed in data/fetches and populates the charts with the passed in data. The fetch function for each makes an AJAX GET request to an api from a controller method. The controller method calls a service method which calls a new repository method. The repository methods each consist of different specialised queries, created to fetch specific data from the database based on the analytics category.  All transaction/product data is fetched only for the currently logged in user by their username. Created new DTO (Data Transfer Object) class for each section. The relevant queried data (for the charts) is returned to the service method as DTO objects for easy storing and transferring of data.  For the summary cards, the service method receives all data from the repository and then creates the DTO object itself, before passing it back to the controller. The DTO objects are returned to the frontend as JSON responses using AJAX and the JS render methods handle the data and add it to the page dynamically. The Analytics page is accessible via a new button on the Home page, but this and now also the Transactions History button are disabled if a user isn’t logged in (Guest). This validates against trying to access pages where information won’t be available (because display data is fetched using the username). Also validated the cards to show default values in case no data is fetched and validated the charts to not be visible and instead display a message in case they are empty (no data).  Overall created new HTML, JS and CSS files for the page as well as a new AnalyticsController class, AnalyticsService class and new query methods in both TransactionRepo and TransactionProductRepo. Page is complete.</w:t>
+              <w:t xml:space="preserve">chart.js. Both were styled within the JS code and externally through CSS to be interactive </w:t>
+            </w:r>
+            <w:proofErr w:type="gramStart"/>
+            <w:r>
+              <w:rPr>
+                <w:sz w:val="24"/>
+                <w:szCs w:val="24"/>
+              </w:rPr>
+              <w:t>and also</w:t>
+            </w:r>
+            <w:proofErr w:type="gramEnd"/>
+            <w:r>
+              <w:rPr>
+                <w:sz w:val="24"/>
+                <w:szCs w:val="24"/>
+              </w:rPr>
+              <w:t xml:space="preserve"> match the UI theme. JavaScript code for the sections consists of a fetch and render function for each. The render function is called by the fetch function and populates the cards with the passed in data/fetches and populates the charts with the passed in data. The fetch function for each makes an AJAX GET request to an api from a controller method. The controller method calls a service method which calls a new repository method. The repository methods each consist of different specialised queries, created to fetch specific data from the database based on the analytics category.  All transaction/product data is fetched only for the currently logged in user by their username. Created new DTO (Data Transfer Object) class for each section. The relevant queried data (for the charts) is returned to the service method as DTO objects for easy storing and transferring of data.  For the summary cards, the service method receives all data from the repository and then creates the DTO object itself, before passing it back to the controller. The DTO objects are returned to the frontend as JSON responses using AJAX and the JS render methods handle the data and add it to the page dynamically. The Analytics page is accessible via a new button on the Home page, but this and now also the Transactions History button </w:t>
+            </w:r>
+            <w:proofErr w:type="gramStart"/>
+            <w:r>
+              <w:rPr>
+                <w:sz w:val="24"/>
+                <w:szCs w:val="24"/>
+              </w:rPr>
+              <w:t>are</w:t>
+            </w:r>
+            <w:proofErr w:type="gramEnd"/>
+            <w:r>
+              <w:rPr>
+                <w:sz w:val="24"/>
+                <w:szCs w:val="24"/>
+              </w:rPr>
+              <w:t xml:space="preserve"> disabled if a user isn’t logged in (Guest). This validates against trying to access pages where information won’t be available (because display data is fetched using the username). Also validated the cards to show default values in case no data is fetched and validated the charts to not be visible and instead display a message in case they are empty (no data).  Overall created new HTML, JS and CSS files for the page as well as a new AnalyticsController class, AnalyticsService class and new query methods in both TransactionRepo and TransactionProductRepo. Page is complete.</w:t>
             </w:r>
           </w:p>
           <w:p>
@@ -6966,7 +7360,39 @@
                 <w:szCs w:val="24"/>
               </w:rPr>
               <w:lastRenderedPageBreak/>
-              <w:t xml:space="preserve">Added in Smart Recommendations to the main page. These can be easily turned on/off using a toggle switch. When turned on, Recommended items will have a gold glow around them in the vending machine display. A JavaScript event listener detects when the switch is toggled, if turned off it calls a function to remove highlights and if turned on it calls a function to apply highlights. The apply function makes an AJAX call to a new controller method which calls a new service method, which calls a new repository method to query the database for a list of recommended products (similar to how the analytics works but without the use of a DTO). For all the products in the list, it adds a class to the item elements of the products in the main page, which is specifically styled in CSS to highlight. </w:t>
+              <w:t xml:space="preserve">Added in Smart Recommendations to the main page. These can be easily turned on/off using a toggle switch. When turned on, </w:t>
+            </w:r>
+            <w:proofErr w:type="gramStart"/>
+            <w:r>
+              <w:rPr>
+                <w:sz w:val="24"/>
+                <w:szCs w:val="24"/>
+              </w:rPr>
+              <w:t>Recommended</w:t>
+            </w:r>
+            <w:proofErr w:type="gramEnd"/>
+            <w:r>
+              <w:rPr>
+                <w:sz w:val="24"/>
+                <w:szCs w:val="24"/>
+              </w:rPr>
+              <w:t xml:space="preserve"> items will have a gold glow around them in the vending machine display. A JavaScript event listener detects when the switch is toggled, if turned off it calls a function to remove highlights and if turned on it calls a function to apply highlights. The apply function makes an AJAX call to a new controller method which calls a new service method, which calls a new repository method to query the database for a list of recommended products (</w:t>
+            </w:r>
+            <w:proofErr w:type="gramStart"/>
+            <w:r>
+              <w:rPr>
+                <w:sz w:val="24"/>
+                <w:szCs w:val="24"/>
+              </w:rPr>
+              <w:t>similar to</w:t>
+            </w:r>
+            <w:proofErr w:type="gramEnd"/>
+            <w:r>
+              <w:rPr>
+                <w:sz w:val="24"/>
+                <w:szCs w:val="24"/>
+              </w:rPr>
+              <w:t xml:space="preserve"> how the analytics works but without the use of a DTO). For all the products in the list, it adds a class to the item elements of the products in the main page, which is specifically styled in CSS to highlight. </w:t>
             </w:r>
           </w:p>
           <w:p>
@@ -7268,7 +7694,23 @@
                 <w:sz w:val="24"/>
                 <w:szCs w:val="24"/>
               </w:rPr>
-              <w:t xml:space="preserve"> a new helper method for fetching the username which handles fetching OAuth2 usernames as well. All the other controller methods now call this method to fetch the username rather than using @AuthenticationPrincipal UserDetails, which was causing the analytics page to crash due when OAuth2 users were trying to access it. Added in a new &lt;a&gt; link element to the login.html page with an embedded Google logo image inside it for users to </w:t>
+              <w:t xml:space="preserve"> a new helper method for fetching the username which handles fetching OAuth2 usernames as well. All the other controller methods now call this method to fetch the username rather than using @AuthenticationPrincipal </w:t>
+            </w:r>
+            <w:proofErr w:type="spellStart"/>
+            <w:r>
+              <w:rPr>
+                <w:sz w:val="24"/>
+                <w:szCs w:val="24"/>
+              </w:rPr>
+              <w:t>UserDetails</w:t>
+            </w:r>
+            <w:proofErr w:type="spellEnd"/>
+            <w:r>
+              <w:rPr>
+                <w:sz w:val="24"/>
+                <w:szCs w:val="24"/>
+              </w:rPr>
+              <w:t xml:space="preserve">, which was causing the analytics page to crash due when OAuth2 users were trying to access it. Added in a new &lt;a&gt; link element to the login.html page with an embedded Google logo image inside it for users to </w:t>
             </w:r>
             <w:r>
               <w:rPr>
@@ -7374,7 +7816,23 @@
                 <w:szCs w:val="24"/>
               </w:rPr>
               <w:lastRenderedPageBreak/>
-              <w:t>towards the new visual coin slot at the top left of the machine. The translation is animated using a CSS style. Also, the vending machine is styled with temporary visual effects and a coin sound audio is played.</w:t>
+              <w:t xml:space="preserve">towards the new visual coin slot at the top left of the machine. The translation is animated using a CSS style. Also, the vending machine is styled with temporary visual </w:t>
+            </w:r>
+            <w:proofErr w:type="gramStart"/>
+            <w:r>
+              <w:rPr>
+                <w:sz w:val="24"/>
+                <w:szCs w:val="24"/>
+              </w:rPr>
+              <w:t>effects</w:t>
+            </w:r>
+            <w:proofErr w:type="gramEnd"/>
+            <w:r>
+              <w:rPr>
+                <w:sz w:val="24"/>
+                <w:szCs w:val="24"/>
+              </w:rPr>
+              <w:t xml:space="preserve"> and a coin sound audio is played.</w:t>
             </w:r>
           </w:p>
         </w:tc>
@@ -8161,7 +8619,515 @@
           </w:p>
         </w:tc>
       </w:tr>
+      <w:tr>
+        <w:trPr>
+          <w:trHeight w:val="827"/>
+        </w:trPr>
+        <w:tc>
+          <w:tcPr>
+            <w:cnfStyle w:val="001000000000" w:firstRow="0" w:lastRow="0" w:firstColumn="1" w:lastColumn="0" w:oddVBand="0" w:evenVBand="0" w:oddHBand="0" w:evenHBand="0" w:firstRowFirstColumn="0" w:firstRowLastColumn="0" w:lastRowFirstColumn="0" w:lastRowLastColumn="0"/>
+            <w:tcW w:w="1947" w:type="dxa"/>
+          </w:tcPr>
+          <w:p>
+            <w:pPr>
+              <w:rPr>
+                <w:b w:val="0"/>
+                <w:bCs w:val="0"/>
+                <w:sz w:val="28"/>
+                <w:szCs w:val="28"/>
+              </w:rPr>
+            </w:pPr>
+            <w:r>
+              <w:rPr>
+                <w:b w:val="0"/>
+                <w:bCs w:val="0"/>
+                <w:sz w:val="28"/>
+                <w:szCs w:val="28"/>
+              </w:rPr>
+              <w:t>21/04/25</w:t>
+            </w:r>
+          </w:p>
+        </w:tc>
+        <w:tc>
+          <w:tcPr>
+            <w:tcW w:w="5296" w:type="dxa"/>
+          </w:tcPr>
+          <w:p>
+            <w:pPr>
+              <w:pStyle w:val="ListParagraph"/>
+              <w:numPr>
+                <w:ilvl w:val="0"/>
+                <w:numId w:val="19"/>
+              </w:numPr>
+              <w:cnfStyle w:val="000000000000" w:firstRow="0" w:lastRow="0" w:firstColumn="0" w:lastColumn="0" w:oddVBand="0" w:evenVBand="0" w:oddHBand="0" w:evenHBand="0" w:firstRowFirstColumn="0" w:firstRowLastColumn="0" w:lastRowFirstColumn="0" w:lastRowLastColumn="0"/>
+              <w:rPr>
+                <w:sz w:val="24"/>
+                <w:szCs w:val="24"/>
+              </w:rPr>
+            </w:pPr>
+            <w:r>
+              <w:rPr>
+                <w:sz w:val="24"/>
+                <w:szCs w:val="24"/>
+              </w:rPr>
+              <w:t>Improved</w:t>
+            </w:r>
+            <w:r>
+              <w:rPr>
+                <w:sz w:val="24"/>
+                <w:szCs w:val="24"/>
+              </w:rPr>
+              <w:t xml:space="preserve"> Smart Recommendations functionality</w:t>
+            </w:r>
+            <w:r>
+              <w:rPr>
+                <w:sz w:val="24"/>
+                <w:szCs w:val="24"/>
+              </w:rPr>
+              <w:t xml:space="preserve"> to give proper recommendations (before it was very basic off a one-line query)</w:t>
+            </w:r>
+            <w:r>
+              <w:rPr>
+                <w:sz w:val="24"/>
+                <w:szCs w:val="24"/>
+              </w:rPr>
+              <w:t xml:space="preserve">. Created a new </w:t>
+            </w:r>
+            <w:proofErr w:type="spellStart"/>
+            <w:r>
+              <w:rPr>
+                <w:sz w:val="24"/>
+                <w:szCs w:val="24"/>
+              </w:rPr>
+              <w:t>RecommendationService</w:t>
+            </w:r>
+            <w:proofErr w:type="spellEnd"/>
+            <w:r>
+              <w:rPr>
+                <w:sz w:val="24"/>
+                <w:szCs w:val="24"/>
+              </w:rPr>
+              <w:t xml:space="preserve"> class containing a method which generates a list of smartly recommended products. The method uses an advanced hybrid algorithm which incorporates basic ML principles, </w:t>
+            </w:r>
+            <w:proofErr w:type="gramStart"/>
+            <w:r>
+              <w:rPr>
+                <w:sz w:val="24"/>
+                <w:szCs w:val="24"/>
+              </w:rPr>
+              <w:t>taking into account</w:t>
+            </w:r>
+            <w:proofErr w:type="gramEnd"/>
+            <w:r>
+              <w:rPr>
+                <w:sz w:val="24"/>
+                <w:szCs w:val="24"/>
+              </w:rPr>
+              <w:t xml:space="preserve"> user preference of product categories, average spending similarity and collaborative filtering based on purchases made by other users. Added an additional helper method in the service to calculate the average amount spent by a user, which is used for price similarity scoring. Added a </w:t>
+            </w:r>
+            <w:r>
+              <w:rPr>
+                <w:sz w:val="24"/>
+                <w:szCs w:val="24"/>
+              </w:rPr>
+              <w:lastRenderedPageBreak/>
+              <w:t>new query method in TransactionRepo which retrieves the most popular products purchased by other users to be used for collaborative filtering. Modified the existing controller method for recommendations to now call this new service method, replacing the basic functionality of simply selecting top 5 products. This has made the Smart Recommendations feature more advanced, personalised and dynamic.</w:t>
+            </w:r>
+          </w:p>
+          <w:p>
+            <w:pPr>
+              <w:pStyle w:val="ListParagraph"/>
+              <w:cnfStyle w:val="000000000000" w:firstRow="0" w:lastRow="0" w:firstColumn="0" w:lastColumn="0" w:oddVBand="0" w:evenVBand="0" w:oddHBand="0" w:evenHBand="0" w:firstRowFirstColumn="0" w:firstRowLastColumn="0" w:lastRowFirstColumn="0" w:lastRowLastColumn="0"/>
+              <w:rPr>
+                <w:sz w:val="24"/>
+                <w:szCs w:val="24"/>
+              </w:rPr>
+            </w:pPr>
+          </w:p>
+          <w:p>
+            <w:pPr>
+              <w:pStyle w:val="ListParagraph"/>
+              <w:numPr>
+                <w:ilvl w:val="0"/>
+                <w:numId w:val="19"/>
+              </w:numPr>
+              <w:cnfStyle w:val="000000000000" w:firstRow="0" w:lastRow="0" w:firstColumn="0" w:lastColumn="0" w:oddVBand="0" w:evenVBand="0" w:oddHBand="0" w:evenHBand="0" w:firstRowFirstColumn="0" w:firstRowLastColumn="0" w:lastRowFirstColumn="0" w:lastRowLastColumn="0"/>
+              <w:rPr>
+                <w:sz w:val="24"/>
+                <w:szCs w:val="24"/>
+              </w:rPr>
+            </w:pPr>
+            <w:r>
+              <w:rPr>
+                <w:sz w:val="24"/>
+                <w:szCs w:val="24"/>
+              </w:rPr>
+              <w:t xml:space="preserve">Further improved the Smart Recommendations algorithm by adapting the scoring system. Modified the algorithm to only apply price similarity scoring for users who have transactions (so new users with no purchases no longer get meaningless price-based recommendations, through comparing to their average spend of £0). Added a new helper method which dynamically adjusts the boost applied to collaborative filtering based on the user's transaction history, so collaborative recommendations are stronger for users with few purchases but weaker for users with more purchase data. Further modified the algorithm to calculate the contribution of category, price and collaborative filtering to each product's final score, and added a new </w:t>
+            </w:r>
+            <w:proofErr w:type="spellStart"/>
+            <w:r>
+              <w:rPr>
+                <w:sz w:val="24"/>
+                <w:szCs w:val="24"/>
+              </w:rPr>
+              <w:t>RecommendationDTO</w:t>
+            </w:r>
+            <w:proofErr w:type="spellEnd"/>
+            <w:r>
+              <w:rPr>
+                <w:sz w:val="24"/>
+                <w:szCs w:val="24"/>
+              </w:rPr>
+              <w:t xml:space="preserve"> class to store both the product ID and the dominant reason for its recommendation. Updated the </w:t>
+            </w:r>
+            <w:proofErr w:type="spellStart"/>
+            <w:r>
+              <w:rPr>
+                <w:sz w:val="24"/>
+                <w:szCs w:val="24"/>
+              </w:rPr>
+              <w:t>HighlightRecommendedItems</w:t>
+            </w:r>
+            <w:proofErr w:type="spellEnd"/>
+            <w:r>
+              <w:rPr>
+                <w:sz w:val="24"/>
+                <w:szCs w:val="24"/>
+              </w:rPr>
+              <w:t xml:space="preserve"> function in mainpage_script.js to display custom reason tooltips when hovering over smart recommended products based on their dominant reason. Styled the tooltips using CSS to match the system theme. Modified </w:t>
+            </w:r>
+            <w:proofErr w:type="spellStart"/>
+            <w:r>
+              <w:rPr>
+                <w:sz w:val="24"/>
+                <w:szCs w:val="24"/>
+              </w:rPr>
+              <w:t>processTransaction</w:t>
+            </w:r>
+            <w:proofErr w:type="spellEnd"/>
+            <w:r>
+              <w:rPr>
+                <w:sz w:val="24"/>
+                <w:szCs w:val="24"/>
+              </w:rPr>
+              <w:t>() to automatically reset the Smart Recommendations toggle and remove highlights/tooltips after a purchase to properly reset the page.</w:t>
+            </w:r>
+          </w:p>
+          <w:p>
+            <w:pPr>
+              <w:pStyle w:val="ListParagraph"/>
+              <w:cnfStyle w:val="000000000000" w:firstRow="0" w:lastRow="0" w:firstColumn="0" w:lastColumn="0" w:oddVBand="0" w:evenVBand="0" w:oddHBand="0" w:evenHBand="0" w:firstRowFirstColumn="0" w:firstRowLastColumn="0" w:lastRowFirstColumn="0" w:lastRowLastColumn="0"/>
+              <w:rPr>
+                <w:sz w:val="24"/>
+                <w:szCs w:val="24"/>
+              </w:rPr>
+            </w:pPr>
+          </w:p>
+          <w:p>
+            <w:pPr>
+              <w:pStyle w:val="ListParagraph"/>
+              <w:numPr>
+                <w:ilvl w:val="0"/>
+                <w:numId w:val="19"/>
+              </w:numPr>
+              <w:cnfStyle w:val="000000000000" w:firstRow="0" w:lastRow="0" w:firstColumn="0" w:lastColumn="0" w:oddVBand="0" w:evenVBand="0" w:oddHBand="0" w:evenHBand="0" w:firstRowFirstColumn="0" w:firstRowLastColumn="0" w:lastRowFirstColumn="0" w:lastRowLastColumn="0"/>
+              <w:rPr>
+                <w:sz w:val="24"/>
+                <w:szCs w:val="24"/>
+              </w:rPr>
+            </w:pPr>
+            <w:r>
+              <w:rPr>
+                <w:sz w:val="24"/>
+                <w:szCs w:val="24"/>
+              </w:rPr>
+              <w:t xml:space="preserve">Further fine-tuned the Smart Recommendations algorithm. Applied a log scale to the category score boosts to prevent runaway scores from heavily skewing </w:t>
+            </w:r>
+            <w:r>
+              <w:rPr>
+                <w:sz w:val="24"/>
+                <w:szCs w:val="24"/>
+              </w:rPr>
+              <w:lastRenderedPageBreak/>
+              <w:t>recommendations towards certain categories. Added a multiplier to the price boost scoring to give price-based recommendations more impact. Tweaked the final collab boost values so collaborative filtering now balances properly with category and price scoring based on user data.</w:t>
+            </w:r>
+          </w:p>
+          <w:p>
+            <w:pPr>
+              <w:pStyle w:val="ListParagraph"/>
+              <w:cnfStyle w:val="000000000000" w:firstRow="0" w:lastRow="0" w:firstColumn="0" w:lastColumn="0" w:oddVBand="0" w:evenVBand="0" w:oddHBand="0" w:evenHBand="0" w:firstRowFirstColumn="0" w:firstRowLastColumn="0" w:lastRowFirstColumn="0" w:lastRowLastColumn="0"/>
+              <w:rPr>
+                <w:sz w:val="24"/>
+                <w:szCs w:val="24"/>
+              </w:rPr>
+            </w:pPr>
+          </w:p>
+          <w:p>
+            <w:pPr>
+              <w:pStyle w:val="ListParagraph"/>
+              <w:cnfStyle w:val="000000000000" w:firstRow="0" w:lastRow="0" w:firstColumn="0" w:lastColumn="0" w:oddVBand="0" w:evenVBand="0" w:oddHBand="0" w:evenHBand="0" w:firstRowFirstColumn="0" w:firstRowLastColumn="0" w:lastRowFirstColumn="0" w:lastRowLastColumn="0"/>
+              <w:rPr>
+                <w:sz w:val="24"/>
+                <w:szCs w:val="24"/>
+              </w:rPr>
+            </w:pPr>
+          </w:p>
+          <w:p>
+            <w:pPr>
+              <w:pStyle w:val="ListParagraph"/>
+              <w:numPr>
+                <w:ilvl w:val="0"/>
+                <w:numId w:val="19"/>
+              </w:numPr>
+              <w:cnfStyle w:val="000000000000" w:firstRow="0" w:lastRow="0" w:firstColumn="0" w:lastColumn="0" w:oddVBand="0" w:evenVBand="0" w:oddHBand="0" w:evenHBand="0" w:firstRowFirstColumn="0" w:firstRowLastColumn="0" w:lastRowFirstColumn="0" w:lastRowLastColumn="0"/>
+              <w:rPr>
+                <w:sz w:val="24"/>
+                <w:szCs w:val="24"/>
+              </w:rPr>
+            </w:pPr>
+            <w:r>
+              <w:rPr>
+                <w:sz w:val="24"/>
+                <w:szCs w:val="24"/>
+              </w:rPr>
+              <w:t>Added a new visual insight feature to the Analytics page. Created a new section for Smart Recommendation Insight Cards styled with a gold theme matching the Smart Recommendations UI. Each card displays a key factor used in generating recommendations within the algorithm: top category, average spend and collaborative strength. Added a new service method in AnalyticsService to retrieve and calculate these insights, and a new controller method to pass the data to the frontend. Created a new JavaScript fetch method to retrieve the insights data via AJAX and a new render method to dynamically insert it into the page. The cards flip on click to reveal the top 3 products suggested for each insight factor (category, price, collab). Cards and tooltips were CSS styled consistently with the rest of the system. This new section helps users understand how their smart recommendations are generated, linking frontend visuals to backend analytics.</w:t>
+            </w:r>
+          </w:p>
+          <w:p>
+            <w:pPr>
+              <w:pStyle w:val="ListParagraph"/>
+              <w:cnfStyle w:val="000000000000" w:firstRow="0" w:lastRow="0" w:firstColumn="0" w:lastColumn="0" w:oddVBand="0" w:evenVBand="0" w:oddHBand="0" w:evenHBand="0" w:firstRowFirstColumn="0" w:firstRowLastColumn="0" w:lastRowFirstColumn="0" w:lastRowLastColumn="0"/>
+              <w:rPr>
+                <w:sz w:val="24"/>
+                <w:szCs w:val="24"/>
+              </w:rPr>
+            </w:pPr>
+          </w:p>
+          <w:p>
+            <w:pPr>
+              <w:pStyle w:val="ListParagraph"/>
+              <w:numPr>
+                <w:ilvl w:val="0"/>
+                <w:numId w:val="19"/>
+              </w:numPr>
+              <w:cnfStyle w:val="000000000000" w:firstRow="0" w:lastRow="0" w:firstColumn="0" w:lastColumn="0" w:oddVBand="0" w:evenVBand="0" w:oddHBand="0" w:evenHBand="0" w:firstRowFirstColumn="0" w:firstRowLastColumn="0" w:lastRowFirstColumn="0" w:lastRowLastColumn="0"/>
+              <w:rPr>
+                <w:sz w:val="24"/>
+                <w:szCs w:val="24"/>
+              </w:rPr>
+            </w:pPr>
+            <w:r>
+              <w:rPr>
+                <w:sz w:val="24"/>
+                <w:szCs w:val="24"/>
+              </w:rPr>
+              <w:t xml:space="preserve">Added in simulated card payment functionality using Stripe Checkout. Inserted Stripe dependency into build.gradle file and added the test secret key into application.properties file. Created new </w:t>
+            </w:r>
+            <w:proofErr w:type="spellStart"/>
+            <w:r>
+              <w:rPr>
+                <w:sz w:val="24"/>
+                <w:szCs w:val="24"/>
+              </w:rPr>
+              <w:t>PaymentController</w:t>
+            </w:r>
+            <w:proofErr w:type="spellEnd"/>
+            <w:r>
+              <w:rPr>
+                <w:sz w:val="24"/>
+                <w:szCs w:val="24"/>
+              </w:rPr>
+              <w:t xml:space="preserve"> and StripeService classes. </w:t>
+            </w:r>
+            <w:proofErr w:type="spellStart"/>
+            <w:r>
+              <w:rPr>
+                <w:sz w:val="24"/>
+                <w:szCs w:val="24"/>
+              </w:rPr>
+              <w:t>PaymentController</w:t>
+            </w:r>
+            <w:proofErr w:type="spellEnd"/>
+            <w:r>
+              <w:rPr>
+                <w:sz w:val="24"/>
+                <w:szCs w:val="24"/>
+              </w:rPr>
+              <w:t xml:space="preserve"> contains a method to call the service to create Stripe Checkout sessions </w:t>
+            </w:r>
+            <w:proofErr w:type="gramStart"/>
+            <w:r>
+              <w:rPr>
+                <w:sz w:val="24"/>
+                <w:szCs w:val="24"/>
+              </w:rPr>
+              <w:t>and also</w:t>
+            </w:r>
+            <w:proofErr w:type="gramEnd"/>
+            <w:r>
+              <w:rPr>
+                <w:sz w:val="24"/>
+                <w:szCs w:val="24"/>
+              </w:rPr>
+              <w:t xml:space="preserve"> handles success/cancel redirects. StripeService securely fetches the user's email from the database, validates it, and defaults to a guest email if invalid. It uses this while </w:t>
+            </w:r>
+            <w:r>
+              <w:rPr>
+                <w:sz w:val="24"/>
+                <w:szCs w:val="24"/>
+              </w:rPr>
+              <w:lastRenderedPageBreak/>
+              <w:t xml:space="preserve">creating the actual Stripe checkout session and feeding it back to the controller. Created a "Pay by Card" button inside the payment modal, only shown before any coins are inserted. Modified payment_script.js to add a new fetch method to create a Stripe session and redirect to Stripe’s hosted payment page. Also now backs up </w:t>
+            </w:r>
+            <w:proofErr w:type="spellStart"/>
+            <w:r>
+              <w:rPr>
+                <w:sz w:val="24"/>
+                <w:szCs w:val="24"/>
+              </w:rPr>
+              <w:t>cartItems</w:t>
+            </w:r>
+            <w:proofErr w:type="spellEnd"/>
+            <w:r>
+              <w:rPr>
+                <w:sz w:val="24"/>
+                <w:szCs w:val="24"/>
+              </w:rPr>
+              <w:t xml:space="preserve"> and payment amount into </w:t>
+            </w:r>
+            <w:proofErr w:type="spellStart"/>
+            <w:r>
+              <w:rPr>
+                <w:sz w:val="24"/>
+                <w:szCs w:val="24"/>
+              </w:rPr>
+              <w:t>localStorage</w:t>
+            </w:r>
+            <w:proofErr w:type="spellEnd"/>
+            <w:r>
+              <w:rPr>
+                <w:sz w:val="24"/>
+                <w:szCs w:val="24"/>
+              </w:rPr>
+              <w:t xml:space="preserve"> before redirecting to allow restoration after payment. After successful payment, restores cart and inserted amount, completes the transaction using the existing </w:t>
+            </w:r>
+            <w:proofErr w:type="spellStart"/>
+            <w:r>
+              <w:rPr>
+                <w:sz w:val="24"/>
+                <w:szCs w:val="24"/>
+              </w:rPr>
+              <w:t>processTransaction</w:t>
+            </w:r>
+            <w:proofErr w:type="spellEnd"/>
+            <w:r>
+              <w:rPr>
+                <w:sz w:val="24"/>
+                <w:szCs w:val="24"/>
+              </w:rPr>
+              <w:t>() logic, and resets the UI. On payment cancellation, restores the cart and shows a cancellation alert. Added URL resetting after success/cancel to prevent retriggering of alerts on page refreshes. Pre-filled the user’s email into the Stripe Checkout page where possible for a smoother experience. Stripe integration is fully simulated, secure and works seamlessly (in test mode) with the existing vending machine system alongside coin payments.</w:t>
+            </w:r>
+          </w:p>
+          <w:p>
+            <w:pPr>
+              <w:pStyle w:val="ListParagraph"/>
+              <w:cnfStyle w:val="000000000000" w:firstRow="0" w:lastRow="0" w:firstColumn="0" w:lastColumn="0" w:oddVBand="0" w:evenVBand="0" w:oddHBand="0" w:evenHBand="0" w:firstRowFirstColumn="0" w:firstRowLastColumn="0" w:lastRowFirstColumn="0" w:lastRowLastColumn="0"/>
+              <w:rPr>
+                <w:sz w:val="24"/>
+                <w:szCs w:val="24"/>
+              </w:rPr>
+            </w:pPr>
+          </w:p>
+          <w:p>
+            <w:pPr>
+              <w:pStyle w:val="ListParagraph"/>
+              <w:numPr>
+                <w:ilvl w:val="0"/>
+                <w:numId w:val="19"/>
+              </w:numPr>
+              <w:cnfStyle w:val="000000000000" w:firstRow="0" w:lastRow="0" w:firstColumn="0" w:lastColumn="0" w:oddVBand="0" w:evenVBand="0" w:oddHBand="0" w:evenHBand="0" w:firstRowFirstColumn="0" w:firstRowLastColumn="0" w:lastRowFirstColumn="0" w:lastRowLastColumn="0"/>
+              <w:rPr>
+                <w:sz w:val="24"/>
+                <w:szCs w:val="24"/>
+              </w:rPr>
+            </w:pPr>
+            <w:r>
+              <w:rPr>
+                <w:sz w:val="24"/>
+                <w:szCs w:val="24"/>
+              </w:rPr>
+              <w:t>Worked on Dissertation.</w:t>
+            </w:r>
+          </w:p>
+        </w:tc>
+        <w:tc>
+          <w:tcPr>
+            <w:tcW w:w="2675" w:type="dxa"/>
+          </w:tcPr>
+          <w:p>
+            <w:pPr>
+              <w:cnfStyle w:val="000000000000" w:firstRow="0" w:lastRow="0" w:firstColumn="0" w:lastColumn="0" w:oddVBand="0" w:evenVBand="0" w:oddHBand="0" w:evenHBand="0" w:firstRowFirstColumn="0" w:firstRowLastColumn="0" w:lastRowFirstColumn="0" w:lastRowLastColumn="0"/>
+              <w:rPr>
+                <w:b/>
+                <w:bCs/>
+                <w:sz w:val="24"/>
+                <w:szCs w:val="24"/>
+              </w:rPr>
+            </w:pPr>
+            <w:r>
+              <w:rPr>
+                <w:b/>
+                <w:bCs/>
+                <w:sz w:val="24"/>
+                <w:szCs w:val="24"/>
+              </w:rPr>
+              <w:lastRenderedPageBreak/>
+              <w:t>Additional Features/Improvements</w:t>
+            </w:r>
+          </w:p>
+          <w:p>
+            <w:pPr>
+              <w:cnfStyle w:val="000000000000" w:firstRow="0" w:lastRow="0" w:firstColumn="0" w:lastColumn="0" w:oddVBand="0" w:evenVBand="0" w:oddHBand="0" w:evenHBand="0" w:firstRowFirstColumn="0" w:firstRowLastColumn="0" w:lastRowFirstColumn="0" w:lastRowLastColumn="0"/>
+              <w:rPr>
+                <w:b/>
+                <w:bCs/>
+                <w:sz w:val="24"/>
+                <w:szCs w:val="24"/>
+              </w:rPr>
+            </w:pPr>
+          </w:p>
+          <w:p>
+            <w:pPr>
+              <w:cnfStyle w:val="000000000000" w:firstRow="0" w:lastRow="0" w:firstColumn="0" w:lastColumn="0" w:oddVBand="0" w:evenVBand="0" w:oddHBand="0" w:evenHBand="0" w:firstRowFirstColumn="0" w:firstRowLastColumn="0" w:lastRowFirstColumn="0" w:lastRowLastColumn="0"/>
+              <w:rPr>
+                <w:b/>
+                <w:bCs/>
+                <w:sz w:val="24"/>
+                <w:szCs w:val="24"/>
+              </w:rPr>
+            </w:pPr>
+            <w:r>
+              <w:rPr>
+                <w:b/>
+                <w:bCs/>
+                <w:sz w:val="24"/>
+                <w:szCs w:val="24"/>
+              </w:rPr>
+              <w:t>6. Finalisation</w:t>
+            </w:r>
+          </w:p>
+        </w:tc>
+      </w:tr>
     </w:tbl>
+    <w:p>
+      <w:pPr>
+        <w:rPr>
+          <w:sz w:val="24"/>
+          <w:szCs w:val="24"/>
+          <w:lang w:val="en-US"/>
+        </w:rPr>
+      </w:pPr>
+    </w:p>
     <w:p>
       <w:pPr>
         <w:rPr>
@@ -10609,7 +11575,7 @@
   <w:abstractNum w:abstractNumId="21" w15:restartNumberingAfterBreak="0">
     <w:nsid w:val="6477668E"/>
     <w:multiLevelType w:val="hybridMultilevel"/>
-    <w:tmpl w:val="B550728E"/>
+    <w:tmpl w:val="D082B292"/>
     <w:lvl w:ilvl="0" w:tplc="08090001">
       <w:start w:val="1"/>
       <w:numFmt w:val="bullet"/>
@@ -11744,7 +12710,6 @@
   <w:style w:type="character" w:default="1" w:styleId="DefaultParagraphFont">
     <w:name w:val="Default Paragraph Font"/>
     <w:uiPriority w:val="1"/>
-    <w:semiHidden/>
     <w:unhideWhenUsed/>
   </w:style>
   <w:style w:type="table" w:default="1" w:styleId="TableNormal">

</xml_diff>